<commit_message>
Add angular controller + ui router
</commit_message>
<xml_diff>
--- a/BaiHoc.docx
+++ b/BaiHoc.docx
@@ -6594,6 +6594,12 @@
           <w:lang w:val="en-US"/>
         </w:rPr>
       </w:pPr>
+      <w:r>
+        <w:rPr>
+          <w:lang w:val="en-US"/>
+        </w:rPr>
+        <w:t xml:space="preserve"> </w:t>
+      </w:r>
     </w:p>
     <w:p>
       <w:pPr>
@@ -6605,18 +6611,21 @@
       <w:proofErr w:type="spellStart"/>
       <w:r>
         <w:rPr>
+          <w:b/>
           <w:lang w:val="en-US"/>
         </w:rPr>
         <w:t>B</w:t>
       </w:r>
       <w:r>
         <w:rPr>
+          <w:b/>
           <w:lang w:val="en-US"/>
         </w:rPr>
         <w:t>à</w:t>
       </w:r>
       <w:r>
         <w:rPr>
+          <w:b/>
           <w:lang w:val="en-US"/>
         </w:rPr>
         <w:t>i</w:t>
@@ -6624,9 +6633,16 @@
       <w:proofErr w:type="spellEnd"/>
       <w:r>
         <w:rPr>
-          <w:lang w:val="en-US"/>
-        </w:rPr>
-        <w:t xml:space="preserve"> 16: </w:t>
+          <w:b/>
+          <w:lang w:val="en-US"/>
+        </w:rPr>
+        <w:t xml:space="preserve"> 16:</w:t>
+      </w:r>
+      <w:r>
+        <w:rPr>
+          <w:lang w:val="en-US"/>
+        </w:rPr>
+        <w:t xml:space="preserve"> </w:t>
       </w:r>
       <w:proofErr w:type="spellStart"/>
       <w:r>
@@ -7167,9 +7183,4831 @@
           <w:lang w:val="en-US"/>
         </w:rPr>
         <w:t xml:space="preserve"> </w:t>
+      </w:r>
+    </w:p>
+    <w:p>
+      <w:pPr>
+        <w:pStyle w:val="KhngDncch"/>
+        <w:rPr>
+          <w:lang w:val="en-US"/>
+        </w:rPr>
+      </w:pPr>
+    </w:p>
+    <w:p>
+      <w:pPr>
+        <w:pStyle w:val="KhngDncch"/>
+        <w:rPr>
+          <w:lang w:val="en-US"/>
+        </w:rPr>
+      </w:pPr>
+      <w:r>
+        <w:rPr>
+          <w:lang w:val="en-US"/>
+        </w:rPr>
+        <w:t xml:space="preserve">Bai 21: </w:t>
+      </w:r>
+      <w:proofErr w:type="spellStart"/>
+      <w:r>
+        <w:rPr>
+          <w:lang w:val="en-US"/>
+        </w:rPr>
+        <w:t>d</w:t>
+      </w:r>
+      <w:r>
+        <w:rPr>
+          <w:lang w:val="en-US"/>
+        </w:rPr>
+        <w:t>ự</w:t>
+      </w:r>
+      <w:r>
+        <w:rPr>
+          <w:lang w:val="en-US"/>
+        </w:rPr>
+        <w:t>ng</w:t>
+      </w:r>
+      <w:proofErr w:type="spellEnd"/>
+      <w:r>
+        <w:rPr>
+          <w:lang w:val="en-US"/>
+        </w:rPr>
+        <w:t xml:space="preserve"> </w:t>
+      </w:r>
+      <w:proofErr w:type="spellStart"/>
+      <w:r>
+        <w:rPr>
+          <w:lang w:val="en-US"/>
+        </w:rPr>
+        <w:t>c</w:t>
+      </w:r>
+      <w:r>
+        <w:rPr>
+          <w:lang w:val="en-US"/>
+        </w:rPr>
+        <w:t>ấ</w:t>
+      </w:r>
+      <w:r>
+        <w:rPr>
+          <w:lang w:val="en-US"/>
+        </w:rPr>
+        <w:t>u</w:t>
+      </w:r>
+      <w:proofErr w:type="spellEnd"/>
+      <w:r>
+        <w:rPr>
+          <w:lang w:val="en-US"/>
+        </w:rPr>
+        <w:t xml:space="preserve"> </w:t>
+      </w:r>
+      <w:proofErr w:type="spellStart"/>
+      <w:r>
+        <w:rPr>
+          <w:lang w:val="en-US"/>
+        </w:rPr>
+        <w:t>tr</w:t>
+      </w:r>
+      <w:r>
+        <w:rPr>
+          <w:lang w:val="en-US"/>
+        </w:rPr>
+        <w:t>ú</w:t>
+      </w:r>
+      <w:r>
+        <w:rPr>
+          <w:lang w:val="en-US"/>
+        </w:rPr>
+        <w:t>c</w:t>
+      </w:r>
+      <w:proofErr w:type="spellEnd"/>
+      <w:r>
+        <w:rPr>
+          <w:lang w:val="en-US"/>
+        </w:rPr>
+        <w:t xml:space="preserve"> </w:t>
+      </w:r>
+      <w:proofErr w:type="spellStart"/>
+      <w:r>
+        <w:rPr>
+          <w:lang w:val="en-US"/>
+        </w:rPr>
+        <w:t>cho</w:t>
+      </w:r>
+      <w:proofErr w:type="spellEnd"/>
+      <w:r>
+        <w:rPr>
+          <w:lang w:val="en-US"/>
+        </w:rPr>
+        <w:t xml:space="preserve"> </w:t>
+      </w:r>
+      <w:proofErr w:type="spellStart"/>
+      <w:r>
+        <w:rPr>
+          <w:lang w:val="en-US"/>
+        </w:rPr>
+        <w:t>ph</w:t>
+      </w:r>
+      <w:r>
+        <w:rPr>
+          <w:lang w:val="en-US"/>
+        </w:rPr>
+        <w:t>ầ</w:t>
+      </w:r>
+      <w:r>
+        <w:rPr>
+          <w:lang w:val="en-US"/>
+        </w:rPr>
+        <w:t>n</w:t>
+      </w:r>
+      <w:proofErr w:type="spellEnd"/>
+      <w:r>
+        <w:rPr>
+          <w:lang w:val="en-US"/>
+        </w:rPr>
+        <w:t xml:space="preserve"> </w:t>
+      </w:r>
+      <w:proofErr w:type="spellStart"/>
+      <w:r>
+        <w:rPr>
+          <w:lang w:val="en-US"/>
+        </w:rPr>
+        <w:t>qu</w:t>
+      </w:r>
+      <w:r>
+        <w:rPr>
+          <w:lang w:val="en-US"/>
+        </w:rPr>
+        <w:t>ả</w:t>
+      </w:r>
+      <w:r>
+        <w:rPr>
+          <w:lang w:val="en-US"/>
+        </w:rPr>
+        <w:t>n</w:t>
+      </w:r>
+      <w:proofErr w:type="spellEnd"/>
+      <w:r>
+        <w:rPr>
+          <w:lang w:val="en-US"/>
+        </w:rPr>
+        <w:t xml:space="preserve"> </w:t>
+      </w:r>
+      <w:proofErr w:type="spellStart"/>
+      <w:r>
+        <w:rPr>
+          <w:lang w:val="en-US"/>
+        </w:rPr>
+        <w:t>tr</w:t>
+      </w:r>
+      <w:r>
+        <w:rPr>
+          <w:lang w:val="en-US"/>
+        </w:rPr>
+        <w:t>ị</w:t>
+      </w:r>
+      <w:proofErr w:type="spellEnd"/>
+      <w:r>
+        <w:rPr>
+          <w:lang w:val="en-US"/>
+        </w:rPr>
+        <w:t xml:space="preserve"> </w:t>
+      </w:r>
+      <w:proofErr w:type="spellStart"/>
+      <w:r>
+        <w:rPr>
+          <w:lang w:val="en-US"/>
+        </w:rPr>
+        <w:t>v</w:t>
+      </w:r>
+      <w:r>
+        <w:rPr>
+          <w:lang w:val="en-US"/>
+        </w:rPr>
+        <w:t>ớ</w:t>
+      </w:r>
+      <w:r>
+        <w:rPr>
+          <w:lang w:val="en-US"/>
+        </w:rPr>
+        <w:t>i</w:t>
+      </w:r>
+      <w:proofErr w:type="spellEnd"/>
+      <w:r>
+        <w:rPr>
+          <w:lang w:val="en-US"/>
+        </w:rPr>
+        <w:t xml:space="preserve"> Single Page Application </w:t>
+      </w:r>
+    </w:p>
+    <w:p>
+      <w:pPr>
+        <w:pStyle w:val="KhngDncch"/>
+        <w:rPr>
+          <w:lang w:val="en-US"/>
+        </w:rPr>
+      </w:pPr>
+    </w:p>
+    <w:p>
+      <w:pPr>
+        <w:pStyle w:val="KhngDncch"/>
+        <w:rPr>
+          <w:lang w:val="en-US"/>
+        </w:rPr>
+      </w:pPr>
+      <w:proofErr w:type="spellStart"/>
+      <w:r>
+        <w:rPr>
+          <w:lang w:val="en-US"/>
+        </w:rPr>
+        <w:t>B</w:t>
+      </w:r>
+      <w:r>
+        <w:rPr>
+          <w:lang w:val="en-US"/>
+        </w:rPr>
+        <w:t>à</w:t>
+      </w:r>
+      <w:r>
+        <w:rPr>
+          <w:lang w:val="en-US"/>
+        </w:rPr>
+        <w:t>i</w:t>
+      </w:r>
+      <w:proofErr w:type="spellEnd"/>
+      <w:r>
+        <w:rPr>
+          <w:lang w:val="en-US"/>
+        </w:rPr>
+        <w:t xml:space="preserve"> 22: </w:t>
+      </w:r>
+      <w:proofErr w:type="spellStart"/>
+      <w:r>
+        <w:rPr>
+          <w:lang w:val="en-US"/>
+        </w:rPr>
+        <w:t>Tri</w:t>
+      </w:r>
+      <w:r>
+        <w:rPr>
+          <w:lang w:val="en-US"/>
+        </w:rPr>
+        <w:t>ể</w:t>
+      </w:r>
+      <w:r>
+        <w:rPr>
+          <w:lang w:val="en-US"/>
+        </w:rPr>
+        <w:t>n</w:t>
+      </w:r>
+      <w:proofErr w:type="spellEnd"/>
+      <w:r>
+        <w:rPr>
+          <w:lang w:val="en-US"/>
+        </w:rPr>
+        <w:t xml:space="preserve"> </w:t>
+      </w:r>
+      <w:proofErr w:type="spellStart"/>
+      <w:r>
+        <w:rPr>
+          <w:lang w:val="en-US"/>
+        </w:rPr>
+        <w:t>khai</w:t>
+      </w:r>
+      <w:proofErr w:type="spellEnd"/>
+      <w:r>
+        <w:rPr>
+          <w:lang w:val="en-US"/>
+        </w:rPr>
+        <w:t xml:space="preserve"> routing </w:t>
+      </w:r>
+      <w:proofErr w:type="spellStart"/>
+      <w:r>
+        <w:rPr>
+          <w:lang w:val="en-US"/>
+        </w:rPr>
+        <w:t>cho</w:t>
+      </w:r>
+      <w:proofErr w:type="spellEnd"/>
+      <w:r>
+        <w:rPr>
+          <w:lang w:val="en-US"/>
+        </w:rPr>
+        <w:t xml:space="preserve"> </w:t>
+      </w:r>
+      <w:proofErr w:type="spellStart"/>
+      <w:r>
+        <w:rPr>
+          <w:lang w:val="en-US"/>
+        </w:rPr>
+        <w:t>s</w:t>
+      </w:r>
+      <w:r>
+        <w:rPr>
+          <w:lang w:val="en-US"/>
+        </w:rPr>
+        <w:t>ử</w:t>
+      </w:r>
+      <w:proofErr w:type="spellEnd"/>
+      <w:r>
+        <w:rPr>
+          <w:lang w:val="en-US"/>
+        </w:rPr>
+        <w:t xml:space="preserve"> </w:t>
+      </w:r>
+      <w:proofErr w:type="spellStart"/>
+      <w:r>
+        <w:rPr>
+          <w:lang w:val="en-US"/>
+        </w:rPr>
+        <w:t>d</w:t>
+      </w:r>
+      <w:r>
+        <w:rPr>
+          <w:lang w:val="en-US"/>
+        </w:rPr>
+        <w:t>ụ</w:t>
+      </w:r>
+      <w:r>
+        <w:rPr>
+          <w:lang w:val="en-US"/>
+        </w:rPr>
+        <w:t>ng</w:t>
+      </w:r>
+      <w:proofErr w:type="spellEnd"/>
+      <w:r>
+        <w:rPr>
+          <w:lang w:val="en-US"/>
+        </w:rPr>
+        <w:t xml:space="preserve"> Angular UI Router</w:t>
+      </w:r>
+    </w:p>
+    <w:p>
+      <w:pPr>
+        <w:pStyle w:val="KhngDncch"/>
+        <w:rPr>
+          <w:lang w:val="en-US"/>
+        </w:rPr>
+      </w:pPr>
+    </w:p>
+    <w:p>
+      <w:pPr>
+        <w:pStyle w:val="KhngDncch"/>
+        <w:rPr>
+          <w:lang w:val="en-US"/>
+        </w:rPr>
+      </w:pPr>
+      <w:r>
+        <w:rPr>
+          <w:lang w:val="en-US"/>
+        </w:rPr>
+        <w:t xml:space="preserve">Router </w:t>
+      </w:r>
+      <w:proofErr w:type="spellStart"/>
+      <w:r>
+        <w:rPr>
+          <w:lang w:val="en-US"/>
+        </w:rPr>
+        <w:t>l</w:t>
+      </w:r>
+      <w:r>
+        <w:rPr>
+          <w:lang w:val="en-US"/>
+        </w:rPr>
+        <w:t>à</w:t>
+      </w:r>
+      <w:proofErr w:type="spellEnd"/>
+      <w:r>
+        <w:rPr>
+          <w:lang w:val="en-US"/>
+        </w:rPr>
+        <w:t xml:space="preserve"> </w:t>
+      </w:r>
+      <w:proofErr w:type="spellStart"/>
+      <w:r>
+        <w:rPr>
+          <w:lang w:val="en-US"/>
+        </w:rPr>
+        <w:t>m</w:t>
+      </w:r>
+      <w:r>
+        <w:rPr>
+          <w:lang w:val="en-US"/>
+        </w:rPr>
+        <w:t>ộ</w:t>
+      </w:r>
+      <w:r>
+        <w:rPr>
+          <w:lang w:val="en-US"/>
+        </w:rPr>
+        <w:t>t</w:t>
+      </w:r>
+      <w:proofErr w:type="spellEnd"/>
+      <w:r>
+        <w:rPr>
+          <w:lang w:val="en-US"/>
+        </w:rPr>
+        <w:t xml:space="preserve"> </w:t>
+      </w:r>
+      <w:proofErr w:type="spellStart"/>
+      <w:r>
+        <w:rPr>
+          <w:lang w:val="en-US"/>
+        </w:rPr>
+        <w:t>c</w:t>
+      </w:r>
+      <w:r>
+        <w:rPr>
+          <w:lang w:val="en-US"/>
+        </w:rPr>
+        <w:t>ơ</w:t>
+      </w:r>
+      <w:proofErr w:type="spellEnd"/>
+      <w:r>
+        <w:rPr>
+          <w:lang w:val="en-US"/>
+        </w:rPr>
+        <w:t xml:space="preserve"> </w:t>
+      </w:r>
+      <w:proofErr w:type="spellStart"/>
+      <w:r>
+        <w:rPr>
+          <w:lang w:val="en-US"/>
+        </w:rPr>
+        <w:t>ch</w:t>
+      </w:r>
+      <w:r>
+        <w:rPr>
+          <w:lang w:val="en-US"/>
+        </w:rPr>
+        <w:t>ế</w:t>
+      </w:r>
+      <w:proofErr w:type="spellEnd"/>
+      <w:r>
+        <w:rPr>
+          <w:lang w:val="en-US"/>
+        </w:rPr>
+        <w:t xml:space="preserve"> </w:t>
+      </w:r>
+      <w:proofErr w:type="spellStart"/>
+      <w:r>
+        <w:rPr>
+          <w:lang w:val="en-US"/>
+        </w:rPr>
+        <w:t>r</w:t>
+      </w:r>
+      <w:r>
+        <w:rPr>
+          <w:lang w:val="en-US"/>
+        </w:rPr>
+        <w:t>ấ</w:t>
+      </w:r>
+      <w:r>
+        <w:rPr>
+          <w:lang w:val="en-US"/>
+        </w:rPr>
+        <w:t>t</w:t>
+      </w:r>
+      <w:proofErr w:type="spellEnd"/>
+      <w:r>
+        <w:rPr>
+          <w:lang w:val="en-US"/>
+        </w:rPr>
+        <w:t xml:space="preserve"> </w:t>
+      </w:r>
+      <w:proofErr w:type="spellStart"/>
+      <w:r>
+        <w:rPr>
+          <w:lang w:val="en-US"/>
+        </w:rPr>
+        <w:t>quan</w:t>
+      </w:r>
+      <w:proofErr w:type="spellEnd"/>
+      <w:r>
+        <w:rPr>
+          <w:lang w:val="en-US"/>
+        </w:rPr>
+        <w:t xml:space="preserve"> </w:t>
+      </w:r>
+      <w:proofErr w:type="spellStart"/>
+      <w:r>
+        <w:rPr>
+          <w:lang w:val="en-US"/>
+        </w:rPr>
+        <w:t>tr</w:t>
+      </w:r>
+      <w:r>
+        <w:rPr>
+          <w:lang w:val="en-US"/>
+        </w:rPr>
+        <w:t>ọ</w:t>
+      </w:r>
+      <w:r>
+        <w:rPr>
+          <w:lang w:val="en-US"/>
+        </w:rPr>
+        <w:t>ng</w:t>
+      </w:r>
+      <w:proofErr w:type="spellEnd"/>
+      <w:r>
+        <w:rPr>
+          <w:lang w:val="en-US"/>
+        </w:rPr>
+        <w:t xml:space="preserve"> </w:t>
+      </w:r>
+      <w:proofErr w:type="spellStart"/>
+      <w:r>
+        <w:rPr>
+          <w:lang w:val="en-US"/>
+        </w:rPr>
+        <w:t>trong</w:t>
+      </w:r>
+      <w:proofErr w:type="spellEnd"/>
+      <w:r>
+        <w:rPr>
+          <w:lang w:val="en-US"/>
+        </w:rPr>
+        <w:t xml:space="preserve"> </w:t>
+      </w:r>
+      <w:proofErr w:type="spellStart"/>
+      <w:r>
+        <w:rPr>
+          <w:lang w:val="en-US"/>
+        </w:rPr>
+        <w:t>ứ</w:t>
+      </w:r>
+      <w:r>
+        <w:rPr>
+          <w:lang w:val="en-US"/>
+        </w:rPr>
+        <w:t>ng</w:t>
+      </w:r>
+      <w:proofErr w:type="spellEnd"/>
+      <w:r>
+        <w:rPr>
+          <w:lang w:val="en-US"/>
+        </w:rPr>
+        <w:t xml:space="preserve"> </w:t>
+      </w:r>
+      <w:proofErr w:type="spellStart"/>
+      <w:r>
+        <w:rPr>
+          <w:lang w:val="en-US"/>
+        </w:rPr>
+        <w:t>d</w:t>
+      </w:r>
+      <w:r>
+        <w:rPr>
+          <w:lang w:val="en-US"/>
+        </w:rPr>
+        <w:t>ụ</w:t>
+      </w:r>
+      <w:r>
+        <w:rPr>
+          <w:lang w:val="en-US"/>
+        </w:rPr>
+        <w:t>ng</w:t>
+      </w:r>
+      <w:proofErr w:type="spellEnd"/>
+      <w:r>
+        <w:rPr>
+          <w:lang w:val="en-US"/>
+        </w:rPr>
+        <w:t xml:space="preserve"> SPA</w:t>
+      </w:r>
+    </w:p>
+    <w:p>
+      <w:pPr>
+        <w:pStyle w:val="KhngDncch"/>
+        <w:rPr>
+          <w:lang w:val="en-US"/>
+        </w:rPr>
+      </w:pPr>
+      <w:proofErr w:type="spellStart"/>
+      <w:r>
+        <w:rPr>
+          <w:lang w:val="en-US"/>
+        </w:rPr>
+        <w:t>N</w:t>
+      </w:r>
+      <w:r>
+        <w:rPr>
+          <w:lang w:val="en-US"/>
+        </w:rPr>
+        <w:t>ó</w:t>
+      </w:r>
+      <w:proofErr w:type="spellEnd"/>
+      <w:r>
+        <w:rPr>
+          <w:lang w:val="en-US"/>
+        </w:rPr>
+        <w:t xml:space="preserve"> </w:t>
+      </w:r>
+      <w:proofErr w:type="spellStart"/>
+      <w:r>
+        <w:rPr>
+          <w:lang w:val="en-US"/>
+        </w:rPr>
+        <w:t>độ</w:t>
+      </w:r>
+      <w:r>
+        <w:rPr>
+          <w:lang w:val="en-US"/>
+        </w:rPr>
+        <w:t>c</w:t>
+      </w:r>
+      <w:proofErr w:type="spellEnd"/>
+      <w:r>
+        <w:rPr>
+          <w:lang w:val="en-US"/>
+        </w:rPr>
+        <w:t xml:space="preserve"> </w:t>
+      </w:r>
+      <w:proofErr w:type="spellStart"/>
+      <w:r>
+        <w:rPr>
+          <w:lang w:val="en-US"/>
+        </w:rPr>
+        <w:t>l</w:t>
+      </w:r>
+      <w:r>
+        <w:rPr>
+          <w:lang w:val="en-US"/>
+        </w:rPr>
+        <w:t>ậ</w:t>
+      </w:r>
+      <w:r>
+        <w:rPr>
+          <w:lang w:val="en-US"/>
+        </w:rPr>
+        <w:t>p</w:t>
+      </w:r>
+      <w:proofErr w:type="spellEnd"/>
+      <w:r>
+        <w:rPr>
+          <w:lang w:val="en-US"/>
+        </w:rPr>
+        <w:t xml:space="preserve"> </w:t>
+      </w:r>
+      <w:proofErr w:type="spellStart"/>
+      <w:r>
+        <w:rPr>
+          <w:lang w:val="en-US"/>
+        </w:rPr>
+        <w:t>v</w:t>
+      </w:r>
+      <w:r>
+        <w:rPr>
+          <w:lang w:val="en-US"/>
+        </w:rPr>
+        <w:t>ớ</w:t>
+      </w:r>
+      <w:r>
+        <w:rPr>
+          <w:lang w:val="en-US"/>
+        </w:rPr>
+        <w:t>i</w:t>
+      </w:r>
+      <w:proofErr w:type="spellEnd"/>
+      <w:r>
+        <w:rPr>
+          <w:lang w:val="en-US"/>
+        </w:rPr>
+        <w:t xml:space="preserve"> </w:t>
+      </w:r>
+      <w:proofErr w:type="spellStart"/>
+      <w:r>
+        <w:rPr>
+          <w:lang w:val="en-US"/>
+        </w:rPr>
+        <w:t>c</w:t>
+      </w:r>
+      <w:r>
+        <w:rPr>
+          <w:lang w:val="en-US"/>
+        </w:rPr>
+        <w:t>ơ</w:t>
+      </w:r>
+      <w:proofErr w:type="spellEnd"/>
+      <w:r>
+        <w:rPr>
+          <w:lang w:val="en-US"/>
+        </w:rPr>
+        <w:t xml:space="preserve"> </w:t>
+      </w:r>
+      <w:proofErr w:type="spellStart"/>
+      <w:r>
+        <w:rPr>
+          <w:lang w:val="en-US"/>
+        </w:rPr>
+        <w:t>ch</w:t>
+      </w:r>
+      <w:r>
+        <w:rPr>
+          <w:lang w:val="en-US"/>
+        </w:rPr>
+        <w:t>ế</w:t>
+      </w:r>
+      <w:proofErr w:type="spellEnd"/>
+      <w:r>
+        <w:rPr>
+          <w:lang w:val="en-US"/>
+        </w:rPr>
+        <w:t xml:space="preserve"> </w:t>
+      </w:r>
+      <w:proofErr w:type="spellStart"/>
+      <w:r>
+        <w:rPr>
+          <w:lang w:val="en-US"/>
+        </w:rPr>
+        <w:t>đ</w:t>
+      </w:r>
+      <w:r>
+        <w:rPr>
+          <w:lang w:val="en-US"/>
+        </w:rPr>
+        <w:t>i</w:t>
+      </w:r>
+      <w:r>
+        <w:rPr>
+          <w:lang w:val="en-US"/>
+        </w:rPr>
+        <w:t>ề</w:t>
+      </w:r>
+      <w:r>
+        <w:rPr>
+          <w:lang w:val="en-US"/>
+        </w:rPr>
+        <w:t>u</w:t>
+      </w:r>
+      <w:proofErr w:type="spellEnd"/>
+      <w:r>
+        <w:rPr>
+          <w:lang w:val="en-US"/>
+        </w:rPr>
+        <w:t xml:space="preserve"> </w:t>
+      </w:r>
+      <w:proofErr w:type="spellStart"/>
+      <w:r>
+        <w:rPr>
+          <w:lang w:val="en-US"/>
+        </w:rPr>
+        <w:t>h</w:t>
+      </w:r>
+      <w:r>
+        <w:rPr>
+          <w:lang w:val="en-US"/>
+        </w:rPr>
+        <w:t>ướ</w:t>
+      </w:r>
+      <w:r>
+        <w:rPr>
+          <w:lang w:val="en-US"/>
+        </w:rPr>
+        <w:t>ng</w:t>
+      </w:r>
+      <w:proofErr w:type="spellEnd"/>
+      <w:r>
+        <w:rPr>
+          <w:lang w:val="en-US"/>
+        </w:rPr>
+        <w:t xml:space="preserve"> </w:t>
+      </w:r>
+      <w:proofErr w:type="spellStart"/>
+      <w:r>
+        <w:rPr>
+          <w:lang w:val="en-US"/>
+        </w:rPr>
+        <w:t>c</w:t>
+      </w:r>
+      <w:r>
+        <w:rPr>
+          <w:lang w:val="en-US"/>
+        </w:rPr>
+        <w:t>ủ</w:t>
+      </w:r>
+      <w:r>
+        <w:rPr>
+          <w:lang w:val="en-US"/>
+        </w:rPr>
+        <w:t>a</w:t>
+      </w:r>
+      <w:proofErr w:type="spellEnd"/>
+      <w:r>
+        <w:rPr>
+          <w:lang w:val="en-US"/>
+        </w:rPr>
+        <w:t xml:space="preserve"> ASP.NET MVC</w:t>
+      </w:r>
+    </w:p>
+    <w:p>
+      <w:pPr>
+        <w:pStyle w:val="KhngDncch"/>
+        <w:rPr>
+          <w:lang w:val="en-US"/>
+        </w:rPr>
+      </w:pPr>
+      <w:proofErr w:type="spellStart"/>
+      <w:r>
+        <w:rPr>
+          <w:lang w:val="en-US"/>
+        </w:rPr>
+        <w:t>N</w:t>
+      </w:r>
+      <w:r>
+        <w:rPr>
+          <w:lang w:val="en-US"/>
+        </w:rPr>
+        <w:t>ó</w:t>
+      </w:r>
+      <w:proofErr w:type="spellEnd"/>
+      <w:r>
+        <w:rPr>
+          <w:lang w:val="en-US"/>
+        </w:rPr>
+        <w:t xml:space="preserve"> </w:t>
+      </w:r>
+      <w:proofErr w:type="spellStart"/>
+      <w:r>
+        <w:rPr>
+          <w:lang w:val="en-US"/>
+        </w:rPr>
+        <w:t>t</w:t>
+      </w:r>
+      <w:r>
+        <w:rPr>
+          <w:lang w:val="en-US"/>
+        </w:rPr>
+        <w:t>ự</w:t>
+      </w:r>
+      <w:proofErr w:type="spellEnd"/>
+      <w:r>
+        <w:rPr>
+          <w:lang w:val="en-US"/>
+        </w:rPr>
+        <w:t xml:space="preserve"> </w:t>
+      </w:r>
+      <w:proofErr w:type="spellStart"/>
+      <w:r>
+        <w:rPr>
+          <w:lang w:val="en-US"/>
+        </w:rPr>
+        <w:t>độ</w:t>
+      </w:r>
+      <w:r>
+        <w:rPr>
+          <w:lang w:val="en-US"/>
+        </w:rPr>
+        <w:t>ng</w:t>
+      </w:r>
+      <w:proofErr w:type="spellEnd"/>
+      <w:r>
+        <w:rPr>
+          <w:lang w:val="en-US"/>
+        </w:rPr>
+        <w:t xml:space="preserve"> </w:t>
+      </w:r>
+      <w:proofErr w:type="spellStart"/>
+      <w:r>
+        <w:rPr>
+          <w:lang w:val="en-US"/>
+        </w:rPr>
+        <w:t>s</w:t>
+      </w:r>
+      <w:r>
+        <w:rPr>
+          <w:lang w:val="en-US"/>
+        </w:rPr>
+        <w:t>ử</w:t>
+      </w:r>
+      <w:proofErr w:type="spellEnd"/>
+      <w:r>
+        <w:rPr>
+          <w:lang w:val="en-US"/>
+        </w:rPr>
+        <w:t xml:space="preserve"> </w:t>
+      </w:r>
+      <w:proofErr w:type="spellStart"/>
+      <w:r>
+        <w:rPr>
+          <w:lang w:val="en-US"/>
+        </w:rPr>
+        <w:t>d</w:t>
+      </w:r>
+      <w:r>
+        <w:rPr>
+          <w:lang w:val="en-US"/>
+        </w:rPr>
+        <w:t>ụ</w:t>
+      </w:r>
+      <w:r>
+        <w:rPr>
+          <w:lang w:val="en-US"/>
+        </w:rPr>
+        <w:t>ng</w:t>
+      </w:r>
+      <w:proofErr w:type="spellEnd"/>
+      <w:r>
+        <w:rPr>
+          <w:lang w:val="en-US"/>
+        </w:rPr>
+        <w:t xml:space="preserve"> view </w:t>
+      </w:r>
+      <w:proofErr w:type="spellStart"/>
+      <w:r>
+        <w:rPr>
+          <w:lang w:val="en-US"/>
+        </w:rPr>
+        <w:t>t</w:t>
+      </w:r>
+      <w:r>
+        <w:rPr>
+          <w:lang w:val="en-US"/>
+        </w:rPr>
+        <w:t>ươ</w:t>
+      </w:r>
+      <w:r>
+        <w:rPr>
+          <w:lang w:val="en-US"/>
+        </w:rPr>
+        <w:t>ng</w:t>
+      </w:r>
+      <w:proofErr w:type="spellEnd"/>
+      <w:r>
+        <w:rPr>
+          <w:lang w:val="en-US"/>
+        </w:rPr>
+        <w:t xml:space="preserve"> </w:t>
+      </w:r>
+      <w:proofErr w:type="spellStart"/>
+      <w:r>
+        <w:rPr>
+          <w:lang w:val="en-US"/>
+        </w:rPr>
+        <w:t>ứ</w:t>
+      </w:r>
+      <w:r>
+        <w:rPr>
+          <w:lang w:val="en-US"/>
+        </w:rPr>
+        <w:t>ng</w:t>
+      </w:r>
+      <w:proofErr w:type="spellEnd"/>
+      <w:r>
+        <w:rPr>
+          <w:lang w:val="en-US"/>
+        </w:rPr>
+        <w:t xml:space="preserve"> </w:t>
+      </w:r>
+      <w:proofErr w:type="spellStart"/>
+      <w:r>
+        <w:rPr>
+          <w:lang w:val="en-US"/>
+        </w:rPr>
+        <w:t>v</w:t>
+      </w:r>
+      <w:r>
+        <w:rPr>
+          <w:lang w:val="en-US"/>
+        </w:rPr>
+        <w:t>ớ</w:t>
+      </w:r>
+      <w:r>
+        <w:rPr>
+          <w:lang w:val="en-US"/>
+        </w:rPr>
+        <w:t>i</w:t>
+      </w:r>
+      <w:proofErr w:type="spellEnd"/>
+      <w:r>
+        <w:rPr>
+          <w:lang w:val="en-US"/>
+        </w:rPr>
+        <w:t xml:space="preserve"> URL</w:t>
+      </w:r>
+    </w:p>
+    <w:p>
+      <w:pPr>
+        <w:pStyle w:val="KhngDncch"/>
+        <w:rPr>
+          <w:lang w:val="en-US"/>
+        </w:rPr>
+      </w:pPr>
+      <w:proofErr w:type="spellStart"/>
+      <w:r>
+        <w:rPr>
+          <w:lang w:val="en-US"/>
+        </w:rPr>
+        <w:t>Trong</w:t>
+      </w:r>
+      <w:proofErr w:type="spellEnd"/>
+      <w:r>
+        <w:rPr>
+          <w:lang w:val="en-US"/>
+        </w:rPr>
+        <w:t xml:space="preserve"> AngularJS: </w:t>
+      </w:r>
+    </w:p>
+    <w:p>
+      <w:pPr>
+        <w:pStyle w:val="KhngDncch"/>
+        <w:numPr>
+          <w:ilvl w:val="0"/>
+          <w:numId w:val="1"/>
+        </w:numPr>
+        <w:rPr>
+          <w:lang w:val="en-US"/>
+        </w:rPr>
+      </w:pPr>
+      <w:proofErr w:type="spellStart"/>
+      <w:r>
+        <w:rPr>
+          <w:lang w:val="en-US"/>
+        </w:rPr>
+        <w:t>ngRoute</w:t>
+      </w:r>
+      <w:proofErr w:type="spellEnd"/>
+      <w:r>
+        <w:rPr>
+          <w:lang w:val="en-US"/>
+        </w:rPr>
+        <w:t xml:space="preserve">: </w:t>
+      </w:r>
+      <w:proofErr w:type="spellStart"/>
+      <w:r>
+        <w:rPr>
+          <w:lang w:val="en-US"/>
+        </w:rPr>
+        <w:t>l</w:t>
+      </w:r>
+      <w:r>
+        <w:rPr>
+          <w:lang w:val="en-US"/>
+        </w:rPr>
+        <w:t>à</w:t>
+      </w:r>
+      <w:proofErr w:type="spellEnd"/>
+      <w:r>
+        <w:rPr>
+          <w:lang w:val="en-US"/>
+        </w:rPr>
+        <w:t xml:space="preserve"> </w:t>
+      </w:r>
+      <w:proofErr w:type="spellStart"/>
+      <w:r>
+        <w:rPr>
+          <w:lang w:val="en-US"/>
+        </w:rPr>
+        <w:t>m</w:t>
+      </w:r>
+      <w:r>
+        <w:rPr>
+          <w:lang w:val="en-US"/>
+        </w:rPr>
+        <w:t>ộ</w:t>
+      </w:r>
+      <w:r>
+        <w:rPr>
+          <w:lang w:val="en-US"/>
+        </w:rPr>
+        <w:t>t</w:t>
+      </w:r>
+      <w:proofErr w:type="spellEnd"/>
+      <w:r>
+        <w:rPr>
+          <w:lang w:val="en-US"/>
+        </w:rPr>
+        <w:t xml:space="preserve"> module core </w:t>
+      </w:r>
+      <w:proofErr w:type="spellStart"/>
+      <w:r>
+        <w:rPr>
+          <w:lang w:val="en-US"/>
+        </w:rPr>
+        <w:t>c</w:t>
+      </w:r>
+      <w:r>
+        <w:rPr>
+          <w:lang w:val="en-US"/>
+        </w:rPr>
+        <w:t>ủ</w:t>
+      </w:r>
+      <w:r>
+        <w:rPr>
+          <w:lang w:val="en-US"/>
+        </w:rPr>
+        <w:t>a</w:t>
+      </w:r>
+      <w:proofErr w:type="spellEnd"/>
+      <w:r>
+        <w:rPr>
+          <w:lang w:val="en-US"/>
+        </w:rPr>
+        <w:t xml:space="preserve"> AngularJS </w:t>
+      </w:r>
+      <w:proofErr w:type="spellStart"/>
+      <w:r>
+        <w:rPr>
+          <w:lang w:val="en-US"/>
+        </w:rPr>
+        <w:t>gi</w:t>
+      </w:r>
+      <w:r>
+        <w:rPr>
+          <w:lang w:val="en-US"/>
+        </w:rPr>
+        <w:t>ú</w:t>
+      </w:r>
+      <w:r>
+        <w:rPr>
+          <w:lang w:val="en-US"/>
+        </w:rPr>
+        <w:t>p</w:t>
+      </w:r>
+      <w:proofErr w:type="spellEnd"/>
+      <w:r>
+        <w:rPr>
+          <w:lang w:val="en-US"/>
+        </w:rPr>
+        <w:t xml:space="preserve"> </w:t>
+      </w:r>
+      <w:proofErr w:type="spellStart"/>
+      <w:r>
+        <w:rPr>
+          <w:lang w:val="en-US"/>
+        </w:rPr>
+        <w:t>đ</w:t>
+      </w:r>
+      <w:r>
+        <w:rPr>
+          <w:lang w:val="en-US"/>
+        </w:rPr>
+        <w:t>i</w:t>
+      </w:r>
+      <w:r>
+        <w:rPr>
+          <w:lang w:val="en-US"/>
+        </w:rPr>
+        <w:t>ề</w:t>
+      </w:r>
+      <w:r>
+        <w:rPr>
+          <w:lang w:val="en-US"/>
+        </w:rPr>
+        <w:t>u</w:t>
+      </w:r>
+      <w:proofErr w:type="spellEnd"/>
+      <w:r>
+        <w:rPr>
+          <w:lang w:val="en-US"/>
+        </w:rPr>
+        <w:t xml:space="preserve"> </w:t>
+      </w:r>
+      <w:proofErr w:type="spellStart"/>
+      <w:r>
+        <w:rPr>
+          <w:lang w:val="en-US"/>
+        </w:rPr>
+        <w:t>h</w:t>
+      </w:r>
+      <w:r>
+        <w:rPr>
+          <w:lang w:val="en-US"/>
+        </w:rPr>
+        <w:t>ướ</w:t>
+      </w:r>
+      <w:r>
+        <w:rPr>
+          <w:lang w:val="en-US"/>
+        </w:rPr>
+        <w:t>ng</w:t>
+      </w:r>
+      <w:proofErr w:type="spellEnd"/>
+      <w:r>
+        <w:rPr>
+          <w:lang w:val="en-US"/>
+        </w:rPr>
+        <w:t xml:space="preserve"> </w:t>
+      </w:r>
+      <w:proofErr w:type="spellStart"/>
+      <w:r>
+        <w:rPr>
+          <w:lang w:val="en-US"/>
+        </w:rPr>
+        <w:t>trong</w:t>
+      </w:r>
+      <w:proofErr w:type="spellEnd"/>
+      <w:r>
+        <w:rPr>
+          <w:lang w:val="en-US"/>
+        </w:rPr>
+        <w:t xml:space="preserve"> </w:t>
+      </w:r>
+      <w:proofErr w:type="spellStart"/>
+      <w:r>
+        <w:rPr>
+          <w:lang w:val="en-US"/>
+        </w:rPr>
+        <w:t>c</w:t>
+      </w:r>
+      <w:r>
+        <w:rPr>
+          <w:lang w:val="en-US"/>
+        </w:rPr>
+        <w:t>á</w:t>
+      </w:r>
+      <w:r>
+        <w:rPr>
+          <w:lang w:val="en-US"/>
+        </w:rPr>
+        <w:t>c</w:t>
+      </w:r>
+      <w:proofErr w:type="spellEnd"/>
+      <w:r>
+        <w:rPr>
+          <w:lang w:val="en-US"/>
+        </w:rPr>
+        <w:t xml:space="preserve"> </w:t>
+      </w:r>
+      <w:proofErr w:type="spellStart"/>
+      <w:r>
+        <w:rPr>
+          <w:lang w:val="en-US"/>
+        </w:rPr>
+        <w:t>k</w:t>
+      </w:r>
+      <w:r>
+        <w:rPr>
+          <w:lang w:val="en-US"/>
+        </w:rPr>
+        <w:t>ị</w:t>
+      </w:r>
+      <w:r>
+        <w:rPr>
+          <w:lang w:val="en-US"/>
+        </w:rPr>
+        <w:t>ch</w:t>
+      </w:r>
+      <w:proofErr w:type="spellEnd"/>
+      <w:r>
+        <w:rPr>
+          <w:lang w:val="en-US"/>
+        </w:rPr>
+        <w:t xml:space="preserve"> </w:t>
+      </w:r>
+      <w:proofErr w:type="spellStart"/>
+      <w:r>
+        <w:rPr>
+          <w:lang w:val="en-US"/>
+        </w:rPr>
+        <w:t>b</w:t>
+      </w:r>
+      <w:r>
+        <w:rPr>
+          <w:lang w:val="en-US"/>
+        </w:rPr>
+        <w:t>ả</w:t>
+      </w:r>
+      <w:r>
+        <w:rPr>
+          <w:lang w:val="en-US"/>
+        </w:rPr>
+        <w:t>n</w:t>
+      </w:r>
+      <w:proofErr w:type="spellEnd"/>
+      <w:r>
+        <w:rPr>
+          <w:lang w:val="en-US"/>
+        </w:rPr>
+        <w:t xml:space="preserve"> </w:t>
+      </w:r>
+      <w:proofErr w:type="spellStart"/>
+      <w:r>
+        <w:rPr>
+          <w:lang w:val="en-US"/>
+        </w:rPr>
+        <w:t>đơ</w:t>
+      </w:r>
+      <w:r>
+        <w:rPr>
+          <w:lang w:val="en-US"/>
+        </w:rPr>
+        <w:t>n</w:t>
+      </w:r>
+      <w:proofErr w:type="spellEnd"/>
+      <w:r>
+        <w:rPr>
+          <w:lang w:val="en-US"/>
+        </w:rPr>
+        <w:t xml:space="preserve"> </w:t>
+      </w:r>
+      <w:proofErr w:type="spellStart"/>
+      <w:r>
+        <w:rPr>
+          <w:lang w:val="en-US"/>
+        </w:rPr>
+        <w:t>gi</w:t>
+      </w:r>
+      <w:r>
+        <w:rPr>
+          <w:lang w:val="en-US"/>
+        </w:rPr>
+        <w:t>ả</w:t>
+      </w:r>
+      <w:r>
+        <w:rPr>
+          <w:lang w:val="en-US"/>
+        </w:rPr>
+        <w:t>n</w:t>
+      </w:r>
+      <w:proofErr w:type="spellEnd"/>
+      <w:r>
+        <w:rPr>
+          <w:lang w:val="en-US"/>
+        </w:rPr>
+        <w:t>.</w:t>
+      </w:r>
+    </w:p>
+    <w:p>
+      <w:pPr>
+        <w:pStyle w:val="KhngDncch"/>
+        <w:numPr>
+          <w:ilvl w:val="0"/>
+          <w:numId w:val="1"/>
+        </w:numPr>
+        <w:rPr>
+          <w:lang w:val="en-US"/>
+        </w:rPr>
+      </w:pPr>
+      <w:proofErr w:type="spellStart"/>
+      <w:r>
+        <w:rPr>
+          <w:lang w:val="en-US"/>
+        </w:rPr>
+        <w:t>Ui</w:t>
+      </w:r>
+      <w:proofErr w:type="spellEnd"/>
+      <w:r>
+        <w:rPr>
+          <w:lang w:val="en-US"/>
+        </w:rPr>
+        <w:t xml:space="preserve">-router: </w:t>
+      </w:r>
+      <w:proofErr w:type="spellStart"/>
+      <w:r>
+        <w:rPr>
+          <w:lang w:val="en-US"/>
+        </w:rPr>
+        <w:t>đượ</w:t>
+      </w:r>
+      <w:r>
+        <w:rPr>
+          <w:lang w:val="en-US"/>
+        </w:rPr>
+        <w:t>c</w:t>
+      </w:r>
+      <w:proofErr w:type="spellEnd"/>
+      <w:r>
+        <w:rPr>
+          <w:lang w:val="en-US"/>
+        </w:rPr>
+        <w:t xml:space="preserve"> </w:t>
+      </w:r>
+      <w:proofErr w:type="spellStart"/>
+      <w:r>
+        <w:rPr>
+          <w:lang w:val="en-US"/>
+        </w:rPr>
+        <w:t>ph</w:t>
+      </w:r>
+      <w:r>
+        <w:rPr>
+          <w:lang w:val="en-US"/>
+        </w:rPr>
+        <w:t>á</w:t>
+      </w:r>
+      <w:r>
+        <w:rPr>
+          <w:lang w:val="en-US"/>
+        </w:rPr>
+        <w:t>t</w:t>
+      </w:r>
+      <w:proofErr w:type="spellEnd"/>
+      <w:r>
+        <w:rPr>
+          <w:lang w:val="en-US"/>
+        </w:rPr>
+        <w:t xml:space="preserve"> </w:t>
+      </w:r>
+      <w:proofErr w:type="spellStart"/>
+      <w:r>
+        <w:rPr>
+          <w:lang w:val="en-US"/>
+        </w:rPr>
+        <w:t>tri</w:t>
+      </w:r>
+      <w:r>
+        <w:rPr>
+          <w:lang w:val="en-US"/>
+        </w:rPr>
+        <w:t>ể</w:t>
+      </w:r>
+      <w:r>
+        <w:rPr>
+          <w:lang w:val="en-US"/>
+        </w:rPr>
+        <w:t>n</w:t>
+      </w:r>
+      <w:proofErr w:type="spellEnd"/>
+      <w:r>
+        <w:rPr>
+          <w:lang w:val="en-US"/>
+        </w:rPr>
+        <w:t xml:space="preserve"> </w:t>
+      </w:r>
+      <w:proofErr w:type="spellStart"/>
+      <w:r>
+        <w:rPr>
+          <w:lang w:val="en-US"/>
+        </w:rPr>
+        <w:t>b</w:t>
+      </w:r>
+      <w:r>
+        <w:rPr>
+          <w:lang w:val="en-US"/>
+        </w:rPr>
+        <w:t>ở</w:t>
+      </w:r>
+      <w:r>
+        <w:rPr>
+          <w:lang w:val="en-US"/>
+        </w:rPr>
+        <w:t>i</w:t>
+      </w:r>
+      <w:proofErr w:type="spellEnd"/>
+      <w:r>
+        <w:rPr>
+          <w:lang w:val="en-US"/>
+        </w:rPr>
+        <w:t xml:space="preserve"> </w:t>
+      </w:r>
+      <w:proofErr w:type="spellStart"/>
+      <w:r>
+        <w:rPr>
+          <w:lang w:val="en-US"/>
+        </w:rPr>
+        <w:t>c</w:t>
+      </w:r>
+      <w:r>
+        <w:rPr>
+          <w:lang w:val="en-US"/>
+        </w:rPr>
+        <w:t>ộ</w:t>
+      </w:r>
+      <w:r>
+        <w:rPr>
+          <w:lang w:val="en-US"/>
+        </w:rPr>
+        <w:t>ng</w:t>
+      </w:r>
+      <w:proofErr w:type="spellEnd"/>
+      <w:r>
+        <w:rPr>
+          <w:lang w:val="en-US"/>
+        </w:rPr>
+        <w:t xml:space="preserve"> </w:t>
+      </w:r>
+      <w:proofErr w:type="spellStart"/>
+      <w:r>
+        <w:rPr>
+          <w:lang w:val="en-US"/>
+        </w:rPr>
+        <w:t>đồ</w:t>
+      </w:r>
+      <w:r>
+        <w:rPr>
+          <w:lang w:val="en-US"/>
+        </w:rPr>
+        <w:t>ng</w:t>
+      </w:r>
+      <w:proofErr w:type="spellEnd"/>
+      <w:r>
+        <w:rPr>
+          <w:lang w:val="en-US"/>
+        </w:rPr>
+        <w:t xml:space="preserve">, </w:t>
+      </w:r>
+      <w:proofErr w:type="spellStart"/>
+      <w:r>
+        <w:rPr>
+          <w:lang w:val="en-US"/>
+        </w:rPr>
+        <w:t>kh</w:t>
+      </w:r>
+      <w:r>
+        <w:rPr>
+          <w:lang w:val="en-US"/>
+        </w:rPr>
+        <w:t>ắ</w:t>
+      </w:r>
+      <w:r>
+        <w:rPr>
+          <w:lang w:val="en-US"/>
+        </w:rPr>
+        <w:t>c</w:t>
+      </w:r>
+      <w:proofErr w:type="spellEnd"/>
+      <w:r>
+        <w:rPr>
+          <w:lang w:val="en-US"/>
+        </w:rPr>
+        <w:t xml:space="preserve"> </w:t>
+      </w:r>
+      <w:proofErr w:type="spellStart"/>
+      <w:r>
+        <w:rPr>
+          <w:lang w:val="en-US"/>
+        </w:rPr>
+        <w:t>ph</w:t>
+      </w:r>
+      <w:r>
+        <w:rPr>
+          <w:lang w:val="en-US"/>
+        </w:rPr>
+        <w:t>ụ</w:t>
+      </w:r>
+      <w:r>
+        <w:rPr>
+          <w:lang w:val="en-US"/>
+        </w:rPr>
+        <w:t>c</w:t>
+      </w:r>
+      <w:proofErr w:type="spellEnd"/>
+      <w:r>
+        <w:rPr>
+          <w:lang w:val="en-US"/>
+        </w:rPr>
+        <w:t xml:space="preserve"> </w:t>
+      </w:r>
+      <w:proofErr w:type="spellStart"/>
+      <w:r>
+        <w:rPr>
+          <w:lang w:val="en-US"/>
+        </w:rPr>
+        <w:t>v</w:t>
+      </w:r>
+      <w:r>
+        <w:rPr>
+          <w:lang w:val="en-US"/>
+        </w:rPr>
+        <w:t>à</w:t>
+      </w:r>
+      <w:proofErr w:type="spellEnd"/>
+      <w:r>
+        <w:rPr>
+          <w:lang w:val="en-US"/>
+        </w:rPr>
+        <w:t xml:space="preserve"> them </w:t>
+      </w:r>
+      <w:proofErr w:type="spellStart"/>
+      <w:r>
+        <w:rPr>
+          <w:lang w:val="en-US"/>
+        </w:rPr>
+        <w:t>c</w:t>
+      </w:r>
+      <w:r>
+        <w:rPr>
+          <w:lang w:val="en-US"/>
+        </w:rPr>
+        <w:t>á</w:t>
+      </w:r>
+      <w:r>
+        <w:rPr>
+          <w:lang w:val="en-US"/>
+        </w:rPr>
+        <w:t>c</w:t>
+      </w:r>
+      <w:proofErr w:type="spellEnd"/>
+      <w:r>
+        <w:rPr>
+          <w:lang w:val="en-US"/>
+        </w:rPr>
+        <w:t xml:space="preserve"> </w:t>
+      </w:r>
+      <w:proofErr w:type="spellStart"/>
+      <w:r>
+        <w:rPr>
+          <w:lang w:val="en-US"/>
+        </w:rPr>
+        <w:t>t</w:t>
+      </w:r>
+      <w:r>
+        <w:rPr>
+          <w:lang w:val="en-US"/>
+        </w:rPr>
+        <w:t>í</w:t>
+      </w:r>
+      <w:r>
+        <w:rPr>
+          <w:lang w:val="en-US"/>
+        </w:rPr>
+        <w:t>nh</w:t>
+      </w:r>
+      <w:proofErr w:type="spellEnd"/>
+      <w:r>
+        <w:rPr>
+          <w:lang w:val="en-US"/>
+        </w:rPr>
+        <w:t xml:space="preserve"> </w:t>
+      </w:r>
+      <w:proofErr w:type="spellStart"/>
+      <w:r>
+        <w:rPr>
+          <w:lang w:val="en-US"/>
+        </w:rPr>
+        <w:t>n</w:t>
+      </w:r>
+      <w:r>
+        <w:rPr>
+          <w:lang w:val="en-US"/>
+        </w:rPr>
+        <w:t>ă</w:t>
+      </w:r>
+      <w:r>
+        <w:rPr>
+          <w:lang w:val="en-US"/>
+        </w:rPr>
+        <w:t>ng</w:t>
+      </w:r>
+      <w:proofErr w:type="spellEnd"/>
+      <w:r>
+        <w:rPr>
+          <w:lang w:val="en-US"/>
+        </w:rPr>
+        <w:t xml:space="preserve"> </w:t>
+      </w:r>
+      <w:proofErr w:type="spellStart"/>
+      <w:r>
+        <w:rPr>
+          <w:lang w:val="en-US"/>
+        </w:rPr>
+        <w:t>m</w:t>
+      </w:r>
+      <w:r>
+        <w:rPr>
+          <w:lang w:val="en-US"/>
+        </w:rPr>
+        <w:t>ạ</w:t>
+      </w:r>
+      <w:r>
+        <w:rPr>
+          <w:lang w:val="en-US"/>
+        </w:rPr>
+        <w:t>nh</w:t>
+      </w:r>
+      <w:proofErr w:type="spellEnd"/>
+      <w:r>
+        <w:rPr>
+          <w:lang w:val="en-US"/>
+        </w:rPr>
+        <w:t xml:space="preserve"> </w:t>
+      </w:r>
+      <w:proofErr w:type="spellStart"/>
+      <w:r>
+        <w:rPr>
+          <w:lang w:val="en-US"/>
+        </w:rPr>
+        <w:t>m</w:t>
+      </w:r>
+      <w:r>
+        <w:rPr>
+          <w:lang w:val="en-US"/>
+        </w:rPr>
+        <w:t>ẽ</w:t>
+      </w:r>
+      <w:proofErr w:type="spellEnd"/>
+      <w:r>
+        <w:rPr>
+          <w:lang w:val="en-US"/>
+        </w:rPr>
+        <w:t xml:space="preserve"> </w:t>
+      </w:r>
+      <w:proofErr w:type="spellStart"/>
+      <w:r>
+        <w:rPr>
+          <w:lang w:val="en-US"/>
+        </w:rPr>
+        <w:t>cho</w:t>
+      </w:r>
+      <w:proofErr w:type="spellEnd"/>
+      <w:r>
+        <w:rPr>
+          <w:lang w:val="en-US"/>
+        </w:rPr>
+        <w:t xml:space="preserve"> ng-Route</w:t>
+      </w:r>
+    </w:p>
+    <w:p>
+      <w:pPr>
+        <w:pStyle w:val="KhngDncch"/>
+        <w:rPr>
+          <w:lang w:val="en-US"/>
+        </w:rPr>
+      </w:pPr>
+      <w:proofErr w:type="spellStart"/>
+      <w:r>
+        <w:rPr>
+          <w:lang w:val="en-US"/>
+        </w:rPr>
+        <w:t>Ui</w:t>
+      </w:r>
+      <w:proofErr w:type="spellEnd"/>
+      <w:r>
+        <w:rPr>
+          <w:lang w:val="en-US"/>
+        </w:rPr>
+        <w:t xml:space="preserve">-router: </w:t>
+      </w:r>
+      <w:proofErr w:type="spellStart"/>
+      <w:r>
+        <w:rPr>
+          <w:lang w:val="en-US"/>
+        </w:rPr>
+        <w:t>cho</w:t>
+      </w:r>
+      <w:proofErr w:type="spellEnd"/>
+      <w:r>
+        <w:rPr>
+          <w:lang w:val="en-US"/>
+        </w:rPr>
+        <w:t xml:space="preserve"> </w:t>
+      </w:r>
+      <w:proofErr w:type="spellStart"/>
+      <w:r>
+        <w:rPr>
+          <w:lang w:val="en-US"/>
+        </w:rPr>
+        <w:t>ph</w:t>
+      </w:r>
+      <w:r>
+        <w:rPr>
+          <w:lang w:val="en-US"/>
+        </w:rPr>
+        <w:t>é</w:t>
+      </w:r>
+      <w:r>
+        <w:rPr>
+          <w:lang w:val="en-US"/>
+        </w:rPr>
+        <w:t>p</w:t>
+      </w:r>
+      <w:proofErr w:type="spellEnd"/>
+      <w:r>
+        <w:rPr>
+          <w:lang w:val="en-US"/>
+        </w:rPr>
+        <w:t xml:space="preserve"> view </w:t>
+      </w:r>
+      <w:proofErr w:type="spellStart"/>
+      <w:r>
+        <w:rPr>
+          <w:lang w:val="en-US"/>
+        </w:rPr>
+        <w:t>l</w:t>
+      </w:r>
+      <w:r>
+        <w:rPr>
+          <w:lang w:val="en-US"/>
+        </w:rPr>
+        <w:t>ồ</w:t>
+      </w:r>
+      <w:r>
+        <w:rPr>
+          <w:lang w:val="en-US"/>
+        </w:rPr>
+        <w:t>ng</w:t>
+      </w:r>
+      <w:proofErr w:type="spellEnd"/>
+      <w:r>
+        <w:rPr>
+          <w:lang w:val="en-US"/>
+        </w:rPr>
+        <w:t xml:space="preserve"> </w:t>
+      </w:r>
+      <w:proofErr w:type="spellStart"/>
+      <w:r>
+        <w:rPr>
+          <w:lang w:val="en-US"/>
+        </w:rPr>
+        <w:t>nhau</w:t>
+      </w:r>
+      <w:proofErr w:type="spellEnd"/>
+      <w:r>
+        <w:rPr>
+          <w:lang w:val="en-US"/>
+        </w:rPr>
+        <w:t xml:space="preserve">. </w:t>
+      </w:r>
+      <w:proofErr w:type="spellStart"/>
+      <w:r>
+        <w:rPr>
+          <w:lang w:val="en-US"/>
+        </w:rPr>
+        <w:t>Đ</w:t>
+      </w:r>
+      <w:r>
+        <w:rPr>
+          <w:lang w:val="en-US"/>
+        </w:rPr>
+        <w:t>i</w:t>
+      </w:r>
+      <w:r>
+        <w:rPr>
+          <w:lang w:val="en-US"/>
+        </w:rPr>
+        <w:t>ề</w:t>
+      </w:r>
+      <w:r>
+        <w:rPr>
+          <w:lang w:val="en-US"/>
+        </w:rPr>
+        <w:t>u</w:t>
+      </w:r>
+      <w:proofErr w:type="spellEnd"/>
+      <w:r>
+        <w:rPr>
+          <w:lang w:val="en-US"/>
+        </w:rPr>
+        <w:t xml:space="preserve"> </w:t>
+      </w:r>
+      <w:proofErr w:type="spellStart"/>
+      <w:r>
+        <w:rPr>
+          <w:lang w:val="en-US"/>
+        </w:rPr>
+        <w:t>n</w:t>
+      </w:r>
+      <w:r>
+        <w:rPr>
+          <w:lang w:val="en-US"/>
+        </w:rPr>
+        <w:t>à</w:t>
+      </w:r>
+      <w:r>
+        <w:rPr>
+          <w:lang w:val="en-US"/>
+        </w:rPr>
+        <w:t>y</w:t>
+      </w:r>
+      <w:proofErr w:type="spellEnd"/>
+      <w:r>
+        <w:rPr>
+          <w:lang w:val="en-US"/>
+        </w:rPr>
+        <w:t xml:space="preserve"> </w:t>
+      </w:r>
+      <w:proofErr w:type="spellStart"/>
+      <w:r>
+        <w:rPr>
+          <w:lang w:val="en-US"/>
+        </w:rPr>
+        <w:t>l</w:t>
+      </w:r>
+      <w:r>
+        <w:rPr>
+          <w:lang w:val="en-US"/>
+        </w:rPr>
+        <w:t>à</w:t>
+      </w:r>
+      <w:proofErr w:type="spellEnd"/>
+      <w:r>
+        <w:rPr>
+          <w:lang w:val="en-US"/>
+        </w:rPr>
+        <w:t xml:space="preserve"> </w:t>
+      </w:r>
+      <w:proofErr w:type="spellStart"/>
+      <w:r>
+        <w:rPr>
+          <w:lang w:val="en-US"/>
+        </w:rPr>
+        <w:t>r</w:t>
+      </w:r>
+      <w:r>
+        <w:rPr>
+          <w:lang w:val="en-US"/>
+        </w:rPr>
+        <w:t>ấ</w:t>
+      </w:r>
+      <w:r>
+        <w:rPr>
+          <w:lang w:val="en-US"/>
+        </w:rPr>
+        <w:t>t</w:t>
+      </w:r>
+      <w:proofErr w:type="spellEnd"/>
+      <w:r>
+        <w:rPr>
+          <w:lang w:val="en-US"/>
+        </w:rPr>
+        <w:t xml:space="preserve"> </w:t>
+      </w:r>
+      <w:proofErr w:type="spellStart"/>
+      <w:r>
+        <w:rPr>
+          <w:lang w:val="en-US"/>
+        </w:rPr>
+        <w:t>h</w:t>
+      </w:r>
+      <w:r>
+        <w:rPr>
+          <w:lang w:val="en-US"/>
+        </w:rPr>
+        <w:t>ư</w:t>
+      </w:r>
+      <w:r>
+        <w:rPr>
+          <w:lang w:val="en-US"/>
+        </w:rPr>
+        <w:t>u</w:t>
+      </w:r>
+      <w:proofErr w:type="spellEnd"/>
+      <w:r>
+        <w:rPr>
+          <w:lang w:val="en-US"/>
+        </w:rPr>
+        <w:t xml:space="preserve"> </w:t>
+      </w:r>
+      <w:proofErr w:type="spellStart"/>
+      <w:r>
+        <w:rPr>
+          <w:lang w:val="en-US"/>
+        </w:rPr>
+        <w:t>í</w:t>
+      </w:r>
+      <w:r>
+        <w:rPr>
+          <w:lang w:val="en-US"/>
+        </w:rPr>
+        <w:t>ch</w:t>
+      </w:r>
+      <w:proofErr w:type="spellEnd"/>
+      <w:r>
+        <w:rPr>
+          <w:lang w:val="en-US"/>
+        </w:rPr>
+        <w:t xml:space="preserve"> </w:t>
+      </w:r>
+      <w:proofErr w:type="spellStart"/>
+      <w:r>
+        <w:rPr>
+          <w:lang w:val="en-US"/>
+        </w:rPr>
+        <w:t>v</w:t>
+      </w:r>
+      <w:r>
+        <w:rPr>
+          <w:lang w:val="en-US"/>
+        </w:rPr>
+        <w:t>ớ</w:t>
+      </w:r>
+      <w:r>
+        <w:rPr>
+          <w:lang w:val="en-US"/>
+        </w:rPr>
+        <w:t>i</w:t>
+      </w:r>
+      <w:proofErr w:type="spellEnd"/>
+      <w:r>
+        <w:rPr>
+          <w:lang w:val="en-US"/>
+        </w:rPr>
+        <w:t xml:space="preserve"> </w:t>
+      </w:r>
+      <w:proofErr w:type="spellStart"/>
+      <w:r>
+        <w:rPr>
+          <w:lang w:val="en-US"/>
+        </w:rPr>
+        <w:t>ứ</w:t>
+      </w:r>
+      <w:r>
+        <w:rPr>
+          <w:lang w:val="en-US"/>
+        </w:rPr>
+        <w:t>ng</w:t>
+      </w:r>
+      <w:proofErr w:type="spellEnd"/>
+      <w:r>
+        <w:rPr>
+          <w:lang w:val="en-US"/>
+        </w:rPr>
+        <w:t xml:space="preserve"> </w:t>
+      </w:r>
+      <w:proofErr w:type="spellStart"/>
+      <w:r>
+        <w:rPr>
+          <w:lang w:val="en-US"/>
+        </w:rPr>
+        <w:t>d</w:t>
+      </w:r>
+      <w:r>
+        <w:rPr>
+          <w:lang w:val="en-US"/>
+        </w:rPr>
+        <w:t>ụ</w:t>
+      </w:r>
+      <w:r>
+        <w:rPr>
+          <w:lang w:val="en-US"/>
+        </w:rPr>
+        <w:t>ng</w:t>
+      </w:r>
+      <w:proofErr w:type="spellEnd"/>
+      <w:r>
+        <w:rPr>
+          <w:lang w:val="en-US"/>
+        </w:rPr>
+        <w:t xml:space="preserve"> </w:t>
+      </w:r>
+      <w:proofErr w:type="spellStart"/>
+      <w:r>
+        <w:rPr>
+          <w:lang w:val="en-US"/>
+        </w:rPr>
+        <w:t>l</w:t>
+      </w:r>
+      <w:r>
+        <w:rPr>
+          <w:lang w:val="en-US"/>
+        </w:rPr>
+        <w:t>ớ</w:t>
+      </w:r>
+      <w:r>
+        <w:rPr>
+          <w:lang w:val="en-US"/>
+        </w:rPr>
+        <w:t>n</w:t>
+      </w:r>
+      <w:proofErr w:type="spellEnd"/>
+      <w:r>
+        <w:rPr>
+          <w:lang w:val="en-US"/>
+        </w:rPr>
+        <w:t xml:space="preserve">, </w:t>
+      </w:r>
+      <w:proofErr w:type="spellStart"/>
+      <w:r>
+        <w:rPr>
+          <w:lang w:val="en-US"/>
+        </w:rPr>
+        <w:t>n</w:t>
+      </w:r>
+      <w:r>
+        <w:rPr>
+          <w:lang w:val="en-US"/>
+        </w:rPr>
+        <w:t>ơ</w:t>
+      </w:r>
+      <w:r>
+        <w:rPr>
+          <w:lang w:val="en-US"/>
+        </w:rPr>
+        <w:t>i</w:t>
+      </w:r>
+      <w:proofErr w:type="spellEnd"/>
+      <w:r>
+        <w:rPr>
+          <w:lang w:val="en-US"/>
+        </w:rPr>
+        <w:t xml:space="preserve"> </w:t>
+      </w:r>
+      <w:proofErr w:type="spellStart"/>
+      <w:r>
+        <w:rPr>
+          <w:lang w:val="en-US"/>
+        </w:rPr>
+        <w:t>b</w:t>
+      </w:r>
+      <w:r>
+        <w:rPr>
+          <w:lang w:val="en-US"/>
+        </w:rPr>
+        <w:t>ạ</w:t>
+      </w:r>
+      <w:r>
+        <w:rPr>
+          <w:lang w:val="en-US"/>
+        </w:rPr>
+        <w:t>n</w:t>
+      </w:r>
+      <w:proofErr w:type="spellEnd"/>
+      <w:r>
+        <w:rPr>
+          <w:lang w:val="en-US"/>
+        </w:rPr>
+        <w:t xml:space="preserve"> </w:t>
+      </w:r>
+      <w:proofErr w:type="spellStart"/>
+      <w:r>
+        <w:rPr>
+          <w:lang w:val="en-US"/>
+        </w:rPr>
+        <w:t>c</w:t>
+      </w:r>
+      <w:r>
+        <w:rPr>
+          <w:lang w:val="en-US"/>
+        </w:rPr>
+        <w:t>ó</w:t>
+      </w:r>
+      <w:proofErr w:type="spellEnd"/>
+      <w:r>
+        <w:rPr>
+          <w:lang w:val="en-US"/>
+        </w:rPr>
+        <w:t xml:space="preserve"> </w:t>
+      </w:r>
+      <w:proofErr w:type="spellStart"/>
+      <w:r>
+        <w:rPr>
+          <w:lang w:val="en-US"/>
+        </w:rPr>
+        <w:t>th</w:t>
+      </w:r>
+      <w:r>
+        <w:rPr>
+          <w:lang w:val="en-US"/>
+        </w:rPr>
+        <w:t>ể</w:t>
+      </w:r>
+      <w:proofErr w:type="spellEnd"/>
+      <w:r>
+        <w:rPr>
+          <w:lang w:val="en-US"/>
+        </w:rPr>
+        <w:t xml:space="preserve"> </w:t>
+      </w:r>
+      <w:proofErr w:type="spellStart"/>
+      <w:r>
+        <w:rPr>
+          <w:lang w:val="en-US"/>
+        </w:rPr>
+        <w:t>c</w:t>
+      </w:r>
+      <w:r>
+        <w:rPr>
+          <w:lang w:val="en-US"/>
+        </w:rPr>
+        <w:t>ó</w:t>
+      </w:r>
+      <w:proofErr w:type="spellEnd"/>
+      <w:r>
+        <w:rPr>
+          <w:lang w:val="en-US"/>
+        </w:rPr>
+        <w:t xml:space="preserve"> </w:t>
+      </w:r>
+      <w:proofErr w:type="spellStart"/>
+      <w:r>
+        <w:rPr>
+          <w:lang w:val="en-US"/>
+        </w:rPr>
+        <w:t>c</w:t>
+      </w:r>
+      <w:r>
+        <w:rPr>
+          <w:lang w:val="en-US"/>
+        </w:rPr>
+        <w:t>á</w:t>
+      </w:r>
+      <w:r>
+        <w:rPr>
+          <w:lang w:val="en-US"/>
+        </w:rPr>
+        <w:t>c</w:t>
+      </w:r>
+      <w:proofErr w:type="spellEnd"/>
+      <w:r>
+        <w:rPr>
+          <w:lang w:val="en-US"/>
+        </w:rPr>
+        <w:t xml:space="preserve"> </w:t>
+      </w:r>
+      <w:proofErr w:type="spellStart"/>
+      <w:r>
+        <w:rPr>
+          <w:lang w:val="en-US"/>
+        </w:rPr>
+        <w:t>trang</w:t>
+      </w:r>
+      <w:proofErr w:type="spellEnd"/>
+      <w:r>
+        <w:rPr>
+          <w:lang w:val="en-US"/>
+        </w:rPr>
+        <w:t xml:space="preserve"> </w:t>
+      </w:r>
+      <w:proofErr w:type="spellStart"/>
+      <w:r>
+        <w:rPr>
+          <w:lang w:val="en-US"/>
+        </w:rPr>
+        <w:t>m</w:t>
+      </w:r>
+      <w:r>
+        <w:rPr>
+          <w:lang w:val="en-US"/>
+        </w:rPr>
+        <w:t>à</w:t>
+      </w:r>
+      <w:proofErr w:type="spellEnd"/>
+      <w:r>
+        <w:rPr>
+          <w:lang w:val="en-US"/>
+        </w:rPr>
+        <w:t xml:space="preserve"> </w:t>
+      </w:r>
+      <w:proofErr w:type="spellStart"/>
+      <w:r>
+        <w:rPr>
+          <w:lang w:val="en-US"/>
+        </w:rPr>
+        <w:t>k</w:t>
+      </w:r>
+      <w:r>
+        <w:rPr>
+          <w:lang w:val="en-US"/>
+        </w:rPr>
+        <w:t>ế</w:t>
+      </w:r>
+      <w:proofErr w:type="spellEnd"/>
+      <w:r>
+        <w:rPr>
+          <w:lang w:val="en-US"/>
+        </w:rPr>
+        <w:t xml:space="preserve"> </w:t>
+      </w:r>
+      <w:proofErr w:type="spellStart"/>
+      <w:r>
+        <w:rPr>
+          <w:lang w:val="en-US"/>
+        </w:rPr>
+        <w:t>th</w:t>
+      </w:r>
+      <w:r>
+        <w:rPr>
+          <w:lang w:val="en-US"/>
+        </w:rPr>
+        <w:t>ừ</w:t>
+      </w:r>
+      <w:r>
+        <w:rPr>
+          <w:lang w:val="en-US"/>
+        </w:rPr>
+        <w:t>a</w:t>
+      </w:r>
+      <w:proofErr w:type="spellEnd"/>
+      <w:r>
+        <w:rPr>
+          <w:lang w:val="en-US"/>
+        </w:rPr>
+        <w:t xml:space="preserve"> </w:t>
+      </w:r>
+      <w:proofErr w:type="spellStart"/>
+      <w:r>
+        <w:rPr>
+          <w:lang w:val="en-US"/>
+        </w:rPr>
+        <w:t>t</w:t>
+      </w:r>
+      <w:r>
+        <w:rPr>
+          <w:lang w:val="en-US"/>
+        </w:rPr>
+        <w:t>ừ</w:t>
+      </w:r>
+      <w:proofErr w:type="spellEnd"/>
+      <w:r>
+        <w:rPr>
+          <w:lang w:val="en-US"/>
+        </w:rPr>
+        <w:t xml:space="preserve"> </w:t>
+      </w:r>
+      <w:proofErr w:type="spellStart"/>
+      <w:r>
+        <w:rPr>
+          <w:lang w:val="en-US"/>
+        </w:rPr>
+        <w:t>c</w:t>
+      </w:r>
+      <w:r>
+        <w:rPr>
+          <w:lang w:val="en-US"/>
+        </w:rPr>
+        <w:t>á</w:t>
+      </w:r>
+      <w:r>
+        <w:rPr>
+          <w:lang w:val="en-US"/>
+        </w:rPr>
+        <w:t>c</w:t>
+      </w:r>
+      <w:proofErr w:type="spellEnd"/>
+      <w:r>
+        <w:rPr>
+          <w:lang w:val="en-US"/>
+        </w:rPr>
+        <w:t xml:space="preserve"> </w:t>
+      </w:r>
+      <w:proofErr w:type="spellStart"/>
+      <w:r>
+        <w:rPr>
+          <w:lang w:val="en-US"/>
+        </w:rPr>
+        <w:t>ph</w:t>
+      </w:r>
+      <w:r>
+        <w:rPr>
+          <w:lang w:val="en-US"/>
+        </w:rPr>
+        <w:t>ầ</w:t>
+      </w:r>
+      <w:r>
+        <w:rPr>
+          <w:lang w:val="en-US"/>
+        </w:rPr>
+        <w:t>n</w:t>
+      </w:r>
+      <w:proofErr w:type="spellEnd"/>
+      <w:r>
+        <w:rPr>
+          <w:lang w:val="en-US"/>
+        </w:rPr>
+        <w:t xml:space="preserve"> </w:t>
+      </w:r>
+      <w:proofErr w:type="spellStart"/>
+      <w:r>
+        <w:rPr>
+          <w:lang w:val="en-US"/>
+        </w:rPr>
+        <w:t>kh</w:t>
+      </w:r>
+      <w:r>
+        <w:rPr>
+          <w:lang w:val="en-US"/>
+        </w:rPr>
+        <w:t>á</w:t>
+      </w:r>
+      <w:r>
+        <w:rPr>
+          <w:lang w:val="en-US"/>
+        </w:rPr>
+        <w:t>c</w:t>
+      </w:r>
+      <w:proofErr w:type="spellEnd"/>
+      <w:r>
+        <w:rPr>
+          <w:lang w:val="en-US"/>
+        </w:rPr>
+        <w:t xml:space="preserve">, </w:t>
+      </w:r>
+      <w:proofErr w:type="spellStart"/>
+      <w:r>
+        <w:rPr>
+          <w:lang w:val="en-US"/>
+        </w:rPr>
+        <w:t>cho</w:t>
+      </w:r>
+      <w:proofErr w:type="spellEnd"/>
+      <w:r>
+        <w:rPr>
+          <w:lang w:val="en-US"/>
+        </w:rPr>
+        <w:t xml:space="preserve"> </w:t>
+      </w:r>
+      <w:proofErr w:type="spellStart"/>
+      <w:r>
+        <w:rPr>
+          <w:lang w:val="en-US"/>
+        </w:rPr>
+        <w:t>ph</w:t>
+      </w:r>
+      <w:r>
+        <w:rPr>
+          <w:lang w:val="en-US"/>
+        </w:rPr>
+        <w:t>é</w:t>
+      </w:r>
+      <w:r>
+        <w:rPr>
+          <w:lang w:val="en-US"/>
+        </w:rPr>
+        <w:t>p</w:t>
+      </w:r>
+      <w:proofErr w:type="spellEnd"/>
+    </w:p>
+    <w:p>
+      <w:pPr>
+        <w:pStyle w:val="KhngDncch"/>
+        <w:rPr>
+          <w:lang w:val="en-US"/>
+        </w:rPr>
+      </w:pPr>
+    </w:p>
+    <w:p>
+      <w:pPr>
+        <w:pStyle w:val="KhngDncch"/>
+        <w:rPr>
+          <w:lang w:val="en-US"/>
+        </w:rPr>
+      </w:pPr>
+      <w:proofErr w:type="spellStart"/>
+      <w:r>
+        <w:rPr>
+          <w:lang w:val="en-US"/>
+        </w:rPr>
+        <w:t>Th</w:t>
+      </w:r>
+      <w:r>
+        <w:rPr>
+          <w:lang w:val="en-US"/>
+        </w:rPr>
+        <w:t>ự</w:t>
+      </w:r>
+      <w:r>
+        <w:rPr>
+          <w:lang w:val="en-US"/>
+        </w:rPr>
+        <w:t>c</w:t>
+      </w:r>
+      <w:proofErr w:type="spellEnd"/>
+      <w:r>
+        <w:rPr>
+          <w:lang w:val="en-US"/>
+        </w:rPr>
+        <w:t xml:space="preserve"> </w:t>
+      </w:r>
+      <w:proofErr w:type="spellStart"/>
+      <w:proofErr w:type="gramStart"/>
+      <w:r>
+        <w:rPr>
+          <w:lang w:val="en-US"/>
+        </w:rPr>
+        <w:t>h</w:t>
+      </w:r>
+      <w:r>
+        <w:rPr>
+          <w:lang w:val="en-US"/>
+        </w:rPr>
+        <w:t>à</w:t>
+      </w:r>
+      <w:r>
+        <w:rPr>
+          <w:lang w:val="en-US"/>
+        </w:rPr>
+        <w:t>nh</w:t>
+      </w:r>
+      <w:proofErr w:type="spellEnd"/>
+      <w:r>
+        <w:rPr>
+          <w:lang w:val="en-US"/>
+        </w:rPr>
+        <w:t xml:space="preserve"> :</w:t>
+      </w:r>
+      <w:proofErr w:type="gramEnd"/>
+      <w:r>
+        <w:rPr>
+          <w:lang w:val="en-US"/>
+        </w:rPr>
+        <w:t xml:space="preserve"> </w:t>
+      </w:r>
+    </w:p>
+    <w:p>
+      <w:pPr>
+        <w:pStyle w:val="KhngDncch"/>
+        <w:rPr>
+          <w:lang w:val="en-US"/>
+        </w:rPr>
+      </w:pPr>
+    </w:p>
+    <w:p>
+      <w:pPr>
+        <w:pStyle w:val="KhngDncch"/>
+        <w:rPr>
+          <w:lang w:val="en-US"/>
+        </w:rPr>
+      </w:pPr>
+      <w:proofErr w:type="spellStart"/>
+      <w:r>
+        <w:rPr>
+          <w:lang w:val="en-US"/>
+        </w:rPr>
+        <w:t>B</w:t>
+      </w:r>
+      <w:r>
+        <w:rPr>
+          <w:lang w:val="en-US"/>
+        </w:rPr>
+        <w:t>ướ</w:t>
+      </w:r>
+      <w:r>
+        <w:rPr>
+          <w:lang w:val="en-US"/>
+        </w:rPr>
+        <w:t>c</w:t>
+      </w:r>
+      <w:proofErr w:type="spellEnd"/>
+      <w:r>
+        <w:rPr>
+          <w:lang w:val="en-US"/>
+        </w:rPr>
+        <w:t xml:space="preserve"> 1 : </w:t>
+      </w:r>
+      <w:proofErr w:type="spellStart"/>
+      <w:r>
+        <w:rPr>
+          <w:lang w:val="en-US"/>
+        </w:rPr>
+        <w:t>C</w:t>
+      </w:r>
+      <w:r>
+        <w:rPr>
+          <w:lang w:val="en-US"/>
+        </w:rPr>
+        <w:t>à</w:t>
+      </w:r>
+      <w:r>
+        <w:rPr>
+          <w:lang w:val="en-US"/>
+        </w:rPr>
+        <w:t>i</w:t>
+      </w:r>
+      <w:proofErr w:type="spellEnd"/>
+      <w:r>
+        <w:rPr>
+          <w:lang w:val="en-US"/>
+        </w:rPr>
+        <w:t xml:space="preserve"> </w:t>
+      </w:r>
+      <w:proofErr w:type="spellStart"/>
+      <w:r>
+        <w:rPr>
+          <w:lang w:val="en-US"/>
+        </w:rPr>
+        <w:t>đặ</w:t>
+      </w:r>
+      <w:r>
+        <w:rPr>
+          <w:lang w:val="en-US"/>
+        </w:rPr>
+        <w:t>t</w:t>
+      </w:r>
+      <w:proofErr w:type="spellEnd"/>
+      <w:r>
+        <w:rPr>
+          <w:lang w:val="en-US"/>
+        </w:rPr>
+        <w:t xml:space="preserve"> Angular-</w:t>
+      </w:r>
+      <w:proofErr w:type="spellStart"/>
+      <w:r>
+        <w:rPr>
+          <w:lang w:val="en-US"/>
+        </w:rPr>
+        <w:t>ui</w:t>
+      </w:r>
+      <w:proofErr w:type="spellEnd"/>
+      <w:r>
+        <w:rPr>
+          <w:lang w:val="en-US"/>
+        </w:rPr>
+        <w:t xml:space="preserve">-router : 0.2.18 &gt; View </w:t>
+      </w:r>
+      <w:proofErr w:type="spellStart"/>
+      <w:r>
+        <w:rPr>
+          <w:lang w:val="en-US"/>
+        </w:rPr>
+        <w:t>trang</w:t>
+      </w:r>
+      <w:proofErr w:type="spellEnd"/>
+      <w:r>
+        <w:rPr>
+          <w:lang w:val="en-US"/>
+        </w:rPr>
+        <w:t xml:space="preserve"> </w:t>
+      </w:r>
+      <w:proofErr w:type="spellStart"/>
+      <w:r>
+        <w:rPr>
+          <w:lang w:val="en-US"/>
+        </w:rPr>
+        <w:t>qu</w:t>
+      </w:r>
+      <w:r>
+        <w:rPr>
+          <w:lang w:val="en-US"/>
+        </w:rPr>
+        <w:t>ả</w:t>
+      </w:r>
+      <w:r>
+        <w:rPr>
+          <w:lang w:val="en-US"/>
+        </w:rPr>
+        <w:t>n</w:t>
+      </w:r>
+      <w:proofErr w:type="spellEnd"/>
+      <w:r>
+        <w:rPr>
+          <w:lang w:val="en-US"/>
+        </w:rPr>
+        <w:t xml:space="preserve"> </w:t>
+      </w:r>
+      <w:proofErr w:type="spellStart"/>
+      <w:r>
+        <w:rPr>
+          <w:lang w:val="en-US"/>
+        </w:rPr>
+        <w:t>tr</w:t>
+      </w:r>
+      <w:r>
+        <w:rPr>
+          <w:lang w:val="en-US"/>
+        </w:rPr>
+        <w:t>ị</w:t>
+      </w:r>
+      <w:proofErr w:type="spellEnd"/>
+      <w:r>
+        <w:rPr>
+          <w:lang w:val="en-US"/>
+        </w:rPr>
+        <w:t xml:space="preserve"> &gt; download template </w:t>
+      </w:r>
+      <w:proofErr w:type="spellStart"/>
+      <w:r>
+        <w:rPr>
+          <w:lang w:val="en-US"/>
+        </w:rPr>
+        <w:t>AdminLTE</w:t>
+      </w:r>
+      <w:proofErr w:type="spellEnd"/>
+      <w:r>
+        <w:rPr>
+          <w:lang w:val="en-US"/>
+        </w:rPr>
+        <w:t xml:space="preserve"> &gt; </w:t>
+      </w:r>
+      <w:proofErr w:type="spellStart"/>
+      <w:r>
+        <w:rPr>
+          <w:lang w:val="en-US"/>
+        </w:rPr>
+        <w:t>Ch</w:t>
+      </w:r>
+      <w:r>
+        <w:rPr>
+          <w:lang w:val="en-US"/>
+        </w:rPr>
+        <w:t>é</w:t>
+      </w:r>
+      <w:r>
+        <w:rPr>
+          <w:lang w:val="en-US"/>
+        </w:rPr>
+        <w:t>p</w:t>
+      </w:r>
+      <w:proofErr w:type="spellEnd"/>
+      <w:r>
+        <w:rPr>
+          <w:lang w:val="en-US"/>
+        </w:rPr>
+        <w:t xml:space="preserve"> file </w:t>
+      </w:r>
+      <w:proofErr w:type="spellStart"/>
+      <w:r>
+        <w:rPr>
+          <w:lang w:val="en-US"/>
+        </w:rPr>
+        <w:t>dist</w:t>
+      </w:r>
+      <w:proofErr w:type="spellEnd"/>
+      <w:r>
+        <w:rPr>
+          <w:lang w:val="en-US"/>
+        </w:rPr>
+        <w:t xml:space="preserve"> </w:t>
+      </w:r>
+      <w:proofErr w:type="spellStart"/>
+      <w:r>
+        <w:rPr>
+          <w:lang w:val="en-US"/>
+        </w:rPr>
+        <w:t>c</w:t>
+      </w:r>
+      <w:r>
+        <w:rPr>
+          <w:lang w:val="en-US"/>
+        </w:rPr>
+        <w:t>ủ</w:t>
+      </w:r>
+      <w:r>
+        <w:rPr>
+          <w:lang w:val="en-US"/>
+        </w:rPr>
+        <w:t>a</w:t>
+      </w:r>
+      <w:proofErr w:type="spellEnd"/>
+      <w:r>
+        <w:rPr>
+          <w:lang w:val="en-US"/>
+        </w:rPr>
+        <w:t xml:space="preserve"> template </w:t>
+      </w:r>
+      <w:proofErr w:type="spellStart"/>
+      <w:r>
+        <w:rPr>
+          <w:lang w:val="en-US"/>
+        </w:rPr>
+        <w:t>v</w:t>
+      </w:r>
+      <w:r>
+        <w:rPr>
+          <w:lang w:val="en-US"/>
+        </w:rPr>
+        <w:t>à</w:t>
+      </w:r>
+      <w:r>
+        <w:rPr>
+          <w:lang w:val="en-US"/>
+        </w:rPr>
+        <w:t>o</w:t>
+      </w:r>
+      <w:proofErr w:type="spellEnd"/>
+      <w:r>
+        <w:rPr>
+          <w:lang w:val="en-US"/>
+        </w:rPr>
+        <w:t xml:space="preserve"> Assets Admin &gt; </w:t>
+      </w:r>
+      <w:proofErr w:type="spellStart"/>
+      <w:r>
+        <w:rPr>
+          <w:lang w:val="en-US"/>
+        </w:rPr>
+        <w:t>ch</w:t>
+      </w:r>
+      <w:r>
+        <w:rPr>
+          <w:lang w:val="en-US"/>
+        </w:rPr>
+        <w:t>é</w:t>
+      </w:r>
+      <w:r>
+        <w:rPr>
+          <w:lang w:val="en-US"/>
+        </w:rPr>
+        <w:t>p</w:t>
+      </w:r>
+      <w:proofErr w:type="spellEnd"/>
+      <w:r>
+        <w:rPr>
+          <w:lang w:val="en-US"/>
+        </w:rPr>
+        <w:t xml:space="preserve"> html template </w:t>
+      </w:r>
+      <w:proofErr w:type="spellStart"/>
+      <w:r>
+        <w:rPr>
+          <w:lang w:val="en-US"/>
+        </w:rPr>
+        <w:t>v</w:t>
+      </w:r>
+      <w:r>
+        <w:rPr>
+          <w:lang w:val="en-US"/>
+        </w:rPr>
+        <w:t>à</w:t>
+      </w:r>
+      <w:r>
+        <w:rPr>
+          <w:lang w:val="en-US"/>
+        </w:rPr>
+        <w:t>o</w:t>
+      </w:r>
+      <w:proofErr w:type="spellEnd"/>
+      <w:r>
+        <w:rPr>
+          <w:lang w:val="en-US"/>
+        </w:rPr>
+        <w:t xml:space="preserve"> view index.html, </w:t>
+      </w:r>
+      <w:proofErr w:type="spellStart"/>
+      <w:r>
+        <w:rPr>
+          <w:lang w:val="en-US"/>
+        </w:rPr>
+        <w:t>thay</w:t>
+      </w:r>
+      <w:proofErr w:type="spellEnd"/>
+      <w:r>
+        <w:rPr>
+          <w:lang w:val="en-US"/>
+        </w:rPr>
+        <w:t xml:space="preserve"> </w:t>
+      </w:r>
+      <w:proofErr w:type="spellStart"/>
+      <w:r>
+        <w:rPr>
+          <w:lang w:val="en-US"/>
+        </w:rPr>
+        <w:t>đổ</w:t>
+      </w:r>
+      <w:r>
+        <w:rPr>
+          <w:lang w:val="en-US"/>
+        </w:rPr>
+        <w:t>i</w:t>
+      </w:r>
+      <w:proofErr w:type="spellEnd"/>
+      <w:r>
+        <w:rPr>
+          <w:lang w:val="en-US"/>
+        </w:rPr>
+        <w:t xml:space="preserve"> </w:t>
+      </w:r>
+      <w:proofErr w:type="spellStart"/>
+      <w:r>
+        <w:rPr>
+          <w:lang w:val="en-US"/>
+        </w:rPr>
+        <w:t>đườ</w:t>
+      </w:r>
+      <w:r>
+        <w:rPr>
+          <w:lang w:val="en-US"/>
+        </w:rPr>
+        <w:t>ng</w:t>
+      </w:r>
+      <w:proofErr w:type="spellEnd"/>
+      <w:r>
+        <w:rPr>
+          <w:lang w:val="en-US"/>
+        </w:rPr>
+        <w:t xml:space="preserve"> </w:t>
+      </w:r>
+      <w:proofErr w:type="spellStart"/>
+      <w:r>
+        <w:rPr>
+          <w:lang w:val="en-US"/>
+        </w:rPr>
+        <w:t>d</w:t>
+      </w:r>
+      <w:r>
+        <w:rPr>
+          <w:lang w:val="en-US"/>
+        </w:rPr>
+        <w:t>ẫ</w:t>
+      </w:r>
+      <w:r>
+        <w:rPr>
+          <w:lang w:val="en-US"/>
+        </w:rPr>
+        <w:t>n</w:t>
+      </w:r>
+      <w:proofErr w:type="spellEnd"/>
+      <w:r>
+        <w:rPr>
+          <w:lang w:val="en-US"/>
+        </w:rPr>
+        <w:t xml:space="preserve"> </w:t>
+      </w:r>
+      <w:proofErr w:type="spellStart"/>
+      <w:r>
+        <w:rPr>
+          <w:lang w:val="en-US"/>
+        </w:rPr>
+        <w:t>c</w:t>
+      </w:r>
+      <w:r>
+        <w:rPr>
+          <w:lang w:val="en-US"/>
+        </w:rPr>
+        <w:t>á</w:t>
+      </w:r>
+      <w:r>
+        <w:rPr>
+          <w:lang w:val="en-US"/>
+        </w:rPr>
+        <w:t>c</w:t>
+      </w:r>
+      <w:proofErr w:type="spellEnd"/>
+      <w:r>
+        <w:rPr>
+          <w:lang w:val="en-US"/>
+        </w:rPr>
+        <w:t xml:space="preserve"> file  </w:t>
+      </w:r>
+      <w:proofErr w:type="spellStart"/>
+      <w:r>
+        <w:rPr>
+          <w:lang w:val="en-US"/>
+        </w:rPr>
+        <w:t>dist</w:t>
+      </w:r>
+      <w:proofErr w:type="spellEnd"/>
+      <w:r>
+        <w:rPr>
+          <w:lang w:val="en-US"/>
+        </w:rPr>
+        <w:t xml:space="preserve"> &gt; </w:t>
+      </w:r>
+      <w:proofErr w:type="spellStart"/>
+      <w:r>
+        <w:rPr>
+          <w:lang w:val="en-US"/>
+        </w:rPr>
+        <w:t>s</w:t>
+      </w:r>
+      <w:r>
+        <w:rPr>
+          <w:lang w:val="en-US"/>
+        </w:rPr>
+        <w:t>ử</w:t>
+      </w:r>
+      <w:proofErr w:type="spellEnd"/>
+      <w:r>
+        <w:rPr>
+          <w:lang w:val="en-US"/>
+        </w:rPr>
+        <w:t xml:space="preserve"> </w:t>
+      </w:r>
+      <w:proofErr w:type="spellStart"/>
+      <w:r>
+        <w:rPr>
+          <w:lang w:val="en-US"/>
+        </w:rPr>
+        <w:t>d</w:t>
+      </w:r>
+      <w:r>
+        <w:rPr>
+          <w:lang w:val="en-US"/>
+        </w:rPr>
+        <w:t>ụ</w:t>
+      </w:r>
+      <w:r>
+        <w:rPr>
+          <w:lang w:val="en-US"/>
+        </w:rPr>
+        <w:t>ng</w:t>
+      </w:r>
+      <w:proofErr w:type="spellEnd"/>
+      <w:r>
+        <w:rPr>
+          <w:lang w:val="en-US"/>
+        </w:rPr>
+        <w:t xml:space="preserve"> bower </w:t>
+      </w:r>
+      <w:proofErr w:type="spellStart"/>
+      <w:r>
+        <w:rPr>
+          <w:lang w:val="en-US"/>
+        </w:rPr>
+        <w:t>để</w:t>
+      </w:r>
+      <w:proofErr w:type="spellEnd"/>
+      <w:r>
+        <w:rPr>
+          <w:lang w:val="en-US"/>
+        </w:rPr>
+        <w:t xml:space="preserve"> them </w:t>
+      </w:r>
+      <w:proofErr w:type="spellStart"/>
+      <w:r>
+        <w:rPr>
+          <w:lang w:val="en-US"/>
+        </w:rPr>
+        <w:t>c</w:t>
+      </w:r>
+      <w:r>
+        <w:rPr>
+          <w:lang w:val="en-US"/>
+        </w:rPr>
+        <w:t>á</w:t>
+      </w:r>
+      <w:r>
+        <w:rPr>
+          <w:lang w:val="en-US"/>
+        </w:rPr>
+        <w:t>c</w:t>
+      </w:r>
+      <w:proofErr w:type="spellEnd"/>
+      <w:r>
+        <w:rPr>
+          <w:lang w:val="en-US"/>
+        </w:rPr>
+        <w:t xml:space="preserve"> </w:t>
+      </w:r>
+      <w:proofErr w:type="spellStart"/>
+      <w:r>
+        <w:rPr>
+          <w:lang w:val="en-US"/>
+        </w:rPr>
+        <w:t>th</w:t>
+      </w:r>
+      <w:r>
+        <w:rPr>
+          <w:lang w:val="en-US"/>
+        </w:rPr>
+        <w:t>ư</w:t>
+      </w:r>
+      <w:proofErr w:type="spellEnd"/>
+      <w:r>
+        <w:rPr>
+          <w:lang w:val="en-US"/>
+        </w:rPr>
+        <w:t xml:space="preserve"> </w:t>
+      </w:r>
+      <w:proofErr w:type="spellStart"/>
+      <w:r>
+        <w:rPr>
+          <w:lang w:val="en-US"/>
+        </w:rPr>
+        <w:t>vi</w:t>
+      </w:r>
+      <w:r>
+        <w:rPr>
+          <w:lang w:val="en-US"/>
+        </w:rPr>
+        <w:t>ệ</w:t>
+      </w:r>
+      <w:r>
+        <w:rPr>
+          <w:lang w:val="en-US"/>
+        </w:rPr>
+        <w:t>n</w:t>
+      </w:r>
+      <w:proofErr w:type="spellEnd"/>
+      <w:r>
+        <w:rPr>
+          <w:lang w:val="en-US"/>
+        </w:rPr>
+        <w:t xml:space="preserve"> </w:t>
+      </w:r>
+      <w:proofErr w:type="spellStart"/>
+      <w:r>
+        <w:rPr>
+          <w:lang w:val="en-US"/>
+        </w:rPr>
+        <w:t>m</w:t>
+      </w:r>
+      <w:r>
+        <w:rPr>
+          <w:lang w:val="en-US"/>
+        </w:rPr>
+        <w:t>à</w:t>
+      </w:r>
+      <w:proofErr w:type="spellEnd"/>
+      <w:r>
+        <w:rPr>
+          <w:lang w:val="en-US"/>
+        </w:rPr>
+        <w:t xml:space="preserve"> template </w:t>
+      </w:r>
+      <w:proofErr w:type="spellStart"/>
+      <w:r>
+        <w:rPr>
+          <w:lang w:val="en-US"/>
+        </w:rPr>
+        <w:t>c</w:t>
+      </w:r>
+      <w:r>
+        <w:rPr>
+          <w:lang w:val="en-US"/>
+        </w:rPr>
+        <w:t>ầ</w:t>
+      </w:r>
+      <w:r>
+        <w:rPr>
+          <w:lang w:val="en-US"/>
+        </w:rPr>
+        <w:t>n</w:t>
+      </w:r>
+      <w:proofErr w:type="spellEnd"/>
+      <w:r>
+        <w:rPr>
+          <w:lang w:val="en-US"/>
+        </w:rPr>
+        <w:t xml:space="preserve"> (</w:t>
+      </w:r>
+      <w:proofErr w:type="spellStart"/>
+      <w:r>
+        <w:rPr>
+          <w:lang w:val="en-US"/>
+        </w:rPr>
+        <w:t>jquery</w:t>
+      </w:r>
+      <w:proofErr w:type="spellEnd"/>
+      <w:r>
+        <w:rPr>
+          <w:lang w:val="en-US"/>
+        </w:rPr>
+        <w:t xml:space="preserve"> 2.2.3), bootstrap 3.3.6, </w:t>
+      </w:r>
+      <w:proofErr w:type="spellStart"/>
+      <w:r>
+        <w:rPr>
+          <w:lang w:val="en-US"/>
+        </w:rPr>
+        <w:t>slimScroll</w:t>
+      </w:r>
+      <w:proofErr w:type="spellEnd"/>
+      <w:r>
+        <w:rPr>
+          <w:lang w:val="en-US"/>
+        </w:rPr>
+        <w:t xml:space="preserve"> , </w:t>
+      </w:r>
+      <w:proofErr w:type="spellStart"/>
+      <w:r>
+        <w:rPr>
+          <w:lang w:val="en-US"/>
+        </w:rPr>
+        <w:t>fastclick</w:t>
+      </w:r>
+      <w:proofErr w:type="spellEnd"/>
+      <w:r>
+        <w:rPr>
+          <w:lang w:val="en-US"/>
+        </w:rPr>
+        <w:t xml:space="preserve"> &gt; test </w:t>
+      </w:r>
+      <w:proofErr w:type="spellStart"/>
+      <w:r>
+        <w:rPr>
+          <w:lang w:val="en-US"/>
+        </w:rPr>
+        <w:t>n</w:t>
+      </w:r>
+      <w:r>
+        <w:rPr>
+          <w:lang w:val="en-US"/>
+        </w:rPr>
+        <w:t>ế</w:t>
+      </w:r>
+      <w:r>
+        <w:rPr>
+          <w:lang w:val="en-US"/>
+        </w:rPr>
+        <w:t>u</w:t>
+      </w:r>
+      <w:proofErr w:type="spellEnd"/>
+      <w:r>
+        <w:rPr>
+          <w:lang w:val="en-US"/>
+        </w:rPr>
+        <w:t xml:space="preserve"> </w:t>
+      </w:r>
+      <w:proofErr w:type="spellStart"/>
+      <w:r>
+        <w:rPr>
+          <w:lang w:val="en-US"/>
+        </w:rPr>
+        <w:t>l</w:t>
+      </w:r>
+      <w:r>
+        <w:rPr>
+          <w:lang w:val="en-US"/>
+        </w:rPr>
+        <w:t>ỗ</w:t>
+      </w:r>
+      <w:r>
+        <w:rPr>
+          <w:lang w:val="en-US"/>
+        </w:rPr>
+        <w:t>i</w:t>
+      </w:r>
+      <w:proofErr w:type="spellEnd"/>
+      <w:r>
+        <w:rPr>
+          <w:lang w:val="en-US"/>
+        </w:rPr>
+        <w:t xml:space="preserve"> , </w:t>
+      </w:r>
+      <w:proofErr w:type="spellStart"/>
+      <w:r>
+        <w:rPr>
+          <w:lang w:val="en-US"/>
+        </w:rPr>
+        <w:t>x</w:t>
+      </w:r>
+      <w:r>
+        <w:rPr>
+          <w:lang w:val="en-US"/>
+        </w:rPr>
+        <w:t>ó</w:t>
+      </w:r>
+      <w:r>
+        <w:rPr>
+          <w:lang w:val="en-US"/>
+        </w:rPr>
+        <w:t>a</w:t>
+      </w:r>
+      <w:proofErr w:type="spellEnd"/>
+      <w:r>
+        <w:rPr>
+          <w:lang w:val="en-US"/>
+        </w:rPr>
+        <w:t xml:space="preserve"> code </w:t>
+      </w:r>
+      <w:proofErr w:type="spellStart"/>
+      <w:r>
+        <w:rPr>
+          <w:lang w:val="en-US"/>
+        </w:rPr>
+        <w:t>trong</w:t>
+      </w:r>
+      <w:proofErr w:type="spellEnd"/>
+      <w:r>
+        <w:rPr>
+          <w:lang w:val="en-US"/>
+        </w:rPr>
+        <w:t xml:space="preserve"> </w:t>
+      </w:r>
+      <w:proofErr w:type="spellStart"/>
+      <w:r>
+        <w:rPr>
+          <w:lang w:val="en-US"/>
+        </w:rPr>
+        <w:t>bundleConfig</w:t>
+      </w:r>
+      <w:proofErr w:type="spellEnd"/>
+      <w:r>
+        <w:rPr>
+          <w:lang w:val="en-US"/>
+        </w:rPr>
+        <w:t xml:space="preserve"> &gt; </w:t>
+      </w:r>
+      <w:proofErr w:type="spellStart"/>
+      <w:r>
+        <w:rPr>
+          <w:lang w:val="en-US"/>
+        </w:rPr>
+        <w:t>nh</w:t>
+      </w:r>
+      <w:r>
+        <w:rPr>
+          <w:lang w:val="en-US"/>
+        </w:rPr>
+        <w:t>ú</w:t>
+      </w:r>
+      <w:r>
+        <w:rPr>
+          <w:lang w:val="en-US"/>
+        </w:rPr>
+        <w:t>ng</w:t>
+      </w:r>
+      <w:proofErr w:type="spellEnd"/>
+      <w:r>
+        <w:rPr>
+          <w:lang w:val="en-US"/>
+        </w:rPr>
+        <w:t xml:space="preserve"> </w:t>
+      </w:r>
+      <w:proofErr w:type="spellStart"/>
+      <w:r>
+        <w:rPr>
+          <w:lang w:val="en-US"/>
+        </w:rPr>
+        <w:t>angularJS</w:t>
+      </w:r>
+      <w:proofErr w:type="spellEnd"/>
+      <w:r>
+        <w:rPr>
+          <w:lang w:val="en-US"/>
+        </w:rPr>
+        <w:t xml:space="preserve"> </w:t>
+      </w:r>
+      <w:proofErr w:type="spellStart"/>
+      <w:r>
+        <w:rPr>
+          <w:lang w:val="en-US"/>
+        </w:rPr>
+        <w:t>v</w:t>
+      </w:r>
+      <w:r>
+        <w:rPr>
+          <w:lang w:val="en-US"/>
+        </w:rPr>
+        <w:t>à</w:t>
+      </w:r>
+      <w:proofErr w:type="spellEnd"/>
+      <w:r>
+        <w:rPr>
+          <w:lang w:val="en-US"/>
+        </w:rPr>
+        <w:t xml:space="preserve"> UI-Router &gt; </w:t>
+      </w:r>
+      <w:proofErr w:type="spellStart"/>
+      <w:r>
+        <w:rPr>
+          <w:lang w:val="en-US"/>
+        </w:rPr>
+        <w:t>đổ</w:t>
+      </w:r>
+      <w:r>
+        <w:rPr>
+          <w:lang w:val="en-US"/>
+        </w:rPr>
+        <w:t>i</w:t>
+      </w:r>
+      <w:proofErr w:type="spellEnd"/>
+      <w:r>
+        <w:rPr>
+          <w:lang w:val="en-US"/>
+        </w:rPr>
+        <w:t xml:space="preserve"> </w:t>
+      </w:r>
+      <w:proofErr w:type="spellStart"/>
+      <w:r>
+        <w:rPr>
+          <w:lang w:val="en-US"/>
+        </w:rPr>
+        <w:t>t</w:t>
+      </w:r>
+      <w:r>
+        <w:rPr>
+          <w:lang w:val="en-US"/>
+        </w:rPr>
+        <w:t>ê</w:t>
+      </w:r>
+      <w:r>
+        <w:rPr>
+          <w:lang w:val="en-US"/>
+        </w:rPr>
+        <w:t>n</w:t>
+      </w:r>
+      <w:proofErr w:type="spellEnd"/>
+      <w:r>
+        <w:rPr>
+          <w:lang w:val="en-US"/>
+        </w:rPr>
+        <w:t xml:space="preserve"> file </w:t>
+      </w:r>
+      <w:proofErr w:type="spellStart"/>
+      <w:r>
+        <w:rPr>
+          <w:lang w:val="en-US"/>
+        </w:rPr>
+        <w:t>js</w:t>
+      </w:r>
+      <w:proofErr w:type="spellEnd"/>
+      <w:r>
+        <w:rPr>
+          <w:lang w:val="en-US"/>
+        </w:rPr>
+        <w:t xml:space="preserve"> products.router.js </w:t>
+      </w:r>
+      <w:proofErr w:type="spellStart"/>
+      <w:r>
+        <w:rPr>
+          <w:lang w:val="en-US"/>
+        </w:rPr>
+        <w:t>th</w:t>
+      </w:r>
+      <w:r>
+        <w:rPr>
+          <w:lang w:val="en-US"/>
+        </w:rPr>
+        <w:t>à</w:t>
+      </w:r>
+      <w:r>
+        <w:rPr>
+          <w:lang w:val="en-US"/>
+        </w:rPr>
+        <w:t>nh</w:t>
+      </w:r>
+      <w:proofErr w:type="spellEnd"/>
+      <w:r>
+        <w:rPr>
+          <w:lang w:val="en-US"/>
+        </w:rPr>
+        <w:t xml:space="preserve"> products.module.js </w:t>
+      </w:r>
+      <w:proofErr w:type="spellStart"/>
+      <w:r>
+        <w:rPr>
+          <w:lang w:val="en-US"/>
+        </w:rPr>
+        <w:t>trong</w:t>
+      </w:r>
+      <w:proofErr w:type="spellEnd"/>
+      <w:r>
+        <w:rPr>
+          <w:lang w:val="en-US"/>
+        </w:rPr>
+        <w:t xml:space="preserve"> components &gt; them homeController.js </w:t>
+      </w:r>
+      <w:proofErr w:type="spellStart"/>
+      <w:r>
+        <w:rPr>
+          <w:lang w:val="en-US"/>
+        </w:rPr>
+        <w:t>v</w:t>
+      </w:r>
+      <w:r>
+        <w:rPr>
+          <w:lang w:val="en-US"/>
+        </w:rPr>
+        <w:t>à</w:t>
+      </w:r>
+      <w:r>
+        <w:rPr>
+          <w:lang w:val="en-US"/>
+        </w:rPr>
+        <w:t>o</w:t>
+      </w:r>
+      <w:proofErr w:type="spellEnd"/>
+      <w:r>
+        <w:rPr>
+          <w:lang w:val="en-US"/>
+        </w:rPr>
+        <w:t xml:space="preserve"> </w:t>
+      </w:r>
+      <w:proofErr w:type="spellStart"/>
+      <w:r>
+        <w:rPr>
+          <w:lang w:val="en-US"/>
+        </w:rPr>
+        <w:t>th</w:t>
+      </w:r>
+      <w:r>
+        <w:rPr>
+          <w:lang w:val="en-US"/>
+        </w:rPr>
+        <w:t>ư</w:t>
+      </w:r>
+      <w:proofErr w:type="spellEnd"/>
+      <w:r>
+        <w:rPr>
+          <w:lang w:val="en-US"/>
+        </w:rPr>
+        <w:t xml:space="preserve"> </w:t>
+      </w:r>
+      <w:proofErr w:type="spellStart"/>
+      <w:r>
+        <w:rPr>
+          <w:lang w:val="en-US"/>
+        </w:rPr>
+        <w:t>m</w:t>
+      </w:r>
+      <w:r>
+        <w:rPr>
+          <w:lang w:val="en-US"/>
+        </w:rPr>
+        <w:t>ụ</w:t>
+      </w:r>
+      <w:r>
+        <w:rPr>
+          <w:lang w:val="en-US"/>
+        </w:rPr>
+        <w:t>c</w:t>
+      </w:r>
+      <w:proofErr w:type="spellEnd"/>
+      <w:r>
+        <w:rPr>
+          <w:lang w:val="en-US"/>
+        </w:rPr>
+        <w:t xml:space="preserve"> components &gt; </w:t>
+      </w:r>
+      <w:proofErr w:type="spellStart"/>
+      <w:r>
+        <w:rPr>
+          <w:lang w:val="en-US"/>
+        </w:rPr>
+        <w:t>t</w:t>
+      </w:r>
+      <w:r>
+        <w:rPr>
+          <w:lang w:val="en-US"/>
+        </w:rPr>
+        <w:t>ạ</w:t>
+      </w:r>
+      <w:r>
+        <w:rPr>
+          <w:lang w:val="en-US"/>
+        </w:rPr>
+        <w:t>o</w:t>
+      </w:r>
+      <w:proofErr w:type="spellEnd"/>
+      <w:r>
+        <w:rPr>
+          <w:lang w:val="en-US"/>
+        </w:rPr>
+        <w:t xml:space="preserve"> </w:t>
+      </w:r>
+      <w:proofErr w:type="spellStart"/>
+      <w:r>
+        <w:rPr>
+          <w:lang w:val="en-US"/>
+        </w:rPr>
+        <w:t>th</w:t>
+      </w:r>
+      <w:r>
+        <w:rPr>
+          <w:lang w:val="en-US"/>
+        </w:rPr>
+        <w:t>ự</w:t>
+      </w:r>
+      <w:proofErr w:type="spellEnd"/>
+      <w:r>
+        <w:rPr>
+          <w:lang w:val="en-US"/>
+        </w:rPr>
+        <w:t xml:space="preserve"> </w:t>
+      </w:r>
+      <w:proofErr w:type="spellStart"/>
+      <w:r>
+        <w:rPr>
+          <w:lang w:val="en-US"/>
+        </w:rPr>
+        <w:t>m</w:t>
+      </w:r>
+      <w:r>
+        <w:rPr>
+          <w:lang w:val="en-US"/>
+        </w:rPr>
+        <w:t>ụ</w:t>
+      </w:r>
+      <w:r>
+        <w:rPr>
+          <w:lang w:val="en-US"/>
+        </w:rPr>
+        <w:t>c</w:t>
+      </w:r>
+      <w:proofErr w:type="spellEnd"/>
+      <w:r>
+        <w:rPr>
+          <w:lang w:val="en-US"/>
+        </w:rPr>
+        <w:t xml:space="preserve"> modules </w:t>
+      </w:r>
+      <w:proofErr w:type="spellStart"/>
+      <w:r>
+        <w:rPr>
+          <w:lang w:val="en-US"/>
+        </w:rPr>
+        <w:t>trong</w:t>
+      </w:r>
+      <w:proofErr w:type="spellEnd"/>
+      <w:r>
+        <w:rPr>
+          <w:lang w:val="en-US"/>
+        </w:rPr>
+        <w:t xml:space="preserve"> shared &gt; </w:t>
+      </w:r>
+      <w:proofErr w:type="spellStart"/>
+      <w:r>
+        <w:rPr>
+          <w:lang w:val="en-US"/>
+        </w:rPr>
+        <w:t>t</w:t>
+      </w:r>
+      <w:r>
+        <w:rPr>
+          <w:lang w:val="en-US"/>
+        </w:rPr>
+        <w:t>ạ</w:t>
+      </w:r>
+      <w:r>
+        <w:rPr>
+          <w:lang w:val="en-US"/>
+        </w:rPr>
+        <w:t>o</w:t>
+      </w:r>
+      <w:proofErr w:type="spellEnd"/>
+      <w:r>
+        <w:rPr>
+          <w:lang w:val="en-US"/>
+        </w:rPr>
+        <w:t xml:space="preserve">  common.js &gt; </w:t>
+      </w:r>
+      <w:proofErr w:type="spellStart"/>
+      <w:r>
+        <w:rPr>
+          <w:lang w:val="en-US"/>
+        </w:rPr>
+        <w:t>khai</w:t>
+      </w:r>
+      <w:proofErr w:type="spellEnd"/>
+      <w:r>
+        <w:rPr>
+          <w:lang w:val="en-US"/>
+        </w:rPr>
+        <w:t xml:space="preserve"> </w:t>
+      </w:r>
+      <w:proofErr w:type="spellStart"/>
+      <w:r>
+        <w:rPr>
+          <w:lang w:val="en-US"/>
+        </w:rPr>
+        <w:t>b</w:t>
+      </w:r>
+      <w:r>
+        <w:rPr>
+          <w:lang w:val="en-US"/>
+        </w:rPr>
+        <w:t>á</w:t>
+      </w:r>
+      <w:r>
+        <w:rPr>
+          <w:lang w:val="en-US"/>
+        </w:rPr>
+        <w:t>o</w:t>
+      </w:r>
+      <w:proofErr w:type="spellEnd"/>
+      <w:r>
+        <w:rPr>
+          <w:lang w:val="en-US"/>
+        </w:rPr>
+        <w:t xml:space="preserve"> app.js </w:t>
+      </w:r>
+      <w:proofErr w:type="spellStart"/>
+      <w:r>
+        <w:rPr>
+          <w:lang w:val="en-US"/>
+        </w:rPr>
+        <w:t>khai</w:t>
+      </w:r>
+      <w:proofErr w:type="spellEnd"/>
+      <w:r>
+        <w:rPr>
+          <w:lang w:val="en-US"/>
+        </w:rPr>
+        <w:t xml:space="preserve"> </w:t>
+      </w:r>
+      <w:proofErr w:type="spellStart"/>
+      <w:r>
+        <w:rPr>
+          <w:lang w:val="en-US"/>
+        </w:rPr>
+        <w:t>b</w:t>
+      </w:r>
+      <w:r>
+        <w:rPr>
+          <w:lang w:val="en-US"/>
+        </w:rPr>
+        <w:t>á</w:t>
+      </w:r>
+      <w:r>
+        <w:rPr>
+          <w:lang w:val="en-US"/>
+        </w:rPr>
+        <w:t>o</w:t>
+      </w:r>
+      <w:proofErr w:type="spellEnd"/>
+      <w:r>
+        <w:rPr>
+          <w:lang w:val="en-US"/>
+        </w:rPr>
+        <w:t xml:space="preserve"> </w:t>
+      </w:r>
+      <w:proofErr w:type="spellStart"/>
+      <w:r>
+        <w:rPr>
+          <w:lang w:val="en-US"/>
+        </w:rPr>
+        <w:t>để</w:t>
+      </w:r>
+      <w:proofErr w:type="spellEnd"/>
+      <w:r>
+        <w:rPr>
+          <w:lang w:val="en-US"/>
+        </w:rPr>
+        <w:t xml:space="preserve"> </w:t>
+      </w:r>
+      <w:proofErr w:type="spellStart"/>
+      <w:r>
+        <w:rPr>
+          <w:lang w:val="en-US"/>
+        </w:rPr>
+        <w:t>ti</w:t>
+      </w:r>
+      <w:r>
+        <w:rPr>
+          <w:lang w:val="en-US"/>
+        </w:rPr>
+        <w:t>ế</w:t>
+      </w:r>
+      <w:r>
+        <w:rPr>
+          <w:lang w:val="en-US"/>
+        </w:rPr>
+        <w:t>n</w:t>
+      </w:r>
+      <w:proofErr w:type="spellEnd"/>
+      <w:r>
+        <w:rPr>
+          <w:lang w:val="en-US"/>
+        </w:rPr>
+        <w:t xml:space="preserve"> </w:t>
+      </w:r>
+      <w:proofErr w:type="spellStart"/>
+      <w:r>
+        <w:rPr>
+          <w:lang w:val="en-US"/>
+        </w:rPr>
+        <w:t>h</w:t>
+      </w:r>
+      <w:r>
+        <w:rPr>
+          <w:lang w:val="en-US"/>
+        </w:rPr>
+        <w:t>à</w:t>
+      </w:r>
+      <w:r>
+        <w:rPr>
+          <w:lang w:val="en-US"/>
+        </w:rPr>
+        <w:t>nh</w:t>
+      </w:r>
+      <w:proofErr w:type="spellEnd"/>
+      <w:r>
+        <w:rPr>
+          <w:lang w:val="en-US"/>
+        </w:rPr>
+        <w:t xml:space="preserve"> routing &gt; </w:t>
+      </w:r>
+      <w:proofErr w:type="spellStart"/>
+      <w:r>
+        <w:rPr>
+          <w:lang w:val="en-US"/>
+        </w:rPr>
+        <w:t>t</w:t>
+      </w:r>
+      <w:r>
+        <w:rPr>
+          <w:lang w:val="en-US"/>
+        </w:rPr>
+        <w:t>ạ</w:t>
+      </w:r>
+      <w:r>
+        <w:rPr>
+          <w:lang w:val="en-US"/>
+        </w:rPr>
+        <w:t>o</w:t>
+      </w:r>
+      <w:proofErr w:type="spellEnd"/>
+      <w:r>
+        <w:rPr>
+          <w:lang w:val="en-US"/>
+        </w:rPr>
+        <w:t xml:space="preserve"> module common.js &gt; </w:t>
+      </w:r>
+      <w:proofErr w:type="spellStart"/>
+      <w:r>
+        <w:rPr>
+          <w:lang w:val="en-US"/>
+        </w:rPr>
+        <w:t>khai</w:t>
+      </w:r>
+      <w:proofErr w:type="spellEnd"/>
+      <w:r>
+        <w:rPr>
+          <w:lang w:val="en-US"/>
+        </w:rPr>
+        <w:t xml:space="preserve"> </w:t>
+      </w:r>
+      <w:proofErr w:type="spellStart"/>
+      <w:r>
+        <w:rPr>
+          <w:lang w:val="en-US"/>
+        </w:rPr>
+        <w:t>b</w:t>
+      </w:r>
+      <w:r>
+        <w:rPr>
+          <w:lang w:val="en-US"/>
+        </w:rPr>
+        <w:t>á</w:t>
+      </w:r>
+      <w:r>
+        <w:rPr>
+          <w:lang w:val="en-US"/>
+        </w:rPr>
+        <w:t>o</w:t>
+      </w:r>
+      <w:proofErr w:type="spellEnd"/>
+      <w:r>
+        <w:rPr>
+          <w:lang w:val="en-US"/>
+        </w:rPr>
+        <w:t xml:space="preserve"> product.module.js &gt; </w:t>
+      </w:r>
+      <w:proofErr w:type="spellStart"/>
+      <w:r>
+        <w:rPr>
+          <w:lang w:val="en-US"/>
+        </w:rPr>
+        <w:t>khai</w:t>
+      </w:r>
+      <w:proofErr w:type="spellEnd"/>
+      <w:r>
+        <w:rPr>
+          <w:lang w:val="en-US"/>
+        </w:rPr>
+        <w:t xml:space="preserve"> </w:t>
+      </w:r>
+      <w:proofErr w:type="spellStart"/>
+      <w:r>
+        <w:rPr>
+          <w:lang w:val="en-US"/>
+        </w:rPr>
+        <w:t>b</w:t>
+      </w:r>
+      <w:r>
+        <w:rPr>
+          <w:lang w:val="en-US"/>
+        </w:rPr>
+        <w:t>á</w:t>
+      </w:r>
+      <w:r>
+        <w:rPr>
+          <w:lang w:val="en-US"/>
+        </w:rPr>
+        <w:t>o</w:t>
+      </w:r>
+      <w:proofErr w:type="spellEnd"/>
+      <w:r>
+        <w:rPr>
+          <w:lang w:val="en-US"/>
+        </w:rPr>
+        <w:t xml:space="preserve"> homeController.js</w:t>
+      </w:r>
+      <w:r>
+        <w:rPr>
+          <w:lang w:val="en-US"/>
+        </w:rPr>
+        <w:t xml:space="preserve"> &gt; </w:t>
+      </w:r>
+      <w:proofErr w:type="spellStart"/>
+      <w:r>
+        <w:rPr>
+          <w:lang w:val="en-US"/>
+        </w:rPr>
+        <w:t>khai</w:t>
+      </w:r>
+      <w:proofErr w:type="spellEnd"/>
+      <w:r>
+        <w:rPr>
+          <w:lang w:val="en-US"/>
+        </w:rPr>
+        <w:t xml:space="preserve"> </w:t>
+      </w:r>
+      <w:proofErr w:type="spellStart"/>
+      <w:r>
+        <w:rPr>
+          <w:lang w:val="en-US"/>
+        </w:rPr>
+        <w:t>b</w:t>
+      </w:r>
+      <w:r>
+        <w:rPr>
+          <w:lang w:val="en-US"/>
+        </w:rPr>
+        <w:t>á</w:t>
+      </w:r>
+      <w:r>
+        <w:rPr>
+          <w:lang w:val="en-US"/>
+        </w:rPr>
+        <w:t>o</w:t>
+      </w:r>
+      <w:proofErr w:type="spellEnd"/>
+      <w:r>
+        <w:rPr>
+          <w:lang w:val="en-US"/>
+        </w:rPr>
+        <w:t xml:space="preserve"> angular </w:t>
+      </w:r>
+      <w:proofErr w:type="spellStart"/>
+      <w:r>
+        <w:rPr>
+          <w:lang w:val="en-US"/>
+        </w:rPr>
+        <w:t>cho</w:t>
+      </w:r>
+      <w:proofErr w:type="spellEnd"/>
+      <w:r>
+        <w:rPr>
+          <w:lang w:val="en-US"/>
+        </w:rPr>
+        <w:t xml:space="preserve"> html </w:t>
+      </w:r>
+      <w:proofErr w:type="spellStart"/>
+      <w:r>
+        <w:rPr>
+          <w:lang w:val="en-US"/>
+        </w:rPr>
+        <w:t>v</w:t>
+      </w:r>
+      <w:r>
+        <w:rPr>
+          <w:lang w:val="en-US"/>
+        </w:rPr>
+        <w:t>à</w:t>
+      </w:r>
+      <w:proofErr w:type="spellEnd"/>
+      <w:r>
+        <w:rPr>
+          <w:lang w:val="en-US"/>
+        </w:rPr>
+        <w:t xml:space="preserve"> them </w:t>
+      </w:r>
+      <w:proofErr w:type="spellStart"/>
+      <w:r>
+        <w:rPr>
+          <w:lang w:val="en-US"/>
+        </w:rPr>
+        <w:t>c</w:t>
+      </w:r>
+      <w:r>
+        <w:rPr>
+          <w:lang w:val="en-US"/>
+        </w:rPr>
+        <w:t>á</w:t>
+      </w:r>
+      <w:r>
+        <w:rPr>
+          <w:lang w:val="en-US"/>
+        </w:rPr>
+        <w:t>c</w:t>
+      </w:r>
+      <w:proofErr w:type="spellEnd"/>
+      <w:r>
+        <w:rPr>
+          <w:lang w:val="en-US"/>
+        </w:rPr>
+        <w:t xml:space="preserve"> </w:t>
+      </w:r>
+      <w:proofErr w:type="spellStart"/>
+      <w:r>
+        <w:rPr>
+          <w:lang w:val="en-US"/>
+        </w:rPr>
+        <w:t>đườ</w:t>
+      </w:r>
+      <w:r>
+        <w:rPr>
+          <w:lang w:val="en-US"/>
+        </w:rPr>
+        <w:t>ng</w:t>
+      </w:r>
+      <w:proofErr w:type="spellEnd"/>
+      <w:r>
+        <w:rPr>
+          <w:lang w:val="en-US"/>
+        </w:rPr>
+        <w:t xml:space="preserve"> </w:t>
+      </w:r>
+      <w:proofErr w:type="spellStart"/>
+      <w:r>
+        <w:rPr>
+          <w:lang w:val="en-US"/>
+        </w:rPr>
+        <w:t>d</w:t>
+      </w:r>
+      <w:r>
+        <w:rPr>
+          <w:lang w:val="en-US"/>
+        </w:rPr>
+        <w:t>ẫ</w:t>
+      </w:r>
+      <w:r>
+        <w:rPr>
+          <w:lang w:val="en-US"/>
+        </w:rPr>
+        <w:t>n</w:t>
+      </w:r>
+      <w:proofErr w:type="spellEnd"/>
+      <w:r>
+        <w:rPr>
+          <w:lang w:val="en-US"/>
+        </w:rPr>
+        <w:t xml:space="preserve"> </w:t>
+      </w:r>
+      <w:proofErr w:type="spellStart"/>
+      <w:r>
+        <w:rPr>
+          <w:lang w:val="en-US"/>
+        </w:rPr>
+        <w:t>c</w:t>
+      </w:r>
+      <w:r>
+        <w:rPr>
+          <w:lang w:val="en-US"/>
+        </w:rPr>
+        <w:t>ủ</w:t>
+      </w:r>
+      <w:r>
+        <w:rPr>
+          <w:lang w:val="en-US"/>
+        </w:rPr>
+        <w:t>a</w:t>
+      </w:r>
+      <w:proofErr w:type="spellEnd"/>
+      <w:r>
+        <w:rPr>
+          <w:lang w:val="en-US"/>
+        </w:rPr>
+        <w:t xml:space="preserve"> controller</w:t>
+      </w:r>
+      <w:r>
+        <w:rPr>
+          <w:lang w:val="en-US"/>
+        </w:rPr>
+        <w:t>.js</w:t>
+      </w:r>
+      <w:r>
+        <w:rPr>
+          <w:lang w:val="en-US"/>
+        </w:rPr>
+        <w:t xml:space="preserve"> </w:t>
+      </w:r>
+      <w:proofErr w:type="spellStart"/>
+      <w:r>
+        <w:rPr>
+          <w:lang w:val="en-US"/>
+        </w:rPr>
+        <w:t>cho</w:t>
+      </w:r>
+      <w:proofErr w:type="spellEnd"/>
+      <w:r>
+        <w:rPr>
+          <w:lang w:val="en-US"/>
+        </w:rPr>
+        <w:t xml:space="preserve"> html.</w:t>
+      </w:r>
+    </w:p>
+    <w:p>
+      <w:pPr>
+        <w:pStyle w:val="KhngDncch"/>
+        <w:rPr>
+          <w:lang w:val="en-US"/>
+        </w:rPr>
+      </w:pPr>
+      <w:proofErr w:type="spellStart"/>
+      <w:r>
+        <w:rPr>
+          <w:lang w:val="en-US"/>
+        </w:rPr>
+        <w:t>B</w:t>
+      </w:r>
+      <w:r>
+        <w:rPr>
+          <w:lang w:val="en-US"/>
+        </w:rPr>
+        <w:t>ướ</w:t>
+      </w:r>
+      <w:r>
+        <w:rPr>
+          <w:lang w:val="en-US"/>
+        </w:rPr>
+        <w:t>c</w:t>
+      </w:r>
+      <w:proofErr w:type="spellEnd"/>
+      <w:r>
+        <w:rPr>
+          <w:lang w:val="en-US"/>
+        </w:rPr>
+        <w:t xml:space="preserve"> </w:t>
+      </w:r>
+      <w:proofErr w:type="gramStart"/>
+      <w:r>
+        <w:rPr>
+          <w:lang w:val="en-US"/>
+        </w:rPr>
+        <w:t>2 :</w:t>
+      </w:r>
+      <w:proofErr w:type="gramEnd"/>
+      <w:r>
+        <w:rPr>
+          <w:lang w:val="en-US"/>
+        </w:rPr>
+        <w:t xml:space="preserve"> </w:t>
+      </w:r>
+      <w:proofErr w:type="spellStart"/>
+      <w:r>
+        <w:rPr>
+          <w:lang w:val="en-US"/>
+        </w:rPr>
+        <w:t>tri</w:t>
+      </w:r>
+      <w:r>
+        <w:rPr>
+          <w:lang w:val="en-US"/>
+        </w:rPr>
+        <w:t>ể</w:t>
+      </w:r>
+      <w:r>
+        <w:rPr>
+          <w:lang w:val="en-US"/>
+        </w:rPr>
+        <w:t>n</w:t>
+      </w:r>
+      <w:proofErr w:type="spellEnd"/>
+      <w:r>
+        <w:rPr>
+          <w:lang w:val="en-US"/>
+        </w:rPr>
+        <w:t xml:space="preserve"> </w:t>
+      </w:r>
+      <w:proofErr w:type="spellStart"/>
+      <w:r>
+        <w:rPr>
+          <w:lang w:val="en-US"/>
+        </w:rPr>
+        <w:t>khai</w:t>
+      </w:r>
+      <w:proofErr w:type="spellEnd"/>
+      <w:r>
+        <w:rPr>
+          <w:lang w:val="en-US"/>
+        </w:rPr>
+        <w:t xml:space="preserve"> </w:t>
+      </w:r>
+      <w:proofErr w:type="spellStart"/>
+      <w:r>
+        <w:rPr>
+          <w:lang w:val="en-US"/>
+        </w:rPr>
+        <w:t>ui</w:t>
+      </w:r>
+      <w:proofErr w:type="spellEnd"/>
+      <w:r>
+        <w:rPr>
+          <w:lang w:val="en-US"/>
+        </w:rPr>
+        <w:t xml:space="preserve">-router </w:t>
+      </w:r>
+    </w:p>
+    <w:p>
+      <w:pPr>
+        <w:pStyle w:val="KhngDncch"/>
+        <w:rPr>
+          <w:lang w:val="en-US"/>
+        </w:rPr>
+      </w:pPr>
+      <w:r>
+        <w:rPr>
+          <w:lang w:val="en-US"/>
+        </w:rPr>
+        <w:t xml:space="preserve">Add </w:t>
+      </w:r>
+      <w:proofErr w:type="spellStart"/>
+      <w:r>
+        <w:rPr>
+          <w:lang w:val="en-US"/>
+        </w:rPr>
+        <w:t>th</w:t>
+      </w:r>
+      <w:r>
+        <w:rPr>
+          <w:lang w:val="en-US"/>
+        </w:rPr>
+        <w:t>ư</w:t>
+      </w:r>
+      <w:proofErr w:type="spellEnd"/>
+      <w:r>
+        <w:rPr>
+          <w:lang w:val="en-US"/>
+        </w:rPr>
+        <w:t xml:space="preserve"> </w:t>
+      </w:r>
+      <w:proofErr w:type="spellStart"/>
+      <w:r>
+        <w:rPr>
+          <w:lang w:val="en-US"/>
+        </w:rPr>
+        <w:t>m</w:t>
+      </w:r>
+      <w:r>
+        <w:rPr>
+          <w:lang w:val="en-US"/>
+        </w:rPr>
+        <w:t>ụ</w:t>
+      </w:r>
+      <w:r>
+        <w:rPr>
+          <w:lang w:val="en-US"/>
+        </w:rPr>
+        <w:t>c</w:t>
+      </w:r>
+      <w:proofErr w:type="spellEnd"/>
+      <w:r>
+        <w:rPr>
+          <w:lang w:val="en-US"/>
+        </w:rPr>
+        <w:t xml:space="preserve"> home </w:t>
+      </w:r>
+      <w:proofErr w:type="spellStart"/>
+      <w:r>
+        <w:rPr>
+          <w:lang w:val="en-US"/>
+        </w:rPr>
+        <w:t>v</w:t>
+      </w:r>
+      <w:r>
+        <w:rPr>
+          <w:lang w:val="en-US"/>
+        </w:rPr>
+        <w:t>à</w:t>
+      </w:r>
+      <w:r>
+        <w:rPr>
+          <w:lang w:val="en-US"/>
+        </w:rPr>
+        <w:t>o</w:t>
+      </w:r>
+      <w:proofErr w:type="spellEnd"/>
+      <w:r>
+        <w:rPr>
+          <w:lang w:val="en-US"/>
+        </w:rPr>
+        <w:t xml:space="preserve"> co</w:t>
       </w:r>
       <w:bookmarkStart w:id="0" w:name="_GoBack"/>
       <w:bookmarkEnd w:id="0"/>
+      <w:r>
+        <w:rPr>
+          <w:lang w:val="en-US"/>
+        </w:rPr>
+        <w:t xml:space="preserve">mponents &gt; </w:t>
+      </w:r>
+      <w:proofErr w:type="spellStart"/>
+      <w:r>
+        <w:rPr>
+          <w:lang w:val="en-US"/>
+        </w:rPr>
+        <w:t>t</w:t>
+      </w:r>
+      <w:r>
+        <w:rPr>
+          <w:lang w:val="en-US"/>
+        </w:rPr>
+        <w:t>ì</w:t>
+      </w:r>
+      <w:r>
+        <w:rPr>
+          <w:lang w:val="en-US"/>
+        </w:rPr>
+        <w:t>m</w:t>
+      </w:r>
+      <w:proofErr w:type="spellEnd"/>
+      <w:r>
+        <w:rPr>
+          <w:lang w:val="en-US"/>
+        </w:rPr>
+        <w:t xml:space="preserve"> </w:t>
+      </w:r>
+      <w:proofErr w:type="spellStart"/>
+      <w:r>
+        <w:rPr>
+          <w:lang w:val="en-US"/>
+        </w:rPr>
+        <w:t>ph</w:t>
+      </w:r>
+      <w:r>
+        <w:rPr>
+          <w:lang w:val="en-US"/>
+        </w:rPr>
+        <w:t>ầ</w:t>
+      </w:r>
+      <w:r>
+        <w:rPr>
+          <w:lang w:val="en-US"/>
+        </w:rPr>
+        <w:t>n</w:t>
+      </w:r>
+      <w:proofErr w:type="spellEnd"/>
+      <w:r>
+        <w:rPr>
+          <w:lang w:val="en-US"/>
+        </w:rPr>
+        <w:t xml:space="preserve"> html </w:t>
+      </w:r>
+      <w:proofErr w:type="spellStart"/>
+      <w:r>
+        <w:rPr>
+          <w:lang w:val="en-US"/>
+        </w:rPr>
+        <w:t>th</w:t>
+      </w:r>
+      <w:r>
+        <w:rPr>
+          <w:lang w:val="en-US"/>
+        </w:rPr>
+        <w:t>â</w:t>
+      </w:r>
+      <w:r>
+        <w:rPr>
+          <w:lang w:val="en-US"/>
+        </w:rPr>
+        <w:t>n</w:t>
+      </w:r>
+      <w:proofErr w:type="spellEnd"/>
+      <w:r>
+        <w:rPr>
+          <w:lang w:val="en-US"/>
+        </w:rPr>
+        <w:t xml:space="preserve"> </w:t>
+      </w:r>
+      <w:proofErr w:type="spellStart"/>
+      <w:r>
+        <w:rPr>
+          <w:lang w:val="en-US"/>
+        </w:rPr>
+        <w:t>t</w:t>
+      </w:r>
+      <w:r>
+        <w:rPr>
+          <w:lang w:val="en-US"/>
+        </w:rPr>
+        <w:t>á</w:t>
+      </w:r>
+      <w:r>
+        <w:rPr>
+          <w:lang w:val="en-US"/>
+        </w:rPr>
+        <w:t>ch</w:t>
+      </w:r>
+      <w:proofErr w:type="spellEnd"/>
+      <w:r>
+        <w:rPr>
+          <w:lang w:val="en-US"/>
+        </w:rPr>
+        <w:t xml:space="preserve"> </w:t>
+      </w:r>
+      <w:proofErr w:type="spellStart"/>
+      <w:r>
+        <w:rPr>
+          <w:lang w:val="en-US"/>
+        </w:rPr>
+        <w:t>ri</w:t>
+      </w:r>
+      <w:r>
+        <w:rPr>
+          <w:lang w:val="en-US"/>
+        </w:rPr>
+        <w:t>ê</w:t>
+      </w:r>
+      <w:r>
+        <w:rPr>
+          <w:lang w:val="en-US"/>
+        </w:rPr>
+        <w:t>ng</w:t>
+      </w:r>
+      <w:proofErr w:type="spellEnd"/>
+      <w:r>
+        <w:rPr>
+          <w:lang w:val="en-US"/>
+        </w:rPr>
+        <w:t xml:space="preserve"> </w:t>
+      </w:r>
+      <w:r>
+        <w:rPr>
+          <w:lang w:val="en-US"/>
+        </w:rPr>
+        <w:t xml:space="preserve">&gt; </w:t>
+      </w:r>
+      <w:proofErr w:type="spellStart"/>
+      <w:r>
+        <w:rPr>
+          <w:lang w:val="en-US"/>
+        </w:rPr>
+        <w:t>ch</w:t>
+      </w:r>
+      <w:r>
+        <w:rPr>
+          <w:lang w:val="en-US"/>
+        </w:rPr>
+        <w:t>ỉ</w:t>
+      </w:r>
+      <w:proofErr w:type="spellEnd"/>
+      <w:r>
+        <w:rPr>
+          <w:lang w:val="en-US"/>
+        </w:rPr>
+        <w:t xml:space="preserve"> </w:t>
+      </w:r>
+      <w:proofErr w:type="spellStart"/>
+      <w:r>
+        <w:rPr>
+          <w:lang w:val="en-US"/>
+        </w:rPr>
+        <w:t>đị</w:t>
+      </w:r>
+      <w:r>
+        <w:rPr>
+          <w:lang w:val="en-US"/>
+        </w:rPr>
+        <w:t>nh</w:t>
+      </w:r>
+      <w:proofErr w:type="spellEnd"/>
+      <w:r>
+        <w:rPr>
+          <w:lang w:val="en-US"/>
+        </w:rPr>
+        <w:t xml:space="preserve"> </w:t>
+      </w:r>
+      <w:proofErr w:type="spellStart"/>
+      <w:r>
+        <w:rPr>
+          <w:lang w:val="en-US"/>
+        </w:rPr>
+        <w:t>khu</w:t>
+      </w:r>
+      <w:proofErr w:type="spellEnd"/>
+      <w:r>
+        <w:rPr>
+          <w:lang w:val="en-US"/>
+        </w:rPr>
+        <w:t xml:space="preserve"> </w:t>
+      </w:r>
+      <w:proofErr w:type="spellStart"/>
+      <w:r>
+        <w:rPr>
+          <w:lang w:val="en-US"/>
+        </w:rPr>
+        <w:t>v</w:t>
+      </w:r>
+      <w:r>
+        <w:rPr>
+          <w:lang w:val="en-US"/>
+        </w:rPr>
+        <w:t>ự</w:t>
+      </w:r>
+      <w:r>
+        <w:rPr>
+          <w:lang w:val="en-US"/>
+        </w:rPr>
+        <w:t>c</w:t>
+      </w:r>
+      <w:proofErr w:type="spellEnd"/>
+      <w:r>
+        <w:rPr>
+          <w:lang w:val="en-US"/>
+        </w:rPr>
+        <w:t xml:space="preserve"> </w:t>
+      </w:r>
+      <w:proofErr w:type="spellStart"/>
+      <w:r>
+        <w:rPr>
+          <w:lang w:val="en-US"/>
+        </w:rPr>
+        <w:t>để</w:t>
+      </w:r>
+      <w:proofErr w:type="spellEnd"/>
+      <w:r>
+        <w:rPr>
+          <w:lang w:val="en-US"/>
+        </w:rPr>
+        <w:t xml:space="preserve"> </w:t>
+      </w:r>
+      <w:proofErr w:type="spellStart"/>
+      <w:r>
+        <w:rPr>
+          <w:lang w:val="en-US"/>
+        </w:rPr>
+        <w:t>ren</w:t>
+      </w:r>
+      <w:proofErr w:type="spellEnd"/>
+      <w:r>
+        <w:rPr>
+          <w:lang w:val="en-US"/>
+        </w:rPr>
+        <w:t xml:space="preserve"> </w:t>
+      </w:r>
+      <w:proofErr w:type="spellStart"/>
+      <w:r>
+        <w:rPr>
+          <w:lang w:val="en-US"/>
+        </w:rPr>
+        <w:t>giao</w:t>
+      </w:r>
+      <w:proofErr w:type="spellEnd"/>
+      <w:r>
+        <w:rPr>
+          <w:lang w:val="en-US"/>
+        </w:rPr>
+        <w:t xml:space="preserve"> </w:t>
+      </w:r>
+      <w:proofErr w:type="spellStart"/>
+      <w:r>
+        <w:rPr>
+          <w:lang w:val="en-US"/>
+        </w:rPr>
+        <w:t>di</w:t>
+      </w:r>
+      <w:r>
+        <w:rPr>
+          <w:lang w:val="en-US"/>
+        </w:rPr>
+        <w:t>ệ</w:t>
+      </w:r>
+      <w:r>
+        <w:rPr>
+          <w:lang w:val="en-US"/>
+        </w:rPr>
+        <w:t>n</w:t>
+      </w:r>
+      <w:proofErr w:type="spellEnd"/>
+      <w:r>
+        <w:rPr>
+          <w:lang w:val="en-US"/>
+        </w:rPr>
+        <w:t xml:space="preserve"> </w:t>
+      </w:r>
+      <w:proofErr w:type="spellStart"/>
+      <w:r>
+        <w:rPr>
+          <w:lang w:val="en-US"/>
+        </w:rPr>
+        <w:t>ra</w:t>
+      </w:r>
+      <w:proofErr w:type="spellEnd"/>
+      <w:r>
+        <w:rPr>
+          <w:lang w:val="en-US"/>
+        </w:rPr>
+        <w:t xml:space="preserve"> </w:t>
+      </w:r>
+      <w:proofErr w:type="spellStart"/>
+      <w:r>
+        <w:rPr>
+          <w:lang w:val="en-US"/>
+        </w:rPr>
+        <w:t>s</w:t>
+      </w:r>
+      <w:r>
+        <w:rPr>
+          <w:lang w:val="en-US"/>
+        </w:rPr>
+        <w:t>ử</w:t>
+      </w:r>
+      <w:proofErr w:type="spellEnd"/>
+      <w:r>
+        <w:rPr>
+          <w:lang w:val="en-US"/>
+        </w:rPr>
+        <w:t xml:space="preserve"> </w:t>
+      </w:r>
+      <w:proofErr w:type="spellStart"/>
+      <w:r>
+        <w:rPr>
+          <w:lang w:val="en-US"/>
+        </w:rPr>
+        <w:t>d</w:t>
+      </w:r>
+      <w:r>
+        <w:rPr>
+          <w:lang w:val="en-US"/>
+        </w:rPr>
+        <w:t>ụ</w:t>
+      </w:r>
+      <w:r>
+        <w:rPr>
+          <w:lang w:val="en-US"/>
+        </w:rPr>
+        <w:t>ng</w:t>
+      </w:r>
+      <w:proofErr w:type="spellEnd"/>
+      <w:r>
+        <w:rPr>
+          <w:lang w:val="en-US"/>
+        </w:rPr>
+        <w:t xml:space="preserve"> </w:t>
+      </w:r>
+      <w:proofErr w:type="spellStart"/>
+      <w:r>
+        <w:rPr>
+          <w:lang w:val="en-US"/>
+        </w:rPr>
+        <w:t>ui</w:t>
+      </w:r>
+      <w:proofErr w:type="spellEnd"/>
+      <w:r>
+        <w:rPr>
+          <w:lang w:val="en-US"/>
+        </w:rPr>
+        <w:t xml:space="preserve">-view </w:t>
+      </w:r>
+      <w:proofErr w:type="spellStart"/>
+      <w:r>
+        <w:rPr>
+          <w:lang w:val="en-US"/>
+        </w:rPr>
+        <w:t>c</w:t>
+      </w:r>
+      <w:r>
+        <w:rPr>
+          <w:lang w:val="en-US"/>
+        </w:rPr>
+        <w:t>ủ</w:t>
+      </w:r>
+      <w:r>
+        <w:rPr>
+          <w:lang w:val="en-US"/>
+        </w:rPr>
+        <w:t>a</w:t>
+      </w:r>
+      <w:proofErr w:type="spellEnd"/>
+      <w:r>
+        <w:rPr>
+          <w:lang w:val="en-US"/>
+        </w:rPr>
+        <w:t xml:space="preserve"> </w:t>
+      </w:r>
+      <w:proofErr w:type="spellStart"/>
+      <w:r>
+        <w:rPr>
+          <w:lang w:val="en-US"/>
+        </w:rPr>
+        <w:t>ui</w:t>
+      </w:r>
+      <w:proofErr w:type="spellEnd"/>
+      <w:r>
+        <w:rPr>
+          <w:lang w:val="en-US"/>
+        </w:rPr>
+        <w:t xml:space="preserve">-router &gt; </w:t>
+      </w:r>
+      <w:proofErr w:type="spellStart"/>
+      <w:r>
+        <w:rPr>
+          <w:lang w:val="en-US"/>
+        </w:rPr>
+        <w:t>s</w:t>
+      </w:r>
+      <w:r>
+        <w:rPr>
+          <w:lang w:val="en-US"/>
+        </w:rPr>
+        <w:t>ử</w:t>
+      </w:r>
+      <w:proofErr w:type="spellEnd"/>
+      <w:r>
+        <w:rPr>
+          <w:lang w:val="en-US"/>
+        </w:rPr>
+        <w:t xml:space="preserve"> </w:t>
+      </w:r>
+      <w:proofErr w:type="spellStart"/>
+      <w:r>
+        <w:rPr>
+          <w:lang w:val="en-US"/>
+        </w:rPr>
+        <w:t>d</w:t>
+      </w:r>
+      <w:r>
+        <w:rPr>
+          <w:lang w:val="en-US"/>
+        </w:rPr>
+        <w:t>ụ</w:t>
+      </w:r>
+      <w:r>
+        <w:rPr>
+          <w:lang w:val="en-US"/>
+        </w:rPr>
+        <w:t>ng</w:t>
+      </w:r>
+      <w:proofErr w:type="spellEnd"/>
+      <w:r>
+        <w:rPr>
+          <w:lang w:val="en-US"/>
+        </w:rPr>
+        <w:t xml:space="preserve"> </w:t>
+      </w:r>
+      <w:proofErr w:type="spellStart"/>
+      <w:r>
+        <w:rPr>
+          <w:lang w:val="en-US"/>
+        </w:rPr>
+        <w:t>ui-sref</w:t>
+      </w:r>
+      <w:proofErr w:type="spellEnd"/>
+      <w:r>
+        <w:rPr>
+          <w:lang w:val="en-US"/>
+        </w:rPr>
+        <w:t xml:space="preserve"> </w:t>
+      </w:r>
+      <w:proofErr w:type="spellStart"/>
+      <w:r>
+        <w:rPr>
+          <w:lang w:val="en-US"/>
+        </w:rPr>
+        <w:t>để</w:t>
+      </w:r>
+      <w:proofErr w:type="spellEnd"/>
+      <w:r>
+        <w:rPr>
+          <w:lang w:val="en-US"/>
+        </w:rPr>
+        <w:t xml:space="preserve"> </w:t>
+      </w:r>
+      <w:proofErr w:type="spellStart"/>
+      <w:r>
+        <w:rPr>
+          <w:lang w:val="en-US"/>
+        </w:rPr>
+        <w:t>chuy</w:t>
+      </w:r>
+      <w:r>
+        <w:rPr>
+          <w:lang w:val="en-US"/>
+        </w:rPr>
+        <w:t>ể</w:t>
+      </w:r>
+      <w:r>
+        <w:rPr>
+          <w:lang w:val="en-US"/>
+        </w:rPr>
+        <w:t>n</w:t>
+      </w:r>
+      <w:proofErr w:type="spellEnd"/>
+      <w:r>
+        <w:rPr>
+          <w:lang w:val="en-US"/>
+        </w:rPr>
+        <w:t xml:space="preserve"> </w:t>
+      </w:r>
+      <w:proofErr w:type="spellStart"/>
+      <w:r>
+        <w:rPr>
+          <w:lang w:val="en-US"/>
+        </w:rPr>
+        <w:t>trang</w:t>
+      </w:r>
+      <w:proofErr w:type="spellEnd"/>
+      <w:r>
+        <w:rPr>
+          <w:lang w:val="en-US"/>
+        </w:rPr>
+        <w:t xml:space="preserve"> </w:t>
+      </w:r>
+      <w:proofErr w:type="spellStart"/>
+      <w:r>
+        <w:rPr>
+          <w:lang w:val="en-US"/>
+        </w:rPr>
+        <w:t>c</w:t>
+      </w:r>
+      <w:r>
+        <w:rPr>
+          <w:lang w:val="en-US"/>
+        </w:rPr>
+        <w:t>ơ</w:t>
+      </w:r>
+      <w:proofErr w:type="spellEnd"/>
+      <w:r>
+        <w:rPr>
+          <w:lang w:val="en-US"/>
+        </w:rPr>
+        <w:t xml:space="preserve"> </w:t>
+      </w:r>
+      <w:proofErr w:type="spellStart"/>
+      <w:r>
+        <w:rPr>
+          <w:lang w:val="en-US"/>
+        </w:rPr>
+        <w:t>ch</w:t>
+      </w:r>
+      <w:r>
+        <w:rPr>
+          <w:lang w:val="en-US"/>
+        </w:rPr>
+        <w:t>ế</w:t>
+      </w:r>
+      <w:proofErr w:type="spellEnd"/>
+      <w:r>
+        <w:rPr>
+          <w:lang w:val="en-US"/>
+        </w:rPr>
+        <w:t xml:space="preserve"> </w:t>
+      </w:r>
+      <w:proofErr w:type="spellStart"/>
+      <w:r>
+        <w:rPr>
+          <w:lang w:val="en-US"/>
+        </w:rPr>
+        <w:t>ui</w:t>
+      </w:r>
+      <w:proofErr w:type="spellEnd"/>
+      <w:r>
+        <w:rPr>
+          <w:lang w:val="en-US"/>
+        </w:rPr>
+        <w:t>-router</w:t>
+      </w:r>
     </w:p>
     <w:sectPr>
       <w:pgSz w:w="12240" w:h="15840"/>

</xml_diff>

<commit_message>
add custom filter angularjs, filter date, add td for button control
</commit_message>
<xml_diff>
--- a/BaiHoc.docx
+++ b/BaiHoc.docx
@@ -11432,582 +11432,2024 @@
         <w:rPr>
           <w:lang w:val="en-US"/>
         </w:rPr>
-        <w:t xml:space="preserve"> co</w:t>
-      </w:r>
+        <w:t xml:space="preserve"> components &gt; </w:t>
+      </w:r>
+      <w:proofErr w:type="spellStart"/>
+      <w:r>
+        <w:rPr>
+          <w:lang w:val="en-US"/>
+        </w:rPr>
+        <w:t>t</w:t>
+      </w:r>
+      <w:r>
+        <w:rPr>
+          <w:lang w:val="en-US"/>
+        </w:rPr>
+        <w:t>ì</w:t>
+      </w:r>
+      <w:r>
+        <w:rPr>
+          <w:lang w:val="en-US"/>
+        </w:rPr>
+        <w:t>m</w:t>
+      </w:r>
+      <w:proofErr w:type="spellEnd"/>
+      <w:r>
+        <w:rPr>
+          <w:lang w:val="en-US"/>
+        </w:rPr>
+        <w:t xml:space="preserve"> </w:t>
+      </w:r>
+      <w:proofErr w:type="spellStart"/>
+      <w:r>
+        <w:rPr>
+          <w:lang w:val="en-US"/>
+        </w:rPr>
+        <w:t>ph</w:t>
+      </w:r>
+      <w:r>
+        <w:rPr>
+          <w:lang w:val="en-US"/>
+        </w:rPr>
+        <w:t>ầ</w:t>
+      </w:r>
+      <w:r>
+        <w:rPr>
+          <w:lang w:val="en-US"/>
+        </w:rPr>
+        <w:t>n</w:t>
+      </w:r>
+      <w:proofErr w:type="spellEnd"/>
+      <w:r>
+        <w:rPr>
+          <w:lang w:val="en-US"/>
+        </w:rPr>
+        <w:t xml:space="preserve"> html </w:t>
+      </w:r>
+      <w:proofErr w:type="spellStart"/>
+      <w:r>
+        <w:rPr>
+          <w:lang w:val="en-US"/>
+        </w:rPr>
+        <w:t>th</w:t>
+      </w:r>
+      <w:r>
+        <w:rPr>
+          <w:lang w:val="en-US"/>
+        </w:rPr>
+        <w:t>â</w:t>
+      </w:r>
+      <w:r>
+        <w:rPr>
+          <w:lang w:val="en-US"/>
+        </w:rPr>
+        <w:t>n</w:t>
+      </w:r>
+      <w:proofErr w:type="spellEnd"/>
+      <w:r>
+        <w:rPr>
+          <w:lang w:val="en-US"/>
+        </w:rPr>
+        <w:t xml:space="preserve"> </w:t>
+      </w:r>
+      <w:proofErr w:type="spellStart"/>
+      <w:r>
+        <w:rPr>
+          <w:lang w:val="en-US"/>
+        </w:rPr>
+        <w:t>t</w:t>
+      </w:r>
+      <w:r>
+        <w:rPr>
+          <w:lang w:val="en-US"/>
+        </w:rPr>
+        <w:t>á</w:t>
+      </w:r>
+      <w:r>
+        <w:rPr>
+          <w:lang w:val="en-US"/>
+        </w:rPr>
+        <w:t>ch</w:t>
+      </w:r>
+      <w:proofErr w:type="spellEnd"/>
+      <w:r>
+        <w:rPr>
+          <w:lang w:val="en-US"/>
+        </w:rPr>
+        <w:t xml:space="preserve"> </w:t>
+      </w:r>
+      <w:proofErr w:type="spellStart"/>
+      <w:r>
+        <w:rPr>
+          <w:lang w:val="en-US"/>
+        </w:rPr>
+        <w:t>ri</w:t>
+      </w:r>
+      <w:r>
+        <w:rPr>
+          <w:lang w:val="en-US"/>
+        </w:rPr>
+        <w:t>ê</w:t>
+      </w:r>
+      <w:r>
+        <w:rPr>
+          <w:lang w:val="en-US"/>
+        </w:rPr>
+        <w:t>ng</w:t>
+      </w:r>
+      <w:proofErr w:type="spellEnd"/>
+      <w:r>
+        <w:rPr>
+          <w:lang w:val="en-US"/>
+        </w:rPr>
+        <w:t xml:space="preserve"> </w:t>
+      </w:r>
+      <w:r>
+        <w:rPr>
+          <w:lang w:val="en-US"/>
+        </w:rPr>
+        <w:t xml:space="preserve">&gt; </w:t>
+      </w:r>
+      <w:proofErr w:type="spellStart"/>
+      <w:r>
+        <w:rPr>
+          <w:lang w:val="en-US"/>
+        </w:rPr>
+        <w:t>ch</w:t>
+      </w:r>
+      <w:r>
+        <w:rPr>
+          <w:lang w:val="en-US"/>
+        </w:rPr>
+        <w:t>ỉ</w:t>
+      </w:r>
+      <w:proofErr w:type="spellEnd"/>
+      <w:r>
+        <w:rPr>
+          <w:lang w:val="en-US"/>
+        </w:rPr>
+        <w:t xml:space="preserve"> </w:t>
+      </w:r>
+      <w:proofErr w:type="spellStart"/>
+      <w:r>
+        <w:rPr>
+          <w:lang w:val="en-US"/>
+        </w:rPr>
+        <w:t>đị</w:t>
+      </w:r>
+      <w:r>
+        <w:rPr>
+          <w:lang w:val="en-US"/>
+        </w:rPr>
+        <w:t>nh</w:t>
+      </w:r>
+      <w:proofErr w:type="spellEnd"/>
+      <w:r>
+        <w:rPr>
+          <w:lang w:val="en-US"/>
+        </w:rPr>
+        <w:t xml:space="preserve"> </w:t>
+      </w:r>
+      <w:proofErr w:type="spellStart"/>
+      <w:r>
+        <w:rPr>
+          <w:lang w:val="en-US"/>
+        </w:rPr>
+        <w:t>khu</w:t>
+      </w:r>
+      <w:proofErr w:type="spellEnd"/>
+      <w:r>
+        <w:rPr>
+          <w:lang w:val="en-US"/>
+        </w:rPr>
+        <w:t xml:space="preserve"> </w:t>
+      </w:r>
+      <w:proofErr w:type="spellStart"/>
+      <w:r>
+        <w:rPr>
+          <w:lang w:val="en-US"/>
+        </w:rPr>
+        <w:t>v</w:t>
+      </w:r>
+      <w:r>
+        <w:rPr>
+          <w:lang w:val="en-US"/>
+        </w:rPr>
+        <w:t>ự</w:t>
+      </w:r>
+      <w:r>
+        <w:rPr>
+          <w:lang w:val="en-US"/>
+        </w:rPr>
+        <w:t>c</w:t>
+      </w:r>
+      <w:proofErr w:type="spellEnd"/>
+      <w:r>
+        <w:rPr>
+          <w:lang w:val="en-US"/>
+        </w:rPr>
+        <w:t xml:space="preserve"> </w:t>
+      </w:r>
+      <w:proofErr w:type="spellStart"/>
+      <w:r>
+        <w:rPr>
+          <w:lang w:val="en-US"/>
+        </w:rPr>
+        <w:t>để</w:t>
+      </w:r>
+      <w:proofErr w:type="spellEnd"/>
+      <w:r>
+        <w:rPr>
+          <w:lang w:val="en-US"/>
+        </w:rPr>
+        <w:t xml:space="preserve"> </w:t>
+      </w:r>
+      <w:proofErr w:type="spellStart"/>
+      <w:r>
+        <w:rPr>
+          <w:lang w:val="en-US"/>
+        </w:rPr>
+        <w:t>ren</w:t>
+      </w:r>
+      <w:proofErr w:type="spellEnd"/>
+      <w:r>
+        <w:rPr>
+          <w:lang w:val="en-US"/>
+        </w:rPr>
+        <w:t xml:space="preserve"> </w:t>
+      </w:r>
+      <w:proofErr w:type="spellStart"/>
+      <w:r>
+        <w:rPr>
+          <w:lang w:val="en-US"/>
+        </w:rPr>
+        <w:t>giao</w:t>
+      </w:r>
+      <w:proofErr w:type="spellEnd"/>
+      <w:r>
+        <w:rPr>
+          <w:lang w:val="en-US"/>
+        </w:rPr>
+        <w:t xml:space="preserve"> </w:t>
+      </w:r>
+      <w:proofErr w:type="spellStart"/>
+      <w:r>
+        <w:rPr>
+          <w:lang w:val="en-US"/>
+        </w:rPr>
+        <w:t>di</w:t>
+      </w:r>
+      <w:r>
+        <w:rPr>
+          <w:lang w:val="en-US"/>
+        </w:rPr>
+        <w:t>ệ</w:t>
+      </w:r>
+      <w:r>
+        <w:rPr>
+          <w:lang w:val="en-US"/>
+        </w:rPr>
+        <w:t>n</w:t>
+      </w:r>
+      <w:proofErr w:type="spellEnd"/>
+      <w:r>
+        <w:rPr>
+          <w:lang w:val="en-US"/>
+        </w:rPr>
+        <w:t xml:space="preserve"> </w:t>
+      </w:r>
+      <w:proofErr w:type="spellStart"/>
+      <w:r>
+        <w:rPr>
+          <w:lang w:val="en-US"/>
+        </w:rPr>
+        <w:t>ra</w:t>
+      </w:r>
+      <w:proofErr w:type="spellEnd"/>
+      <w:r>
+        <w:rPr>
+          <w:lang w:val="en-US"/>
+        </w:rPr>
+        <w:t xml:space="preserve"> </w:t>
+      </w:r>
+      <w:proofErr w:type="spellStart"/>
+      <w:r>
+        <w:rPr>
+          <w:lang w:val="en-US"/>
+        </w:rPr>
+        <w:t>s</w:t>
+      </w:r>
+      <w:r>
+        <w:rPr>
+          <w:lang w:val="en-US"/>
+        </w:rPr>
+        <w:t>ử</w:t>
+      </w:r>
+      <w:proofErr w:type="spellEnd"/>
+      <w:r>
+        <w:rPr>
+          <w:lang w:val="en-US"/>
+        </w:rPr>
+        <w:t xml:space="preserve"> </w:t>
+      </w:r>
+      <w:proofErr w:type="spellStart"/>
+      <w:r>
+        <w:rPr>
+          <w:lang w:val="en-US"/>
+        </w:rPr>
+        <w:t>d</w:t>
+      </w:r>
+      <w:r>
+        <w:rPr>
+          <w:lang w:val="en-US"/>
+        </w:rPr>
+        <w:t>ụ</w:t>
+      </w:r>
+      <w:r>
+        <w:rPr>
+          <w:lang w:val="en-US"/>
+        </w:rPr>
+        <w:t>ng</w:t>
+      </w:r>
+      <w:proofErr w:type="spellEnd"/>
+      <w:r>
+        <w:rPr>
+          <w:lang w:val="en-US"/>
+        </w:rPr>
+        <w:t xml:space="preserve"> </w:t>
+      </w:r>
+      <w:proofErr w:type="spellStart"/>
+      <w:r>
+        <w:rPr>
+          <w:lang w:val="en-US"/>
+        </w:rPr>
+        <w:t>ui</w:t>
+      </w:r>
+      <w:proofErr w:type="spellEnd"/>
+      <w:r>
+        <w:rPr>
+          <w:lang w:val="en-US"/>
+        </w:rPr>
+        <w:t xml:space="preserve">-view </w:t>
+      </w:r>
+      <w:proofErr w:type="spellStart"/>
+      <w:r>
+        <w:rPr>
+          <w:lang w:val="en-US"/>
+        </w:rPr>
+        <w:t>c</w:t>
+      </w:r>
+      <w:r>
+        <w:rPr>
+          <w:lang w:val="en-US"/>
+        </w:rPr>
+        <w:t>ủ</w:t>
+      </w:r>
+      <w:r>
+        <w:rPr>
+          <w:lang w:val="en-US"/>
+        </w:rPr>
+        <w:t>a</w:t>
+      </w:r>
+      <w:proofErr w:type="spellEnd"/>
+      <w:r>
+        <w:rPr>
+          <w:lang w:val="en-US"/>
+        </w:rPr>
+        <w:t xml:space="preserve"> </w:t>
+      </w:r>
+      <w:proofErr w:type="spellStart"/>
+      <w:r>
+        <w:rPr>
+          <w:lang w:val="en-US"/>
+        </w:rPr>
+        <w:t>ui</w:t>
+      </w:r>
+      <w:proofErr w:type="spellEnd"/>
+      <w:r>
+        <w:rPr>
+          <w:lang w:val="en-US"/>
+        </w:rPr>
+        <w:t xml:space="preserve">-router &gt; </w:t>
+      </w:r>
+      <w:proofErr w:type="spellStart"/>
+      <w:r>
+        <w:rPr>
+          <w:lang w:val="en-US"/>
+        </w:rPr>
+        <w:t>s</w:t>
+      </w:r>
+      <w:r>
+        <w:rPr>
+          <w:lang w:val="en-US"/>
+        </w:rPr>
+        <w:t>ử</w:t>
+      </w:r>
+      <w:proofErr w:type="spellEnd"/>
+      <w:r>
+        <w:rPr>
+          <w:lang w:val="en-US"/>
+        </w:rPr>
+        <w:t xml:space="preserve"> </w:t>
+      </w:r>
+      <w:proofErr w:type="spellStart"/>
+      <w:r>
+        <w:rPr>
+          <w:lang w:val="en-US"/>
+        </w:rPr>
+        <w:t>d</w:t>
+      </w:r>
+      <w:r>
+        <w:rPr>
+          <w:lang w:val="en-US"/>
+        </w:rPr>
+        <w:t>ụ</w:t>
+      </w:r>
+      <w:r>
+        <w:rPr>
+          <w:lang w:val="en-US"/>
+        </w:rPr>
+        <w:t>ng</w:t>
+      </w:r>
+      <w:proofErr w:type="spellEnd"/>
+      <w:r>
+        <w:rPr>
+          <w:lang w:val="en-US"/>
+        </w:rPr>
+        <w:t xml:space="preserve"> </w:t>
+      </w:r>
+      <w:proofErr w:type="spellStart"/>
+      <w:r>
+        <w:rPr>
+          <w:lang w:val="en-US"/>
+        </w:rPr>
+        <w:t>ui-sref</w:t>
+      </w:r>
+      <w:proofErr w:type="spellEnd"/>
+      <w:r>
+        <w:rPr>
+          <w:lang w:val="en-US"/>
+        </w:rPr>
+        <w:t xml:space="preserve"> </w:t>
+      </w:r>
+      <w:proofErr w:type="spellStart"/>
+      <w:r>
+        <w:rPr>
+          <w:lang w:val="en-US"/>
+        </w:rPr>
+        <w:t>để</w:t>
+      </w:r>
+      <w:proofErr w:type="spellEnd"/>
+      <w:r>
+        <w:rPr>
+          <w:lang w:val="en-US"/>
+        </w:rPr>
+        <w:t xml:space="preserve"> </w:t>
+      </w:r>
+      <w:proofErr w:type="spellStart"/>
+      <w:r>
+        <w:rPr>
+          <w:lang w:val="en-US"/>
+        </w:rPr>
+        <w:t>chuy</w:t>
+      </w:r>
+      <w:r>
+        <w:rPr>
+          <w:lang w:val="en-US"/>
+        </w:rPr>
+        <w:t>ể</w:t>
+      </w:r>
+      <w:r>
+        <w:rPr>
+          <w:lang w:val="en-US"/>
+        </w:rPr>
+        <w:t>n</w:t>
+      </w:r>
+      <w:proofErr w:type="spellEnd"/>
+      <w:r>
+        <w:rPr>
+          <w:lang w:val="en-US"/>
+        </w:rPr>
+        <w:t xml:space="preserve"> </w:t>
+      </w:r>
+      <w:proofErr w:type="spellStart"/>
+      <w:r>
+        <w:rPr>
+          <w:lang w:val="en-US"/>
+        </w:rPr>
+        <w:t>trang</w:t>
+      </w:r>
+      <w:proofErr w:type="spellEnd"/>
+      <w:r>
+        <w:rPr>
+          <w:lang w:val="en-US"/>
+        </w:rPr>
+        <w:t xml:space="preserve"> </w:t>
+      </w:r>
+      <w:proofErr w:type="spellStart"/>
+      <w:r>
+        <w:rPr>
+          <w:lang w:val="en-US"/>
+        </w:rPr>
+        <w:t>c</w:t>
+      </w:r>
+      <w:r>
+        <w:rPr>
+          <w:lang w:val="en-US"/>
+        </w:rPr>
+        <w:t>ơ</w:t>
+      </w:r>
+      <w:proofErr w:type="spellEnd"/>
+      <w:r>
+        <w:rPr>
+          <w:lang w:val="en-US"/>
+        </w:rPr>
+        <w:t xml:space="preserve"> </w:t>
+      </w:r>
+      <w:proofErr w:type="spellStart"/>
+      <w:r>
+        <w:rPr>
+          <w:lang w:val="en-US"/>
+        </w:rPr>
+        <w:t>ch</w:t>
+      </w:r>
+      <w:r>
+        <w:rPr>
+          <w:lang w:val="en-US"/>
+        </w:rPr>
+        <w:t>ế</w:t>
+      </w:r>
+      <w:proofErr w:type="spellEnd"/>
+      <w:r>
+        <w:rPr>
+          <w:lang w:val="en-US"/>
+        </w:rPr>
+        <w:t xml:space="preserve"> </w:t>
+      </w:r>
+      <w:proofErr w:type="spellStart"/>
+      <w:r>
+        <w:rPr>
+          <w:lang w:val="en-US"/>
+        </w:rPr>
+        <w:t>ui</w:t>
+      </w:r>
+      <w:proofErr w:type="spellEnd"/>
+      <w:r>
+        <w:rPr>
+          <w:lang w:val="en-US"/>
+        </w:rPr>
+        <w:t>-router</w:t>
+      </w:r>
+    </w:p>
+    <w:p>
+      <w:pPr>
+        <w:pStyle w:val="KhngDncch"/>
+        <w:rPr>
+          <w:lang w:val="en-US"/>
+        </w:rPr>
+      </w:pPr>
+    </w:p>
+    <w:p>
+      <w:pPr>
+        <w:pStyle w:val="KhngDncch"/>
+        <w:rPr>
+          <w:lang w:val="en-US"/>
+        </w:rPr>
+      </w:pPr>
+      <w:proofErr w:type="spellStart"/>
+      <w:r>
+        <w:rPr>
+          <w:lang w:val="en-US"/>
+        </w:rPr>
+        <w:t>B</w:t>
+      </w:r>
+      <w:r>
+        <w:rPr>
+          <w:lang w:val="en-US"/>
+        </w:rPr>
+        <w:t>à</w:t>
+      </w:r>
+      <w:r>
+        <w:rPr>
+          <w:lang w:val="en-US"/>
+        </w:rPr>
+        <w:t>i</w:t>
+      </w:r>
+      <w:proofErr w:type="spellEnd"/>
+      <w:r>
+        <w:rPr>
+          <w:lang w:val="en-US"/>
+        </w:rPr>
+        <w:t xml:space="preserve"> </w:t>
+      </w:r>
+      <w:proofErr w:type="gramStart"/>
+      <w:r>
+        <w:rPr>
+          <w:lang w:val="en-US"/>
+        </w:rPr>
+        <w:t>23 :</w:t>
+      </w:r>
+      <w:proofErr w:type="gramEnd"/>
+      <w:r>
+        <w:rPr>
+          <w:lang w:val="en-US"/>
+        </w:rPr>
+        <w:t xml:space="preserve"> </w:t>
+      </w:r>
+      <w:r>
+        <w:rPr>
+          <w:lang w:val="en-US"/>
+        </w:rPr>
+        <w:t xml:space="preserve">binding </w:t>
+      </w:r>
+      <w:proofErr w:type="spellStart"/>
+      <w:r>
+        <w:rPr>
+          <w:lang w:val="en-US"/>
+        </w:rPr>
+        <w:t>d</w:t>
+      </w:r>
+      <w:r>
+        <w:rPr>
+          <w:lang w:val="en-US"/>
+        </w:rPr>
+        <w:t>ữ</w:t>
+      </w:r>
+      <w:proofErr w:type="spellEnd"/>
+      <w:r>
+        <w:rPr>
+          <w:lang w:val="en-US"/>
+        </w:rPr>
+        <w:t xml:space="preserve"> </w:t>
+      </w:r>
+      <w:proofErr w:type="spellStart"/>
+      <w:r>
+        <w:rPr>
+          <w:lang w:val="en-US"/>
+        </w:rPr>
+        <w:t>li</w:t>
+      </w:r>
+      <w:r>
+        <w:rPr>
+          <w:lang w:val="en-US"/>
+        </w:rPr>
+        <w:t>ệ</w:t>
+      </w:r>
+      <w:r>
+        <w:rPr>
+          <w:lang w:val="en-US"/>
+        </w:rPr>
+        <w:t>u</w:t>
+      </w:r>
+      <w:proofErr w:type="spellEnd"/>
+      <w:r>
+        <w:rPr>
+          <w:lang w:val="en-US"/>
+        </w:rPr>
+        <w:t xml:space="preserve"> </w:t>
+      </w:r>
+      <w:proofErr w:type="spellStart"/>
+      <w:r>
+        <w:rPr>
+          <w:lang w:val="en-US"/>
+        </w:rPr>
+        <w:t>t</w:t>
+      </w:r>
+      <w:r>
+        <w:rPr>
+          <w:lang w:val="en-US"/>
+        </w:rPr>
+        <w:t>ừ</w:t>
+      </w:r>
+      <w:proofErr w:type="spellEnd"/>
+      <w:r>
+        <w:rPr>
+          <w:lang w:val="en-US"/>
+        </w:rPr>
+        <w:t xml:space="preserve"> </w:t>
+      </w:r>
+      <w:proofErr w:type="spellStart"/>
+      <w:r>
+        <w:rPr>
+          <w:lang w:val="en-US"/>
+        </w:rPr>
+        <w:t>WebAPI</w:t>
+      </w:r>
+      <w:proofErr w:type="spellEnd"/>
+      <w:r>
+        <w:rPr>
+          <w:lang w:val="en-US"/>
+        </w:rPr>
+        <w:t xml:space="preserve"> </w:t>
+      </w:r>
+      <w:proofErr w:type="spellStart"/>
+      <w:r>
+        <w:rPr>
+          <w:lang w:val="en-US"/>
+        </w:rPr>
+        <w:t>ra</w:t>
+      </w:r>
+      <w:proofErr w:type="spellEnd"/>
+      <w:r>
+        <w:rPr>
+          <w:lang w:val="en-US"/>
+        </w:rPr>
+        <w:t xml:space="preserve"> </w:t>
+      </w:r>
+      <w:proofErr w:type="spellStart"/>
+      <w:r>
+        <w:rPr>
+          <w:lang w:val="en-US"/>
+        </w:rPr>
+        <w:t>b</w:t>
+      </w:r>
+      <w:r>
+        <w:rPr>
+          <w:lang w:val="en-US"/>
+        </w:rPr>
+        <w:t>ả</w:t>
+      </w:r>
+      <w:r>
+        <w:rPr>
+          <w:lang w:val="en-US"/>
+        </w:rPr>
+        <w:t>ng</w:t>
+      </w:r>
+      <w:proofErr w:type="spellEnd"/>
+      <w:r>
+        <w:rPr>
+          <w:lang w:val="en-US"/>
+        </w:rPr>
+        <w:t xml:space="preserve"> </w:t>
+      </w:r>
+      <w:proofErr w:type="spellStart"/>
+      <w:r>
+        <w:rPr>
+          <w:lang w:val="en-US"/>
+        </w:rPr>
+        <w:t>trong</w:t>
+      </w:r>
+      <w:proofErr w:type="spellEnd"/>
+      <w:r>
+        <w:rPr>
+          <w:lang w:val="en-US"/>
+        </w:rPr>
+        <w:t xml:space="preserve"> HTML </w:t>
+      </w:r>
+      <w:proofErr w:type="spellStart"/>
+      <w:r>
+        <w:rPr>
+          <w:lang w:val="en-US"/>
+        </w:rPr>
+        <w:t>b</w:t>
+      </w:r>
+      <w:r>
+        <w:rPr>
+          <w:lang w:val="en-US"/>
+        </w:rPr>
+        <w:t>ằ</w:t>
+      </w:r>
+      <w:r>
+        <w:rPr>
+          <w:lang w:val="en-US"/>
+        </w:rPr>
+        <w:t>ng</w:t>
+      </w:r>
+      <w:proofErr w:type="spellEnd"/>
+      <w:r>
+        <w:rPr>
+          <w:lang w:val="en-US"/>
+        </w:rPr>
+        <w:t xml:space="preserve"> AngularJS</w:t>
+      </w:r>
+    </w:p>
+    <w:p>
+      <w:pPr>
+        <w:pStyle w:val="KhngDncch"/>
+        <w:rPr>
+          <w:lang w:val="en-US"/>
+        </w:rPr>
+      </w:pPr>
+      <w:proofErr w:type="spellStart"/>
+      <w:r>
+        <w:rPr>
+          <w:lang w:val="en-US"/>
+        </w:rPr>
+        <w:t>Th</w:t>
+      </w:r>
+      <w:r>
+        <w:rPr>
+          <w:lang w:val="en-US"/>
+        </w:rPr>
+        <w:t>ự</w:t>
+      </w:r>
+      <w:r>
+        <w:rPr>
+          <w:lang w:val="en-US"/>
+        </w:rPr>
+        <w:t>c</w:t>
+      </w:r>
+      <w:proofErr w:type="spellEnd"/>
+      <w:r>
+        <w:rPr>
+          <w:lang w:val="en-US"/>
+        </w:rPr>
+        <w:t xml:space="preserve"> </w:t>
+      </w:r>
+      <w:proofErr w:type="spellStart"/>
+      <w:r>
+        <w:rPr>
+          <w:lang w:val="en-US"/>
+        </w:rPr>
+        <w:t>h</w:t>
+      </w:r>
+      <w:r>
+        <w:rPr>
+          <w:lang w:val="en-US"/>
+        </w:rPr>
+        <w:t>à</w:t>
+      </w:r>
+      <w:r>
+        <w:rPr>
+          <w:lang w:val="en-US"/>
+        </w:rPr>
+        <w:t>nh</w:t>
+      </w:r>
+      <w:proofErr w:type="spellEnd"/>
+      <w:r>
+        <w:rPr>
+          <w:lang w:val="en-US"/>
+        </w:rPr>
+        <w:t xml:space="preserve">: </w:t>
+      </w:r>
+      <w:proofErr w:type="spellStart"/>
+      <w:r>
+        <w:rPr>
+          <w:lang w:val="en-US"/>
+        </w:rPr>
+        <w:t>t</w:t>
+      </w:r>
+      <w:r>
+        <w:rPr>
+          <w:lang w:val="en-US"/>
+        </w:rPr>
+        <w:t>ạ</w:t>
+      </w:r>
+      <w:r>
+        <w:rPr>
+          <w:lang w:val="en-US"/>
+        </w:rPr>
+        <w:t>o</w:t>
+      </w:r>
+      <w:proofErr w:type="spellEnd"/>
+      <w:r>
+        <w:rPr>
+          <w:lang w:val="en-US"/>
+        </w:rPr>
+        <w:t xml:space="preserve"> them service </w:t>
+      </w:r>
+      <w:proofErr w:type="spellStart"/>
+      <w:r>
+        <w:rPr>
+          <w:lang w:val="en-US"/>
+        </w:rPr>
+        <w:t>ProductCategoryService</w:t>
+      </w:r>
+      <w:proofErr w:type="spellEnd"/>
+      <w:r>
+        <w:rPr>
+          <w:lang w:val="en-US"/>
+        </w:rPr>
+        <w:t xml:space="preserve"> &gt; </w:t>
+      </w:r>
+      <w:proofErr w:type="spellStart"/>
+      <w:r>
+        <w:rPr>
+          <w:lang w:val="en-US"/>
+        </w:rPr>
+        <w:t>t</w:t>
+      </w:r>
+      <w:r>
+        <w:rPr>
+          <w:lang w:val="en-US"/>
+        </w:rPr>
+        <w:t>ạ</w:t>
+      </w:r>
+      <w:r>
+        <w:rPr>
+          <w:lang w:val="en-US"/>
+        </w:rPr>
+        <w:t>o</w:t>
+      </w:r>
+      <w:proofErr w:type="spellEnd"/>
+      <w:r>
+        <w:rPr>
+          <w:lang w:val="en-US"/>
+        </w:rPr>
+        <w:t xml:space="preserve"> API </w:t>
+      </w:r>
+      <w:proofErr w:type="spellStart"/>
+      <w:r>
+        <w:rPr>
+          <w:lang w:val="en-US"/>
+        </w:rPr>
+        <w:t>ProductCategoryController</w:t>
+      </w:r>
+      <w:proofErr w:type="spellEnd"/>
+      <w:r>
+        <w:rPr>
+          <w:lang w:val="en-US"/>
+        </w:rPr>
+        <w:t xml:space="preserve"> &gt; </w:t>
+      </w:r>
+      <w:proofErr w:type="spellStart"/>
+      <w:r>
+        <w:rPr>
+          <w:lang w:val="en-US"/>
+        </w:rPr>
+        <w:t>t</w:t>
+      </w:r>
+      <w:r>
+        <w:rPr>
+          <w:lang w:val="en-US"/>
+        </w:rPr>
+        <w:t>ạ</w:t>
+      </w:r>
+      <w:r>
+        <w:rPr>
+          <w:lang w:val="en-US"/>
+        </w:rPr>
+        <w:t>o</w:t>
+      </w:r>
+      <w:proofErr w:type="spellEnd"/>
+      <w:r>
+        <w:rPr>
+          <w:lang w:val="en-US"/>
+        </w:rPr>
+        <w:t xml:space="preserve"> them </w:t>
+      </w:r>
+      <w:proofErr w:type="spellStart"/>
+      <w:r>
+        <w:rPr>
+          <w:lang w:val="en-US"/>
+        </w:rPr>
+        <w:t>ViewModel</w:t>
+      </w:r>
+      <w:proofErr w:type="spellEnd"/>
+      <w:r>
+        <w:rPr>
+          <w:lang w:val="en-US"/>
+        </w:rPr>
+        <w:t xml:space="preserve"> &gt; </w:t>
+      </w:r>
+      <w:r>
+        <w:rPr>
+          <w:lang w:val="en-US"/>
+        </w:rPr>
+        <w:t xml:space="preserve">test API, seed them </w:t>
+      </w:r>
+      <w:proofErr w:type="spellStart"/>
+      <w:r>
+        <w:rPr>
+          <w:lang w:val="en-US"/>
+        </w:rPr>
+        <w:t>d</w:t>
+      </w:r>
+      <w:r>
+        <w:rPr>
+          <w:lang w:val="en-US"/>
+        </w:rPr>
+        <w:t>ữ</w:t>
+      </w:r>
+      <w:proofErr w:type="spellEnd"/>
+      <w:r>
+        <w:rPr>
+          <w:lang w:val="en-US"/>
+        </w:rPr>
+        <w:t xml:space="preserve"> </w:t>
+      </w:r>
+      <w:proofErr w:type="spellStart"/>
+      <w:r>
+        <w:rPr>
+          <w:lang w:val="en-US"/>
+        </w:rPr>
+        <w:t>li</w:t>
+      </w:r>
+      <w:r>
+        <w:rPr>
+          <w:lang w:val="en-US"/>
+        </w:rPr>
+        <w:t>ệ</w:t>
+      </w:r>
+      <w:r>
+        <w:rPr>
+          <w:lang w:val="en-US"/>
+        </w:rPr>
+        <w:t>u</w:t>
+      </w:r>
+      <w:proofErr w:type="spellEnd"/>
+      <w:r>
+        <w:rPr>
+          <w:lang w:val="en-US"/>
+        </w:rPr>
+        <w:t xml:space="preserve"> &gt; Mapping </w:t>
+      </w:r>
+      <w:proofErr w:type="spellStart"/>
+      <w:r>
+        <w:rPr>
+          <w:lang w:val="en-US"/>
+        </w:rPr>
+        <w:t>cho</w:t>
+      </w:r>
+      <w:proofErr w:type="spellEnd"/>
+      <w:r>
+        <w:rPr>
+          <w:lang w:val="en-US"/>
+        </w:rPr>
+        <w:t xml:space="preserve"> view model </w:t>
+      </w:r>
+      <w:proofErr w:type="spellStart"/>
+      <w:r>
+        <w:rPr>
+          <w:lang w:val="en-US"/>
+        </w:rPr>
+        <w:t>m</w:t>
+      </w:r>
+      <w:r>
+        <w:rPr>
+          <w:lang w:val="en-US"/>
+        </w:rPr>
+        <w:t>ớ</w:t>
+      </w:r>
+      <w:r>
+        <w:rPr>
+          <w:lang w:val="en-US"/>
+        </w:rPr>
+        <w:t>i</w:t>
+      </w:r>
+      <w:proofErr w:type="spellEnd"/>
+      <w:r>
+        <w:rPr>
+          <w:lang w:val="en-US"/>
+        </w:rPr>
+        <w:t xml:space="preserve"> &gt; </w:t>
+      </w:r>
+      <w:proofErr w:type="spellStart"/>
+      <w:r>
+        <w:rPr>
+          <w:lang w:val="en-US"/>
+        </w:rPr>
+        <w:t>t</w:t>
+      </w:r>
+      <w:r>
+        <w:rPr>
+          <w:lang w:val="en-US"/>
+        </w:rPr>
+        <w:t>ạ</w:t>
+      </w:r>
+      <w:r>
+        <w:rPr>
+          <w:lang w:val="en-US"/>
+        </w:rPr>
+        <w:t>o</w:t>
+      </w:r>
+      <w:proofErr w:type="spellEnd"/>
+      <w:r>
+        <w:rPr>
+          <w:lang w:val="en-US"/>
+        </w:rPr>
+        <w:t xml:space="preserve"> </w:t>
+      </w:r>
+      <w:proofErr w:type="spellStart"/>
+      <w:r>
+        <w:rPr>
+          <w:lang w:val="en-US"/>
+        </w:rPr>
+        <w:t>apiService</w:t>
+      </w:r>
+      <w:proofErr w:type="spellEnd"/>
+      <w:r>
+        <w:rPr>
+          <w:lang w:val="en-US"/>
+        </w:rPr>
+        <w:t xml:space="preserve"> </w:t>
+      </w:r>
+      <w:proofErr w:type="spellStart"/>
+      <w:r>
+        <w:rPr>
+          <w:lang w:val="en-US"/>
+        </w:rPr>
+        <w:t>cho</w:t>
+      </w:r>
+      <w:proofErr w:type="spellEnd"/>
+      <w:r>
+        <w:rPr>
+          <w:lang w:val="en-US"/>
+        </w:rPr>
+        <w:t xml:space="preserve"> SPA &gt; </w:t>
+      </w:r>
+      <w:proofErr w:type="spellStart"/>
+      <w:r>
+        <w:rPr>
+          <w:lang w:val="en-US"/>
+        </w:rPr>
+        <w:t>nh</w:t>
+      </w:r>
+      <w:r>
+        <w:rPr>
+          <w:lang w:val="en-US"/>
+        </w:rPr>
+        <w:t>ú</w:t>
+      </w:r>
+      <w:r>
+        <w:rPr>
+          <w:lang w:val="en-US"/>
+        </w:rPr>
+        <w:t>ng</w:t>
+      </w:r>
+      <w:proofErr w:type="spellEnd"/>
+      <w:r>
+        <w:rPr>
+          <w:lang w:val="en-US"/>
+        </w:rPr>
+        <w:t xml:space="preserve"> API </w:t>
+      </w:r>
+      <w:proofErr w:type="spellStart"/>
+      <w:r>
+        <w:rPr>
+          <w:lang w:val="en-US"/>
+        </w:rPr>
+        <w:t>v</w:t>
+      </w:r>
+      <w:r>
+        <w:rPr>
+          <w:lang w:val="en-US"/>
+        </w:rPr>
+        <w:t>à</w:t>
+      </w:r>
+      <w:r>
+        <w:rPr>
+          <w:lang w:val="en-US"/>
+        </w:rPr>
+        <w:t>o</w:t>
+      </w:r>
+      <w:proofErr w:type="spellEnd"/>
+      <w:r>
+        <w:rPr>
+          <w:lang w:val="en-US"/>
+        </w:rPr>
+        <w:t xml:space="preserve"> view </w:t>
+      </w:r>
+      <w:proofErr w:type="spellStart"/>
+      <w:r>
+        <w:rPr>
+          <w:lang w:val="en-US"/>
+        </w:rPr>
+        <w:t>ch</w:t>
+      </w:r>
+      <w:r>
+        <w:rPr>
+          <w:lang w:val="en-US"/>
+        </w:rPr>
+        <w:t>í</w:t>
+      </w:r>
+      <w:r>
+        <w:rPr>
+          <w:lang w:val="en-US"/>
+        </w:rPr>
+        <w:t>nh</w:t>
+      </w:r>
+      <w:proofErr w:type="spellEnd"/>
+      <w:r>
+        <w:rPr>
+          <w:lang w:val="en-US"/>
+        </w:rPr>
+        <w:t xml:space="preserve"> &gt; </w:t>
+      </w:r>
+      <w:proofErr w:type="spellStart"/>
+      <w:r>
+        <w:rPr>
+          <w:lang w:val="en-US"/>
+        </w:rPr>
+        <w:t>t</w:t>
+      </w:r>
+      <w:r>
+        <w:rPr>
+          <w:lang w:val="en-US"/>
+        </w:rPr>
+        <w:t>ạ</w:t>
+      </w:r>
+      <w:r>
+        <w:rPr>
+          <w:lang w:val="en-US"/>
+        </w:rPr>
+        <w:t>o</w:t>
+      </w:r>
+      <w:proofErr w:type="spellEnd"/>
+      <w:r>
+        <w:rPr>
+          <w:lang w:val="en-US"/>
+        </w:rPr>
+        <w:t xml:space="preserve"> </w:t>
+      </w:r>
+      <w:proofErr w:type="spellStart"/>
+      <w:r>
+        <w:rPr>
+          <w:lang w:val="en-US"/>
+        </w:rPr>
+        <w:t>m</w:t>
+      </w:r>
+      <w:r>
+        <w:rPr>
+          <w:lang w:val="en-US"/>
+        </w:rPr>
+        <w:t>ớ</w:t>
+      </w:r>
+      <w:r>
+        <w:rPr>
+          <w:lang w:val="en-US"/>
+        </w:rPr>
+        <w:t>i</w:t>
+      </w:r>
+      <w:proofErr w:type="spellEnd"/>
+      <w:r>
+        <w:rPr>
+          <w:lang w:val="en-US"/>
+        </w:rPr>
+        <w:t xml:space="preserve"> </w:t>
+      </w:r>
+      <w:proofErr w:type="spellStart"/>
+      <w:r>
+        <w:rPr>
+          <w:lang w:val="en-US"/>
+        </w:rPr>
+        <w:t>productCategoryListView</w:t>
+      </w:r>
+      <w:proofErr w:type="spellEnd"/>
+      <w:r>
+        <w:rPr>
+          <w:lang w:val="en-US"/>
+        </w:rPr>
+        <w:t xml:space="preserve"> </w:t>
+      </w:r>
+      <w:proofErr w:type="spellStart"/>
+      <w:r>
+        <w:rPr>
+          <w:lang w:val="en-US"/>
+        </w:rPr>
+        <w:t>v</w:t>
+      </w:r>
+      <w:r>
+        <w:rPr>
+          <w:lang w:val="en-US"/>
+        </w:rPr>
+        <w:t>à</w:t>
+      </w:r>
+      <w:proofErr w:type="spellEnd"/>
+      <w:r>
+        <w:rPr>
+          <w:lang w:val="en-US"/>
+        </w:rPr>
+        <w:t xml:space="preserve"> Controller, </w:t>
+      </w:r>
+      <w:proofErr w:type="spellStart"/>
+      <w:r>
+        <w:rPr>
+          <w:lang w:val="en-US"/>
+        </w:rPr>
+        <w:t>t</w:t>
+      </w:r>
+      <w:r>
+        <w:rPr>
+          <w:lang w:val="en-US"/>
+        </w:rPr>
+        <w:t>ạ</w:t>
+      </w:r>
+      <w:r>
+        <w:rPr>
+          <w:lang w:val="en-US"/>
+        </w:rPr>
+        <w:t>o</w:t>
+      </w:r>
+      <w:proofErr w:type="spellEnd"/>
+      <w:r>
+        <w:rPr>
+          <w:lang w:val="en-US"/>
+        </w:rPr>
+        <w:t xml:space="preserve"> </w:t>
+      </w:r>
+      <w:proofErr w:type="spellStart"/>
+      <w:r>
+        <w:rPr>
+          <w:lang w:val="en-US"/>
+        </w:rPr>
+        <w:t>m</w:t>
+      </w:r>
+      <w:r>
+        <w:rPr>
+          <w:lang w:val="en-US"/>
+        </w:rPr>
+        <w:t>ớ</w:t>
+      </w:r>
+      <w:r>
+        <w:rPr>
+          <w:lang w:val="en-US"/>
+        </w:rPr>
+        <w:t>i</w:t>
+      </w:r>
+      <w:proofErr w:type="spellEnd"/>
+      <w:r>
+        <w:rPr>
+          <w:lang w:val="en-US"/>
+        </w:rPr>
+        <w:t xml:space="preserve"> module </w:t>
+      </w:r>
+      <w:proofErr w:type="spellStart"/>
+      <w:r>
+        <w:rPr>
+          <w:lang w:val="en-US"/>
+        </w:rPr>
+        <w:t>cho</w:t>
+      </w:r>
+      <w:proofErr w:type="spellEnd"/>
+      <w:r>
+        <w:rPr>
+          <w:lang w:val="en-US"/>
+        </w:rPr>
+        <w:t xml:space="preserve"> </w:t>
+      </w:r>
+      <w:proofErr w:type="spellStart"/>
+      <w:r>
+        <w:rPr>
+          <w:lang w:val="en-US"/>
+        </w:rPr>
+        <w:t>ProductCategory</w:t>
+      </w:r>
+      <w:proofErr w:type="spellEnd"/>
+      <w:r>
+        <w:rPr>
+          <w:lang w:val="en-US"/>
+        </w:rPr>
+        <w:t xml:space="preserve"> &gt; include </w:t>
+      </w:r>
+      <w:proofErr w:type="spellStart"/>
+      <w:r>
+        <w:rPr>
+          <w:lang w:val="en-US"/>
+        </w:rPr>
+        <w:t>v</w:t>
+      </w:r>
+      <w:r>
+        <w:rPr>
+          <w:lang w:val="en-US"/>
+        </w:rPr>
+        <w:t>à</w:t>
+      </w:r>
+      <w:r>
+        <w:rPr>
+          <w:lang w:val="en-US"/>
+        </w:rPr>
+        <w:t>o</w:t>
+      </w:r>
+      <w:proofErr w:type="spellEnd"/>
+      <w:r>
+        <w:rPr>
+          <w:lang w:val="en-US"/>
+        </w:rPr>
+        <w:t xml:space="preserve"> app </w:t>
+      </w:r>
+      <w:proofErr w:type="spellStart"/>
+      <w:r>
+        <w:rPr>
+          <w:lang w:val="en-US"/>
+        </w:rPr>
+        <w:t>ch</w:t>
+      </w:r>
+      <w:r>
+        <w:rPr>
+          <w:lang w:val="en-US"/>
+        </w:rPr>
+        <w:t>í</w:t>
+      </w:r>
+      <w:r>
+        <w:rPr>
+          <w:lang w:val="en-US"/>
+        </w:rPr>
+        <w:t>nh</w:t>
+      </w:r>
+      <w:proofErr w:type="spellEnd"/>
+      <w:r>
+        <w:rPr>
+          <w:lang w:val="en-US"/>
+        </w:rPr>
+        <w:t xml:space="preserve"> &gt; </w:t>
+      </w:r>
+      <w:proofErr w:type="spellStart"/>
+      <w:r>
+        <w:rPr>
+          <w:lang w:val="en-US"/>
+        </w:rPr>
+        <w:t>nh</w:t>
+      </w:r>
+      <w:r>
+        <w:rPr>
+          <w:lang w:val="en-US"/>
+        </w:rPr>
+        <w:t>ú</w:t>
+      </w:r>
+      <w:r>
+        <w:rPr>
+          <w:lang w:val="en-US"/>
+        </w:rPr>
+        <w:t>ng</w:t>
+      </w:r>
+      <w:proofErr w:type="spellEnd"/>
+      <w:r>
+        <w:rPr>
+          <w:lang w:val="en-US"/>
+        </w:rPr>
+        <w:t xml:space="preserve">  </w:t>
+      </w:r>
+      <w:proofErr w:type="spellStart"/>
+      <w:r>
+        <w:rPr>
+          <w:lang w:val="en-US"/>
+        </w:rPr>
+        <w:t>v</w:t>
+      </w:r>
+      <w:r>
+        <w:rPr>
+          <w:lang w:val="en-US"/>
+        </w:rPr>
+        <w:t>à</w:t>
+      </w:r>
+      <w:r>
+        <w:rPr>
+          <w:lang w:val="en-US"/>
+        </w:rPr>
+        <w:t>o</w:t>
+      </w:r>
+      <w:proofErr w:type="spellEnd"/>
+      <w:r>
+        <w:rPr>
+          <w:lang w:val="en-US"/>
+        </w:rPr>
+        <w:t xml:space="preserve"> view </w:t>
+      </w:r>
+      <w:proofErr w:type="spellStart"/>
+      <w:r>
+        <w:rPr>
+          <w:lang w:val="en-US"/>
+        </w:rPr>
+        <w:t>ch</w:t>
+      </w:r>
+      <w:r>
+        <w:rPr>
+          <w:lang w:val="en-US"/>
+        </w:rPr>
+        <w:t>í</w:t>
+      </w:r>
+      <w:r>
+        <w:rPr>
+          <w:lang w:val="en-US"/>
+        </w:rPr>
+        <w:t>nh</w:t>
+      </w:r>
+      <w:proofErr w:type="spellEnd"/>
+      <w:r>
+        <w:rPr>
+          <w:lang w:val="en-US"/>
+        </w:rPr>
+        <w:t xml:space="preserve"> &gt; </w:t>
+      </w:r>
+      <w:proofErr w:type="spellStart"/>
+      <w:r>
+        <w:rPr>
+          <w:lang w:val="en-US"/>
+        </w:rPr>
+        <w:t>thay</w:t>
+      </w:r>
+      <w:proofErr w:type="spellEnd"/>
+      <w:r>
+        <w:rPr>
+          <w:lang w:val="en-US"/>
+        </w:rPr>
+        <w:t xml:space="preserve"> </w:t>
+      </w:r>
+      <w:proofErr w:type="spellStart"/>
+      <w:r>
+        <w:rPr>
+          <w:lang w:val="en-US"/>
+        </w:rPr>
+        <w:t>đổ</w:t>
+      </w:r>
+      <w:r>
+        <w:rPr>
+          <w:lang w:val="en-US"/>
+        </w:rPr>
+        <w:t>i</w:t>
+      </w:r>
+      <w:proofErr w:type="spellEnd"/>
+      <w:r>
+        <w:rPr>
+          <w:lang w:val="en-US"/>
+        </w:rPr>
+        <w:t xml:space="preserve"> </w:t>
+      </w:r>
+      <w:proofErr w:type="spellStart"/>
+      <w:r>
+        <w:rPr>
+          <w:lang w:val="en-US"/>
+        </w:rPr>
+        <w:t>HomeView</w:t>
+      </w:r>
+      <w:proofErr w:type="spellEnd"/>
+      <w:r>
+        <w:rPr>
+          <w:lang w:val="en-US"/>
+        </w:rPr>
+        <w:t xml:space="preserve"> &gt; </w:t>
+      </w:r>
+      <w:proofErr w:type="spellStart"/>
+      <w:r>
+        <w:rPr>
+          <w:lang w:val="en-US"/>
+        </w:rPr>
+        <w:t>t</w:t>
+      </w:r>
+      <w:r>
+        <w:rPr>
+          <w:lang w:val="en-US"/>
+        </w:rPr>
+        <w:t>ạ</w:t>
+      </w:r>
+      <w:r>
+        <w:rPr>
+          <w:lang w:val="en-US"/>
+        </w:rPr>
+        <w:t>o</w:t>
+      </w:r>
+      <w:proofErr w:type="spellEnd"/>
+      <w:r>
+        <w:rPr>
+          <w:lang w:val="en-US"/>
+        </w:rPr>
+        <w:t xml:space="preserve"> </w:t>
+      </w:r>
+      <w:proofErr w:type="spellStart"/>
+      <w:r>
+        <w:rPr>
+          <w:lang w:val="en-US"/>
+        </w:rPr>
+        <w:t>productCategoryListView</w:t>
+      </w:r>
+      <w:proofErr w:type="spellEnd"/>
+      <w:r>
+        <w:rPr>
+          <w:lang w:val="en-US"/>
+        </w:rPr>
+        <w:t xml:space="preserve"> &gt; </w:t>
+      </w:r>
+      <w:proofErr w:type="spellStart"/>
+      <w:r>
+        <w:rPr>
+          <w:lang w:val="en-US"/>
+        </w:rPr>
+        <w:t>khai</w:t>
+      </w:r>
+      <w:proofErr w:type="spellEnd"/>
+      <w:r>
+        <w:rPr>
+          <w:lang w:val="en-US"/>
+        </w:rPr>
+        <w:t xml:space="preserve"> </w:t>
+      </w:r>
+      <w:proofErr w:type="spellStart"/>
+      <w:r>
+        <w:rPr>
+          <w:lang w:val="en-US"/>
+        </w:rPr>
+        <w:t>b</w:t>
+      </w:r>
+      <w:r>
+        <w:rPr>
+          <w:lang w:val="en-US"/>
+        </w:rPr>
+        <w:t>á</w:t>
+      </w:r>
+      <w:r>
+        <w:rPr>
+          <w:lang w:val="en-US"/>
+        </w:rPr>
+        <w:t>o</w:t>
+      </w:r>
+      <w:proofErr w:type="spellEnd"/>
+      <w:r>
+        <w:rPr>
+          <w:lang w:val="en-US"/>
+        </w:rPr>
+        <w:t xml:space="preserve"> </w:t>
+      </w:r>
+      <w:proofErr w:type="spellStart"/>
+      <w:r>
+        <w:rPr>
+          <w:lang w:val="en-US"/>
+        </w:rPr>
+        <w:t>ProductCategoryListController</w:t>
+      </w:r>
+      <w:proofErr w:type="spellEnd"/>
+      <w:r>
+        <w:rPr>
+          <w:lang w:val="en-US"/>
+        </w:rPr>
+        <w:t xml:space="preserve">, </w:t>
+      </w:r>
+      <w:proofErr w:type="spellStart"/>
+      <w:r>
+        <w:rPr>
+          <w:lang w:val="en-US"/>
+        </w:rPr>
+        <w:t>khai</w:t>
+      </w:r>
+      <w:proofErr w:type="spellEnd"/>
+      <w:r>
+        <w:rPr>
+          <w:lang w:val="en-US"/>
+        </w:rPr>
+        <w:t xml:space="preserve"> </w:t>
+      </w:r>
+      <w:proofErr w:type="spellStart"/>
+      <w:r>
+        <w:rPr>
+          <w:lang w:val="en-US"/>
+        </w:rPr>
+        <w:t>b</w:t>
+      </w:r>
+      <w:r>
+        <w:rPr>
+          <w:lang w:val="en-US"/>
+        </w:rPr>
+        <w:t>á</w:t>
+      </w:r>
+      <w:r>
+        <w:rPr>
+          <w:lang w:val="en-US"/>
+        </w:rPr>
+        <w:t>o</w:t>
+      </w:r>
+      <w:proofErr w:type="spellEnd"/>
+      <w:r>
+        <w:rPr>
+          <w:lang w:val="en-US"/>
+        </w:rPr>
+        <w:t xml:space="preserve"> </w:t>
+      </w:r>
+      <w:proofErr w:type="spellStart"/>
+      <w:r>
+        <w:rPr>
+          <w:lang w:val="en-US"/>
+        </w:rPr>
+        <w:t>m</w:t>
+      </w:r>
+      <w:r>
+        <w:rPr>
+          <w:lang w:val="en-US"/>
+        </w:rPr>
+        <w:t>ộ</w:t>
+      </w:r>
+      <w:r>
+        <w:rPr>
+          <w:lang w:val="en-US"/>
+        </w:rPr>
+        <w:t>t</w:t>
+      </w:r>
+      <w:proofErr w:type="spellEnd"/>
+      <w:r>
+        <w:rPr>
+          <w:lang w:val="en-US"/>
+        </w:rPr>
+        <w:t xml:space="preserve"> </w:t>
+      </w:r>
+      <w:proofErr w:type="spellStart"/>
+      <w:r>
+        <w:rPr>
+          <w:lang w:val="en-US"/>
+        </w:rPr>
+        <w:t>ph</w:t>
+      </w:r>
+      <w:r>
+        <w:rPr>
+          <w:lang w:val="en-US"/>
+        </w:rPr>
+        <w:t>ươ</w:t>
+      </w:r>
+      <w:r>
+        <w:rPr>
+          <w:lang w:val="en-US"/>
+        </w:rPr>
+        <w:t>ng</w:t>
+      </w:r>
+      <w:proofErr w:type="spellEnd"/>
+      <w:r>
+        <w:rPr>
+          <w:lang w:val="en-US"/>
+        </w:rPr>
+        <w:t xml:space="preserve"> </w:t>
+      </w:r>
+      <w:proofErr w:type="spellStart"/>
+      <w:r>
+        <w:rPr>
+          <w:lang w:val="en-US"/>
+        </w:rPr>
+        <w:t>th</w:t>
+      </w:r>
+      <w:r>
+        <w:rPr>
+          <w:lang w:val="en-US"/>
+        </w:rPr>
+        <w:t>ứ</w:t>
+      </w:r>
+      <w:r>
+        <w:rPr>
+          <w:lang w:val="en-US"/>
+        </w:rPr>
+        <w:t>c</w:t>
+      </w:r>
+      <w:proofErr w:type="spellEnd"/>
+      <w:r>
+        <w:rPr>
+          <w:lang w:val="en-US"/>
+        </w:rPr>
+        <w:t xml:space="preserve"> </w:t>
+      </w:r>
+      <w:proofErr w:type="spellStart"/>
+      <w:r>
+        <w:rPr>
+          <w:lang w:val="en-US"/>
+        </w:rPr>
+        <w:t>để</w:t>
+      </w:r>
+      <w:proofErr w:type="spellEnd"/>
+      <w:r>
+        <w:rPr>
+          <w:lang w:val="en-US"/>
+        </w:rPr>
+        <w:t xml:space="preserve"> </w:t>
+      </w:r>
+      <w:proofErr w:type="spellStart"/>
+      <w:r>
+        <w:rPr>
+          <w:lang w:val="en-US"/>
+        </w:rPr>
+        <w:t>l</w:t>
+      </w:r>
+      <w:r>
+        <w:rPr>
+          <w:lang w:val="en-US"/>
+        </w:rPr>
+        <w:t>ấ</w:t>
+      </w:r>
+      <w:r>
+        <w:rPr>
+          <w:lang w:val="en-US"/>
+        </w:rPr>
+        <w:t>y</w:t>
+      </w:r>
+      <w:proofErr w:type="spellEnd"/>
+      <w:r>
+        <w:rPr>
+          <w:lang w:val="en-US"/>
+        </w:rPr>
+        <w:t xml:space="preserve"> Data </w:t>
+      </w:r>
+      <w:proofErr w:type="spellStart"/>
+      <w:r>
+        <w:rPr>
+          <w:lang w:val="en-US"/>
+        </w:rPr>
+        <w:t>t</w:t>
+      </w:r>
+      <w:r>
+        <w:rPr>
+          <w:lang w:val="en-US"/>
+        </w:rPr>
+        <w:t>ừ</w:t>
+      </w:r>
+      <w:proofErr w:type="spellEnd"/>
+      <w:r>
+        <w:rPr>
+          <w:lang w:val="en-US"/>
+        </w:rPr>
+        <w:t xml:space="preserve"> server, inject </w:t>
+      </w:r>
+      <w:proofErr w:type="spellStart"/>
+      <w:r>
+        <w:rPr>
+          <w:lang w:val="en-US"/>
+        </w:rPr>
+        <w:t>APIService</w:t>
+      </w:r>
+      <w:proofErr w:type="spellEnd"/>
+      <w:r>
+        <w:rPr>
+          <w:lang w:val="en-US"/>
+        </w:rPr>
+        <w:t xml:space="preserve"> &gt; </w:t>
+      </w:r>
+      <w:proofErr w:type="spellStart"/>
+      <w:r>
+        <w:rPr>
+          <w:lang w:val="en-US"/>
+        </w:rPr>
+        <w:t>s</w:t>
+      </w:r>
+      <w:r>
+        <w:rPr>
+          <w:lang w:val="en-US"/>
+        </w:rPr>
+        <w:t>ử</w:t>
+      </w:r>
+      <w:proofErr w:type="spellEnd"/>
+      <w:r>
+        <w:rPr>
+          <w:lang w:val="en-US"/>
+        </w:rPr>
+        <w:t xml:space="preserve"> </w:t>
+      </w:r>
+      <w:proofErr w:type="spellStart"/>
+      <w:r>
+        <w:rPr>
+          <w:lang w:val="en-US"/>
+        </w:rPr>
+        <w:t>d</w:t>
+      </w:r>
+      <w:r>
+        <w:rPr>
+          <w:lang w:val="en-US"/>
+        </w:rPr>
+        <w:t>ụ</w:t>
+      </w:r>
+      <w:r>
+        <w:rPr>
+          <w:lang w:val="en-US"/>
+        </w:rPr>
+        <w:t>ng</w:t>
+      </w:r>
+      <w:proofErr w:type="spellEnd"/>
+      <w:r>
+        <w:rPr>
+          <w:lang w:val="en-US"/>
+        </w:rPr>
+        <w:t xml:space="preserve"> ng-repeat </w:t>
+      </w:r>
+      <w:proofErr w:type="spellStart"/>
+      <w:r>
+        <w:rPr>
+          <w:lang w:val="en-US"/>
+        </w:rPr>
+        <w:t>tri</w:t>
+      </w:r>
+      <w:r>
+        <w:rPr>
+          <w:lang w:val="en-US"/>
+        </w:rPr>
+        <w:t>ể</w:t>
+      </w:r>
+      <w:r>
+        <w:rPr>
+          <w:lang w:val="en-US"/>
+        </w:rPr>
+        <w:t>n</w:t>
+      </w:r>
+      <w:proofErr w:type="spellEnd"/>
+      <w:r>
+        <w:rPr>
+          <w:lang w:val="en-US"/>
+        </w:rPr>
+        <w:t xml:space="preserve"> </w:t>
+      </w:r>
+      <w:proofErr w:type="spellStart"/>
+      <w:r>
+        <w:rPr>
+          <w:lang w:val="en-US"/>
+        </w:rPr>
+        <w:t>khai</w:t>
+      </w:r>
+      <w:proofErr w:type="spellEnd"/>
+      <w:r>
+        <w:rPr>
+          <w:lang w:val="en-US"/>
+        </w:rPr>
+        <w:t xml:space="preserve"> </w:t>
+      </w:r>
+      <w:proofErr w:type="spellStart"/>
+      <w:r>
+        <w:rPr>
+          <w:lang w:val="en-US"/>
+        </w:rPr>
+        <w:t>trong</w:t>
+      </w:r>
+      <w:proofErr w:type="spellEnd"/>
+      <w:r>
+        <w:rPr>
+          <w:lang w:val="en-US"/>
+        </w:rPr>
+        <w:t xml:space="preserve"> </w:t>
+      </w:r>
+      <w:proofErr w:type="spellStart"/>
+      <w:r>
+        <w:rPr>
+          <w:lang w:val="en-US"/>
+        </w:rPr>
+        <w:t>productCategoryListView</w:t>
+      </w:r>
+      <w:proofErr w:type="spellEnd"/>
+    </w:p>
+    <w:p>
+      <w:pPr>
+        <w:pStyle w:val="KhngDncch"/>
+        <w:rPr>
+          <w:lang w:val="en-US"/>
+        </w:rPr>
+      </w:pPr>
+    </w:p>
+    <w:p>
+      <w:pPr>
+        <w:pStyle w:val="KhngDncch"/>
+        <w:rPr>
+          <w:lang w:val="en-US"/>
+        </w:rPr>
+      </w:pPr>
+      <w:proofErr w:type="spellStart"/>
+      <w:r>
+        <w:rPr>
+          <w:lang w:val="en-US"/>
+        </w:rPr>
+        <w:t>B</w:t>
+      </w:r>
+      <w:r>
+        <w:rPr>
+          <w:lang w:val="en-US"/>
+        </w:rPr>
+        <w:t>à</w:t>
+      </w:r>
+      <w:r>
+        <w:rPr>
+          <w:lang w:val="en-US"/>
+        </w:rPr>
+        <w:t>i</w:t>
+      </w:r>
+      <w:proofErr w:type="spellEnd"/>
+      <w:r>
+        <w:rPr>
+          <w:lang w:val="en-US"/>
+        </w:rPr>
+        <w:t xml:space="preserve"> 24: </w:t>
+      </w:r>
+      <w:proofErr w:type="spellStart"/>
+      <w:r>
+        <w:rPr>
+          <w:lang w:val="en-US"/>
+        </w:rPr>
+        <w:t>S</w:t>
+      </w:r>
+      <w:r>
+        <w:rPr>
+          <w:lang w:val="en-US"/>
+        </w:rPr>
+        <w:t>ử</w:t>
+      </w:r>
+      <w:proofErr w:type="spellEnd"/>
+      <w:r>
+        <w:rPr>
+          <w:lang w:val="en-US"/>
+        </w:rPr>
+        <w:t xml:space="preserve"> filter </w:t>
+      </w:r>
+      <w:proofErr w:type="spellStart"/>
+      <w:r>
+        <w:rPr>
+          <w:lang w:val="en-US"/>
+        </w:rPr>
+        <w:t>trong</w:t>
+      </w:r>
+      <w:proofErr w:type="spellEnd"/>
+      <w:r>
+        <w:rPr>
+          <w:lang w:val="en-US"/>
+        </w:rPr>
+        <w:t xml:space="preserve"> AngularJS</w:t>
+      </w:r>
+    </w:p>
+    <w:p>
+      <w:pPr>
+        <w:pStyle w:val="KhngDncch"/>
+        <w:rPr>
+          <w:lang w:val="en-US"/>
+        </w:rPr>
+      </w:pPr>
       <w:bookmarkStart w:id="0" w:name="_GoBack"/>
       <w:bookmarkEnd w:id="0"/>
-      <w:r>
-        <w:rPr>
-          <w:lang w:val="en-US"/>
-        </w:rPr>
-        <w:t xml:space="preserve">mponents &gt; </w:t>
-      </w:r>
-      <w:proofErr w:type="spellStart"/>
-      <w:r>
-        <w:rPr>
-          <w:lang w:val="en-US"/>
-        </w:rPr>
-        <w:t>t</w:t>
-      </w:r>
-      <w:r>
-        <w:rPr>
-          <w:lang w:val="en-US"/>
-        </w:rPr>
-        <w:t>ì</w:t>
-      </w:r>
-      <w:r>
-        <w:rPr>
-          <w:lang w:val="en-US"/>
-        </w:rPr>
-        <w:t>m</w:t>
-      </w:r>
-      <w:proofErr w:type="spellEnd"/>
-      <w:r>
-        <w:rPr>
-          <w:lang w:val="en-US"/>
-        </w:rPr>
-        <w:t xml:space="preserve"> </w:t>
-      </w:r>
-      <w:proofErr w:type="spellStart"/>
-      <w:r>
-        <w:rPr>
-          <w:lang w:val="en-US"/>
-        </w:rPr>
-        <w:t>ph</w:t>
-      </w:r>
-      <w:r>
-        <w:rPr>
-          <w:lang w:val="en-US"/>
-        </w:rPr>
-        <w:t>ầ</w:t>
-      </w:r>
-      <w:r>
-        <w:rPr>
-          <w:lang w:val="en-US"/>
-        </w:rPr>
-        <w:t>n</w:t>
-      </w:r>
-      <w:proofErr w:type="spellEnd"/>
-      <w:r>
-        <w:rPr>
-          <w:lang w:val="en-US"/>
-        </w:rPr>
-        <w:t xml:space="preserve"> html </w:t>
-      </w:r>
-      <w:proofErr w:type="spellStart"/>
-      <w:r>
-        <w:rPr>
-          <w:lang w:val="en-US"/>
-        </w:rPr>
-        <w:t>th</w:t>
-      </w:r>
-      <w:r>
-        <w:rPr>
-          <w:lang w:val="en-US"/>
-        </w:rPr>
-        <w:t>â</w:t>
-      </w:r>
-      <w:r>
-        <w:rPr>
-          <w:lang w:val="en-US"/>
-        </w:rPr>
-        <w:t>n</w:t>
-      </w:r>
-      <w:proofErr w:type="spellEnd"/>
-      <w:r>
-        <w:rPr>
-          <w:lang w:val="en-US"/>
-        </w:rPr>
-        <w:t xml:space="preserve"> </w:t>
-      </w:r>
-      <w:proofErr w:type="spellStart"/>
-      <w:r>
-        <w:rPr>
-          <w:lang w:val="en-US"/>
-        </w:rPr>
-        <w:t>t</w:t>
-      </w:r>
-      <w:r>
-        <w:rPr>
-          <w:lang w:val="en-US"/>
-        </w:rPr>
-        <w:t>á</w:t>
-      </w:r>
-      <w:r>
-        <w:rPr>
-          <w:lang w:val="en-US"/>
-        </w:rPr>
-        <w:t>ch</w:t>
-      </w:r>
-      <w:proofErr w:type="spellEnd"/>
-      <w:r>
-        <w:rPr>
-          <w:lang w:val="en-US"/>
-        </w:rPr>
-        <w:t xml:space="preserve"> </w:t>
-      </w:r>
-      <w:proofErr w:type="spellStart"/>
-      <w:r>
-        <w:rPr>
-          <w:lang w:val="en-US"/>
-        </w:rPr>
-        <w:t>ri</w:t>
-      </w:r>
-      <w:r>
-        <w:rPr>
-          <w:lang w:val="en-US"/>
-        </w:rPr>
-        <w:t>ê</w:t>
-      </w:r>
-      <w:r>
-        <w:rPr>
-          <w:lang w:val="en-US"/>
-        </w:rPr>
-        <w:t>ng</w:t>
-      </w:r>
-      <w:proofErr w:type="spellEnd"/>
-      <w:r>
-        <w:rPr>
-          <w:lang w:val="en-US"/>
-        </w:rPr>
-        <w:t xml:space="preserve"> </w:t>
-      </w:r>
-      <w:r>
-        <w:rPr>
-          <w:lang w:val="en-US"/>
-        </w:rPr>
-        <w:t xml:space="preserve">&gt; </w:t>
-      </w:r>
-      <w:proofErr w:type="spellStart"/>
-      <w:r>
-        <w:rPr>
-          <w:lang w:val="en-US"/>
-        </w:rPr>
-        <w:t>ch</w:t>
-      </w:r>
-      <w:r>
-        <w:rPr>
-          <w:lang w:val="en-US"/>
-        </w:rPr>
-        <w:t>ỉ</w:t>
-      </w:r>
-      <w:proofErr w:type="spellEnd"/>
-      <w:r>
-        <w:rPr>
-          <w:lang w:val="en-US"/>
-        </w:rPr>
-        <w:t xml:space="preserve"> </w:t>
-      </w:r>
-      <w:proofErr w:type="spellStart"/>
-      <w:r>
-        <w:rPr>
-          <w:lang w:val="en-US"/>
-        </w:rPr>
-        <w:t>đị</w:t>
-      </w:r>
-      <w:r>
-        <w:rPr>
-          <w:lang w:val="en-US"/>
-        </w:rPr>
-        <w:t>nh</w:t>
-      </w:r>
-      <w:proofErr w:type="spellEnd"/>
-      <w:r>
-        <w:rPr>
-          <w:lang w:val="en-US"/>
-        </w:rPr>
-        <w:t xml:space="preserve"> </w:t>
-      </w:r>
-      <w:proofErr w:type="spellStart"/>
-      <w:r>
-        <w:rPr>
-          <w:lang w:val="en-US"/>
-        </w:rPr>
-        <w:t>khu</w:t>
-      </w:r>
-      <w:proofErr w:type="spellEnd"/>
-      <w:r>
-        <w:rPr>
-          <w:lang w:val="en-US"/>
-        </w:rPr>
-        <w:t xml:space="preserve"> </w:t>
-      </w:r>
-      <w:proofErr w:type="spellStart"/>
-      <w:r>
-        <w:rPr>
-          <w:lang w:val="en-US"/>
-        </w:rPr>
-        <w:t>v</w:t>
-      </w:r>
-      <w:r>
-        <w:rPr>
-          <w:lang w:val="en-US"/>
-        </w:rPr>
-        <w:t>ự</w:t>
-      </w:r>
-      <w:r>
-        <w:rPr>
-          <w:lang w:val="en-US"/>
-        </w:rPr>
-        <w:t>c</w:t>
-      </w:r>
-      <w:proofErr w:type="spellEnd"/>
-      <w:r>
-        <w:rPr>
-          <w:lang w:val="en-US"/>
-        </w:rPr>
-        <w:t xml:space="preserve"> </w:t>
-      </w:r>
-      <w:proofErr w:type="spellStart"/>
-      <w:r>
-        <w:rPr>
-          <w:lang w:val="en-US"/>
-        </w:rPr>
-        <w:t>để</w:t>
-      </w:r>
-      <w:proofErr w:type="spellEnd"/>
-      <w:r>
-        <w:rPr>
-          <w:lang w:val="en-US"/>
-        </w:rPr>
-        <w:t xml:space="preserve"> </w:t>
-      </w:r>
-      <w:proofErr w:type="spellStart"/>
-      <w:r>
-        <w:rPr>
-          <w:lang w:val="en-US"/>
-        </w:rPr>
-        <w:t>ren</w:t>
-      </w:r>
-      <w:proofErr w:type="spellEnd"/>
-      <w:r>
-        <w:rPr>
-          <w:lang w:val="en-US"/>
-        </w:rPr>
-        <w:t xml:space="preserve"> </w:t>
-      </w:r>
-      <w:proofErr w:type="spellStart"/>
-      <w:r>
-        <w:rPr>
-          <w:lang w:val="en-US"/>
-        </w:rPr>
-        <w:t>giao</w:t>
-      </w:r>
-      <w:proofErr w:type="spellEnd"/>
-      <w:r>
-        <w:rPr>
-          <w:lang w:val="en-US"/>
-        </w:rPr>
-        <w:t xml:space="preserve"> </w:t>
-      </w:r>
-      <w:proofErr w:type="spellStart"/>
-      <w:r>
-        <w:rPr>
-          <w:lang w:val="en-US"/>
-        </w:rPr>
-        <w:t>di</w:t>
-      </w:r>
-      <w:r>
-        <w:rPr>
-          <w:lang w:val="en-US"/>
-        </w:rPr>
-        <w:t>ệ</w:t>
-      </w:r>
-      <w:r>
-        <w:rPr>
-          <w:lang w:val="en-US"/>
-        </w:rPr>
-        <w:t>n</w:t>
-      </w:r>
-      <w:proofErr w:type="spellEnd"/>
-      <w:r>
-        <w:rPr>
-          <w:lang w:val="en-US"/>
-        </w:rPr>
-        <w:t xml:space="preserve"> </w:t>
-      </w:r>
-      <w:proofErr w:type="spellStart"/>
-      <w:r>
-        <w:rPr>
-          <w:lang w:val="en-US"/>
-        </w:rPr>
-        <w:t>ra</w:t>
-      </w:r>
-      <w:proofErr w:type="spellEnd"/>
-      <w:r>
-        <w:rPr>
-          <w:lang w:val="en-US"/>
-        </w:rPr>
-        <w:t xml:space="preserve"> </w:t>
-      </w:r>
-      <w:proofErr w:type="spellStart"/>
-      <w:r>
-        <w:rPr>
-          <w:lang w:val="en-US"/>
-        </w:rPr>
-        <w:t>s</w:t>
-      </w:r>
-      <w:r>
-        <w:rPr>
-          <w:lang w:val="en-US"/>
-        </w:rPr>
-        <w:t>ử</w:t>
-      </w:r>
-      <w:proofErr w:type="spellEnd"/>
-      <w:r>
-        <w:rPr>
-          <w:lang w:val="en-US"/>
-        </w:rPr>
-        <w:t xml:space="preserve"> </w:t>
-      </w:r>
-      <w:proofErr w:type="spellStart"/>
-      <w:r>
-        <w:rPr>
-          <w:lang w:val="en-US"/>
-        </w:rPr>
-        <w:t>d</w:t>
-      </w:r>
-      <w:r>
-        <w:rPr>
-          <w:lang w:val="en-US"/>
-        </w:rPr>
-        <w:t>ụ</w:t>
-      </w:r>
-      <w:r>
-        <w:rPr>
-          <w:lang w:val="en-US"/>
-        </w:rPr>
-        <w:t>ng</w:t>
-      </w:r>
-      <w:proofErr w:type="spellEnd"/>
-      <w:r>
-        <w:rPr>
-          <w:lang w:val="en-US"/>
-        </w:rPr>
-        <w:t xml:space="preserve"> </w:t>
-      </w:r>
-      <w:proofErr w:type="spellStart"/>
-      <w:r>
-        <w:rPr>
-          <w:lang w:val="en-US"/>
-        </w:rPr>
-        <w:t>ui</w:t>
-      </w:r>
-      <w:proofErr w:type="spellEnd"/>
-      <w:r>
-        <w:rPr>
-          <w:lang w:val="en-US"/>
-        </w:rPr>
-        <w:t xml:space="preserve">-view </w:t>
-      </w:r>
-      <w:proofErr w:type="spellStart"/>
-      <w:r>
-        <w:rPr>
-          <w:lang w:val="en-US"/>
-        </w:rPr>
-        <w:t>c</w:t>
-      </w:r>
-      <w:r>
-        <w:rPr>
-          <w:lang w:val="en-US"/>
-        </w:rPr>
-        <w:t>ủ</w:t>
-      </w:r>
-      <w:r>
-        <w:rPr>
-          <w:lang w:val="en-US"/>
-        </w:rPr>
-        <w:t>a</w:t>
-      </w:r>
-      <w:proofErr w:type="spellEnd"/>
-      <w:r>
-        <w:rPr>
-          <w:lang w:val="en-US"/>
-        </w:rPr>
-        <w:t xml:space="preserve"> </w:t>
-      </w:r>
-      <w:proofErr w:type="spellStart"/>
-      <w:r>
-        <w:rPr>
-          <w:lang w:val="en-US"/>
-        </w:rPr>
-        <w:t>ui</w:t>
-      </w:r>
-      <w:proofErr w:type="spellEnd"/>
-      <w:r>
-        <w:rPr>
-          <w:lang w:val="en-US"/>
-        </w:rPr>
-        <w:t xml:space="preserve">-router &gt; </w:t>
-      </w:r>
-      <w:proofErr w:type="spellStart"/>
-      <w:r>
-        <w:rPr>
-          <w:lang w:val="en-US"/>
-        </w:rPr>
-        <w:t>s</w:t>
-      </w:r>
-      <w:r>
-        <w:rPr>
-          <w:lang w:val="en-US"/>
-        </w:rPr>
-        <w:t>ử</w:t>
-      </w:r>
-      <w:proofErr w:type="spellEnd"/>
-      <w:r>
-        <w:rPr>
-          <w:lang w:val="en-US"/>
-        </w:rPr>
-        <w:t xml:space="preserve"> </w:t>
-      </w:r>
-      <w:proofErr w:type="spellStart"/>
-      <w:r>
-        <w:rPr>
-          <w:lang w:val="en-US"/>
-        </w:rPr>
-        <w:t>d</w:t>
-      </w:r>
-      <w:r>
-        <w:rPr>
-          <w:lang w:val="en-US"/>
-        </w:rPr>
-        <w:t>ụ</w:t>
-      </w:r>
-      <w:r>
-        <w:rPr>
-          <w:lang w:val="en-US"/>
-        </w:rPr>
-        <w:t>ng</w:t>
-      </w:r>
-      <w:proofErr w:type="spellEnd"/>
-      <w:r>
-        <w:rPr>
-          <w:lang w:val="en-US"/>
-        </w:rPr>
-        <w:t xml:space="preserve"> </w:t>
-      </w:r>
-      <w:proofErr w:type="spellStart"/>
-      <w:r>
-        <w:rPr>
-          <w:lang w:val="en-US"/>
-        </w:rPr>
-        <w:t>ui-sref</w:t>
-      </w:r>
-      <w:proofErr w:type="spellEnd"/>
-      <w:r>
-        <w:rPr>
-          <w:lang w:val="en-US"/>
-        </w:rPr>
-        <w:t xml:space="preserve"> </w:t>
-      </w:r>
-      <w:proofErr w:type="spellStart"/>
-      <w:r>
-        <w:rPr>
-          <w:lang w:val="en-US"/>
-        </w:rPr>
-        <w:t>để</w:t>
-      </w:r>
-      <w:proofErr w:type="spellEnd"/>
-      <w:r>
-        <w:rPr>
-          <w:lang w:val="en-US"/>
-        </w:rPr>
-        <w:t xml:space="preserve"> </w:t>
-      </w:r>
-      <w:proofErr w:type="spellStart"/>
-      <w:r>
-        <w:rPr>
-          <w:lang w:val="en-US"/>
-        </w:rPr>
-        <w:t>chuy</w:t>
-      </w:r>
-      <w:r>
-        <w:rPr>
-          <w:lang w:val="en-US"/>
-        </w:rPr>
-        <w:t>ể</w:t>
-      </w:r>
-      <w:r>
-        <w:rPr>
-          <w:lang w:val="en-US"/>
-        </w:rPr>
-        <w:t>n</w:t>
-      </w:r>
-      <w:proofErr w:type="spellEnd"/>
-      <w:r>
-        <w:rPr>
-          <w:lang w:val="en-US"/>
-        </w:rPr>
-        <w:t xml:space="preserve"> </w:t>
-      </w:r>
-      <w:proofErr w:type="spellStart"/>
-      <w:r>
-        <w:rPr>
-          <w:lang w:val="en-US"/>
-        </w:rPr>
-        <w:t>trang</w:t>
-      </w:r>
-      <w:proofErr w:type="spellEnd"/>
-      <w:r>
-        <w:rPr>
-          <w:lang w:val="en-US"/>
-        </w:rPr>
-        <w:t xml:space="preserve"> </w:t>
-      </w:r>
-      <w:proofErr w:type="spellStart"/>
-      <w:r>
-        <w:rPr>
-          <w:lang w:val="en-US"/>
-        </w:rPr>
-        <w:t>c</w:t>
-      </w:r>
-      <w:r>
-        <w:rPr>
-          <w:lang w:val="en-US"/>
-        </w:rPr>
-        <w:t>ơ</w:t>
-      </w:r>
-      <w:proofErr w:type="spellEnd"/>
-      <w:r>
-        <w:rPr>
-          <w:lang w:val="en-US"/>
-        </w:rPr>
-        <w:t xml:space="preserve"> </w:t>
-      </w:r>
-      <w:proofErr w:type="spellStart"/>
-      <w:r>
-        <w:rPr>
-          <w:lang w:val="en-US"/>
-        </w:rPr>
-        <w:t>ch</w:t>
-      </w:r>
-      <w:r>
-        <w:rPr>
-          <w:lang w:val="en-US"/>
-        </w:rPr>
-        <w:t>ế</w:t>
-      </w:r>
-      <w:proofErr w:type="spellEnd"/>
-      <w:r>
-        <w:rPr>
-          <w:lang w:val="en-US"/>
-        </w:rPr>
-        <w:t xml:space="preserve"> </w:t>
-      </w:r>
-      <w:proofErr w:type="spellStart"/>
-      <w:r>
-        <w:rPr>
-          <w:lang w:val="en-US"/>
-        </w:rPr>
-        <w:t>ui</w:t>
-      </w:r>
-      <w:proofErr w:type="spellEnd"/>
-      <w:r>
-        <w:rPr>
-          <w:lang w:val="en-US"/>
-        </w:rPr>
-        <w:t>-router</w:t>
-      </w:r>
     </w:p>
     <w:sectPr>
       <w:pgSz w:w="12240" w:h="15840"/>

</xml_diff>

<commit_message>
commit search for list
</commit_message>
<xml_diff>
--- a/BaiHoc.docx
+++ b/BaiHoc.docx
@@ -6820,578 +6820,706 @@
         </w:rPr>
         <w:t>ng tin</w:t>
       </w:r>
+      <w:r>
+        <w:rPr>
+          <w:lang w:val="en-US"/>
+        </w:rPr>
+        <w:t xml:space="preserve"> paging tr</w:t>
+      </w:r>
+      <w:r>
+        <w:rPr>
+          <w:lang w:val="en-US"/>
+        </w:rPr>
+        <w:t>ả</w:t>
+      </w:r>
+      <w:r>
+        <w:rPr>
+          <w:lang w:val="en-US"/>
+        </w:rPr>
+        <w:t xml:space="preserve"> v</w:t>
+      </w:r>
+      <w:r>
+        <w:rPr>
+          <w:lang w:val="en-US"/>
+        </w:rPr>
+        <w:t>ề</w:t>
+      </w:r>
+      <w:r>
+        <w:rPr>
+          <w:lang w:val="en-US"/>
+        </w:rPr>
+        <w:t xml:space="preserve">, </w:t>
+      </w:r>
+      <w:r>
+        <w:rPr>
+          <w:lang w:val="en-US"/>
+        </w:rPr>
+        <w:t>á</w:t>
+      </w:r>
+      <w:r>
+        <w:rPr>
+          <w:lang w:val="en-US"/>
+        </w:rPr>
+        <w:t>p d</w:t>
+      </w:r>
+      <w:r>
+        <w:rPr>
+          <w:lang w:val="en-US"/>
+        </w:rPr>
+        <w:t>ụ</w:t>
+      </w:r>
+      <w:r>
+        <w:rPr>
+          <w:lang w:val="en-US"/>
+        </w:rPr>
+        <w:t>ng v</w:t>
+      </w:r>
+      <w:r>
+        <w:rPr>
+          <w:lang w:val="en-US"/>
+        </w:rPr>
+        <w:t>à</w:t>
+      </w:r>
+      <w:r>
+        <w:rPr>
+          <w:lang w:val="en-US"/>
+        </w:rPr>
+        <w:t>o ph</w:t>
+      </w:r>
+      <w:r>
+        <w:rPr>
+          <w:lang w:val="en-US"/>
+        </w:rPr>
+        <w:t>ầ</w:t>
+      </w:r>
+      <w:r>
+        <w:rPr>
+          <w:lang w:val="en-US"/>
+        </w:rPr>
+        <w:t>n trang cho webAPI s</w:t>
+      </w:r>
+      <w:r>
+        <w:rPr>
+          <w:lang w:val="en-US"/>
+        </w:rPr>
+        <w:t>ử</w:t>
+      </w:r>
+      <w:r>
+        <w:rPr>
+          <w:lang w:val="en-US"/>
+        </w:rPr>
+        <w:t xml:space="preserve"> d</w:t>
+      </w:r>
+      <w:r>
+        <w:rPr>
+          <w:lang w:val="en-US"/>
+        </w:rPr>
+        <w:t>ụ</w:t>
+      </w:r>
+      <w:r>
+        <w:rPr>
+          <w:lang w:val="en-US"/>
+        </w:rPr>
+        <w:t xml:space="preserve">ng LINQ </w:t>
+      </w:r>
+    </w:p>
+    <w:p>
+      <w:pPr>
+        <w:pStyle w:val="KhngDncch"/>
+        <w:rPr>
+          <w:lang w:val="en-US"/>
+        </w:rPr>
+      </w:pPr>
+      <w:r>
+        <w:rPr>
+          <w:lang w:val="en-US"/>
+        </w:rPr>
+        <w:t>-Frontend: vi</w:t>
+      </w:r>
+      <w:r>
+        <w:rPr>
+          <w:lang w:val="en-US"/>
+        </w:rPr>
+        <w:t>ế</w:t>
+      </w:r>
+      <w:r>
+        <w:rPr>
+          <w:lang w:val="en-US"/>
+        </w:rPr>
+        <w:t>t m</w:t>
+      </w:r>
+      <w:r>
+        <w:rPr>
+          <w:lang w:val="en-US"/>
+        </w:rPr>
+        <w:t>ớ</w:t>
+      </w:r>
+      <w:r>
+        <w:rPr>
+          <w:lang w:val="en-US"/>
+        </w:rPr>
+        <w:t>i m</w:t>
+      </w:r>
+      <w:r>
+        <w:rPr>
+          <w:lang w:val="en-US"/>
+        </w:rPr>
+        <w:t>ộ</w:t>
+      </w:r>
+      <w:r>
+        <w:rPr>
+          <w:lang w:val="en-US"/>
+        </w:rPr>
+        <w:t xml:space="preserve">t pager directive </w:t>
+      </w:r>
+      <w:r>
+        <w:rPr>
+          <w:lang w:val="en-US"/>
+        </w:rPr>
+        <w:t>để</w:t>
+      </w:r>
+      <w:r>
+        <w:rPr>
+          <w:lang w:val="en-US"/>
+        </w:rPr>
+        <w:t xml:space="preserve"> ph</w:t>
+      </w:r>
+      <w:r>
+        <w:rPr>
+          <w:lang w:val="en-US"/>
+        </w:rPr>
+        <w:t>â</w:t>
+      </w:r>
+      <w:r>
+        <w:rPr>
+          <w:lang w:val="en-US"/>
+        </w:rPr>
+        <w:t xml:space="preserve">n trang, </w:t>
+      </w:r>
+      <w:r>
+        <w:rPr>
+          <w:lang w:val="en-US"/>
+        </w:rPr>
+        <w:t>á</w:t>
+      </w:r>
+      <w:r>
+        <w:rPr>
+          <w:lang w:val="en-US"/>
+        </w:rPr>
+        <w:t>p d</w:t>
+      </w:r>
+      <w:r>
+        <w:rPr>
+          <w:lang w:val="en-US"/>
+        </w:rPr>
+        <w:t>ụ</w:t>
+      </w:r>
+      <w:r>
+        <w:rPr>
+          <w:lang w:val="en-US"/>
+        </w:rPr>
+        <w:t>ng directive v</w:t>
+      </w:r>
+      <w:r>
+        <w:rPr>
+          <w:lang w:val="en-US"/>
+        </w:rPr>
+        <w:t>à</w:t>
+      </w:r>
+      <w:r>
+        <w:rPr>
+          <w:lang w:val="en-US"/>
+        </w:rPr>
+        <w:t xml:space="preserve">o </w:t>
+      </w:r>
+      <w:r>
+        <w:rPr>
+          <w:lang w:val="en-US"/>
+        </w:rPr>
+        <w:t>để</w:t>
+      </w:r>
+      <w:r>
+        <w:rPr>
+          <w:lang w:val="en-US"/>
+        </w:rPr>
+        <w:t xml:space="preserve"> ph</w:t>
+      </w:r>
+      <w:r>
+        <w:rPr>
+          <w:lang w:val="en-US"/>
+        </w:rPr>
+        <w:t>â</w:t>
+      </w:r>
+      <w:r>
+        <w:rPr>
+          <w:lang w:val="en-US"/>
+        </w:rPr>
+        <w:t>n trang</w:t>
+      </w:r>
+    </w:p>
+    <w:p>
+      <w:pPr>
+        <w:pStyle w:val="KhngDncch"/>
+        <w:rPr>
+          <w:lang w:val="en-US"/>
+        </w:rPr>
+      </w:pPr>
+    </w:p>
+    <w:p>
+      <w:pPr>
+        <w:pStyle w:val="KhngDncch"/>
+        <w:rPr>
+          <w:lang w:val="en-US"/>
+        </w:rPr>
+      </w:pPr>
+      <w:r>
+        <w:rPr>
+          <w:lang w:val="en-US"/>
+        </w:rPr>
+        <w:t>Th</w:t>
+      </w:r>
+      <w:r>
+        <w:rPr>
+          <w:lang w:val="en-US"/>
+        </w:rPr>
+        <w:t>ự</w:t>
+      </w:r>
+      <w:r>
+        <w:rPr>
+          <w:lang w:val="en-US"/>
+        </w:rPr>
+        <w:t>c h</w:t>
+      </w:r>
+      <w:r>
+        <w:rPr>
+          <w:lang w:val="en-US"/>
+        </w:rPr>
+        <w:t>à</w:t>
+      </w:r>
+      <w:r>
+        <w:rPr>
+          <w:lang w:val="en-US"/>
+        </w:rPr>
+        <w:t>nh: t</w:t>
+      </w:r>
+      <w:r>
+        <w:rPr>
+          <w:lang w:val="en-US"/>
+        </w:rPr>
+        <w:t>ạ</w:t>
+      </w:r>
+      <w:r>
+        <w:rPr>
+          <w:lang w:val="en-US"/>
+        </w:rPr>
+        <w:t>o class PaginationSet v</w:t>
+      </w:r>
+      <w:r>
+        <w:rPr>
+          <w:lang w:val="en-US"/>
+        </w:rPr>
+        <w:t>à</w:t>
+      </w:r>
+      <w:r>
+        <w:rPr>
+          <w:lang w:val="en-US"/>
+        </w:rPr>
+        <w:t>o th</w:t>
+      </w:r>
+      <w:r>
+        <w:rPr>
+          <w:lang w:val="en-US"/>
+        </w:rPr>
+        <w:t>ư</w:t>
+      </w:r>
+      <w:r>
+        <w:rPr>
+          <w:lang w:val="en-US"/>
+        </w:rPr>
+        <w:t xml:space="preserve"> m</w:t>
+      </w:r>
+      <w:r>
+        <w:rPr>
+          <w:lang w:val="en-US"/>
+        </w:rPr>
+        <w:t>ụ</w:t>
+      </w:r>
+      <w:r>
+        <w:rPr>
+          <w:lang w:val="en-US"/>
+        </w:rPr>
+        <w:t>c Core &gt; t</w:t>
+      </w:r>
+      <w:r>
+        <w:rPr>
+          <w:lang w:val="en-US"/>
+        </w:rPr>
+        <w:t>ạ</w:t>
+      </w:r>
+      <w:r>
+        <w:rPr>
+          <w:lang w:val="en-US"/>
+        </w:rPr>
+        <w:t>o ph</w:t>
+      </w:r>
+      <w:r>
+        <w:rPr>
+          <w:lang w:val="en-US"/>
+        </w:rPr>
+        <w:t>â</w:t>
+      </w:r>
+      <w:r>
+        <w:rPr>
+          <w:lang w:val="en-US"/>
+        </w:rPr>
+        <w:t>n trang v</w:t>
+      </w:r>
+      <w:r>
+        <w:rPr>
+          <w:lang w:val="en-US"/>
+        </w:rPr>
+        <w:t>à</w:t>
+      </w:r>
+      <w:r>
+        <w:rPr>
+          <w:lang w:val="en-US"/>
+        </w:rPr>
+        <w:t>o class API ProductcategoryController v</w:t>
+      </w:r>
+      <w:r>
+        <w:rPr>
+          <w:lang w:val="en-US"/>
+        </w:rPr>
+        <w:t>à</w:t>
+      </w:r>
+      <w:r>
+        <w:rPr>
+          <w:lang w:val="en-US"/>
+        </w:rPr>
+        <w:t>o ph</w:t>
+      </w:r>
+      <w:r>
+        <w:rPr>
+          <w:lang w:val="en-US"/>
+        </w:rPr>
+        <w:t>ươ</w:t>
+      </w:r>
+      <w:r>
+        <w:rPr>
+          <w:lang w:val="en-US"/>
+        </w:rPr>
+        <w:t>ng th</w:t>
+      </w:r>
+      <w:r>
+        <w:rPr>
+          <w:lang w:val="en-US"/>
+        </w:rPr>
+        <w:t>ứ</w:t>
+      </w:r>
+      <w:r>
+        <w:rPr>
+          <w:lang w:val="en-US"/>
+        </w:rPr>
+        <w:t>c getAll &gt; test API b</w:t>
+      </w:r>
+      <w:r>
+        <w:rPr>
+          <w:lang w:val="en-US"/>
+        </w:rPr>
+        <w:t>ằ</w:t>
+      </w:r>
+      <w:r>
+        <w:rPr>
+          <w:lang w:val="en-US"/>
+        </w:rPr>
+        <w:t>ng postman &gt; t</w:t>
+      </w:r>
+      <w:r>
+        <w:rPr>
+          <w:lang w:val="en-US"/>
+        </w:rPr>
+        <w:t>ạ</w:t>
+      </w:r>
+      <w:r>
+        <w:rPr>
+          <w:lang w:val="en-US"/>
+        </w:rPr>
+        <w:t>o th</w:t>
+      </w:r>
+      <w:r>
+        <w:rPr>
+          <w:lang w:val="en-US"/>
+        </w:rPr>
+        <w:t>ư</w:t>
+      </w:r>
+      <w:r>
+        <w:rPr>
+          <w:lang w:val="en-US"/>
+        </w:rPr>
+        <w:t xml:space="preserve"> m</w:t>
+      </w:r>
+      <w:r>
+        <w:rPr>
+          <w:lang w:val="en-US"/>
+        </w:rPr>
+        <w:t>ụ</w:t>
+      </w:r>
+      <w:r>
+        <w:rPr>
+          <w:lang w:val="en-US"/>
+        </w:rPr>
+        <w:t>c directives v</w:t>
+      </w:r>
+      <w:r>
+        <w:rPr>
+          <w:lang w:val="en-US"/>
+        </w:rPr>
+        <w:t>à</w:t>
+      </w:r>
+      <w:r>
+        <w:rPr>
+          <w:lang w:val="en-US"/>
+        </w:rPr>
+        <w:t xml:space="preserve"> pagerDirective angular &gt; t</w:t>
+      </w:r>
+      <w:r>
+        <w:rPr>
+          <w:lang w:val="en-US"/>
+        </w:rPr>
+        <w:t>ạ</w:t>
+      </w:r>
+      <w:r>
+        <w:rPr>
+          <w:lang w:val="en-US"/>
+        </w:rPr>
+        <w:t>o m</w:t>
+      </w:r>
+      <w:r>
+        <w:rPr>
+          <w:lang w:val="en-US"/>
+        </w:rPr>
+        <w:t>ộ</w:t>
+      </w:r>
+      <w:r>
+        <w:rPr>
+          <w:lang w:val="en-US"/>
+        </w:rPr>
+        <w:t>t pagerdirective.html &gt; nhung p</w:t>
+      </w:r>
+      <w:r>
+        <w:rPr>
+          <w:lang w:val="en-US"/>
+        </w:rPr>
+        <w:t>â</w:t>
+      </w:r>
+      <w:r>
+        <w:rPr>
+          <w:lang w:val="en-US"/>
+        </w:rPr>
+        <w:t>n trang v</w:t>
+      </w:r>
+      <w:r>
+        <w:rPr>
+          <w:lang w:val="en-US"/>
+        </w:rPr>
+        <w:t>à</w:t>
+      </w:r>
+      <w:r>
+        <w:rPr>
+          <w:lang w:val="en-US"/>
+        </w:rPr>
+        <w:t>o productCategoryListController &gt;</w:t>
+      </w:r>
+      <w:r>
+        <w:rPr>
+          <w:lang w:val="en-US"/>
+        </w:rPr>
+        <w:t>khai b</w:t>
+      </w:r>
+      <w:r>
+        <w:rPr>
+          <w:lang w:val="en-US"/>
+        </w:rPr>
+        <w:t>á</w:t>
+      </w:r>
+      <w:r>
+        <w:rPr>
+          <w:lang w:val="en-US"/>
+        </w:rPr>
+        <w:t>o v</w:t>
+      </w:r>
+      <w:r>
+        <w:rPr>
+          <w:lang w:val="en-US"/>
+        </w:rPr>
+        <w:t>à</w:t>
+      </w:r>
+      <w:r>
+        <w:rPr>
+          <w:lang w:val="en-US"/>
+        </w:rPr>
+        <w:t xml:space="preserve"> nh</w:t>
+      </w:r>
+      <w:r>
+        <w:rPr>
+          <w:lang w:val="en-US"/>
+        </w:rPr>
+        <w:t>ú</w:t>
+      </w:r>
+      <w:r>
+        <w:rPr>
+          <w:lang w:val="en-US"/>
+        </w:rPr>
+        <w:t>ng v</w:t>
+      </w:r>
+      <w:r>
+        <w:rPr>
+          <w:lang w:val="en-US"/>
+        </w:rPr>
+        <w:t>à</w:t>
+      </w:r>
+      <w:r>
+        <w:rPr>
+          <w:lang w:val="en-US"/>
+        </w:rPr>
+        <w:t xml:space="preserve">o view &gt; </w:t>
+      </w:r>
+      <w:r>
+        <w:rPr>
+          <w:lang w:val="en-US"/>
+        </w:rPr>
+        <w:t>commit paging for list</w:t>
+      </w:r>
+    </w:p>
+    <w:p>
+      <w:pPr>
+        <w:pStyle w:val="KhngDncch"/>
+        <w:rPr>
+          <w:lang w:val="en-US"/>
+        </w:rPr>
+      </w:pPr>
+    </w:p>
+    <w:p>
+      <w:pPr>
+        <w:pStyle w:val="KhngDncch"/>
+        <w:rPr>
+          <w:lang w:val="en-US"/>
+        </w:rPr>
+      </w:pPr>
+      <w:r>
+        <w:rPr>
+          <w:lang w:val="en-US"/>
+        </w:rPr>
+        <w:t>B</w:t>
+      </w:r>
+      <w:r>
+        <w:rPr>
+          <w:lang w:val="en-US"/>
+        </w:rPr>
+        <w:t>à</w:t>
+      </w:r>
+      <w:r>
+        <w:rPr>
+          <w:lang w:val="en-US"/>
+        </w:rPr>
+        <w:t xml:space="preserve">i 26: </w:t>
+      </w:r>
+      <w:r>
+        <w:rPr>
+          <w:lang w:val="en-US"/>
+        </w:rPr>
+        <w:t>T</w:t>
+      </w:r>
+      <w:r>
+        <w:rPr>
+          <w:lang w:val="en-US"/>
+        </w:rPr>
+        <w:t>ì</w:t>
+      </w:r>
+      <w:r>
+        <w:rPr>
+          <w:lang w:val="en-US"/>
+        </w:rPr>
+        <w:t>m ki</w:t>
+      </w:r>
+      <w:r>
+        <w:rPr>
+          <w:lang w:val="en-US"/>
+        </w:rPr>
+        <w:t>ế</w:t>
+      </w:r>
+      <w:r>
+        <w:rPr>
+          <w:lang w:val="en-US"/>
+        </w:rPr>
+        <w:t>m d</w:t>
+      </w:r>
+      <w:r>
+        <w:rPr>
+          <w:lang w:val="en-US"/>
+        </w:rPr>
+        <w:t>ữ</w:t>
+      </w:r>
+      <w:r>
+        <w:rPr>
+          <w:lang w:val="en-US"/>
+        </w:rPr>
+        <w:t xml:space="preserve"> li</w:t>
+      </w:r>
+      <w:r>
+        <w:rPr>
+          <w:lang w:val="en-US"/>
+        </w:rPr>
+        <w:t>ệ</w:t>
+      </w:r>
+      <w:r>
+        <w:rPr>
+          <w:lang w:val="en-US"/>
+        </w:rPr>
+        <w:t>u trong b</w:t>
+      </w:r>
+      <w:r>
+        <w:rPr>
+          <w:lang w:val="en-US"/>
+        </w:rPr>
+        <w:t>ả</w:t>
+      </w:r>
+      <w:r>
+        <w:rPr>
+          <w:lang w:val="en-US"/>
+        </w:rPr>
+        <w:t>ng b</w:t>
+      </w:r>
+      <w:r>
+        <w:rPr>
+          <w:lang w:val="en-US"/>
+        </w:rPr>
+        <w:t>ằ</w:t>
+      </w:r>
+      <w:r>
+        <w:rPr>
+          <w:lang w:val="en-US"/>
+        </w:rPr>
+        <w:t>ng AngularJS</w:t>
+      </w:r>
+    </w:p>
+    <w:p>
+      <w:pPr>
+        <w:pStyle w:val="KhngDncch"/>
+        <w:rPr>
+          <w:lang w:val="en-US"/>
+        </w:rPr>
+      </w:pPr>
+    </w:p>
+    <w:p>
+      <w:pPr>
+        <w:pStyle w:val="KhngDncch"/>
+        <w:rPr>
+          <w:lang w:val="en-US"/>
+        </w:rPr>
+      </w:pPr>
       <w:bookmarkStart w:id="0" w:name="_GoBack"/>
       <w:bookmarkEnd w:id="0"/>
-      <w:r>
-        <w:rPr>
-          <w:lang w:val="en-US"/>
-        </w:rPr>
-        <w:t xml:space="preserve"> paging tr</w:t>
-      </w:r>
-      <w:r>
-        <w:rPr>
-          <w:lang w:val="en-US"/>
-        </w:rPr>
-        <w:t>ả</w:t>
-      </w:r>
-      <w:r>
-        <w:rPr>
-          <w:lang w:val="en-US"/>
-        </w:rPr>
-        <w:t xml:space="preserve"> v</w:t>
-      </w:r>
-      <w:r>
-        <w:rPr>
-          <w:lang w:val="en-US"/>
-        </w:rPr>
-        <w:t>ề</w:t>
-      </w:r>
-      <w:r>
-        <w:rPr>
-          <w:lang w:val="en-US"/>
-        </w:rPr>
-        <w:t xml:space="preserve">, </w:t>
-      </w:r>
-      <w:r>
-        <w:rPr>
-          <w:lang w:val="en-US"/>
-        </w:rPr>
-        <w:t>á</w:t>
-      </w:r>
-      <w:r>
-        <w:rPr>
-          <w:lang w:val="en-US"/>
-        </w:rPr>
-        <w:t>p d</w:t>
-      </w:r>
-      <w:r>
-        <w:rPr>
-          <w:lang w:val="en-US"/>
-        </w:rPr>
-        <w:t>ụ</w:t>
-      </w:r>
-      <w:r>
-        <w:rPr>
-          <w:lang w:val="en-US"/>
-        </w:rPr>
-        <w:t>ng v</w:t>
-      </w:r>
-      <w:r>
-        <w:rPr>
-          <w:lang w:val="en-US"/>
-        </w:rPr>
-        <w:t>à</w:t>
-      </w:r>
-      <w:r>
-        <w:rPr>
-          <w:lang w:val="en-US"/>
-        </w:rPr>
-        <w:t>o ph</w:t>
-      </w:r>
-      <w:r>
-        <w:rPr>
-          <w:lang w:val="en-US"/>
-        </w:rPr>
-        <w:t>ầ</w:t>
-      </w:r>
-      <w:r>
-        <w:rPr>
-          <w:lang w:val="en-US"/>
-        </w:rPr>
-        <w:t>n trang cho webAPI s</w:t>
-      </w:r>
-      <w:r>
-        <w:rPr>
-          <w:lang w:val="en-US"/>
-        </w:rPr>
-        <w:t>ử</w:t>
-      </w:r>
-      <w:r>
-        <w:rPr>
-          <w:lang w:val="en-US"/>
-        </w:rPr>
-        <w:t xml:space="preserve"> d</w:t>
-      </w:r>
-      <w:r>
-        <w:rPr>
-          <w:lang w:val="en-US"/>
-        </w:rPr>
-        <w:t>ụ</w:t>
-      </w:r>
-      <w:r>
-        <w:rPr>
-          <w:lang w:val="en-US"/>
-        </w:rPr>
-        <w:t xml:space="preserve">ng LINQ </w:t>
-      </w:r>
-    </w:p>
-    <w:p>
-      <w:pPr>
-        <w:pStyle w:val="KhngDncch"/>
-        <w:rPr>
-          <w:lang w:val="en-US"/>
-        </w:rPr>
-      </w:pPr>
-      <w:r>
-        <w:rPr>
-          <w:lang w:val="en-US"/>
-        </w:rPr>
-        <w:t>-Frontend: vi</w:t>
-      </w:r>
-      <w:r>
-        <w:rPr>
-          <w:lang w:val="en-US"/>
-        </w:rPr>
-        <w:t>ế</w:t>
-      </w:r>
-      <w:r>
-        <w:rPr>
-          <w:lang w:val="en-US"/>
-        </w:rPr>
-        <w:t>t m</w:t>
-      </w:r>
-      <w:r>
-        <w:rPr>
-          <w:lang w:val="en-US"/>
-        </w:rPr>
-        <w:t>ớ</w:t>
-      </w:r>
-      <w:r>
-        <w:rPr>
-          <w:lang w:val="en-US"/>
-        </w:rPr>
-        <w:t>i m</w:t>
-      </w:r>
-      <w:r>
-        <w:rPr>
-          <w:lang w:val="en-US"/>
-        </w:rPr>
-        <w:t>ộ</w:t>
-      </w:r>
-      <w:r>
-        <w:rPr>
-          <w:lang w:val="en-US"/>
-        </w:rPr>
-        <w:t xml:space="preserve">t pager directive </w:t>
-      </w:r>
-      <w:r>
-        <w:rPr>
-          <w:lang w:val="en-US"/>
-        </w:rPr>
-        <w:t>để</w:t>
-      </w:r>
-      <w:r>
-        <w:rPr>
-          <w:lang w:val="en-US"/>
-        </w:rPr>
-        <w:t xml:space="preserve"> ph</w:t>
-      </w:r>
-      <w:r>
-        <w:rPr>
-          <w:lang w:val="en-US"/>
-        </w:rPr>
-        <w:t>â</w:t>
-      </w:r>
-      <w:r>
-        <w:rPr>
-          <w:lang w:val="en-US"/>
-        </w:rPr>
-        <w:t xml:space="preserve">n trang, </w:t>
-      </w:r>
-      <w:r>
-        <w:rPr>
-          <w:lang w:val="en-US"/>
-        </w:rPr>
-        <w:t>á</w:t>
-      </w:r>
-      <w:r>
-        <w:rPr>
-          <w:lang w:val="en-US"/>
-        </w:rPr>
-        <w:t>p d</w:t>
-      </w:r>
-      <w:r>
-        <w:rPr>
-          <w:lang w:val="en-US"/>
-        </w:rPr>
-        <w:t>ụ</w:t>
-      </w:r>
-      <w:r>
-        <w:rPr>
-          <w:lang w:val="en-US"/>
-        </w:rPr>
-        <w:t>ng directive v</w:t>
-      </w:r>
-      <w:r>
-        <w:rPr>
-          <w:lang w:val="en-US"/>
-        </w:rPr>
-        <w:t>à</w:t>
-      </w:r>
-      <w:r>
-        <w:rPr>
-          <w:lang w:val="en-US"/>
-        </w:rPr>
-        <w:t xml:space="preserve">o </w:t>
-      </w:r>
-      <w:r>
-        <w:rPr>
-          <w:lang w:val="en-US"/>
-        </w:rPr>
-        <w:t>để</w:t>
-      </w:r>
-      <w:r>
-        <w:rPr>
-          <w:lang w:val="en-US"/>
-        </w:rPr>
-        <w:t xml:space="preserve"> ph</w:t>
-      </w:r>
-      <w:r>
-        <w:rPr>
-          <w:lang w:val="en-US"/>
-        </w:rPr>
-        <w:t>â</w:t>
-      </w:r>
-      <w:r>
-        <w:rPr>
-          <w:lang w:val="en-US"/>
-        </w:rPr>
-        <w:t>n trang</w:t>
-      </w:r>
-    </w:p>
-    <w:p>
-      <w:pPr>
-        <w:pStyle w:val="KhngDncch"/>
-        <w:rPr>
-          <w:lang w:val="en-US"/>
-        </w:rPr>
-      </w:pPr>
-    </w:p>
-    <w:p>
-      <w:pPr>
-        <w:pStyle w:val="KhngDncch"/>
-        <w:rPr>
-          <w:lang w:val="en-US"/>
-        </w:rPr>
-      </w:pPr>
-      <w:r>
-        <w:rPr>
-          <w:lang w:val="en-US"/>
-        </w:rPr>
-        <w:t>Th</w:t>
-      </w:r>
-      <w:r>
-        <w:rPr>
-          <w:lang w:val="en-US"/>
-        </w:rPr>
-        <w:t>ự</w:t>
-      </w:r>
-      <w:r>
-        <w:rPr>
-          <w:lang w:val="en-US"/>
-        </w:rPr>
-        <w:t>c h</w:t>
-      </w:r>
-      <w:r>
-        <w:rPr>
-          <w:lang w:val="en-US"/>
-        </w:rPr>
-        <w:t>à</w:t>
-      </w:r>
-      <w:r>
-        <w:rPr>
-          <w:lang w:val="en-US"/>
-        </w:rPr>
-        <w:t>nh: t</w:t>
-      </w:r>
-      <w:r>
-        <w:rPr>
-          <w:lang w:val="en-US"/>
-        </w:rPr>
-        <w:t>ạ</w:t>
-      </w:r>
-      <w:r>
-        <w:rPr>
-          <w:lang w:val="en-US"/>
-        </w:rPr>
-        <w:t>o class PaginationSet v</w:t>
-      </w:r>
-      <w:r>
-        <w:rPr>
-          <w:lang w:val="en-US"/>
-        </w:rPr>
-        <w:t>à</w:t>
-      </w:r>
-      <w:r>
-        <w:rPr>
-          <w:lang w:val="en-US"/>
-        </w:rPr>
-        <w:t>o th</w:t>
-      </w:r>
-      <w:r>
-        <w:rPr>
-          <w:lang w:val="en-US"/>
-        </w:rPr>
-        <w:t>ư</w:t>
-      </w:r>
-      <w:r>
-        <w:rPr>
-          <w:lang w:val="en-US"/>
-        </w:rPr>
-        <w:t xml:space="preserve"> m</w:t>
-      </w:r>
-      <w:r>
-        <w:rPr>
-          <w:lang w:val="en-US"/>
-        </w:rPr>
-        <w:t>ụ</w:t>
-      </w:r>
-      <w:r>
-        <w:rPr>
-          <w:lang w:val="en-US"/>
-        </w:rPr>
-        <w:t>c Core &gt; t</w:t>
-      </w:r>
-      <w:r>
-        <w:rPr>
-          <w:lang w:val="en-US"/>
-        </w:rPr>
-        <w:t>ạ</w:t>
-      </w:r>
-      <w:r>
-        <w:rPr>
-          <w:lang w:val="en-US"/>
-        </w:rPr>
-        <w:t>o ph</w:t>
-      </w:r>
-      <w:r>
-        <w:rPr>
-          <w:lang w:val="en-US"/>
-        </w:rPr>
-        <w:t>â</w:t>
-      </w:r>
-      <w:r>
-        <w:rPr>
-          <w:lang w:val="en-US"/>
-        </w:rPr>
-        <w:t>n trang v</w:t>
-      </w:r>
-      <w:r>
-        <w:rPr>
-          <w:lang w:val="en-US"/>
-        </w:rPr>
-        <w:t>à</w:t>
-      </w:r>
-      <w:r>
-        <w:rPr>
-          <w:lang w:val="en-US"/>
-        </w:rPr>
-        <w:t>o class API ProductcategoryController v</w:t>
-      </w:r>
-      <w:r>
-        <w:rPr>
-          <w:lang w:val="en-US"/>
-        </w:rPr>
-        <w:t>à</w:t>
-      </w:r>
-      <w:r>
-        <w:rPr>
-          <w:lang w:val="en-US"/>
-        </w:rPr>
-        <w:t>o ph</w:t>
-      </w:r>
-      <w:r>
-        <w:rPr>
-          <w:lang w:val="en-US"/>
-        </w:rPr>
-        <w:t>ươ</w:t>
-      </w:r>
-      <w:r>
-        <w:rPr>
-          <w:lang w:val="en-US"/>
-        </w:rPr>
-        <w:t>ng th</w:t>
-      </w:r>
-      <w:r>
-        <w:rPr>
-          <w:lang w:val="en-US"/>
-        </w:rPr>
-        <w:t>ứ</w:t>
-      </w:r>
-      <w:r>
-        <w:rPr>
-          <w:lang w:val="en-US"/>
-        </w:rPr>
-        <w:t>c getAll &gt; test API b</w:t>
-      </w:r>
-      <w:r>
-        <w:rPr>
-          <w:lang w:val="en-US"/>
-        </w:rPr>
-        <w:t>ằ</w:t>
-      </w:r>
-      <w:r>
-        <w:rPr>
-          <w:lang w:val="en-US"/>
-        </w:rPr>
-        <w:t>ng postman &gt; t</w:t>
-      </w:r>
-      <w:r>
-        <w:rPr>
-          <w:lang w:val="en-US"/>
-        </w:rPr>
-        <w:t>ạ</w:t>
-      </w:r>
-      <w:r>
-        <w:rPr>
-          <w:lang w:val="en-US"/>
-        </w:rPr>
-        <w:t>o th</w:t>
-      </w:r>
-      <w:r>
-        <w:rPr>
-          <w:lang w:val="en-US"/>
-        </w:rPr>
-        <w:t>ư</w:t>
-      </w:r>
-      <w:r>
-        <w:rPr>
-          <w:lang w:val="en-US"/>
-        </w:rPr>
-        <w:t xml:space="preserve"> m</w:t>
-      </w:r>
-      <w:r>
-        <w:rPr>
-          <w:lang w:val="en-US"/>
-        </w:rPr>
-        <w:t>ụ</w:t>
-      </w:r>
-      <w:r>
-        <w:rPr>
-          <w:lang w:val="en-US"/>
-        </w:rPr>
-        <w:t>c directives v</w:t>
-      </w:r>
-      <w:r>
-        <w:rPr>
-          <w:lang w:val="en-US"/>
-        </w:rPr>
-        <w:t>à</w:t>
-      </w:r>
-      <w:r>
-        <w:rPr>
-          <w:lang w:val="en-US"/>
-        </w:rPr>
-        <w:t xml:space="preserve"> pagerDirective angular &gt; t</w:t>
-      </w:r>
-      <w:r>
-        <w:rPr>
-          <w:lang w:val="en-US"/>
-        </w:rPr>
-        <w:t>ạ</w:t>
-      </w:r>
-      <w:r>
-        <w:rPr>
-          <w:lang w:val="en-US"/>
-        </w:rPr>
-        <w:t>o m</w:t>
-      </w:r>
-      <w:r>
-        <w:rPr>
-          <w:lang w:val="en-US"/>
-        </w:rPr>
-        <w:t>ộ</w:t>
-      </w:r>
-      <w:r>
-        <w:rPr>
-          <w:lang w:val="en-US"/>
-        </w:rPr>
-        <w:t>t pagerdirective.html &gt; nhung p</w:t>
-      </w:r>
-      <w:r>
-        <w:rPr>
-          <w:lang w:val="en-US"/>
-        </w:rPr>
-        <w:t>â</w:t>
-      </w:r>
-      <w:r>
-        <w:rPr>
-          <w:lang w:val="en-US"/>
-        </w:rPr>
-        <w:t>n trang v</w:t>
-      </w:r>
-      <w:r>
-        <w:rPr>
-          <w:lang w:val="en-US"/>
-        </w:rPr>
-        <w:t>à</w:t>
-      </w:r>
-      <w:r>
-        <w:rPr>
-          <w:lang w:val="en-US"/>
-        </w:rPr>
-        <w:t>o productCategoryListController &gt;</w:t>
-      </w:r>
-      <w:r>
-        <w:rPr>
-          <w:lang w:val="en-US"/>
-        </w:rPr>
-        <w:t>khai b</w:t>
-      </w:r>
-      <w:r>
-        <w:rPr>
-          <w:lang w:val="en-US"/>
-        </w:rPr>
-        <w:t>á</w:t>
-      </w:r>
-      <w:r>
-        <w:rPr>
-          <w:lang w:val="en-US"/>
-        </w:rPr>
-        <w:t>o v</w:t>
-      </w:r>
-      <w:r>
-        <w:rPr>
-          <w:lang w:val="en-US"/>
-        </w:rPr>
-        <w:t>à</w:t>
-      </w:r>
-      <w:r>
-        <w:rPr>
-          <w:lang w:val="en-US"/>
-        </w:rPr>
-        <w:t xml:space="preserve"> nh</w:t>
-      </w:r>
-      <w:r>
-        <w:rPr>
-          <w:lang w:val="en-US"/>
-        </w:rPr>
-        <w:t>ú</w:t>
-      </w:r>
-      <w:r>
-        <w:rPr>
-          <w:lang w:val="en-US"/>
-        </w:rPr>
-        <w:t>ng v</w:t>
-      </w:r>
-      <w:r>
-        <w:rPr>
-          <w:lang w:val="en-US"/>
-        </w:rPr>
-        <w:t>à</w:t>
-      </w:r>
-      <w:r>
-        <w:rPr>
-          <w:lang w:val="en-US"/>
-        </w:rPr>
-        <w:t xml:space="preserve">o view &gt; </w:t>
-      </w:r>
-      <w:r>
-        <w:rPr>
-          <w:lang w:val="en-US"/>
-        </w:rPr>
-        <w:t>commit paging for list</w:t>
-      </w:r>
     </w:p>
     <w:sectPr>
       <w:pgSz w:w="12240" w:h="15840"/>

</xml_diff>

<commit_message>
add learning word file
</commit_message>
<xml_diff>
--- a/BaiHoc.docx
+++ b/BaiHoc.docx
@@ -34,7 +34,23 @@
           <w:rFonts w:asciiTheme="majorHAnsi" w:hAnsiTheme="majorHAnsi" w:cstheme="majorHAnsi"/>
           <w:lang w:val="en-US"/>
         </w:rPr>
-        <w:t>Bước 1 vào nuget cài 3 thư viện autofac,autofacmvc,autofacwebapi2</w:t>
+        <w:t xml:space="preserve">Bước 1 vào nuget cài 3 thư viện </w:t>
+      </w:r>
+      <w:proofErr w:type="gramStart"/>
+      <w:r>
+        <w:rPr>
+          <w:rFonts w:asciiTheme="majorHAnsi" w:hAnsiTheme="majorHAnsi" w:cstheme="majorHAnsi"/>
+          <w:lang w:val="en-US"/>
+        </w:rPr>
+        <w:t>autofac,autofacmvc</w:t>
+      </w:r>
+      <w:proofErr w:type="gramEnd"/>
+      <w:r>
+        <w:rPr>
+          <w:rFonts w:asciiTheme="majorHAnsi" w:hAnsiTheme="majorHAnsi" w:cstheme="majorHAnsi"/>
+          <w:lang w:val="en-US"/>
+        </w:rPr>
+        <w:t>,autofacwebapi2</w:t>
       </w:r>
     </w:p>
     <w:p>
@@ -94,8 +110,17 @@
           <w:rFonts w:asciiTheme="majorHAnsi" w:hAnsiTheme="majorHAnsi" w:cstheme="majorHAnsi"/>
           <w:lang w:val="en-US"/>
         </w:rPr>
-        <w:t>Cài đặt NuGet Microsoft.Owin.Host.SystemWeb</w:t>
-      </w:r>
+        <w:t xml:space="preserve">Cài đặt NuGet </w:t>
+      </w:r>
+      <w:proofErr w:type="gramStart"/>
+      <w:r>
+        <w:rPr>
+          <w:rFonts w:asciiTheme="majorHAnsi" w:hAnsiTheme="majorHAnsi" w:cstheme="majorHAnsi"/>
+          <w:lang w:val="en-US"/>
+        </w:rPr>
+        <w:t>Microsoft.Owin.Host.SystemWeb</w:t>
+      </w:r>
+      <w:proofErr w:type="gramEnd"/>
     </w:p>
     <w:p>
       <w:pPr>
@@ -245,7 +270,21 @@
         <w:rPr>
           <w:lang w:val="en-US"/>
         </w:rPr>
-        <w:t>i AutoMapper 4.2..1</w:t>
+        <w:t xml:space="preserve">i AutoMapper </w:t>
+      </w:r>
+      <w:proofErr w:type="gramStart"/>
+      <w:r>
+        <w:rPr>
+          <w:lang w:val="en-US"/>
+        </w:rPr>
+        <w:t>4.2..</w:t>
+      </w:r>
+      <w:proofErr w:type="gramEnd"/>
+      <w:r>
+        <w:rPr>
+          <w:lang w:val="en-US"/>
+        </w:rPr>
+        <w:t>1</w:t>
       </w:r>
     </w:p>
     <w:p>
@@ -437,7 +476,14 @@
         <w:rPr>
           <w:lang w:val="en-US"/>
         </w:rPr>
-        <w:t>o Class EntityExtension ( t</w:t>
+        <w:t xml:space="preserve">o Class EntityExtension </w:t>
+      </w:r>
+      <w:proofErr w:type="gramStart"/>
+      <w:r>
+        <w:rPr>
+          <w:lang w:val="en-US"/>
+        </w:rPr>
+        <w:t>( t</w:t>
       </w:r>
       <w:r>
         <w:rPr>
@@ -449,7 +495,14 @@
         <w:rPr>
           <w:lang w:val="en-US"/>
         </w:rPr>
-        <w:t>m hi</w:t>
+        <w:t>m</w:t>
+      </w:r>
+      <w:proofErr w:type="gramEnd"/>
+      <w:r>
+        <w:rPr>
+          <w:lang w:val="en-US"/>
+        </w:rPr>
+        <w:t xml:space="preserve"> hi</w:t>
       </w:r>
       <w:r>
         <w:rPr>
@@ -626,7 +679,21 @@
         <w:rPr>
           <w:lang w:val="en-US"/>
         </w:rPr>
-        <w:t xml:space="preserve"> ( get, add,update</w:t>
+        <w:t xml:space="preserve"> </w:t>
+      </w:r>
+      <w:proofErr w:type="gramStart"/>
+      <w:r>
+        <w:rPr>
+          <w:lang w:val="en-US"/>
+        </w:rPr>
+        <w:t>( get</w:t>
+      </w:r>
+      <w:proofErr w:type="gramEnd"/>
+      <w:r>
+        <w:rPr>
+          <w:lang w:val="en-US"/>
+        </w:rPr>
+        <w:t>, add,update</w:t>
       </w:r>
     </w:p>
     <w:p>
@@ -1041,6 +1108,7 @@
         </w:rPr>
         <w:t xml:space="preserve">c </w:t>
       </w:r>
+      <w:proofErr w:type="gramStart"/>
       <w:r>
         <w:rPr>
           <w:lang w:val="en-US"/>
@@ -1063,7 +1131,14 @@
         <w:rPr>
           <w:lang w:val="en-US"/>
         </w:rPr>
-        <w:t>m : l</w:t>
+        <w:t>m :</w:t>
+      </w:r>
+      <w:proofErr w:type="gramEnd"/>
+      <w:r>
+        <w:rPr>
+          <w:lang w:val="en-US"/>
+        </w:rPr>
+        <w:t xml:space="preserve"> l</w:t>
       </w:r>
       <w:r>
         <w:rPr>
@@ -4595,7 +4670,14 @@
         <w:rPr>
           <w:lang w:val="en-US"/>
         </w:rPr>
-        <w:t>c h</w:t>
+        <w:t xml:space="preserve">c </w:t>
+      </w:r>
+      <w:proofErr w:type="gramStart"/>
+      <w:r>
+        <w:rPr>
+          <w:lang w:val="en-US"/>
+        </w:rPr>
+        <w:t>h</w:t>
       </w:r>
       <w:r>
         <w:rPr>
@@ -4607,7 +4689,14 @@
         <w:rPr>
           <w:lang w:val="en-US"/>
         </w:rPr>
-        <w:t xml:space="preserve">nh : </w:t>
+        <w:t>nh :</w:t>
+      </w:r>
+      <w:proofErr w:type="gramEnd"/>
+      <w:r>
+        <w:rPr>
+          <w:lang w:val="en-US"/>
+        </w:rPr>
+        <w:t xml:space="preserve"> </w:t>
       </w:r>
     </w:p>
     <w:p>
@@ -5315,7 +5404,21 @@
         <w:rPr>
           <w:lang w:val="en-US"/>
         </w:rPr>
-        <w:t>c 2 : tri</w:t>
+        <w:t xml:space="preserve">c </w:t>
+      </w:r>
+      <w:proofErr w:type="gramStart"/>
+      <w:r>
+        <w:rPr>
+          <w:lang w:val="en-US"/>
+        </w:rPr>
+        <w:t>2 :</w:t>
+      </w:r>
+      <w:proofErr w:type="gramEnd"/>
+      <w:r>
+        <w:rPr>
+          <w:lang w:val="en-US"/>
+        </w:rPr>
+        <w:t xml:space="preserve"> tri</w:t>
       </w:r>
       <w:r>
         <w:rPr>
@@ -5645,7 +5748,21 @@
         <w:rPr>
           <w:lang w:val="en-US"/>
         </w:rPr>
-        <w:t xml:space="preserve">i 23 : </w:t>
+        <w:t xml:space="preserve">i </w:t>
+      </w:r>
+      <w:proofErr w:type="gramStart"/>
+      <w:r>
+        <w:rPr>
+          <w:lang w:val="en-US"/>
+        </w:rPr>
+        <w:t>23 :</w:t>
+      </w:r>
+      <w:proofErr w:type="gramEnd"/>
+      <w:r>
+        <w:rPr>
+          <w:lang w:val="en-US"/>
+        </w:rPr>
+        <w:t xml:space="preserve"> </w:t>
       </w:r>
       <w:r>
         <w:rPr>
@@ -6756,7 +6873,14 @@
         <w:rPr>
           <w:lang w:val="en-US"/>
         </w:rPr>
-        <w:t>c ch</w:t>
+        <w:t xml:space="preserve">c </w:t>
+      </w:r>
+      <w:proofErr w:type="gramStart"/>
+      <w:r>
+        <w:rPr>
+          <w:lang w:val="en-US"/>
+        </w:rPr>
+        <w:t>ch</w:t>
       </w:r>
       <w:r>
         <w:rPr>
@@ -6768,7 +6892,14 @@
         <w:rPr>
           <w:lang w:val="en-US"/>
         </w:rPr>
-        <w:t xml:space="preserve">nh : </w:t>
+        <w:t>nh :</w:t>
+      </w:r>
+      <w:proofErr w:type="gramEnd"/>
+      <w:r>
+        <w:rPr>
+          <w:lang w:val="en-US"/>
+        </w:rPr>
+        <w:t xml:space="preserve"> </w:t>
       </w:r>
     </w:p>
     <w:p>
@@ -6782,7 +6913,21 @@
         <w:rPr>
           <w:lang w:val="en-US"/>
         </w:rPr>
-        <w:t>-Backend : t</w:t>
+        <w:t>-</w:t>
+      </w:r>
+      <w:proofErr w:type="gramStart"/>
+      <w:r>
+        <w:rPr>
+          <w:lang w:val="en-US"/>
+        </w:rPr>
+        <w:t>Backend :</w:t>
+      </w:r>
+      <w:proofErr w:type="gramEnd"/>
+      <w:r>
+        <w:rPr>
+          <w:lang w:val="en-US"/>
+        </w:rPr>
+        <w:t xml:space="preserve"> t</w:t>
       </w:r>
       <w:r>
         <w:rPr>
@@ -7522,7 +7667,21 @@
         <w:rPr>
           <w:lang w:val="en-US"/>
         </w:rPr>
-        <w:t>-Backend : Th</w:t>
+        <w:t>-</w:t>
+      </w:r>
+      <w:proofErr w:type="gramStart"/>
+      <w:r>
+        <w:rPr>
+          <w:lang w:val="en-US"/>
+        </w:rPr>
+        <w:t>Backend :</w:t>
+      </w:r>
+      <w:proofErr w:type="gramEnd"/>
+      <w:r>
+        <w:rPr>
+          <w:lang w:val="en-US"/>
+        </w:rPr>
+        <w:t xml:space="preserve"> Th</w:t>
       </w:r>
       <w:r>
         <w:rPr>
@@ -7882,7 +8041,21 @@
         <w:rPr>
           <w:lang w:val="en-US"/>
         </w:rPr>
-        <w:t>o service GetAll(string keyword), dung ph</w:t>
+        <w:t xml:space="preserve">o service </w:t>
+      </w:r>
+      <w:proofErr w:type="gramStart"/>
+      <w:r>
+        <w:rPr>
+          <w:lang w:val="en-US"/>
+        </w:rPr>
+        <w:t>GetAll(</w:t>
+      </w:r>
+      <w:proofErr w:type="gramEnd"/>
+      <w:r>
+        <w:rPr>
+          <w:lang w:val="en-US"/>
+        </w:rPr>
+        <w:t>string keyword), dung ph</w:t>
       </w:r>
       <w:r>
         <w:rPr>
@@ -8328,7 +8501,14 @@
         <w:rPr>
           <w:lang w:val="en-US"/>
         </w:rPr>
-        <w:t>c b</w:t>
+        <w:t xml:space="preserve">c </w:t>
+      </w:r>
+      <w:proofErr w:type="gramStart"/>
+      <w:r>
+        <w:rPr>
+          <w:lang w:val="en-US"/>
+        </w:rPr>
+        <w:t>b</w:t>
       </w:r>
       <w:r>
         <w:rPr>
@@ -8340,7 +8520,14 @@
         <w:rPr>
           <w:lang w:val="en-US"/>
         </w:rPr>
-        <w:t>c : s</w:t>
+        <w:t>c :</w:t>
+      </w:r>
+      <w:proofErr w:type="gramEnd"/>
+      <w:r>
+        <w:rPr>
+          <w:lang w:val="en-US"/>
+        </w:rPr>
+        <w:t xml:space="preserve"> s</w:t>
       </w:r>
       <w:r>
         <w:rPr>
@@ -8578,7 +8765,14 @@
         <w:rPr>
           <w:lang w:val="en-US"/>
         </w:rPr>
-        <w:t>c h</w:t>
+        <w:t xml:space="preserve">c </w:t>
+      </w:r>
+      <w:proofErr w:type="gramStart"/>
+      <w:r>
+        <w:rPr>
+          <w:lang w:val="en-US"/>
+        </w:rPr>
+        <w:t>h</w:t>
       </w:r>
       <w:r>
         <w:rPr>
@@ -8590,7 +8784,14 @@
         <w:rPr>
           <w:lang w:val="en-US"/>
         </w:rPr>
-        <w:t>nh : c</w:t>
+        <w:t>nh :</w:t>
+      </w:r>
+      <w:proofErr w:type="gramEnd"/>
+      <w:r>
+        <w:rPr>
+          <w:lang w:val="en-US"/>
+        </w:rPr>
+        <w:t xml:space="preserve"> c</w:t>
       </w:r>
       <w:r>
         <w:rPr>
@@ -9120,7 +9321,14 @@
         <w:rPr>
           <w:lang w:val="en-US"/>
         </w:rPr>
-        <w:t>c b</w:t>
+        <w:t xml:space="preserve">c </w:t>
+      </w:r>
+      <w:proofErr w:type="gramStart"/>
+      <w:r>
+        <w:rPr>
+          <w:lang w:val="en-US"/>
+        </w:rPr>
+        <w:t>b</w:t>
       </w:r>
       <w:r>
         <w:rPr>
@@ -9132,7 +9340,14 @@
         <w:rPr>
           <w:lang w:val="en-US"/>
         </w:rPr>
-        <w:t>c : t</w:t>
+        <w:t>c :</w:t>
+      </w:r>
+      <w:proofErr w:type="gramEnd"/>
+      <w:r>
+        <w:rPr>
+          <w:lang w:val="en-US"/>
+        </w:rPr>
+        <w:t xml:space="preserve"> t</w:t>
       </w:r>
       <w:r>
         <w:rPr>
@@ -11931,7 +12146,21 @@
         <w:rPr>
           <w:lang w:val="en-US"/>
         </w:rPr>
-        <w:t>o form: &lt;formname&gt;.&lt;angular property&gt;</w:t>
+        <w:t>o form: &lt;formname</w:t>
+      </w:r>
+      <w:proofErr w:type="gramStart"/>
+      <w:r>
+        <w:rPr>
+          <w:lang w:val="en-US"/>
+        </w:rPr>
+        <w:t>&gt;.&lt;</w:t>
+      </w:r>
+      <w:proofErr w:type="gramEnd"/>
+      <w:r>
+        <w:rPr>
+          <w:lang w:val="en-US"/>
+        </w:rPr>
+        <w:t>angular property&gt;</w:t>
       </w:r>
     </w:p>
     <w:p>
@@ -11979,7 +12208,21 @@
         <w:rPr>
           <w:lang w:val="en-US"/>
         </w:rPr>
-        <w:t>o input: &lt;formname&gt;.&lt;inputname&gt;.&lt;angularproperty&gt;</w:t>
+        <w:t>o input: &lt;formname</w:t>
+      </w:r>
+      <w:proofErr w:type="gramStart"/>
+      <w:r>
+        <w:rPr>
+          <w:lang w:val="en-US"/>
+        </w:rPr>
+        <w:t>&gt;.&lt;</w:t>
+      </w:r>
+      <w:proofErr w:type="gramEnd"/>
+      <w:r>
+        <w:rPr>
+          <w:lang w:val="en-US"/>
+        </w:rPr>
+        <w:t>inputname&gt;.&lt;angularproperty&gt;</w:t>
       </w:r>
     </w:p>
     <w:p>
@@ -12057,7 +12300,14 @@
         <w:rPr>
           <w:lang w:val="en-US"/>
         </w:rPr>
-        <w:t>n nh</w:t>
+        <w:t xml:space="preserve">n </w:t>
+      </w:r>
+      <w:proofErr w:type="gramStart"/>
+      <w:r>
+        <w:rPr>
+          <w:lang w:val="en-US"/>
+        </w:rPr>
+        <w:t>nh</w:t>
       </w:r>
       <w:r>
         <w:rPr>
@@ -12069,7 +12319,14 @@
         <w:rPr>
           <w:lang w:val="en-US"/>
         </w:rPr>
-        <w:t xml:space="preserve"> : thu</w:t>
+        <w:t xml:space="preserve"> :</w:t>
+      </w:r>
+      <w:proofErr w:type="gramEnd"/>
+      <w:r>
+        <w:rPr>
+          <w:lang w:val="en-US"/>
+        </w:rPr>
+        <w:t xml:space="preserve"> thu</w:t>
       </w:r>
       <w:r>
         <w:rPr>
@@ -12821,7 +13078,14 @@
         <w:rPr>
           <w:lang w:val="en-US"/>
         </w:rPr>
-        <w:t>ng ng-show=</w:t>
+        <w:t>ng ng-show</w:t>
+      </w:r>
+      <w:proofErr w:type="gramStart"/>
+      <w:r>
+        <w:rPr>
+          <w:lang w:val="en-US"/>
+        </w:rPr>
+        <w:t>=</w:t>
       </w:r>
       <w:r>
         <w:rPr>
@@ -12833,7 +13097,14 @@
         <w:rPr>
           <w:lang w:val="en-US"/>
         </w:rPr>
-        <w:t>frmAddProdctCategory.name.$invalid</w:t>
+        <w:t>frmAddProdctCategory.name</w:t>
+      </w:r>
+      <w:proofErr w:type="gramEnd"/>
+      <w:r>
+        <w:rPr>
+          <w:lang w:val="en-US"/>
+        </w:rPr>
+        <w:t>.$invalid</w:t>
       </w:r>
       <w:r>
         <w:rPr>
@@ -13249,7 +13520,14 @@
         <w:rPr>
           <w:lang w:val="en-US"/>
         </w:rPr>
-        <w:t>c hi</w:t>
+        <w:t xml:space="preserve">c </w:t>
+      </w:r>
+      <w:proofErr w:type="gramStart"/>
+      <w:r>
+        <w:rPr>
+          <w:lang w:val="en-US"/>
+        </w:rPr>
+        <w:t>hi</w:t>
       </w:r>
       <w:r>
         <w:rPr>
@@ -13261,7 +13539,14 @@
         <w:rPr>
           <w:lang w:val="en-US"/>
         </w:rPr>
-        <w:t xml:space="preserve">n : </w:t>
+        <w:t>n :</w:t>
+      </w:r>
+      <w:proofErr w:type="gramEnd"/>
+      <w:r>
+        <w:rPr>
+          <w:lang w:val="en-US"/>
+        </w:rPr>
+        <w:t xml:space="preserve"> </w:t>
       </w:r>
     </w:p>
     <w:p>
@@ -13561,7 +13846,14 @@
         <w:rPr>
           <w:lang w:val="en-US"/>
         </w:rPr>
-        <w:t>c h</w:t>
+        <w:t xml:space="preserve">c </w:t>
+      </w:r>
+      <w:proofErr w:type="gramStart"/>
+      <w:r>
+        <w:rPr>
+          <w:lang w:val="en-US"/>
+        </w:rPr>
+        <w:t>h</w:t>
       </w:r>
       <w:r>
         <w:rPr>
@@ -13573,7 +13865,14 @@
         <w:rPr>
           <w:lang w:val="en-US"/>
         </w:rPr>
-        <w:t>nh : c</w:t>
+        <w:t>nh :</w:t>
+      </w:r>
+      <w:proofErr w:type="gramEnd"/>
+      <w:r>
+        <w:rPr>
+          <w:lang w:val="en-US"/>
+        </w:rPr>
+        <w:t xml:space="preserve"> c</w:t>
       </w:r>
       <w:r>
         <w:rPr>
@@ -13816,14 +14115,42 @@
     <w:p>
       <w:pPr>
         <w:pStyle w:val="KhngDncch"/>
+        <w:ind w:left="360"/>
         <w:rPr>
           <w:lang w:val="en-US"/>
         </w:rPr>
       </w:pPr>
-      <w:r>
-        <w:rPr>
-          <w:lang w:val="en-US"/>
-        </w:rPr>
+    </w:p>
+    <w:p>
+      <w:pPr>
+        <w:pStyle w:val="KhngDncch"/>
+        <w:ind w:left="360"/>
+        <w:rPr>
+          <w:lang w:val="en-US"/>
+        </w:rPr>
+      </w:pPr>
+    </w:p>
+    <w:p>
+      <w:pPr>
+        <w:pStyle w:val="KhngDncch"/>
+        <w:ind w:left="360"/>
+        <w:rPr>
+          <w:lang w:val="en-US"/>
+        </w:rPr>
+      </w:pPr>
+    </w:p>
+    <w:p>
+      <w:pPr>
+        <w:pStyle w:val="KhngDncch"/>
+        <w:rPr>
+          <w:lang w:val="en-US"/>
+        </w:rPr>
+      </w:pPr>
+      <w:r>
+        <w:rPr>
+          <w:lang w:val="en-US"/>
+        </w:rPr>
+        <w:lastRenderedPageBreak/>
         <w:t>B</w:t>
       </w:r>
       <w:r>
@@ -13879,9 +14206,1345 @@
           <w:lang w:val="en-US"/>
         </w:rPr>
         <w:t>n ghi trong AngularJS</w:t>
+      </w:r>
+    </w:p>
+    <w:p>
+      <w:pPr>
+        <w:pStyle w:val="KhngDncch"/>
+        <w:rPr>
+          <w:lang w:val="en-US"/>
+        </w:rPr>
+      </w:pPr>
+      <w:r>
+        <w:rPr>
+          <w:lang w:val="en-US"/>
+        </w:rPr>
+        <w:t>C</w:t>
+      </w:r>
+      <w:r>
+        <w:rPr>
+          <w:lang w:val="en-US"/>
+        </w:rPr>
+        <w:t>á</w:t>
+      </w:r>
+      <w:r>
+        <w:rPr>
+          <w:lang w:val="en-US"/>
+        </w:rPr>
+        <w:t>c b</w:t>
+      </w:r>
+      <w:r>
+        <w:rPr>
+          <w:lang w:val="en-US"/>
+        </w:rPr>
+        <w:t>ướ</w:t>
+      </w:r>
+      <w:r>
+        <w:rPr>
+          <w:lang w:val="en-US"/>
+        </w:rPr>
+        <w:t>c th</w:t>
+      </w:r>
+      <w:r>
+        <w:rPr>
+          <w:lang w:val="en-US"/>
+        </w:rPr>
+        <w:t>ự</w:t>
+      </w:r>
+      <w:r>
+        <w:rPr>
+          <w:lang w:val="en-US"/>
+        </w:rPr>
+        <w:t>c hi</w:t>
+      </w:r>
+      <w:r>
+        <w:rPr>
+          <w:lang w:val="en-US"/>
+        </w:rPr>
+        <w:t>ệ</w:t>
+      </w:r>
+      <w:r>
+        <w:rPr>
+          <w:lang w:val="en-US"/>
+        </w:rPr>
+        <w:t xml:space="preserve">n: </w:t>
+      </w:r>
+    </w:p>
+    <w:p>
+      <w:pPr>
+        <w:pStyle w:val="KhngDncch"/>
+        <w:rPr>
+          <w:lang w:val="en-US"/>
+        </w:rPr>
+      </w:pPr>
+      <w:r>
+        <w:rPr>
+          <w:lang w:val="en-US"/>
+        </w:rPr>
+        <w:t>+ Backend: Th</w:t>
+      </w:r>
+      <w:r>
+        <w:rPr>
+          <w:lang w:val="en-US"/>
+        </w:rPr>
+        <w:t>ê</w:t>
+      </w:r>
+      <w:r>
+        <w:rPr>
+          <w:lang w:val="en-US"/>
+        </w:rPr>
+        <w:t>m ph</w:t>
+      </w:r>
+      <w:r>
+        <w:rPr>
+          <w:lang w:val="en-US"/>
+        </w:rPr>
+        <w:t>ươ</w:t>
+      </w:r>
+      <w:r>
+        <w:rPr>
+          <w:lang w:val="en-US"/>
+        </w:rPr>
+        <w:t>ng th</w:t>
+      </w:r>
+      <w:r>
+        <w:rPr>
+          <w:lang w:val="en-US"/>
+        </w:rPr>
+        <w:t>ứ</w:t>
+      </w:r>
+      <w:r>
+        <w:rPr>
+          <w:lang w:val="en-US"/>
+        </w:rPr>
+        <w:t>c x</w:t>
+      </w:r>
+      <w:r>
+        <w:rPr>
+          <w:lang w:val="en-US"/>
+        </w:rPr>
+        <w:t>ó</w:t>
+      </w:r>
+      <w:r>
+        <w:rPr>
+          <w:lang w:val="en-US"/>
+        </w:rPr>
+        <w:t>a nhi</w:t>
+      </w:r>
+      <w:r>
+        <w:rPr>
+          <w:lang w:val="en-US"/>
+        </w:rPr>
+        <w:t>ề</w:t>
+      </w:r>
+      <w:r>
+        <w:rPr>
+          <w:lang w:val="en-US"/>
+        </w:rPr>
+        <w:t>u b</w:t>
+      </w:r>
+      <w:r>
+        <w:rPr>
+          <w:lang w:val="en-US"/>
+        </w:rPr>
+        <w:t>ả</w:t>
+      </w:r>
+      <w:r>
+        <w:rPr>
+          <w:lang w:val="en-US"/>
+        </w:rPr>
+        <w:t>n ghi cho API</w:t>
+      </w:r>
+    </w:p>
+    <w:p>
+      <w:pPr>
+        <w:pStyle w:val="KhngDncch"/>
+        <w:rPr>
+          <w:lang w:val="en-US"/>
+        </w:rPr>
+      </w:pPr>
+      <w:r>
+        <w:rPr>
+          <w:lang w:val="en-US"/>
+        </w:rPr>
+        <w:t>+ Frontend: T</w:t>
+      </w:r>
+      <w:r>
+        <w:rPr>
+          <w:lang w:val="en-US"/>
+        </w:rPr>
+        <w:t>ạ</w:t>
+      </w:r>
+      <w:r>
+        <w:rPr>
+          <w:lang w:val="en-US"/>
+        </w:rPr>
+        <w:t>o checkbox cho m</w:t>
+      </w:r>
+      <w:r>
+        <w:rPr>
+          <w:lang w:val="en-US"/>
+        </w:rPr>
+        <w:t>ỗ</w:t>
+      </w:r>
+      <w:r>
+        <w:rPr>
+          <w:lang w:val="en-US"/>
+        </w:rPr>
+        <w:t>i d</w:t>
+      </w:r>
+      <w:r>
+        <w:rPr>
+          <w:lang w:val="en-US"/>
+        </w:rPr>
+        <w:t>ò</w:t>
+      </w:r>
+      <w:r>
+        <w:rPr>
+          <w:lang w:val="en-US"/>
+        </w:rPr>
+        <w:t>ng, s</w:t>
+      </w:r>
+      <w:r>
+        <w:rPr>
+          <w:lang w:val="en-US"/>
+        </w:rPr>
+        <w:t>ử</w:t>
+      </w:r>
+      <w:r>
+        <w:rPr>
+          <w:lang w:val="en-US"/>
+        </w:rPr>
+        <w:t xml:space="preserve"> d</w:t>
+      </w:r>
+      <w:r>
+        <w:rPr>
+          <w:lang w:val="en-US"/>
+        </w:rPr>
+        <w:t>ụ</w:t>
+      </w:r>
+      <w:r>
+        <w:rPr>
+          <w:lang w:val="en-US"/>
+        </w:rPr>
+        <w:t xml:space="preserve">ng $watch </w:t>
+      </w:r>
+      <w:r>
+        <w:rPr>
+          <w:lang w:val="en-US"/>
+        </w:rPr>
+        <w:t>để</w:t>
+      </w:r>
+      <w:r>
+        <w:rPr>
+          <w:lang w:val="en-US"/>
+        </w:rPr>
+        <w:t xml:space="preserve"> check s</w:t>
+      </w:r>
+      <w:r>
+        <w:rPr>
+          <w:lang w:val="en-US"/>
+        </w:rPr>
+        <w:t>ự</w:t>
+      </w:r>
+      <w:r>
+        <w:rPr>
+          <w:lang w:val="en-US"/>
+        </w:rPr>
+        <w:t xml:space="preserve"> thay </w:t>
+      </w:r>
+      <w:r>
+        <w:rPr>
+          <w:lang w:val="en-US"/>
+        </w:rPr>
+        <w:t>đổ</w:t>
+      </w:r>
+      <w:r>
+        <w:rPr>
+          <w:lang w:val="en-US"/>
+        </w:rPr>
+        <w:t>i c</w:t>
+      </w:r>
+      <w:r>
+        <w:rPr>
+          <w:lang w:val="en-US"/>
+        </w:rPr>
+        <w:t>ủ</w:t>
+      </w:r>
+      <w:r>
+        <w:rPr>
+          <w:lang w:val="en-US"/>
+        </w:rPr>
+        <w:t>a c</w:t>
+      </w:r>
+      <w:r>
+        <w:rPr>
+          <w:lang w:val="en-US"/>
+        </w:rPr>
+        <w:t>á</w:t>
+      </w:r>
+      <w:r>
+        <w:rPr>
+          <w:lang w:val="en-US"/>
+        </w:rPr>
+        <w:t>c checkbox, submit c</w:t>
+      </w:r>
+      <w:r>
+        <w:rPr>
+          <w:lang w:val="en-US"/>
+        </w:rPr>
+        <w:t>á</w:t>
+      </w:r>
+      <w:r>
+        <w:rPr>
+          <w:lang w:val="en-US"/>
+        </w:rPr>
+        <w:t>c d</w:t>
+      </w:r>
+      <w:r>
+        <w:rPr>
+          <w:lang w:val="en-US"/>
+        </w:rPr>
+        <w:t>ò</w:t>
+      </w:r>
+      <w:r>
+        <w:rPr>
+          <w:lang w:val="en-US"/>
+        </w:rPr>
+        <w:t>ng d</w:t>
+      </w:r>
+      <w:r>
+        <w:rPr>
+          <w:lang w:val="en-US"/>
+        </w:rPr>
+        <w:t>ẫ</w:t>
+      </w:r>
+      <w:r>
+        <w:rPr>
+          <w:lang w:val="en-US"/>
+        </w:rPr>
+        <w:t xml:space="preserve"> check l</w:t>
+      </w:r>
+      <w:r>
+        <w:rPr>
+          <w:lang w:val="en-US"/>
+        </w:rPr>
+        <w:t>ê</w:t>
+      </w:r>
+      <w:r>
+        <w:rPr>
+          <w:lang w:val="en-US"/>
+        </w:rPr>
+        <w:t xml:space="preserve">n server </w:t>
+      </w:r>
+      <w:r>
+        <w:rPr>
+          <w:lang w:val="en-US"/>
+        </w:rPr>
+        <w:t>để</w:t>
+      </w:r>
+      <w:r>
+        <w:rPr>
+          <w:lang w:val="en-US"/>
+        </w:rPr>
+        <w:t xml:space="preserve"> x</w:t>
+      </w:r>
+      <w:r>
+        <w:rPr>
+          <w:lang w:val="en-US"/>
+        </w:rPr>
+        <w:t>ó</w:t>
+      </w:r>
+      <w:r>
+        <w:rPr>
+          <w:lang w:val="en-US"/>
+        </w:rPr>
+        <w:t>a</w:t>
+      </w:r>
+    </w:p>
+    <w:p>
+      <w:pPr>
+        <w:pStyle w:val="KhngDncch"/>
+        <w:rPr>
+          <w:lang w:val="en-US"/>
+        </w:rPr>
+      </w:pPr>
+    </w:p>
+    <w:p>
+      <w:pPr>
+        <w:pStyle w:val="KhngDncch"/>
+        <w:rPr>
+          <w:lang w:val="en-US"/>
+        </w:rPr>
+      </w:pPr>
+      <w:r>
+        <w:rPr>
+          <w:lang w:val="en-US"/>
+        </w:rPr>
+        <w:t>Th</w:t>
+      </w:r>
+      <w:r>
+        <w:rPr>
+          <w:lang w:val="en-US"/>
+        </w:rPr>
+        <w:t>ự</w:t>
+      </w:r>
+      <w:r>
+        <w:rPr>
+          <w:lang w:val="en-US"/>
+        </w:rPr>
+        <w:t>c h</w:t>
+      </w:r>
+      <w:r>
+        <w:rPr>
+          <w:lang w:val="en-US"/>
+        </w:rPr>
+        <w:t>à</w:t>
+      </w:r>
+      <w:r>
+        <w:rPr>
+          <w:lang w:val="en-US"/>
+        </w:rPr>
+        <w:t>nh: T</w:t>
+      </w:r>
+      <w:r>
+        <w:rPr>
+          <w:lang w:val="en-US"/>
+        </w:rPr>
+        <w:t>ạ</w:t>
+      </w:r>
+      <w:r>
+        <w:rPr>
+          <w:lang w:val="en-US"/>
+        </w:rPr>
+        <w:t>o ph</w:t>
+      </w:r>
+      <w:r>
+        <w:rPr>
+          <w:lang w:val="en-US"/>
+        </w:rPr>
+        <w:t>ươ</w:t>
+      </w:r>
+      <w:r>
+        <w:rPr>
+          <w:lang w:val="en-US"/>
+        </w:rPr>
+        <w:t>ng th</w:t>
+      </w:r>
+      <w:r>
+        <w:rPr>
+          <w:lang w:val="en-US"/>
+        </w:rPr>
+        <w:t>ứ</w:t>
+      </w:r>
+      <w:r>
+        <w:rPr>
+          <w:lang w:val="en-US"/>
+        </w:rPr>
+        <w:t>c x</w:t>
+      </w:r>
+      <w:r>
+        <w:rPr>
+          <w:lang w:val="en-US"/>
+        </w:rPr>
+        <w:t>ó</w:t>
+      </w:r>
+      <w:r>
+        <w:rPr>
+          <w:lang w:val="en-US"/>
+        </w:rPr>
+        <w:t>a nhi</w:t>
+      </w:r>
+      <w:r>
+        <w:rPr>
+          <w:lang w:val="en-US"/>
+        </w:rPr>
+        <w:t>ề</w:t>
+      </w:r>
+      <w:r>
+        <w:rPr>
+          <w:lang w:val="en-US"/>
+        </w:rPr>
+        <w:t>u API ProductCategoryController &gt; th</w:t>
+      </w:r>
+      <w:r>
+        <w:rPr>
+          <w:lang w:val="en-US"/>
+        </w:rPr>
+        <w:t>ê</w:t>
+      </w:r>
+      <w:r>
+        <w:rPr>
+          <w:lang w:val="en-US"/>
+        </w:rPr>
+        <w:t>m button deletemulti v</w:t>
+      </w:r>
+      <w:r>
+        <w:rPr>
+          <w:lang w:val="en-US"/>
+        </w:rPr>
+        <w:t>à</w:t>
+      </w:r>
+      <w:r>
+        <w:rPr>
+          <w:lang w:val="en-US"/>
+        </w:rPr>
+        <w:t xml:space="preserve">o </w:t>
+      </w:r>
+      <w:proofErr w:type="gramStart"/>
+      <w:r>
+        <w:rPr>
+          <w:lang w:val="en-US"/>
+        </w:rPr>
+        <w:t>productCategoryListView ,</w:t>
+      </w:r>
+      <w:proofErr w:type="gramEnd"/>
+      <w:r>
+        <w:rPr>
+          <w:lang w:val="en-US"/>
+        </w:rPr>
+        <w:t xml:space="preserve"> th</w:t>
+      </w:r>
+      <w:r>
+        <w:rPr>
+          <w:lang w:val="en-US"/>
+        </w:rPr>
+        <w:t>ê</w:t>
+      </w:r>
+      <w:r>
+        <w:rPr>
+          <w:lang w:val="en-US"/>
+        </w:rPr>
+        <w:t>m c</w:t>
+      </w:r>
+      <w:r>
+        <w:rPr>
+          <w:lang w:val="en-US"/>
+        </w:rPr>
+        <w:t>ộ</w:t>
+      </w:r>
+      <w:r>
+        <w:rPr>
+          <w:lang w:val="en-US"/>
+        </w:rPr>
+        <w:t>t cdm checkbox ch</w:t>
+      </w:r>
+      <w:r>
+        <w:rPr>
+          <w:lang w:val="en-US"/>
+        </w:rPr>
+        <w:t>ọ</w:t>
+      </w:r>
+      <w:r>
+        <w:rPr>
+          <w:lang w:val="en-US"/>
+        </w:rPr>
+        <w:t>n t</w:t>
+      </w:r>
+      <w:r>
+        <w:rPr>
+          <w:lang w:val="en-US"/>
+        </w:rPr>
+        <w:t>ấ</w:t>
+      </w:r>
+      <w:r>
+        <w:rPr>
+          <w:lang w:val="en-US"/>
+        </w:rPr>
+        <w:t>t c</w:t>
+      </w:r>
+      <w:r>
+        <w:rPr>
+          <w:lang w:val="en-US"/>
+        </w:rPr>
+        <w:t>ả</w:t>
+      </w:r>
+      <w:r>
+        <w:rPr>
+          <w:lang w:val="en-US"/>
+        </w:rPr>
+        <w:t xml:space="preserve"> &gt; th</w:t>
+      </w:r>
+      <w:r>
+        <w:rPr>
+          <w:lang w:val="en-US"/>
+        </w:rPr>
+        <w:t>ê</w:t>
+      </w:r>
+      <w:r>
+        <w:rPr>
+          <w:lang w:val="en-US"/>
+        </w:rPr>
+        <w:t>m service</w:t>
+      </w:r>
+      <w:r>
+        <w:rPr>
+          <w:lang w:val="en-US"/>
+        </w:rPr>
+        <w:t xml:space="preserve"> selectAll v</w:t>
+      </w:r>
+      <w:r>
+        <w:rPr>
+          <w:lang w:val="en-US"/>
+        </w:rPr>
+        <w:t>à</w:t>
+      </w:r>
+      <w:r>
+        <w:rPr>
+          <w:lang w:val="en-US"/>
+        </w:rPr>
+        <w:t xml:space="preserve"> deleteMultiple</w:t>
+      </w:r>
+      <w:r>
+        <w:rPr>
+          <w:lang w:val="en-US"/>
+        </w:rPr>
+        <w:t xml:space="preserve"> v</w:t>
+      </w:r>
+      <w:r>
+        <w:rPr>
+          <w:lang w:val="en-US"/>
+        </w:rPr>
+        <w:t>à</w:t>
+      </w:r>
+      <w:r>
+        <w:rPr>
+          <w:lang w:val="en-US"/>
+        </w:rPr>
+        <w:t>o productCategoryListController s</w:t>
+      </w:r>
+      <w:r>
+        <w:rPr>
+          <w:lang w:val="en-US"/>
+        </w:rPr>
+        <w:t>ử</w:t>
+      </w:r>
+      <w:r>
+        <w:rPr>
+          <w:lang w:val="en-US"/>
+        </w:rPr>
+        <w:t xml:space="preserve"> d</w:t>
+      </w:r>
+      <w:r>
+        <w:rPr>
+          <w:lang w:val="en-US"/>
+        </w:rPr>
+        <w:t>ụ</w:t>
+      </w:r>
+      <w:r>
+        <w:rPr>
+          <w:lang w:val="en-US"/>
+        </w:rPr>
+        <w:t>ng service Watch c</w:t>
+      </w:r>
+      <w:r>
+        <w:rPr>
+          <w:lang w:val="en-US"/>
+        </w:rPr>
+        <w:t>ủ</w:t>
+      </w:r>
+      <w:r>
+        <w:rPr>
+          <w:lang w:val="en-US"/>
+        </w:rPr>
+        <w:t>a angular.</w:t>
+      </w:r>
+    </w:p>
+    <w:p>
+      <w:pPr>
+        <w:pStyle w:val="KhngDncch"/>
+        <w:rPr>
+          <w:lang w:val="en-US"/>
+        </w:rPr>
+      </w:pPr>
+    </w:p>
+    <w:p>
+      <w:pPr>
+        <w:pStyle w:val="KhngDncch"/>
+        <w:rPr>
+          <w:lang w:val="en-US"/>
+        </w:rPr>
+      </w:pPr>
+      <w:r>
+        <w:rPr>
+          <w:lang w:val="en-US"/>
+        </w:rPr>
+        <w:t>B</w:t>
+      </w:r>
+      <w:r>
+        <w:rPr>
+          <w:lang w:val="en-US"/>
+        </w:rPr>
+        <w:t>à</w:t>
+      </w:r>
+      <w:r>
+        <w:rPr>
+          <w:lang w:val="en-US"/>
+        </w:rPr>
+        <w:t>i 33: nh</w:t>
+      </w:r>
+      <w:r>
+        <w:rPr>
+          <w:lang w:val="en-US"/>
+        </w:rPr>
+        <w:t>ú</w:t>
+      </w:r>
+      <w:r>
+        <w:rPr>
+          <w:lang w:val="en-US"/>
+        </w:rPr>
+        <w:t>ng ckeditor cho ph</w:t>
+      </w:r>
+      <w:r>
+        <w:rPr>
+          <w:lang w:val="en-US"/>
+        </w:rPr>
+        <w:t>ầ</w:t>
+      </w:r>
+      <w:r>
+        <w:rPr>
+          <w:lang w:val="en-US"/>
+        </w:rPr>
+        <w:t>n n</w:t>
+      </w:r>
+      <w:r>
+        <w:rPr>
+          <w:lang w:val="en-US"/>
+        </w:rPr>
+        <w:t>ộ</w:t>
+      </w:r>
+      <w:r>
+        <w:rPr>
+          <w:lang w:val="en-US"/>
+        </w:rPr>
+        <w:t>i dung</w:t>
+      </w:r>
+    </w:p>
+    <w:p>
+      <w:pPr>
+        <w:pStyle w:val="KhngDncch"/>
+        <w:rPr>
+          <w:lang w:val="en-US"/>
+        </w:rPr>
+      </w:pPr>
+      <w:r>
+        <w:rPr>
+          <w:lang w:val="en-US"/>
+        </w:rPr>
+        <w:t>C</w:t>
+      </w:r>
+      <w:r>
+        <w:rPr>
+          <w:lang w:val="en-US"/>
+        </w:rPr>
+        <w:t>á</w:t>
+      </w:r>
+      <w:r>
+        <w:rPr>
+          <w:lang w:val="en-US"/>
+        </w:rPr>
+        <w:t>c b</w:t>
+      </w:r>
+      <w:r>
+        <w:rPr>
+          <w:lang w:val="en-US"/>
+        </w:rPr>
+        <w:t>ướ</w:t>
+      </w:r>
+      <w:r>
+        <w:rPr>
+          <w:lang w:val="en-US"/>
+        </w:rPr>
+        <w:t>c th</w:t>
+      </w:r>
+      <w:r>
+        <w:rPr>
+          <w:lang w:val="en-US"/>
+        </w:rPr>
+        <w:t>ự</w:t>
+      </w:r>
+      <w:r>
+        <w:rPr>
+          <w:lang w:val="en-US"/>
+        </w:rPr>
+        <w:t xml:space="preserve">c </w:t>
+      </w:r>
+      <w:proofErr w:type="gramStart"/>
+      <w:r>
+        <w:rPr>
+          <w:lang w:val="en-US"/>
+        </w:rPr>
+        <w:t>hi</w:t>
+      </w:r>
+      <w:r>
+        <w:rPr>
+          <w:lang w:val="en-US"/>
+        </w:rPr>
+        <w:t>ệ</w:t>
+      </w:r>
+      <w:r>
+        <w:rPr>
+          <w:lang w:val="en-US"/>
+        </w:rPr>
+        <w:t>n :</w:t>
+      </w:r>
+      <w:proofErr w:type="gramEnd"/>
+    </w:p>
+    <w:p>
+      <w:pPr>
+        <w:pStyle w:val="KhngDncch"/>
+        <w:rPr>
+          <w:lang w:val="en-US"/>
+        </w:rPr>
+      </w:pPr>
+      <w:r>
+        <w:rPr>
+          <w:lang w:val="en-US"/>
+        </w:rPr>
+        <w:t>+ T</w:t>
+      </w:r>
+      <w:r>
+        <w:rPr>
+          <w:lang w:val="en-US"/>
+        </w:rPr>
+        <w:t>ạ</w:t>
+      </w:r>
+      <w:r>
+        <w:rPr>
+          <w:lang w:val="en-US"/>
+        </w:rPr>
+        <w:t>o view productAddView.html v</w:t>
+      </w:r>
+      <w:r>
+        <w:rPr>
+          <w:lang w:val="en-US"/>
+        </w:rPr>
+        <w:t>à</w:t>
+      </w:r>
+      <w:r>
+        <w:rPr>
+          <w:lang w:val="en-US"/>
+        </w:rPr>
+        <w:t xml:space="preserve"> </w:t>
+      </w:r>
+      <w:proofErr w:type="gramStart"/>
+      <w:r>
+        <w:rPr>
+          <w:lang w:val="en-US"/>
+        </w:rPr>
+        <w:t>controller ,</w:t>
+      </w:r>
+      <w:proofErr w:type="gramEnd"/>
+      <w:r>
+        <w:rPr>
+          <w:lang w:val="en-US"/>
+        </w:rPr>
+        <w:t xml:space="preserve"> nh</w:t>
+      </w:r>
+      <w:r>
+        <w:rPr>
+          <w:lang w:val="en-US"/>
+        </w:rPr>
+        <w:t>ú</w:t>
+      </w:r>
+      <w:r>
+        <w:rPr>
+          <w:lang w:val="en-US"/>
+        </w:rPr>
+        <w:t>ng v</w:t>
+      </w:r>
+      <w:r>
+        <w:rPr>
+          <w:lang w:val="en-US"/>
+        </w:rPr>
+        <w:t>à</w:t>
+      </w:r>
+      <w:r>
+        <w:rPr>
+          <w:lang w:val="en-US"/>
+        </w:rPr>
+        <w:t>o index</w:t>
+      </w:r>
+    </w:p>
+    <w:p>
+      <w:pPr>
+        <w:pStyle w:val="KhngDncch"/>
+        <w:rPr>
+          <w:lang w:val="en-US"/>
+        </w:rPr>
+      </w:pPr>
+      <w:r>
+        <w:rPr>
+          <w:lang w:val="en-US"/>
+        </w:rPr>
+        <w:t>+ T</w:t>
+      </w:r>
+      <w:r>
+        <w:rPr>
+          <w:lang w:val="en-US"/>
+        </w:rPr>
+        <w:t>ạ</w:t>
+      </w:r>
+      <w:r>
+        <w:rPr>
+          <w:lang w:val="en-US"/>
+        </w:rPr>
+        <w:t>o route cho add productView trong product.module.js</w:t>
+      </w:r>
+    </w:p>
+    <w:p>
+      <w:pPr>
+        <w:pStyle w:val="KhngDncch"/>
+        <w:rPr>
+          <w:lang w:val="en-US"/>
+        </w:rPr>
+      </w:pPr>
+      <w:r>
+        <w:rPr>
+          <w:lang w:val="en-US"/>
+        </w:rPr>
+        <w:t>+ T</w:t>
+      </w:r>
+      <w:r>
+        <w:rPr>
+          <w:lang w:val="en-US"/>
+        </w:rPr>
+        <w:t>ạ</w:t>
+      </w:r>
+      <w:r>
+        <w:rPr>
+          <w:lang w:val="en-US"/>
+        </w:rPr>
+        <w:t>o n</w:t>
+      </w:r>
+      <w:r>
+        <w:rPr>
+          <w:lang w:val="en-US"/>
+        </w:rPr>
+        <w:t>ộ</w:t>
+      </w:r>
+      <w:r>
+        <w:rPr>
+          <w:lang w:val="en-US"/>
+        </w:rPr>
+        <w:t>i dung cho form html</w:t>
+      </w:r>
+    </w:p>
+    <w:p>
+      <w:pPr>
+        <w:pStyle w:val="KhngDncch"/>
+        <w:rPr>
+          <w:lang w:val="en-US"/>
+        </w:rPr>
+      </w:pPr>
+      <w:r>
+        <w:rPr>
+          <w:lang w:val="en-US"/>
+        </w:rPr>
+        <w:t>+ D</w:t>
+      </w:r>
+      <w:r>
+        <w:rPr>
+          <w:lang w:val="en-US"/>
+        </w:rPr>
+        <w:t>ù</w:t>
+      </w:r>
+      <w:r>
+        <w:rPr>
+          <w:lang w:val="en-US"/>
+        </w:rPr>
+        <w:t xml:space="preserve">ng bower </w:t>
+      </w:r>
+      <w:r>
+        <w:rPr>
+          <w:lang w:val="en-US"/>
+        </w:rPr>
+        <w:t>để</w:t>
+      </w:r>
+      <w:r>
+        <w:rPr>
+          <w:lang w:val="en-US"/>
+        </w:rPr>
+        <w:t xml:space="preserve"> nh</w:t>
+      </w:r>
+      <w:r>
+        <w:rPr>
+          <w:lang w:val="en-US"/>
+        </w:rPr>
+        <w:t>ú</w:t>
+      </w:r>
+      <w:r>
+        <w:rPr>
+          <w:lang w:val="en-US"/>
+        </w:rPr>
+        <w:t>ng CK Editor &gt; nh</w:t>
+      </w:r>
+      <w:r>
+        <w:rPr>
+          <w:lang w:val="en-US"/>
+        </w:rPr>
+        <w:t>ú</w:t>
+      </w:r>
+      <w:r>
+        <w:rPr>
+          <w:lang w:val="en-US"/>
+        </w:rPr>
+        <w:t>ng CK editor</w:t>
+      </w:r>
+    </w:p>
+    <w:p>
+      <w:pPr>
+        <w:pStyle w:val="KhngDncch"/>
+        <w:rPr>
+          <w:lang w:val="en-US"/>
+        </w:rPr>
+      </w:pPr>
+      <w:r>
+        <w:rPr>
+          <w:lang w:val="en-US"/>
+        </w:rPr>
+        <w:t>Th</w:t>
+      </w:r>
+      <w:r>
+        <w:rPr>
+          <w:lang w:val="en-US"/>
+        </w:rPr>
+        <w:t>ự</w:t>
+      </w:r>
+      <w:r>
+        <w:rPr>
+          <w:lang w:val="en-US"/>
+        </w:rPr>
+        <w:t xml:space="preserve">c </w:t>
+      </w:r>
+      <w:proofErr w:type="gramStart"/>
+      <w:r>
+        <w:rPr>
+          <w:lang w:val="en-US"/>
+        </w:rPr>
+        <w:t>h</w:t>
+      </w:r>
+      <w:r>
+        <w:rPr>
+          <w:lang w:val="en-US"/>
+        </w:rPr>
+        <w:t>à</w:t>
+      </w:r>
+      <w:r>
+        <w:rPr>
+          <w:lang w:val="en-US"/>
+        </w:rPr>
+        <w:t>nh :</w:t>
+      </w:r>
+      <w:proofErr w:type="gramEnd"/>
+      <w:r>
+        <w:rPr>
+          <w:lang w:val="en-US"/>
+        </w:rPr>
+        <w:t xml:space="preserve"> T</w:t>
+      </w:r>
+      <w:r>
+        <w:rPr>
+          <w:lang w:val="en-US"/>
+        </w:rPr>
+        <w:t>ạ</w:t>
+      </w:r>
+      <w:r>
+        <w:rPr>
+          <w:lang w:val="en-US"/>
+        </w:rPr>
+        <w:t>o productAddView v</w:t>
+      </w:r>
+      <w:r>
+        <w:rPr>
+          <w:lang w:val="en-US"/>
+        </w:rPr>
+        <w:t>à</w:t>
+      </w:r>
+      <w:r>
+        <w:rPr>
+          <w:lang w:val="en-US"/>
+        </w:rPr>
+        <w:t xml:space="preserve"> productController copy t</w:t>
+      </w:r>
+      <w:r>
+        <w:rPr>
+          <w:lang w:val="en-US"/>
+        </w:rPr>
+        <w:t>ừ</w:t>
+      </w:r>
+      <w:r>
+        <w:rPr>
+          <w:lang w:val="en-US"/>
+        </w:rPr>
+        <w:t xml:space="preserve"> productcategoryAdd &gt; th</w:t>
+      </w:r>
+      <w:r>
+        <w:rPr>
+          <w:lang w:val="en-US"/>
+        </w:rPr>
+        <w:t>ê</w:t>
+      </w:r>
+      <w:r>
+        <w:rPr>
+          <w:lang w:val="en-US"/>
+        </w:rPr>
+        <w:t>m view v</w:t>
+      </w:r>
+      <w:r>
+        <w:rPr>
+          <w:lang w:val="en-US"/>
+        </w:rPr>
+        <w:t>à</w:t>
+      </w:r>
+      <w:r>
+        <w:rPr>
+          <w:lang w:val="en-US"/>
+        </w:rPr>
+        <w:t xml:space="preserve"> controller m</w:t>
+      </w:r>
+      <w:r>
+        <w:rPr>
+          <w:lang w:val="en-US"/>
+        </w:rPr>
+        <w:t>ớ</w:t>
+      </w:r>
+      <w:r>
+        <w:rPr>
+          <w:lang w:val="en-US"/>
+        </w:rPr>
+        <w:t>i v</w:t>
+      </w:r>
+      <w:r>
+        <w:rPr>
+          <w:lang w:val="en-US"/>
+        </w:rPr>
+        <w:t>à</w:t>
+      </w:r>
+      <w:r>
+        <w:rPr>
+          <w:lang w:val="en-US"/>
+        </w:rPr>
+        <w:t>o products.module.js &gt; nh</w:t>
+      </w:r>
+      <w:r>
+        <w:rPr>
+          <w:lang w:val="en-US"/>
+        </w:rPr>
+        <w:t>ú</w:t>
+      </w:r>
+      <w:r>
+        <w:rPr>
+          <w:lang w:val="en-US"/>
+        </w:rPr>
+        <w:t>ng v</w:t>
+      </w:r>
+      <w:r>
+        <w:rPr>
+          <w:lang w:val="en-US"/>
+        </w:rPr>
+        <w:t>à</w:t>
+      </w:r>
+      <w:r>
+        <w:rPr>
+          <w:lang w:val="en-US"/>
+        </w:rPr>
+        <w:t>o view ch</w:t>
+      </w:r>
+      <w:r>
+        <w:rPr>
+          <w:lang w:val="en-US"/>
+        </w:rPr>
+        <w:t>í</w:t>
+      </w:r>
+      <w:r>
+        <w:rPr>
+          <w:lang w:val="en-US"/>
+        </w:rPr>
+        <w:t>nh &gt; t</w:t>
+      </w:r>
+      <w:r>
+        <w:rPr>
+          <w:lang w:val="en-US"/>
+        </w:rPr>
+        <w:t>ạ</w:t>
+      </w:r>
+      <w:r>
+        <w:rPr>
+          <w:lang w:val="en-US"/>
+        </w:rPr>
+        <w:t>o API productController,copy t</w:t>
+      </w:r>
+      <w:r>
+        <w:rPr>
+          <w:lang w:val="en-US"/>
+        </w:rPr>
+        <w:t>ừ</w:t>
+      </w:r>
+      <w:r>
+        <w:rPr>
+          <w:lang w:val="en-US"/>
+        </w:rPr>
+        <w:t xml:space="preserve"> productCategoryController &gt; t</w:t>
+      </w:r>
+      <w:r>
+        <w:rPr>
+          <w:lang w:val="en-US"/>
+        </w:rPr>
+        <w:t>ạ</w:t>
+      </w:r>
+      <w:r>
+        <w:rPr>
+          <w:lang w:val="en-US"/>
+        </w:rPr>
+        <w:t>o productService &gt; th</w:t>
+      </w:r>
+      <w:r>
+        <w:rPr>
+          <w:lang w:val="en-US"/>
+        </w:rPr>
+        <w:t>ê</w:t>
+      </w:r>
+      <w:r>
+        <w:rPr>
+          <w:lang w:val="en-US"/>
+        </w:rPr>
+        <w:t>m EntityExtensions.cs</w:t>
+      </w:r>
+      <w:r>
+        <w:rPr>
+          <w:lang w:val="en-US"/>
+        </w:rPr>
+        <w:t xml:space="preserve"> &gt; th</w:t>
+      </w:r>
+      <w:r>
+        <w:rPr>
+          <w:lang w:val="en-US"/>
+        </w:rPr>
+        <w:t>ê</w:t>
+      </w:r>
+      <w:r>
+        <w:rPr>
+          <w:lang w:val="en-US"/>
+        </w:rPr>
+        <w:t>m ckeditor v</w:t>
+      </w:r>
+      <w:r>
+        <w:rPr>
+          <w:lang w:val="en-US"/>
+        </w:rPr>
+        <w:t>à</w:t>
+      </w:r>
+      <w:r>
+        <w:rPr>
+          <w:lang w:val="en-US"/>
+        </w:rPr>
+        <w:t xml:space="preserve"> ng-ckeditor &gt; nh</w:t>
+      </w:r>
+      <w:r>
+        <w:rPr>
+          <w:lang w:val="en-US"/>
+        </w:rPr>
+        <w:t>ú</w:t>
+      </w:r>
+      <w:r>
+        <w:rPr>
+          <w:lang w:val="en-US"/>
+        </w:rPr>
+        <w:t>ng v</w:t>
+      </w:r>
+      <w:r>
+        <w:rPr>
+          <w:lang w:val="en-US"/>
+        </w:rPr>
+        <w:t>à</w:t>
+      </w:r>
+      <w:r>
+        <w:rPr>
+          <w:lang w:val="en-US"/>
+        </w:rPr>
+        <w:t>o i</w:t>
       </w:r>
       <w:bookmarkStart w:id="0" w:name="_GoBack"/>
       <w:bookmarkEnd w:id="0"/>
+      <w:r>
+        <w:rPr>
+          <w:lang w:val="en-US"/>
+        </w:rPr>
+        <w:t>ndex ch</w:t>
+      </w:r>
+      <w:r>
+        <w:rPr>
+          <w:lang w:val="en-US"/>
+        </w:rPr>
+        <w:t>í</w:t>
+      </w:r>
+      <w:r>
+        <w:rPr>
+          <w:lang w:val="en-US"/>
+        </w:rPr>
+        <w:t>nh &gt; include v</w:t>
+      </w:r>
+      <w:r>
+        <w:rPr>
+          <w:lang w:val="en-US"/>
+        </w:rPr>
+        <w:t>à</w:t>
+      </w:r>
+      <w:r>
+        <w:rPr>
+          <w:lang w:val="en-US"/>
+        </w:rPr>
+        <w:t>o common &gt; th</w:t>
+      </w:r>
+      <w:r>
+        <w:rPr>
+          <w:lang w:val="en-US"/>
+        </w:rPr>
+        <w:t>ê</w:t>
+      </w:r>
+      <w:r>
+        <w:rPr>
+          <w:lang w:val="en-US"/>
+        </w:rPr>
+        <w:t>m v</w:t>
+      </w:r>
+      <w:r>
+        <w:rPr>
+          <w:lang w:val="en-US"/>
+        </w:rPr>
+        <w:t>à</w:t>
+      </w:r>
+      <w:r>
+        <w:rPr>
+          <w:lang w:val="en-US"/>
+        </w:rPr>
+        <w:t>o view &gt; th</w:t>
+      </w:r>
+      <w:r>
+        <w:rPr>
+          <w:lang w:val="en-US"/>
+        </w:rPr>
+        <w:t>ê</w:t>
+      </w:r>
+      <w:r>
+        <w:rPr>
+          <w:lang w:val="en-US"/>
+        </w:rPr>
+        <w:t>m v</w:t>
+      </w:r>
+      <w:r>
+        <w:rPr>
+          <w:lang w:val="en-US"/>
+        </w:rPr>
+        <w:t>à</w:t>
+      </w:r>
+      <w:r>
+        <w:rPr>
+          <w:lang w:val="en-US"/>
+        </w:rPr>
+        <w:t>o controller</w:t>
+      </w:r>
     </w:p>
     <w:sectPr>
       <w:pgSz w:w="12240" w:h="15840"/>
@@ -14853,7 +16516,7 @@
 </file>
 
 <file path=customXml/itemProps1.xml><?xml version="1.0" encoding="utf-8"?>
-<ds:datastoreItem xmlns:ds="http://schemas.openxmlformats.org/officeDocument/2006/customXml" ds:itemID="{F5E0CAD0-6B00-4A64-A59A-5A9147F36552}">
+<ds:datastoreItem xmlns:ds="http://schemas.openxmlformats.org/officeDocument/2006/customXml" ds:itemID="{EB0C3CE1-777A-45B0-AD8C-19556D14E252}">
   <ds:schemaRefs>
     <ds:schemaRef ds:uri="http://schemas.openxmlformats.org/officeDocument/2006/bibliography"/>
   </ds:schemaRefs>

</xml_diff>

<commit_message>
tag manager for product
</commit_message>
<xml_diff>
--- a/BaiHoc.docx
+++ b/BaiHoc.docx
@@ -1,6 +1,6 @@
 
 <file path=word/document.xml><?xml version="1.0" encoding="utf-8"?>
-<w:document xmlns:wpc="http://schemas.microsoft.com/office/word/2010/wordprocessingCanvas" xmlns:cx="http://schemas.microsoft.com/office/drawing/2014/chartex" xmlns:cx1="http://schemas.microsoft.com/office/drawing/2015/9/8/chartex" xmlns:cx2="http://schemas.microsoft.com/office/drawing/2015/10/21/chartex" xmlns:cx3="http://schemas.microsoft.com/office/drawing/2016/5/9/chartex" xmlns:cx4="http://schemas.microsoft.com/office/drawing/2016/5/10/chartex" xmlns:cx5="http://schemas.microsoft.com/office/drawing/2016/5/11/chartex" xmlns:cx6="http://schemas.microsoft.com/office/drawing/2016/5/12/chartex" xmlns:cx7="http://schemas.microsoft.com/office/drawing/2016/5/13/chartex" xmlns:cx8="http://schemas.microsoft.com/office/drawing/2016/5/14/chartex" xmlns:mc="http://schemas.openxmlformats.org/markup-compatibility/2006" xmlns:aink="http://schemas.microsoft.com/office/drawing/2016/ink" xmlns:am3d="http://schemas.microsoft.com/office/drawing/2017/model3d" xmlns:o="urn:schemas-microsoft-com:office:office" xmlns:r="http://schemas.openxmlformats.org/officeDocument/2006/relationships" xmlns:m="http://schemas.openxmlformats.org/officeDocument/2006/math" xmlns:v="urn:schemas-microsoft-com:vml" xmlns:wp14="http://schemas.microsoft.com/office/word/2010/wordprocessingDrawing" xmlns:wp="http://schemas.openxmlformats.org/drawingml/2006/wordprocessingDrawing" xmlns:w10="urn:schemas-microsoft-com:office:word" xmlns:w="http://schemas.openxmlformats.org/wordprocessingml/2006/main" xmlns:w14="http://schemas.microsoft.com/office/word/2010/wordml" xmlns:w15="http://schemas.microsoft.com/office/word/2012/wordml" xmlns:w16cid="http://schemas.microsoft.com/office/word/2016/wordml/cid" xmlns:w16se="http://schemas.microsoft.com/office/word/2015/wordml/symex" xmlns:wpg="http://schemas.microsoft.com/office/word/2010/wordprocessingGroup" xmlns:wpi="http://schemas.microsoft.com/office/word/2010/wordprocessingInk" xmlns:wne="http://schemas.microsoft.com/office/word/2006/wordml" xmlns:wps="http://schemas.microsoft.com/office/word/2010/wordprocessingShape" mc:Ignorable="w14 w15 w16se w16cid wp14">
+<w:document xmlns:wpc="http://schemas.microsoft.com/office/word/2010/wordprocessingCanvas" xmlns:cx="http://schemas.microsoft.com/office/drawing/2014/chartex" xmlns:mc="http://schemas.openxmlformats.org/markup-compatibility/2006" xmlns:o="urn:schemas-microsoft-com:office:office" xmlns:r="http://schemas.openxmlformats.org/officeDocument/2006/relationships" xmlns:m="http://schemas.openxmlformats.org/officeDocument/2006/math" xmlns:v="urn:schemas-microsoft-com:vml" xmlns:wp14="http://schemas.microsoft.com/office/word/2010/wordprocessingDrawing" xmlns:wp="http://schemas.openxmlformats.org/drawingml/2006/wordprocessingDrawing" xmlns:w10="urn:schemas-microsoft-com:office:word" xmlns:w="http://schemas.openxmlformats.org/wordprocessingml/2006/main" xmlns:w14="http://schemas.microsoft.com/office/word/2010/wordml" xmlns:w15="http://schemas.microsoft.com/office/word/2012/wordml" xmlns:w16se="http://schemas.microsoft.com/office/word/2015/wordml/symex" xmlns:wpg="http://schemas.microsoft.com/office/word/2010/wordprocessingGroup" xmlns:wpi="http://schemas.microsoft.com/office/word/2010/wordprocessingInk" xmlns:wne="http://schemas.microsoft.com/office/word/2006/wordml" xmlns:wps="http://schemas.microsoft.com/office/word/2010/wordprocessingShape" mc:Ignorable="w14 w15 w16se wp14">
   <w:body>
     <w:p>
       <w:pPr>
@@ -19,7 +19,7 @@
     </w:p>
     <w:p>
       <w:pPr>
-        <w:pStyle w:val="oancuaDanhsach"/>
+        <w:pStyle w:val="ListParagraph"/>
         <w:numPr>
           <w:ilvl w:val="0"/>
           <w:numId w:val="1"/>
@@ -34,28 +34,12 @@
           <w:rFonts w:asciiTheme="majorHAnsi" w:hAnsiTheme="majorHAnsi" w:cstheme="majorHAnsi"/>
           <w:lang w:val="en-US"/>
         </w:rPr>
-        <w:t xml:space="preserve">Bước 1 vào nuget cài 3 thư viện </w:t>
-      </w:r>
-      <w:proofErr w:type="gramStart"/>
-      <w:r>
-        <w:rPr>
-          <w:rFonts w:asciiTheme="majorHAnsi" w:hAnsiTheme="majorHAnsi" w:cstheme="majorHAnsi"/>
-          <w:lang w:val="en-US"/>
-        </w:rPr>
-        <w:t>autofac,autofacmvc</w:t>
-      </w:r>
-      <w:proofErr w:type="gramEnd"/>
-      <w:r>
-        <w:rPr>
-          <w:rFonts w:asciiTheme="majorHAnsi" w:hAnsiTheme="majorHAnsi" w:cstheme="majorHAnsi"/>
-          <w:lang w:val="en-US"/>
-        </w:rPr>
-        <w:t>,autofacwebapi2</w:t>
+        <w:t>Bước 1 vào nuget cài 3 thư viện autofac,autofacmvc,autofacwebapi2</w:t>
       </w:r>
     </w:p>
     <w:p>
       <w:pPr>
-        <w:pStyle w:val="oancuaDanhsach"/>
+        <w:pStyle w:val="ListParagraph"/>
         <w:numPr>
           <w:ilvl w:val="0"/>
           <w:numId w:val="1"/>
@@ -75,7 +59,7 @@
     </w:p>
     <w:p>
       <w:pPr>
-        <w:pStyle w:val="oancuaDanhsach"/>
+        <w:pStyle w:val="ListParagraph"/>
         <w:numPr>
           <w:ilvl w:val="0"/>
           <w:numId w:val="1"/>
@@ -95,7 +79,7 @@
     </w:p>
     <w:p>
       <w:pPr>
-        <w:pStyle w:val="oancuaDanhsach"/>
+        <w:pStyle w:val="ListParagraph"/>
         <w:numPr>
           <w:ilvl w:val="0"/>
           <w:numId w:val="1"/>
@@ -110,21 +94,12 @@
           <w:rFonts w:asciiTheme="majorHAnsi" w:hAnsiTheme="majorHAnsi" w:cstheme="majorHAnsi"/>
           <w:lang w:val="en-US"/>
         </w:rPr>
-        <w:t xml:space="preserve">Cài đặt NuGet </w:t>
-      </w:r>
-      <w:proofErr w:type="gramStart"/>
-      <w:r>
-        <w:rPr>
-          <w:rFonts w:asciiTheme="majorHAnsi" w:hAnsiTheme="majorHAnsi" w:cstheme="majorHAnsi"/>
-          <w:lang w:val="en-US"/>
-        </w:rPr>
-        <w:t>Microsoft.Owin.Host.SystemWeb</w:t>
-      </w:r>
-      <w:proofErr w:type="gramEnd"/>
+        <w:t>Cài đặt NuGet Microsoft.Owin.Host.SystemWeb</w:t>
+      </w:r>
     </w:p>
     <w:p>
       <w:pPr>
-        <w:pStyle w:val="oancuaDanhsach"/>
+        <w:pStyle w:val="ListParagraph"/>
         <w:numPr>
           <w:ilvl w:val="0"/>
           <w:numId w:val="1"/>
@@ -159,7 +134,7 @@
     </w:p>
     <w:p>
       <w:pPr>
-        <w:pStyle w:val="KhngDncch"/>
+        <w:pStyle w:val="NoSpacing"/>
         <w:rPr>
           <w:lang w:val="en-US"/>
         </w:rPr>
@@ -245,7 +220,7 @@
     </w:p>
     <w:p>
       <w:pPr>
-        <w:pStyle w:val="KhngDncch"/>
+        <w:pStyle w:val="NoSpacing"/>
         <w:numPr>
           <w:ilvl w:val="0"/>
           <w:numId w:val="1"/>
@@ -270,26 +245,12 @@
         <w:rPr>
           <w:lang w:val="en-US"/>
         </w:rPr>
-        <w:t xml:space="preserve">i AutoMapper </w:t>
-      </w:r>
-      <w:proofErr w:type="gramStart"/>
-      <w:r>
-        <w:rPr>
-          <w:lang w:val="en-US"/>
-        </w:rPr>
-        <w:t>4.2..</w:t>
-      </w:r>
-      <w:proofErr w:type="gramEnd"/>
-      <w:r>
-        <w:rPr>
-          <w:lang w:val="en-US"/>
-        </w:rPr>
-        <w:t>1</w:t>
+        <w:t>i AutoMapper 4.2..1</w:t>
       </w:r>
     </w:p>
     <w:p>
       <w:pPr>
-        <w:pStyle w:val="KhngDncch"/>
+        <w:pStyle w:val="NoSpacing"/>
         <w:numPr>
           <w:ilvl w:val="0"/>
           <w:numId w:val="1"/>
@@ -331,7 +292,7 @@
     </w:p>
     <w:p>
       <w:pPr>
-        <w:pStyle w:val="KhngDncch"/>
+        <w:pStyle w:val="NoSpacing"/>
         <w:numPr>
           <w:ilvl w:val="0"/>
           <w:numId w:val="1"/>
@@ -385,7 +346,7 @@
     </w:p>
     <w:p>
       <w:pPr>
-        <w:pStyle w:val="KhngDncch"/>
+        <w:pStyle w:val="NoSpacing"/>
         <w:ind w:left="720"/>
         <w:rPr>
           <w:lang w:val="en-US"/>
@@ -412,7 +373,7 @@
     </w:p>
     <w:p>
       <w:pPr>
-        <w:pStyle w:val="KhngDncch"/>
+        <w:pStyle w:val="NoSpacing"/>
         <w:ind w:left="720"/>
         <w:rPr>
           <w:lang w:val="en-US"/>
@@ -451,7 +412,7 @@
     </w:p>
     <w:p>
       <w:pPr>
-        <w:pStyle w:val="KhngDncch"/>
+        <w:pStyle w:val="NoSpacing"/>
         <w:numPr>
           <w:ilvl w:val="0"/>
           <w:numId w:val="1"/>
@@ -476,14 +437,7 @@
         <w:rPr>
           <w:lang w:val="en-US"/>
         </w:rPr>
-        <w:t xml:space="preserve">o Class EntityExtension </w:t>
-      </w:r>
-      <w:proofErr w:type="gramStart"/>
-      <w:r>
-        <w:rPr>
-          <w:lang w:val="en-US"/>
-        </w:rPr>
-        <w:t>( t</w:t>
+        <w:t>o Class EntityExtension ( t</w:t>
       </w:r>
       <w:r>
         <w:rPr>
@@ -495,14 +449,7 @@
         <w:rPr>
           <w:lang w:val="en-US"/>
         </w:rPr>
-        <w:t>m</w:t>
-      </w:r>
-      <w:proofErr w:type="gramEnd"/>
-      <w:r>
-        <w:rPr>
-          <w:lang w:val="en-US"/>
-        </w:rPr>
-        <w:t xml:space="preserve"> hi</w:t>
+        <w:t>m hi</w:t>
       </w:r>
       <w:r>
         <w:rPr>
@@ -525,7 +472,7 @@
     </w:p>
     <w:p>
       <w:pPr>
-        <w:pStyle w:val="KhngDncch"/>
+        <w:pStyle w:val="NoSpacing"/>
         <w:ind w:left="360"/>
         <w:rPr>
           <w:lang w:val="en-US"/>
@@ -624,7 +571,7 @@
     </w:p>
     <w:p>
       <w:pPr>
-        <w:pStyle w:val="KhngDncch"/>
+        <w:pStyle w:val="NoSpacing"/>
         <w:numPr>
           <w:ilvl w:val="0"/>
           <w:numId w:val="1"/>
@@ -679,26 +626,12 @@
         <w:rPr>
           <w:lang w:val="en-US"/>
         </w:rPr>
-        <w:t xml:space="preserve"> </w:t>
-      </w:r>
-      <w:proofErr w:type="gramStart"/>
-      <w:r>
-        <w:rPr>
-          <w:lang w:val="en-US"/>
-        </w:rPr>
-        <w:t>( get</w:t>
-      </w:r>
-      <w:proofErr w:type="gramEnd"/>
-      <w:r>
-        <w:rPr>
-          <w:lang w:val="en-US"/>
-        </w:rPr>
-        <w:t>, add,update</w:t>
+        <w:t xml:space="preserve"> ( get, add,update</w:t>
       </w:r>
     </w:p>
     <w:p>
       <w:pPr>
-        <w:pStyle w:val="KhngDncch"/>
+        <w:pStyle w:val="NoSpacing"/>
         <w:ind w:left="720"/>
         <w:rPr>
           <w:lang w:val="en-US"/>
@@ -707,7 +640,7 @@
     </w:p>
     <w:p>
       <w:pPr>
-        <w:pStyle w:val="KhngDncch"/>
+        <w:pStyle w:val="NoSpacing"/>
         <w:rPr>
           <w:b/>
           <w:lang w:val="en-US"/>
@@ -821,7 +754,7 @@
     </w:p>
     <w:p>
       <w:pPr>
-        <w:pStyle w:val="KhngDncch"/>
+        <w:pStyle w:val="NoSpacing"/>
         <w:rPr>
           <w:lang w:val="en-US"/>
         </w:rPr>
@@ -829,7 +762,7 @@
     </w:p>
     <w:p>
       <w:pPr>
-        <w:pStyle w:val="KhngDncch"/>
+        <w:pStyle w:val="NoSpacing"/>
         <w:rPr>
           <w:lang w:val="en-US"/>
         </w:rPr>
@@ -1083,7 +1016,7 @@
     </w:p>
     <w:p>
       <w:pPr>
-        <w:pStyle w:val="KhngDncch"/>
+        <w:pStyle w:val="NoSpacing"/>
         <w:rPr>
           <w:lang w:val="en-US"/>
         </w:rPr>
@@ -1091,7 +1024,7 @@
     </w:p>
     <w:p>
       <w:pPr>
-        <w:pStyle w:val="KhngDncch"/>
+        <w:pStyle w:val="NoSpacing"/>
         <w:rPr>
           <w:lang w:val="en-US"/>
         </w:rPr>
@@ -1108,7 +1041,6 @@
         </w:rPr>
         <w:t xml:space="preserve">c </w:t>
       </w:r>
-      <w:proofErr w:type="gramStart"/>
       <w:r>
         <w:rPr>
           <w:lang w:val="en-US"/>
@@ -1131,14 +1063,7 @@
         <w:rPr>
           <w:lang w:val="en-US"/>
         </w:rPr>
-        <w:t>m :</w:t>
-      </w:r>
-      <w:proofErr w:type="gramEnd"/>
-      <w:r>
-        <w:rPr>
-          <w:lang w:val="en-US"/>
-        </w:rPr>
-        <w:t xml:space="preserve"> l</w:t>
+        <w:t>m : l</w:t>
       </w:r>
       <w:r>
         <w:rPr>
@@ -1635,7 +1560,7 @@
     </w:p>
     <w:p>
       <w:pPr>
-        <w:pStyle w:val="KhngDncch"/>
+        <w:pStyle w:val="NoSpacing"/>
         <w:rPr>
           <w:lang w:val="en-US"/>
         </w:rPr>
@@ -1643,7 +1568,7 @@
     </w:p>
     <w:p>
       <w:pPr>
-        <w:pStyle w:val="KhngDncch"/>
+        <w:pStyle w:val="NoSpacing"/>
         <w:rPr>
           <w:lang w:val="en-US"/>
         </w:rPr>
@@ -1729,7 +1654,7 @@
     </w:p>
     <w:p>
       <w:pPr>
-        <w:pStyle w:val="KhngDncch"/>
+        <w:pStyle w:val="NoSpacing"/>
         <w:numPr>
           <w:ilvl w:val="0"/>
           <w:numId w:val="2"/>
@@ -1801,7 +1726,7 @@
     </w:p>
     <w:p>
       <w:pPr>
-        <w:pStyle w:val="KhngDncch"/>
+        <w:pStyle w:val="NoSpacing"/>
         <w:numPr>
           <w:ilvl w:val="0"/>
           <w:numId w:val="2"/>
@@ -1879,7 +1804,7 @@
     </w:p>
     <w:p>
       <w:pPr>
-        <w:pStyle w:val="KhngDncch"/>
+        <w:pStyle w:val="NoSpacing"/>
         <w:numPr>
           <w:ilvl w:val="0"/>
           <w:numId w:val="2"/>
@@ -1957,7 +1882,7 @@
     </w:p>
     <w:p>
       <w:pPr>
-        <w:pStyle w:val="KhngDncch"/>
+        <w:pStyle w:val="NoSpacing"/>
         <w:numPr>
           <w:ilvl w:val="0"/>
           <w:numId w:val="2"/>
@@ -2023,7 +1948,7 @@
     </w:p>
     <w:p>
       <w:pPr>
-        <w:pStyle w:val="KhngDncch"/>
+        <w:pStyle w:val="NoSpacing"/>
         <w:numPr>
           <w:ilvl w:val="0"/>
           <w:numId w:val="2"/>
@@ -2077,7 +2002,7 @@
     </w:p>
     <w:p>
       <w:pPr>
-        <w:pStyle w:val="KhngDncch"/>
+        <w:pStyle w:val="NoSpacing"/>
         <w:numPr>
           <w:ilvl w:val="0"/>
           <w:numId w:val="2"/>
@@ -2131,7 +2056,7 @@
     </w:p>
     <w:p>
       <w:pPr>
-        <w:pStyle w:val="KhngDncch"/>
+        <w:pStyle w:val="NoSpacing"/>
         <w:rPr>
           <w:lang w:val="en-US"/>
         </w:rPr>
@@ -2139,7 +2064,7 @@
     </w:p>
     <w:p>
       <w:pPr>
-        <w:pStyle w:val="KhngDncch"/>
+        <w:pStyle w:val="NoSpacing"/>
         <w:rPr>
           <w:lang w:val="en-US"/>
         </w:rPr>
@@ -3090,7 +3015,7 @@
     </w:p>
     <w:p>
       <w:pPr>
-        <w:pStyle w:val="KhngDncch"/>
+        <w:pStyle w:val="NoSpacing"/>
         <w:rPr>
           <w:lang w:val="en-US"/>
         </w:rPr>
@@ -3104,7 +3029,7 @@
     </w:p>
     <w:p>
       <w:pPr>
-        <w:pStyle w:val="KhngDncch"/>
+        <w:pStyle w:val="NoSpacing"/>
         <w:rPr>
           <w:lang w:val="en-US"/>
         </w:rPr>
@@ -3403,7 +3328,7 @@
     </w:p>
     <w:p>
       <w:pPr>
-        <w:pStyle w:val="KhngDncch"/>
+        <w:pStyle w:val="NoSpacing"/>
         <w:rPr>
           <w:lang w:val="en-US"/>
         </w:rPr>
@@ -3411,7 +3336,7 @@
     </w:p>
     <w:p>
       <w:pPr>
-        <w:pStyle w:val="KhngDncch"/>
+        <w:pStyle w:val="NoSpacing"/>
         <w:rPr>
           <w:lang w:val="en-US"/>
         </w:rPr>
@@ -3509,7 +3434,7 @@
     </w:p>
     <w:p>
       <w:pPr>
-        <w:pStyle w:val="KhngDncch"/>
+        <w:pStyle w:val="NoSpacing"/>
         <w:rPr>
           <w:lang w:val="en-US"/>
         </w:rPr>
@@ -3517,7 +3442,7 @@
     </w:p>
     <w:p>
       <w:pPr>
-        <w:pStyle w:val="KhngDncch"/>
+        <w:pStyle w:val="NoSpacing"/>
         <w:rPr>
           <w:lang w:val="en-US"/>
         </w:rPr>
@@ -3579,7 +3504,7 @@
     </w:p>
     <w:p>
       <w:pPr>
-        <w:pStyle w:val="KhngDncch"/>
+        <w:pStyle w:val="NoSpacing"/>
         <w:rPr>
           <w:lang w:val="en-US"/>
         </w:rPr>
@@ -3587,7 +3512,7 @@
     </w:p>
     <w:p>
       <w:pPr>
-        <w:pStyle w:val="KhngDncch"/>
+        <w:pStyle w:val="NoSpacing"/>
         <w:rPr>
           <w:lang w:val="en-US"/>
         </w:rPr>
@@ -3697,7 +3622,7 @@
     </w:p>
     <w:p>
       <w:pPr>
-        <w:pStyle w:val="KhngDncch"/>
+        <w:pStyle w:val="NoSpacing"/>
         <w:rPr>
           <w:lang w:val="en-US"/>
         </w:rPr>
@@ -3831,7 +3756,7 @@
     </w:p>
     <w:p>
       <w:pPr>
-        <w:pStyle w:val="KhngDncch"/>
+        <w:pStyle w:val="NoSpacing"/>
         <w:rPr>
           <w:lang w:val="en-US"/>
         </w:rPr>
@@ -3941,7 +3866,7 @@
     </w:p>
     <w:p>
       <w:pPr>
-        <w:pStyle w:val="KhngDncch"/>
+        <w:pStyle w:val="NoSpacing"/>
         <w:rPr>
           <w:lang w:val="en-US"/>
         </w:rPr>
@@ -3955,7 +3880,7 @@
     </w:p>
     <w:p>
       <w:pPr>
-        <w:pStyle w:val="KhngDncch"/>
+        <w:pStyle w:val="NoSpacing"/>
         <w:numPr>
           <w:ilvl w:val="0"/>
           <w:numId w:val="1"/>
@@ -4117,7 +4042,7 @@
     </w:p>
     <w:p>
       <w:pPr>
-        <w:pStyle w:val="KhngDncch"/>
+        <w:pStyle w:val="NoSpacing"/>
         <w:numPr>
           <w:ilvl w:val="0"/>
           <w:numId w:val="1"/>
@@ -4303,7 +4228,7 @@
     </w:p>
     <w:p>
       <w:pPr>
-        <w:pStyle w:val="KhngDncch"/>
+        <w:pStyle w:val="NoSpacing"/>
         <w:rPr>
           <w:lang w:val="en-US"/>
         </w:rPr>
@@ -4641,7 +4566,7 @@
     </w:p>
     <w:p>
       <w:pPr>
-        <w:pStyle w:val="KhngDncch"/>
+        <w:pStyle w:val="NoSpacing"/>
         <w:rPr>
           <w:lang w:val="en-US"/>
         </w:rPr>
@@ -4649,7 +4574,7 @@
     </w:p>
     <w:p>
       <w:pPr>
-        <w:pStyle w:val="KhngDncch"/>
+        <w:pStyle w:val="NoSpacing"/>
         <w:rPr>
           <w:lang w:val="en-US"/>
         </w:rPr>
@@ -4670,38 +4595,24 @@
         <w:rPr>
           <w:lang w:val="en-US"/>
         </w:rPr>
-        <w:t xml:space="preserve">c </w:t>
-      </w:r>
-      <w:proofErr w:type="gramStart"/>
-      <w:r>
-        <w:rPr>
-          <w:lang w:val="en-US"/>
-        </w:rPr>
-        <w:t>h</w:t>
-      </w:r>
-      <w:r>
-        <w:rPr>
-          <w:lang w:val="en-US"/>
-        </w:rPr>
-        <w:t>à</w:t>
-      </w:r>
-      <w:r>
-        <w:rPr>
-          <w:lang w:val="en-US"/>
-        </w:rPr>
-        <w:t>nh :</w:t>
-      </w:r>
-      <w:proofErr w:type="gramEnd"/>
-      <w:r>
-        <w:rPr>
-          <w:lang w:val="en-US"/>
-        </w:rPr>
-        <w:t xml:space="preserve"> </w:t>
+        <w:t>c h</w:t>
+      </w:r>
+      <w:r>
+        <w:rPr>
+          <w:lang w:val="en-US"/>
+        </w:rPr>
+        <w:t>à</w:t>
+      </w:r>
+      <w:r>
+        <w:rPr>
+          <w:lang w:val="en-US"/>
+        </w:rPr>
+        <w:t xml:space="preserve">nh : </w:t>
       </w:r>
     </w:p>
     <w:p>
       <w:pPr>
-        <w:pStyle w:val="KhngDncch"/>
+        <w:pStyle w:val="NoSpacing"/>
         <w:rPr>
           <w:lang w:val="en-US"/>
         </w:rPr>
@@ -4709,7 +4620,7 @@
     </w:p>
     <w:p>
       <w:pPr>
-        <w:pStyle w:val="KhngDncch"/>
+        <w:pStyle w:val="NoSpacing"/>
         <w:rPr>
           <w:lang w:val="en-US"/>
         </w:rPr>
@@ -5383,7 +5294,7 @@
     </w:p>
     <w:p>
       <w:pPr>
-        <w:pStyle w:val="KhngDncch"/>
+        <w:pStyle w:val="NoSpacing"/>
         <w:rPr>
           <w:lang w:val="en-US"/>
         </w:rPr>
@@ -5404,21 +5315,7 @@
         <w:rPr>
           <w:lang w:val="en-US"/>
         </w:rPr>
-        <w:t xml:space="preserve">c </w:t>
-      </w:r>
-      <w:proofErr w:type="gramStart"/>
-      <w:r>
-        <w:rPr>
-          <w:lang w:val="en-US"/>
-        </w:rPr>
-        <w:t>2 :</w:t>
-      </w:r>
-      <w:proofErr w:type="gramEnd"/>
-      <w:r>
-        <w:rPr>
-          <w:lang w:val="en-US"/>
-        </w:rPr>
-        <w:t xml:space="preserve"> tri</w:t>
+        <w:t>c 2 : tri</w:t>
       </w:r>
       <w:r>
         <w:rPr>
@@ -5435,7 +5332,7 @@
     </w:p>
     <w:p>
       <w:pPr>
-        <w:pStyle w:val="KhngDncch"/>
+        <w:pStyle w:val="NoSpacing"/>
         <w:rPr>
           <w:lang w:val="en-US"/>
         </w:rPr>
@@ -5719,7 +5616,7 @@
     </w:p>
     <w:p>
       <w:pPr>
-        <w:pStyle w:val="KhngDncch"/>
+        <w:pStyle w:val="NoSpacing"/>
         <w:rPr>
           <w:lang w:val="en-US"/>
         </w:rPr>
@@ -5727,7 +5624,7 @@
     </w:p>
     <w:p>
       <w:pPr>
-        <w:pStyle w:val="KhngDncch"/>
+        <w:pStyle w:val="NoSpacing"/>
         <w:rPr>
           <w:lang w:val="en-US"/>
         </w:rPr>
@@ -5748,21 +5645,7 @@
         <w:rPr>
           <w:lang w:val="en-US"/>
         </w:rPr>
-        <w:t xml:space="preserve">i </w:t>
-      </w:r>
-      <w:proofErr w:type="gramStart"/>
-      <w:r>
-        <w:rPr>
-          <w:lang w:val="en-US"/>
-        </w:rPr>
-        <w:t>23 :</w:t>
-      </w:r>
-      <w:proofErr w:type="gramEnd"/>
-      <w:r>
-        <w:rPr>
-          <w:lang w:val="en-US"/>
-        </w:rPr>
-        <w:t xml:space="preserve"> </w:t>
+        <w:t xml:space="preserve">i 23 : </w:t>
       </w:r>
       <w:r>
         <w:rPr>
@@ -5833,7 +5716,7 @@
     </w:p>
     <w:p>
       <w:pPr>
-        <w:pStyle w:val="KhngDncch"/>
+        <w:pStyle w:val="NoSpacing"/>
         <w:rPr>
           <w:lang w:val="en-US"/>
         </w:rPr>
@@ -6285,7 +6168,7 @@
     </w:p>
     <w:p>
       <w:pPr>
-        <w:pStyle w:val="KhngDncch"/>
+        <w:pStyle w:val="NoSpacing"/>
         <w:rPr>
           <w:lang w:val="en-US"/>
         </w:rPr>
@@ -6293,7 +6176,7 @@
     </w:p>
     <w:p>
       <w:pPr>
-        <w:pStyle w:val="KhngDncch"/>
+        <w:pStyle w:val="NoSpacing"/>
         <w:rPr>
           <w:lang w:val="en-US"/>
         </w:rPr>
@@ -6337,7 +6220,7 @@
     </w:p>
     <w:p>
       <w:pPr>
-        <w:pStyle w:val="KhngDncch"/>
+        <w:pStyle w:val="NoSpacing"/>
         <w:rPr>
           <w:lang w:val="en-US"/>
         </w:rPr>
@@ -6345,7 +6228,7 @@
     </w:p>
     <w:p>
       <w:pPr>
-        <w:pStyle w:val="KhngDncch"/>
+        <w:pStyle w:val="NoSpacing"/>
         <w:rPr>
           <w:lang w:val="en-US"/>
         </w:rPr>
@@ -6737,7 +6620,7 @@
     </w:p>
     <w:p>
       <w:pPr>
-        <w:pStyle w:val="KhngDncch"/>
+        <w:pStyle w:val="NoSpacing"/>
         <w:rPr>
           <w:lang w:val="en-US"/>
         </w:rPr>
@@ -6745,7 +6628,7 @@
     </w:p>
     <w:p>
       <w:pPr>
-        <w:pStyle w:val="KhngDncch"/>
+        <w:pStyle w:val="NoSpacing"/>
         <w:rPr>
           <w:lang w:val="en-US"/>
         </w:rPr>
@@ -6832,7 +6715,7 @@
     </w:p>
     <w:p>
       <w:pPr>
-        <w:pStyle w:val="KhngDncch"/>
+        <w:pStyle w:val="NoSpacing"/>
         <w:rPr>
           <w:lang w:val="en-US"/>
         </w:rPr>
@@ -6840,7 +6723,7 @@
     </w:p>
     <w:p>
       <w:pPr>
-        <w:pStyle w:val="KhngDncch"/>
+        <w:pStyle w:val="NoSpacing"/>
         <w:rPr>
           <w:lang w:val="en-US"/>
         </w:rPr>
@@ -6873,14 +6756,7 @@
         <w:rPr>
           <w:lang w:val="en-US"/>
         </w:rPr>
-        <w:t xml:space="preserve">c </w:t>
-      </w:r>
-      <w:proofErr w:type="gramStart"/>
-      <w:r>
-        <w:rPr>
-          <w:lang w:val="en-US"/>
-        </w:rPr>
-        <w:t>ch</w:t>
+        <w:t>c ch</w:t>
       </w:r>
       <w:r>
         <w:rPr>
@@ -6892,19 +6768,12 @@
         <w:rPr>
           <w:lang w:val="en-US"/>
         </w:rPr>
-        <w:t>nh :</w:t>
-      </w:r>
-      <w:proofErr w:type="gramEnd"/>
-      <w:r>
-        <w:rPr>
-          <w:lang w:val="en-US"/>
-        </w:rPr>
-        <w:t xml:space="preserve"> </w:t>
+        <w:t xml:space="preserve">nh : </w:t>
       </w:r>
     </w:p>
     <w:p>
       <w:pPr>
-        <w:pStyle w:val="KhngDncch"/>
+        <w:pStyle w:val="NoSpacing"/>
         <w:rPr>
           <w:lang w:val="en-US"/>
         </w:rPr>
@@ -6913,21 +6782,7 @@
         <w:rPr>
           <w:lang w:val="en-US"/>
         </w:rPr>
-        <w:t>-</w:t>
-      </w:r>
-      <w:proofErr w:type="gramStart"/>
-      <w:r>
-        <w:rPr>
-          <w:lang w:val="en-US"/>
-        </w:rPr>
-        <w:t>Backend :</w:t>
-      </w:r>
-      <w:proofErr w:type="gramEnd"/>
-      <w:r>
-        <w:rPr>
-          <w:lang w:val="en-US"/>
-        </w:rPr>
-        <w:t xml:space="preserve"> t</w:t>
+        <w:t>-Backend : t</w:t>
       </w:r>
       <w:r>
         <w:rPr>
@@ -7070,7 +6925,7 @@
     </w:p>
     <w:p>
       <w:pPr>
-        <w:pStyle w:val="KhngDncch"/>
+        <w:pStyle w:val="NoSpacing"/>
         <w:rPr>
           <w:lang w:val="en-US"/>
         </w:rPr>
@@ -7204,7 +7059,7 @@
     </w:p>
     <w:p>
       <w:pPr>
-        <w:pStyle w:val="KhngDncch"/>
+        <w:pStyle w:val="NoSpacing"/>
         <w:rPr>
           <w:lang w:val="en-US"/>
         </w:rPr>
@@ -7212,7 +7067,7 @@
     </w:p>
     <w:p>
       <w:pPr>
-        <w:pStyle w:val="KhngDncch"/>
+        <w:pStyle w:val="NoSpacing"/>
         <w:rPr>
           <w:lang w:val="en-US"/>
         </w:rPr>
@@ -7538,7 +7393,7 @@
     </w:p>
     <w:p>
       <w:pPr>
-        <w:pStyle w:val="KhngDncch"/>
+        <w:pStyle w:val="NoSpacing"/>
         <w:rPr>
           <w:lang w:val="en-US"/>
         </w:rPr>
@@ -7546,7 +7401,7 @@
     </w:p>
     <w:p>
       <w:pPr>
-        <w:pStyle w:val="KhngDncch"/>
+        <w:pStyle w:val="NoSpacing"/>
         <w:rPr>
           <w:lang w:val="en-US"/>
         </w:rPr>
@@ -7650,7 +7505,7 @@
     </w:p>
     <w:p>
       <w:pPr>
-        <w:pStyle w:val="KhngDncch"/>
+        <w:pStyle w:val="NoSpacing"/>
         <w:rPr>
           <w:lang w:val="en-US"/>
         </w:rPr>
@@ -7658,7 +7513,7 @@
     </w:p>
     <w:p>
       <w:pPr>
-        <w:pStyle w:val="KhngDncch"/>
+        <w:pStyle w:val="NoSpacing"/>
         <w:rPr>
           <w:lang w:val="en-US"/>
         </w:rPr>
@@ -7667,21 +7522,7 @@
         <w:rPr>
           <w:lang w:val="en-US"/>
         </w:rPr>
-        <w:t>-</w:t>
-      </w:r>
-      <w:proofErr w:type="gramStart"/>
-      <w:r>
-        <w:rPr>
-          <w:lang w:val="en-US"/>
-        </w:rPr>
-        <w:t>Backend :</w:t>
-      </w:r>
-      <w:proofErr w:type="gramEnd"/>
-      <w:r>
-        <w:rPr>
-          <w:lang w:val="en-US"/>
-        </w:rPr>
-        <w:t xml:space="preserve"> Th</w:t>
+        <w:t>-Backend : Th</w:t>
       </w:r>
       <w:r>
         <w:rPr>
@@ -7782,7 +7623,7 @@
     </w:p>
     <w:p>
       <w:pPr>
-        <w:pStyle w:val="KhngDncch"/>
+        <w:pStyle w:val="NoSpacing"/>
         <w:rPr>
           <w:lang w:val="en-US"/>
         </w:rPr>
@@ -7928,7 +7769,7 @@
     </w:p>
     <w:p>
       <w:pPr>
-        <w:pStyle w:val="KhngDncch"/>
+        <w:pStyle w:val="NoSpacing"/>
         <w:rPr>
           <w:lang w:val="en-US"/>
         </w:rPr>
@@ -7936,7 +7777,7 @@
     </w:p>
     <w:p>
       <w:pPr>
-        <w:pStyle w:val="KhngDncch"/>
+        <w:pStyle w:val="NoSpacing"/>
         <w:rPr>
           <w:lang w:val="en-US"/>
         </w:rPr>
@@ -8041,21 +7882,7 @@
         <w:rPr>
           <w:lang w:val="en-US"/>
         </w:rPr>
-        <w:t xml:space="preserve">o service </w:t>
-      </w:r>
-      <w:proofErr w:type="gramStart"/>
-      <w:r>
-        <w:rPr>
-          <w:lang w:val="en-US"/>
-        </w:rPr>
-        <w:t>GetAll(</w:t>
-      </w:r>
-      <w:proofErr w:type="gramEnd"/>
-      <w:r>
-        <w:rPr>
-          <w:lang w:val="en-US"/>
-        </w:rPr>
-        <w:t>string keyword), dung ph</w:t>
+        <w:t>o service GetAll(string keyword), dung ph</w:t>
       </w:r>
       <w:r>
         <w:rPr>
@@ -8384,7 +8211,7 @@
     </w:p>
     <w:p>
       <w:pPr>
-        <w:pStyle w:val="KhngDncch"/>
+        <w:pStyle w:val="NoSpacing"/>
         <w:rPr>
           <w:lang w:val="en-US"/>
         </w:rPr>
@@ -8392,7 +8219,7 @@
     </w:p>
     <w:p>
       <w:pPr>
-        <w:pStyle w:val="KhngDncch"/>
+        <w:pStyle w:val="NoSpacing"/>
         <w:rPr>
           <w:lang w:val="en-US"/>
         </w:rPr>
@@ -8472,7 +8299,7 @@
     </w:p>
     <w:p>
       <w:pPr>
-        <w:pStyle w:val="KhngDncch"/>
+        <w:pStyle w:val="NoSpacing"/>
         <w:rPr>
           <w:lang w:val="en-US"/>
         </w:rPr>
@@ -8480,7 +8307,7 @@
     </w:p>
     <w:p>
       <w:pPr>
-        <w:pStyle w:val="KhngDncch"/>
+        <w:pStyle w:val="NoSpacing"/>
         <w:rPr>
           <w:lang w:val="en-US"/>
         </w:rPr>
@@ -8501,14 +8328,7 @@
         <w:rPr>
           <w:lang w:val="en-US"/>
         </w:rPr>
-        <w:t xml:space="preserve">c </w:t>
-      </w:r>
-      <w:proofErr w:type="gramStart"/>
-      <w:r>
-        <w:rPr>
-          <w:lang w:val="en-US"/>
-        </w:rPr>
-        <w:t>b</w:t>
+        <w:t>c b</w:t>
       </w:r>
       <w:r>
         <w:rPr>
@@ -8520,14 +8340,7 @@
         <w:rPr>
           <w:lang w:val="en-US"/>
         </w:rPr>
-        <w:t>c :</w:t>
-      </w:r>
-      <w:proofErr w:type="gramEnd"/>
-      <w:r>
-        <w:rPr>
-          <w:lang w:val="en-US"/>
-        </w:rPr>
-        <w:t xml:space="preserve"> s</w:t>
+        <w:t>c : s</w:t>
       </w:r>
       <w:r>
         <w:rPr>
@@ -8736,7 +8549,7 @@
     </w:p>
     <w:p>
       <w:pPr>
-        <w:pStyle w:val="KhngDncch"/>
+        <w:pStyle w:val="NoSpacing"/>
         <w:rPr>
           <w:lang w:val="en-US"/>
         </w:rPr>
@@ -8744,7 +8557,7 @@
     </w:p>
     <w:p>
       <w:pPr>
-        <w:pStyle w:val="KhngDncch"/>
+        <w:pStyle w:val="NoSpacing"/>
         <w:rPr>
           <w:lang w:val="en-US"/>
         </w:rPr>
@@ -8765,33 +8578,19 @@
         <w:rPr>
           <w:lang w:val="en-US"/>
         </w:rPr>
-        <w:t xml:space="preserve">c </w:t>
-      </w:r>
-      <w:proofErr w:type="gramStart"/>
-      <w:r>
-        <w:rPr>
-          <w:lang w:val="en-US"/>
-        </w:rPr>
-        <w:t>h</w:t>
-      </w:r>
-      <w:r>
-        <w:rPr>
-          <w:lang w:val="en-US"/>
-        </w:rPr>
-        <w:t>à</w:t>
-      </w:r>
-      <w:r>
-        <w:rPr>
-          <w:lang w:val="en-US"/>
-        </w:rPr>
-        <w:t>nh :</w:t>
-      </w:r>
-      <w:proofErr w:type="gramEnd"/>
-      <w:r>
-        <w:rPr>
-          <w:lang w:val="en-US"/>
-        </w:rPr>
-        <w:t xml:space="preserve"> c</w:t>
+        <w:t>c h</w:t>
+      </w:r>
+      <w:r>
+        <w:rPr>
+          <w:lang w:val="en-US"/>
+        </w:rPr>
+        <w:t>à</w:t>
+      </w:r>
+      <w:r>
+        <w:rPr>
+          <w:lang w:val="en-US"/>
+        </w:rPr>
+        <w:t>nh : c</w:t>
       </w:r>
       <w:r>
         <w:rPr>
@@ -9174,7 +8973,7 @@
     </w:p>
     <w:p>
       <w:pPr>
-        <w:pStyle w:val="KhngDncch"/>
+        <w:pStyle w:val="NoSpacing"/>
         <w:rPr>
           <w:lang w:val="en-US"/>
         </w:rPr>
@@ -9182,7 +8981,7 @@
     </w:p>
     <w:p>
       <w:pPr>
-        <w:pStyle w:val="KhngDncch"/>
+        <w:pStyle w:val="NoSpacing"/>
         <w:rPr>
           <w:lang w:val="en-US"/>
         </w:rPr>
@@ -9286,7 +9085,7 @@
     </w:p>
     <w:p>
       <w:pPr>
-        <w:pStyle w:val="KhngDncch"/>
+        <w:pStyle w:val="NoSpacing"/>
         <w:rPr>
           <w:lang w:val="en-US"/>
         </w:rPr>
@@ -9300,7 +9099,7 @@
     </w:p>
     <w:p>
       <w:pPr>
-        <w:pStyle w:val="KhngDncch"/>
+        <w:pStyle w:val="NoSpacing"/>
         <w:rPr>
           <w:lang w:val="en-US"/>
         </w:rPr>
@@ -9321,14 +9120,7 @@
         <w:rPr>
           <w:lang w:val="en-US"/>
         </w:rPr>
-        <w:t xml:space="preserve">c </w:t>
-      </w:r>
-      <w:proofErr w:type="gramStart"/>
-      <w:r>
-        <w:rPr>
-          <w:lang w:val="en-US"/>
-        </w:rPr>
-        <w:t>b</w:t>
+        <w:t>c b</w:t>
       </w:r>
       <w:r>
         <w:rPr>
@@ -9340,14 +9132,7 @@
         <w:rPr>
           <w:lang w:val="en-US"/>
         </w:rPr>
-        <w:t>c :</w:t>
-      </w:r>
-      <w:proofErr w:type="gramEnd"/>
-      <w:r>
-        <w:rPr>
-          <w:lang w:val="en-US"/>
-        </w:rPr>
-        <w:t xml:space="preserve"> t</w:t>
+        <w:t>c : t</w:t>
       </w:r>
       <w:r>
         <w:rPr>
@@ -9664,7 +9449,7 @@
     </w:p>
     <w:p>
       <w:pPr>
-        <w:pStyle w:val="KhngDncch"/>
+        <w:pStyle w:val="NoSpacing"/>
         <w:rPr>
           <w:lang w:val="en-US"/>
         </w:rPr>
@@ -9672,7 +9457,7 @@
     </w:p>
     <w:p>
       <w:pPr>
-        <w:pStyle w:val="KhngDncch"/>
+        <w:pStyle w:val="NoSpacing"/>
         <w:rPr>
           <w:lang w:val="en-US"/>
         </w:rPr>
@@ -10424,7 +10209,7 @@
     </w:p>
     <w:p>
       <w:pPr>
-        <w:pStyle w:val="KhngDncch"/>
+        <w:pStyle w:val="NoSpacing"/>
         <w:rPr>
           <w:lang w:val="en-US"/>
         </w:rPr>
@@ -10505,7 +10290,7 @@
     </w:p>
     <w:p>
       <w:pPr>
-        <w:pStyle w:val="KhngDncch"/>
+        <w:pStyle w:val="NoSpacing"/>
         <w:rPr>
           <w:lang w:val="en-US"/>
         </w:rPr>
@@ -10513,7 +10298,7 @@
     </w:p>
     <w:p>
       <w:pPr>
-        <w:pStyle w:val="KhngDncch"/>
+        <w:pStyle w:val="NoSpacing"/>
         <w:rPr>
           <w:lang w:val="en-US"/>
         </w:rPr>
@@ -10923,7 +10708,7 @@
     </w:p>
     <w:p>
       <w:pPr>
-        <w:pStyle w:val="KhngDncch"/>
+        <w:pStyle w:val="NoSpacing"/>
         <w:rPr>
           <w:lang w:val="en-US"/>
         </w:rPr>
@@ -10931,7 +10716,7 @@
     </w:p>
     <w:p>
       <w:pPr>
-        <w:pStyle w:val="KhngDncch"/>
+        <w:pStyle w:val="NoSpacing"/>
         <w:rPr>
           <w:lang w:val="en-US"/>
         </w:rPr>
@@ -11671,7 +11456,7 @@
     </w:p>
     <w:p>
       <w:pPr>
-        <w:pStyle w:val="KhngDncch"/>
+        <w:pStyle w:val="NoSpacing"/>
         <w:rPr>
           <w:lang w:val="en-US"/>
         </w:rPr>
@@ -11679,7 +11464,7 @@
     </w:p>
     <w:p>
       <w:pPr>
-        <w:pStyle w:val="KhngDncch"/>
+        <w:pStyle w:val="NoSpacing"/>
         <w:rPr>
           <w:lang w:val="en-US"/>
         </w:rPr>
@@ -11711,7 +11496,7 @@
     </w:p>
     <w:p>
       <w:pPr>
-        <w:pStyle w:val="KhngDncch"/>
+        <w:pStyle w:val="NoSpacing"/>
         <w:rPr>
           <w:lang w:val="en-US"/>
         </w:rPr>
@@ -11719,7 +11504,7 @@
     </w:p>
     <w:p>
       <w:pPr>
-        <w:pStyle w:val="KhngDncch"/>
+        <w:pStyle w:val="NoSpacing"/>
         <w:numPr>
           <w:ilvl w:val="0"/>
           <w:numId w:val="1"/>
@@ -12103,7 +11888,7 @@
     </w:p>
     <w:p>
       <w:pPr>
-        <w:pStyle w:val="KhngDncch"/>
+        <w:pStyle w:val="NoSpacing"/>
         <w:numPr>
           <w:ilvl w:val="0"/>
           <w:numId w:val="1"/>
@@ -12146,26 +11931,12 @@
         <w:rPr>
           <w:lang w:val="en-US"/>
         </w:rPr>
-        <w:t>o form: &lt;formname</w:t>
-      </w:r>
-      <w:proofErr w:type="gramStart"/>
-      <w:r>
-        <w:rPr>
-          <w:lang w:val="en-US"/>
-        </w:rPr>
-        <w:t>&gt;.&lt;</w:t>
-      </w:r>
-      <w:proofErr w:type="gramEnd"/>
-      <w:r>
-        <w:rPr>
-          <w:lang w:val="en-US"/>
-        </w:rPr>
-        <w:t>angular property&gt;</w:t>
+        <w:t>o form: &lt;formname&gt;.&lt;angular property&gt;</w:t>
       </w:r>
     </w:p>
     <w:p>
       <w:pPr>
-        <w:pStyle w:val="KhngDncch"/>
+        <w:pStyle w:val="NoSpacing"/>
         <w:numPr>
           <w:ilvl w:val="0"/>
           <w:numId w:val="1"/>
@@ -12208,26 +11979,12 @@
         <w:rPr>
           <w:lang w:val="en-US"/>
         </w:rPr>
-        <w:t>o input: &lt;formname</w:t>
-      </w:r>
-      <w:proofErr w:type="gramStart"/>
-      <w:r>
-        <w:rPr>
-          <w:lang w:val="en-US"/>
-        </w:rPr>
-        <w:t>&gt;.&lt;</w:t>
-      </w:r>
-      <w:proofErr w:type="gramEnd"/>
-      <w:r>
-        <w:rPr>
-          <w:lang w:val="en-US"/>
-        </w:rPr>
-        <w:t>inputname&gt;.&lt;angularproperty&gt;</w:t>
+        <w:t>o input: &lt;formname&gt;.&lt;inputname&gt;.&lt;angularproperty&gt;</w:t>
       </w:r>
     </w:p>
     <w:p>
       <w:pPr>
-        <w:pStyle w:val="KhngDncch"/>
+        <w:pStyle w:val="NoSpacing"/>
         <w:numPr>
           <w:ilvl w:val="0"/>
           <w:numId w:val="1"/>
@@ -12300,14 +12057,7 @@
         <w:rPr>
           <w:lang w:val="en-US"/>
         </w:rPr>
-        <w:t xml:space="preserve">n </w:t>
-      </w:r>
-      <w:proofErr w:type="gramStart"/>
-      <w:r>
-        <w:rPr>
-          <w:lang w:val="en-US"/>
-        </w:rPr>
-        <w:t>nh</w:t>
+        <w:t>n nh</w:t>
       </w:r>
       <w:r>
         <w:rPr>
@@ -12319,14 +12069,7 @@
         <w:rPr>
           <w:lang w:val="en-US"/>
         </w:rPr>
-        <w:t xml:space="preserve"> :</w:t>
-      </w:r>
-      <w:proofErr w:type="gramEnd"/>
-      <w:r>
-        <w:rPr>
-          <w:lang w:val="en-US"/>
-        </w:rPr>
-        <w:t xml:space="preserve"> thu</w:t>
+        <w:t xml:space="preserve"> : thu</w:t>
       </w:r>
       <w:r>
         <w:rPr>
@@ -12847,7 +12590,7 @@
     </w:p>
     <w:p>
       <w:pPr>
-        <w:pStyle w:val="KhngDncch"/>
+        <w:pStyle w:val="NoSpacing"/>
         <w:rPr>
           <w:lang w:val="en-US"/>
         </w:rPr>
@@ -13078,14 +12821,7 @@
         <w:rPr>
           <w:lang w:val="en-US"/>
         </w:rPr>
-        <w:t>ng ng-show</w:t>
-      </w:r>
-      <w:proofErr w:type="gramStart"/>
-      <w:r>
-        <w:rPr>
-          <w:lang w:val="en-US"/>
-        </w:rPr>
-        <w:t>=</w:t>
+        <w:t>ng ng-show=</w:t>
       </w:r>
       <w:r>
         <w:rPr>
@@ -13097,14 +12833,7 @@
         <w:rPr>
           <w:lang w:val="en-US"/>
         </w:rPr>
-        <w:t>frmAddProdctCategory.name</w:t>
-      </w:r>
-      <w:proofErr w:type="gramEnd"/>
-      <w:r>
-        <w:rPr>
-          <w:lang w:val="en-US"/>
-        </w:rPr>
-        <w:t>.$invalid</w:t>
+        <w:t>frmAddProdctCategory.name.$invalid</w:t>
       </w:r>
       <w:r>
         <w:rPr>
@@ -13385,7 +13114,7 @@
     </w:p>
     <w:p>
       <w:pPr>
-        <w:pStyle w:val="KhngDncch"/>
+        <w:pStyle w:val="NoSpacing"/>
         <w:rPr>
           <w:lang w:val="en-US"/>
         </w:rPr>
@@ -13393,7 +13122,7 @@
     </w:p>
     <w:p>
       <w:pPr>
-        <w:pStyle w:val="KhngDncch"/>
+        <w:pStyle w:val="NoSpacing"/>
         <w:rPr>
           <w:lang w:val="en-US"/>
         </w:rPr>
@@ -13467,7 +13196,7 @@
     </w:p>
     <w:p>
       <w:pPr>
-        <w:pStyle w:val="KhngDncch"/>
+        <w:pStyle w:val="NoSpacing"/>
         <w:rPr>
           <w:lang w:val="en-US"/>
         </w:rPr>
@@ -13475,7 +13204,7 @@
     </w:p>
     <w:p>
       <w:pPr>
-        <w:pStyle w:val="KhngDncch"/>
+        <w:pStyle w:val="NoSpacing"/>
         <w:rPr>
           <w:lang w:val="en-US"/>
         </w:rPr>
@@ -13520,14 +13249,7 @@
         <w:rPr>
           <w:lang w:val="en-US"/>
         </w:rPr>
-        <w:t xml:space="preserve">c </w:t>
-      </w:r>
-      <w:proofErr w:type="gramStart"/>
-      <w:r>
-        <w:rPr>
-          <w:lang w:val="en-US"/>
-        </w:rPr>
-        <w:t>hi</w:t>
+        <w:t>c hi</w:t>
       </w:r>
       <w:r>
         <w:rPr>
@@ -13539,19 +13261,12 @@
         <w:rPr>
           <w:lang w:val="en-US"/>
         </w:rPr>
-        <w:t>n :</w:t>
-      </w:r>
-      <w:proofErr w:type="gramEnd"/>
-      <w:r>
-        <w:rPr>
-          <w:lang w:val="en-US"/>
-        </w:rPr>
-        <w:t xml:space="preserve"> </w:t>
+        <w:t xml:space="preserve">n : </w:t>
       </w:r>
     </w:p>
     <w:p>
       <w:pPr>
-        <w:pStyle w:val="KhngDncch"/>
+        <w:pStyle w:val="NoSpacing"/>
         <w:numPr>
           <w:ilvl w:val="0"/>
           <w:numId w:val="1"/>
@@ -13617,7 +13332,7 @@
     </w:p>
     <w:p>
       <w:pPr>
-        <w:pStyle w:val="KhngDncch"/>
+        <w:pStyle w:val="NoSpacing"/>
         <w:numPr>
           <w:ilvl w:val="0"/>
           <w:numId w:val="1"/>
@@ -13815,7 +13530,7 @@
     </w:p>
     <w:p>
       <w:pPr>
-        <w:pStyle w:val="KhngDncch"/>
+        <w:pStyle w:val="NoSpacing"/>
         <w:ind w:left="720"/>
         <w:rPr>
           <w:lang w:val="en-US"/>
@@ -13824,7 +13539,7 @@
     </w:p>
     <w:p>
       <w:pPr>
-        <w:pStyle w:val="KhngDncch"/>
+        <w:pStyle w:val="NoSpacing"/>
         <w:ind w:left="360"/>
         <w:rPr>
           <w:lang w:val="en-US"/>
@@ -13846,33 +13561,19 @@
         <w:rPr>
           <w:lang w:val="en-US"/>
         </w:rPr>
-        <w:t xml:space="preserve">c </w:t>
-      </w:r>
-      <w:proofErr w:type="gramStart"/>
-      <w:r>
-        <w:rPr>
-          <w:lang w:val="en-US"/>
-        </w:rPr>
-        <w:t>h</w:t>
-      </w:r>
-      <w:r>
-        <w:rPr>
-          <w:lang w:val="en-US"/>
-        </w:rPr>
-        <w:t>à</w:t>
-      </w:r>
-      <w:r>
-        <w:rPr>
-          <w:lang w:val="en-US"/>
-        </w:rPr>
-        <w:t>nh :</w:t>
-      </w:r>
-      <w:proofErr w:type="gramEnd"/>
-      <w:r>
-        <w:rPr>
-          <w:lang w:val="en-US"/>
-        </w:rPr>
-        <w:t xml:space="preserve"> c</w:t>
+        <w:t>c h</w:t>
+      </w:r>
+      <w:r>
+        <w:rPr>
+          <w:lang w:val="en-US"/>
+        </w:rPr>
+        <w:t>à</w:t>
+      </w:r>
+      <w:r>
+        <w:rPr>
+          <w:lang w:val="en-US"/>
+        </w:rPr>
+        <w:t>nh : c</w:t>
       </w:r>
       <w:r>
         <w:rPr>
@@ -14105,7 +13806,7 @@
     </w:p>
     <w:p>
       <w:pPr>
-        <w:pStyle w:val="KhngDncch"/>
+        <w:pStyle w:val="NoSpacing"/>
         <w:ind w:left="360"/>
         <w:rPr>
           <w:lang w:val="en-US"/>
@@ -14114,7 +13815,7 @@
     </w:p>
     <w:p>
       <w:pPr>
-        <w:pStyle w:val="KhngDncch"/>
+        <w:pStyle w:val="NoSpacing"/>
         <w:ind w:left="360"/>
         <w:rPr>
           <w:lang w:val="en-US"/>
@@ -14123,7 +13824,7 @@
     </w:p>
     <w:p>
       <w:pPr>
-        <w:pStyle w:val="KhngDncch"/>
+        <w:pStyle w:val="NoSpacing"/>
         <w:ind w:left="360"/>
         <w:rPr>
           <w:lang w:val="en-US"/>
@@ -14132,7 +13833,7 @@
     </w:p>
     <w:p>
       <w:pPr>
-        <w:pStyle w:val="KhngDncch"/>
+        <w:pStyle w:val="NoSpacing"/>
         <w:ind w:left="360"/>
         <w:rPr>
           <w:lang w:val="en-US"/>
@@ -14141,7 +13842,7 @@
     </w:p>
     <w:p>
       <w:pPr>
-        <w:pStyle w:val="KhngDncch"/>
+        <w:pStyle w:val="NoSpacing"/>
         <w:rPr>
           <w:lang w:val="en-US"/>
         </w:rPr>
@@ -14210,7 +13911,7 @@
     </w:p>
     <w:p>
       <w:pPr>
-        <w:pStyle w:val="KhngDncch"/>
+        <w:pStyle w:val="NoSpacing"/>
         <w:rPr>
           <w:lang w:val="en-US"/>
         </w:rPr>
@@ -14272,7 +13973,7 @@
     </w:p>
     <w:p>
       <w:pPr>
-        <w:pStyle w:val="KhngDncch"/>
+        <w:pStyle w:val="NoSpacing"/>
         <w:rPr>
           <w:lang w:val="en-US"/>
         </w:rPr>
@@ -14358,7 +14059,7 @@
     </w:p>
     <w:p>
       <w:pPr>
-        <w:pStyle w:val="KhngDncch"/>
+        <w:pStyle w:val="NoSpacing"/>
         <w:rPr>
           <w:lang w:val="en-US"/>
         </w:rPr>
@@ -14564,7 +14265,7 @@
     </w:p>
     <w:p>
       <w:pPr>
-        <w:pStyle w:val="KhngDncch"/>
+        <w:pStyle w:val="NoSpacing"/>
         <w:rPr>
           <w:lang w:val="en-US"/>
         </w:rPr>
@@ -14572,7 +14273,7 @@
     </w:p>
     <w:p>
       <w:pPr>
-        <w:pStyle w:val="KhngDncch"/>
+        <w:pStyle w:val="NoSpacing"/>
         <w:rPr>
           <w:lang w:val="en-US"/>
         </w:rPr>
@@ -14689,21 +14390,7 @@
         <w:rPr>
           <w:lang w:val="en-US"/>
         </w:rPr>
-        <w:t xml:space="preserve">o </w:t>
-      </w:r>
-      <w:proofErr w:type="gramStart"/>
-      <w:r>
-        <w:rPr>
-          <w:lang w:val="en-US"/>
-        </w:rPr>
-        <w:t>productCategoryListView ,</w:t>
-      </w:r>
-      <w:proofErr w:type="gramEnd"/>
-      <w:r>
-        <w:rPr>
-          <w:lang w:val="en-US"/>
-        </w:rPr>
-        <w:t xml:space="preserve"> th</w:t>
+        <w:t>o productCategoryListView , th</w:t>
       </w:r>
       <w:r>
         <w:rPr>
@@ -14852,7 +14539,7 @@
     </w:p>
     <w:p>
       <w:pPr>
-        <w:pStyle w:val="KhngDncch"/>
+        <w:pStyle w:val="NoSpacing"/>
         <w:rPr>
           <w:lang w:val="en-US"/>
         </w:rPr>
@@ -14860,7 +14547,7 @@
     </w:p>
     <w:p>
       <w:pPr>
-        <w:pStyle w:val="KhngDncch"/>
+        <w:pStyle w:val="NoSpacing"/>
         <w:rPr>
           <w:lang w:val="en-US"/>
         </w:rPr>
@@ -14922,7 +14609,7 @@
     </w:p>
     <w:p>
       <w:pPr>
-        <w:pStyle w:val="KhngDncch"/>
+        <w:pStyle w:val="NoSpacing"/>
         <w:rPr>
           <w:lang w:val="en-US"/>
         </w:rPr>
@@ -14967,14 +14654,7 @@
         <w:rPr>
           <w:lang w:val="en-US"/>
         </w:rPr>
-        <w:t xml:space="preserve">c </w:t>
-      </w:r>
-      <w:proofErr w:type="gramStart"/>
-      <w:r>
-        <w:rPr>
-          <w:lang w:val="en-US"/>
-        </w:rPr>
-        <w:t>hi</w:t>
+        <w:t>c hi</w:t>
       </w:r>
       <w:r>
         <w:rPr>
@@ -14988,11 +14668,10 @@
         </w:rPr>
         <w:t>n :</w:t>
       </w:r>
-      <w:proofErr w:type="gramEnd"/>
     </w:p>
     <w:p>
       <w:pPr>
-        <w:pStyle w:val="KhngDncch"/>
+        <w:pStyle w:val="NoSpacing"/>
         <w:rPr>
           <w:lang w:val="en-US"/>
         </w:rPr>
@@ -15025,21 +14704,7 @@
         <w:rPr>
           <w:lang w:val="en-US"/>
         </w:rPr>
-        <w:t xml:space="preserve"> </w:t>
-      </w:r>
-      <w:proofErr w:type="gramStart"/>
-      <w:r>
-        <w:rPr>
-          <w:lang w:val="en-US"/>
-        </w:rPr>
-        <w:t>controller ,</w:t>
-      </w:r>
-      <w:proofErr w:type="gramEnd"/>
-      <w:r>
-        <w:rPr>
-          <w:lang w:val="en-US"/>
-        </w:rPr>
-        <w:t xml:space="preserve"> nh</w:t>
+        <w:t xml:space="preserve"> controller , nh</w:t>
       </w:r>
       <w:r>
         <w:rPr>
@@ -15068,7 +14733,7 @@
     </w:p>
     <w:p>
       <w:pPr>
-        <w:pStyle w:val="KhngDncch"/>
+        <w:pStyle w:val="NoSpacing"/>
         <w:rPr>
           <w:lang w:val="en-US"/>
         </w:rPr>
@@ -15094,7 +14759,7 @@
     </w:p>
     <w:p>
       <w:pPr>
-        <w:pStyle w:val="KhngDncch"/>
+        <w:pStyle w:val="NoSpacing"/>
         <w:rPr>
           <w:lang w:val="en-US"/>
         </w:rPr>
@@ -15132,7 +14797,7 @@
     </w:p>
     <w:p>
       <w:pPr>
-        <w:pStyle w:val="KhngDncch"/>
+        <w:pStyle w:val="NoSpacing"/>
         <w:rPr>
           <w:lang w:val="en-US"/>
         </w:rPr>
@@ -15194,7 +14859,7 @@
     </w:p>
     <w:p>
       <w:pPr>
-        <w:pStyle w:val="KhngDncch"/>
+        <w:pStyle w:val="NoSpacing"/>
         <w:rPr>
           <w:lang w:val="en-US"/>
         </w:rPr>
@@ -15215,33 +14880,1039 @@
         <w:rPr>
           <w:lang w:val="en-US"/>
         </w:rPr>
+        <w:t>c h</w:t>
+      </w:r>
+      <w:r>
+        <w:rPr>
+          <w:lang w:val="en-US"/>
+        </w:rPr>
+        <w:t>à</w:t>
+      </w:r>
+      <w:r>
+        <w:rPr>
+          <w:lang w:val="en-US"/>
+        </w:rPr>
+        <w:t>nh : T</w:t>
+      </w:r>
+      <w:r>
+        <w:rPr>
+          <w:lang w:val="en-US"/>
+        </w:rPr>
+        <w:t>ạ</w:t>
+      </w:r>
+      <w:r>
+        <w:rPr>
+          <w:lang w:val="en-US"/>
+        </w:rPr>
+        <w:t>o productAddView v</w:t>
+      </w:r>
+      <w:r>
+        <w:rPr>
+          <w:lang w:val="en-US"/>
+        </w:rPr>
+        <w:t>à</w:t>
+      </w:r>
+      <w:r>
+        <w:rPr>
+          <w:lang w:val="en-US"/>
+        </w:rPr>
+        <w:t xml:space="preserve"> productController copy t</w:t>
+      </w:r>
+      <w:r>
+        <w:rPr>
+          <w:lang w:val="en-US"/>
+        </w:rPr>
+        <w:t>ừ</w:t>
+      </w:r>
+      <w:r>
+        <w:rPr>
+          <w:lang w:val="en-US"/>
+        </w:rPr>
+        <w:t xml:space="preserve"> productcategoryAdd &gt; th</w:t>
+      </w:r>
+      <w:r>
+        <w:rPr>
+          <w:lang w:val="en-US"/>
+        </w:rPr>
+        <w:t>ê</w:t>
+      </w:r>
+      <w:r>
+        <w:rPr>
+          <w:lang w:val="en-US"/>
+        </w:rPr>
+        <w:t>m view v</w:t>
+      </w:r>
+      <w:r>
+        <w:rPr>
+          <w:lang w:val="en-US"/>
+        </w:rPr>
+        <w:t>à</w:t>
+      </w:r>
+      <w:r>
+        <w:rPr>
+          <w:lang w:val="en-US"/>
+        </w:rPr>
+        <w:t xml:space="preserve"> controller m</w:t>
+      </w:r>
+      <w:r>
+        <w:rPr>
+          <w:lang w:val="en-US"/>
+        </w:rPr>
+        <w:t>ớ</w:t>
+      </w:r>
+      <w:r>
+        <w:rPr>
+          <w:lang w:val="en-US"/>
+        </w:rPr>
+        <w:t>i v</w:t>
+      </w:r>
+      <w:r>
+        <w:rPr>
+          <w:lang w:val="en-US"/>
+        </w:rPr>
+        <w:t>à</w:t>
+      </w:r>
+      <w:r>
+        <w:rPr>
+          <w:lang w:val="en-US"/>
+        </w:rPr>
+        <w:t>o products.module.js &gt; nh</w:t>
+      </w:r>
+      <w:r>
+        <w:rPr>
+          <w:lang w:val="en-US"/>
+        </w:rPr>
+        <w:t>ú</w:t>
+      </w:r>
+      <w:r>
+        <w:rPr>
+          <w:lang w:val="en-US"/>
+        </w:rPr>
+        <w:t>ng v</w:t>
+      </w:r>
+      <w:r>
+        <w:rPr>
+          <w:lang w:val="en-US"/>
+        </w:rPr>
+        <w:t>à</w:t>
+      </w:r>
+      <w:r>
+        <w:rPr>
+          <w:lang w:val="en-US"/>
+        </w:rPr>
+        <w:t>o view ch</w:t>
+      </w:r>
+      <w:r>
+        <w:rPr>
+          <w:lang w:val="en-US"/>
+        </w:rPr>
+        <w:t>í</w:t>
+      </w:r>
+      <w:r>
+        <w:rPr>
+          <w:lang w:val="en-US"/>
+        </w:rPr>
+        <w:t>nh &gt; t</w:t>
+      </w:r>
+      <w:r>
+        <w:rPr>
+          <w:lang w:val="en-US"/>
+        </w:rPr>
+        <w:t>ạ</w:t>
+      </w:r>
+      <w:r>
+        <w:rPr>
+          <w:lang w:val="en-US"/>
+        </w:rPr>
+        <w:t>o API productController,copy t</w:t>
+      </w:r>
+      <w:r>
+        <w:rPr>
+          <w:lang w:val="en-US"/>
+        </w:rPr>
+        <w:t>ừ</w:t>
+      </w:r>
+      <w:r>
+        <w:rPr>
+          <w:lang w:val="en-US"/>
+        </w:rPr>
+        <w:t xml:space="preserve"> productCategoryController &gt; t</w:t>
+      </w:r>
+      <w:r>
+        <w:rPr>
+          <w:lang w:val="en-US"/>
+        </w:rPr>
+        <w:t>ạ</w:t>
+      </w:r>
+      <w:r>
+        <w:rPr>
+          <w:lang w:val="en-US"/>
+        </w:rPr>
+        <w:t>o productService &gt; th</w:t>
+      </w:r>
+      <w:r>
+        <w:rPr>
+          <w:lang w:val="en-US"/>
+        </w:rPr>
+        <w:t>ê</w:t>
+      </w:r>
+      <w:r>
+        <w:rPr>
+          <w:lang w:val="en-US"/>
+        </w:rPr>
+        <w:t>m EntityExtensions.cs</w:t>
+      </w:r>
+      <w:r>
+        <w:rPr>
+          <w:lang w:val="en-US"/>
+        </w:rPr>
+        <w:t xml:space="preserve"> &gt; th</w:t>
+      </w:r>
+      <w:r>
+        <w:rPr>
+          <w:lang w:val="en-US"/>
+        </w:rPr>
+        <w:t>ê</w:t>
+      </w:r>
+      <w:r>
+        <w:rPr>
+          <w:lang w:val="en-US"/>
+        </w:rPr>
+        <w:t>m ckeditor v</w:t>
+      </w:r>
+      <w:r>
+        <w:rPr>
+          <w:lang w:val="en-US"/>
+        </w:rPr>
+        <w:t>à</w:t>
+      </w:r>
+      <w:r>
+        <w:rPr>
+          <w:lang w:val="en-US"/>
+        </w:rPr>
+        <w:t xml:space="preserve"> ng-ckeditor &gt; nh</w:t>
+      </w:r>
+      <w:r>
+        <w:rPr>
+          <w:lang w:val="en-US"/>
+        </w:rPr>
+        <w:t>ú</w:t>
+      </w:r>
+      <w:r>
+        <w:rPr>
+          <w:lang w:val="en-US"/>
+        </w:rPr>
+        <w:t>ng v</w:t>
+      </w:r>
+      <w:r>
+        <w:rPr>
+          <w:lang w:val="en-US"/>
+        </w:rPr>
+        <w:t>à</w:t>
+      </w:r>
+      <w:r>
+        <w:rPr>
+          <w:lang w:val="en-US"/>
+        </w:rPr>
+        <w:t>o index ch</w:t>
+      </w:r>
+      <w:r>
+        <w:rPr>
+          <w:lang w:val="en-US"/>
+        </w:rPr>
+        <w:t>í</w:t>
+      </w:r>
+      <w:r>
+        <w:rPr>
+          <w:lang w:val="en-US"/>
+        </w:rPr>
+        <w:t>nh &gt; include v</w:t>
+      </w:r>
+      <w:r>
+        <w:rPr>
+          <w:lang w:val="en-US"/>
+        </w:rPr>
+        <w:t>à</w:t>
+      </w:r>
+      <w:r>
+        <w:rPr>
+          <w:lang w:val="en-US"/>
+        </w:rPr>
+        <w:t>o common &gt; th</w:t>
+      </w:r>
+      <w:r>
+        <w:rPr>
+          <w:lang w:val="en-US"/>
+        </w:rPr>
+        <w:t>ê</w:t>
+      </w:r>
+      <w:r>
+        <w:rPr>
+          <w:lang w:val="en-US"/>
+        </w:rPr>
+        <w:t>m v</w:t>
+      </w:r>
+      <w:r>
+        <w:rPr>
+          <w:lang w:val="en-US"/>
+        </w:rPr>
+        <w:t>à</w:t>
+      </w:r>
+      <w:r>
+        <w:rPr>
+          <w:lang w:val="en-US"/>
+        </w:rPr>
+        <w:t>o view &gt; th</w:t>
+      </w:r>
+      <w:r>
+        <w:rPr>
+          <w:lang w:val="en-US"/>
+        </w:rPr>
+        <w:t>ê</w:t>
+      </w:r>
+      <w:r>
+        <w:rPr>
+          <w:lang w:val="en-US"/>
+        </w:rPr>
+        <w:t>m v</w:t>
+      </w:r>
+      <w:r>
+        <w:rPr>
+          <w:lang w:val="en-US"/>
+        </w:rPr>
+        <w:t>à</w:t>
+      </w:r>
+      <w:r>
+        <w:rPr>
+          <w:lang w:val="en-US"/>
+        </w:rPr>
+        <w:t>o controller</w:t>
+      </w:r>
+    </w:p>
+    <w:p>
+      <w:pPr>
+        <w:pStyle w:val="NoSpacing"/>
+        <w:rPr>
+          <w:lang w:val="en-US"/>
+        </w:rPr>
+      </w:pPr>
+    </w:p>
+    <w:p>
+      <w:pPr>
+        <w:pStyle w:val="NoSpacing"/>
+        <w:rPr>
+          <w:lang w:val="en-US"/>
+        </w:rPr>
+      </w:pPr>
+      <w:r>
+        <w:rPr>
+          <w:lang w:val="en-US"/>
+        </w:rPr>
+        <w:t>B</w:t>
+      </w:r>
+      <w:r>
+        <w:rPr>
+          <w:lang w:val="en-US"/>
+        </w:rPr>
+        <w:t>à</w:t>
+      </w:r>
+      <w:r>
+        <w:rPr>
+          <w:lang w:val="en-US"/>
+        </w:rPr>
+        <w:t>i 34: nh</w:t>
+      </w:r>
+      <w:r>
+        <w:rPr>
+          <w:lang w:val="en-US"/>
+        </w:rPr>
+        <w:t>ú</w:t>
+      </w:r>
+      <w:r>
+        <w:rPr>
+          <w:lang w:val="en-US"/>
+        </w:rPr>
+        <w:t>ng CKFinder cho qu</w:t>
+      </w:r>
+      <w:r>
+        <w:rPr>
+          <w:lang w:val="en-US"/>
+        </w:rPr>
+        <w:t>ả</w:t>
+      </w:r>
+      <w:r>
+        <w:rPr>
+          <w:lang w:val="en-US"/>
+        </w:rPr>
+        <w:t>n l</w:t>
+      </w:r>
+      <w:r>
+        <w:rPr>
+          <w:lang w:val="en-US"/>
+        </w:rPr>
+        <w:t>ý</w:t>
+      </w:r>
+      <w:r>
+        <w:rPr>
+          <w:lang w:val="en-US"/>
+        </w:rPr>
+        <w:t xml:space="preserve"> </w:t>
+      </w:r>
+      <w:r>
+        <w:rPr>
+          <w:lang w:val="en-US"/>
+        </w:rPr>
+        <w:t>ả</w:t>
+      </w:r>
+      <w:r>
+        <w:rPr>
+          <w:lang w:val="en-US"/>
+        </w:rPr>
+        <w:t>nh</w:t>
+      </w:r>
+    </w:p>
+    <w:p>
+      <w:pPr>
+        <w:pStyle w:val="NoSpacing"/>
+        <w:rPr>
+          <w:lang w:val="en-US"/>
+        </w:rPr>
+      </w:pPr>
+      <w:r>
+        <w:rPr>
+          <w:lang w:val="en-US"/>
+        </w:rPr>
+        <w:t>C</w:t>
+      </w:r>
+      <w:r>
+        <w:rPr>
+          <w:lang w:val="en-US"/>
+        </w:rPr>
+        <w:t>á</w:t>
+      </w:r>
+      <w:r>
+        <w:rPr>
+          <w:lang w:val="en-US"/>
+        </w:rPr>
+        <w:t>c b</w:t>
+      </w:r>
+      <w:r>
+        <w:rPr>
+          <w:lang w:val="en-US"/>
+        </w:rPr>
+        <w:t>ướ</w:t>
+      </w:r>
+      <w:r>
+        <w:rPr>
+          <w:lang w:val="en-US"/>
+        </w:rPr>
+        <w:t>c th</w:t>
+      </w:r>
+      <w:r>
+        <w:rPr>
+          <w:lang w:val="en-US"/>
+        </w:rPr>
+        <w:t>ự</w:t>
+      </w:r>
+      <w:r>
+        <w:rPr>
+          <w:lang w:val="en-US"/>
+        </w:rPr>
+        <w:t>c hi</w:t>
+      </w:r>
+      <w:r>
+        <w:rPr>
+          <w:lang w:val="en-US"/>
+        </w:rPr>
+        <w:t>ệ</w:t>
+      </w:r>
+      <w:r>
+        <w:rPr>
+          <w:lang w:val="en-US"/>
+        </w:rPr>
+        <w:t xml:space="preserve">n: </w:t>
+      </w:r>
+    </w:p>
+    <w:p>
+      <w:pPr>
+        <w:pStyle w:val="NoSpacing"/>
+        <w:rPr>
+          <w:lang w:val="en-US"/>
+        </w:rPr>
+      </w:pPr>
+      <w:r>
+        <w:rPr>
+          <w:lang w:val="en-US"/>
+        </w:rPr>
+        <w:t>+ Download v</w:t>
+      </w:r>
+      <w:r>
+        <w:rPr>
+          <w:lang w:val="en-US"/>
+        </w:rPr>
+        <w:t>à</w:t>
+      </w:r>
+      <w:r>
+        <w:rPr>
+          <w:lang w:val="en-US"/>
+        </w:rPr>
+        <w:t xml:space="preserve"> nh</w:t>
+      </w:r>
+      <w:r>
+        <w:rPr>
+          <w:lang w:val="en-US"/>
+        </w:rPr>
+        <w:t>ú</w:t>
+      </w:r>
+      <w:r>
+        <w:rPr>
+          <w:lang w:val="en-US"/>
+        </w:rPr>
+        <w:t>ng CK Finder</w:t>
+      </w:r>
+    </w:p>
+    <w:p>
+      <w:pPr>
+        <w:pStyle w:val="NoSpacing"/>
+        <w:rPr>
+          <w:lang w:val="en-US"/>
+        </w:rPr>
+      </w:pPr>
+      <w:r>
+        <w:rPr>
+          <w:lang w:val="en-US"/>
+        </w:rPr>
+        <w:t>+ Nh</w:t>
+      </w:r>
+      <w:r>
+        <w:rPr>
+          <w:lang w:val="en-US"/>
+        </w:rPr>
+        <w:t>ú</w:t>
+      </w:r>
+      <w:r>
+        <w:rPr>
+          <w:lang w:val="en-US"/>
+        </w:rPr>
+        <w:t>ng CK Finder</w:t>
+      </w:r>
+    </w:p>
+    <w:p>
+      <w:pPr>
+        <w:pStyle w:val="NoSpacing"/>
+        <w:rPr>
+          <w:lang w:val="en-US"/>
+        </w:rPr>
+      </w:pPr>
+      <w:r>
+        <w:rPr>
+          <w:lang w:val="en-US"/>
+        </w:rPr>
+        <w:t>+ C</w:t>
+      </w:r>
+      <w:r>
+        <w:rPr>
+          <w:lang w:val="en-US"/>
+        </w:rPr>
+        <w:t>ấ</w:t>
+      </w:r>
+      <w:r>
+        <w:rPr>
+          <w:lang w:val="en-US"/>
+        </w:rPr>
+        <w:t>u h</w:t>
+      </w:r>
+      <w:r>
+        <w:rPr>
+          <w:lang w:val="en-US"/>
+        </w:rPr>
+        <w:t>ì</w:t>
+      </w:r>
+      <w:r>
+        <w:rPr>
+          <w:lang w:val="en-US"/>
+        </w:rPr>
+        <w:t>nh CK Finder tr</w:t>
+      </w:r>
+      <w:r>
+        <w:rPr>
+          <w:lang w:val="en-US"/>
+        </w:rPr>
+        <w:t>ỏ</w:t>
+      </w:r>
+      <w:r>
+        <w:rPr>
+          <w:lang w:val="en-US"/>
+        </w:rPr>
+        <w:t xml:space="preserve"> </w:t>
+      </w:r>
+      <w:r>
+        <w:rPr>
+          <w:lang w:val="en-US"/>
+        </w:rPr>
+        <w:t>đế</w:t>
+      </w:r>
+      <w:r>
+        <w:rPr>
+          <w:lang w:val="en-US"/>
+        </w:rPr>
+        <w:t>n th</w:t>
+      </w:r>
+      <w:r>
+        <w:rPr>
+          <w:lang w:val="en-US"/>
+        </w:rPr>
+        <w:t>ư</w:t>
+      </w:r>
+      <w:r>
+        <w:rPr>
+          <w:lang w:val="en-US"/>
+        </w:rPr>
+        <w:t xml:space="preserve"> m</w:t>
+      </w:r>
+      <w:r>
+        <w:rPr>
+          <w:lang w:val="en-US"/>
+        </w:rPr>
+        <w:t>ụ</w:t>
+      </w:r>
+      <w:r>
+        <w:rPr>
+          <w:lang w:val="en-US"/>
+        </w:rPr>
+        <w:t>c mu</w:t>
+      </w:r>
+      <w:r>
+        <w:rPr>
+          <w:lang w:val="en-US"/>
+        </w:rPr>
+        <w:t>ố</w:t>
+      </w:r>
+      <w:r>
+        <w:rPr>
+          <w:lang w:val="en-US"/>
+        </w:rPr>
+        <w:t>n qu</w:t>
+      </w:r>
+      <w:r>
+        <w:rPr>
+          <w:lang w:val="en-US"/>
+        </w:rPr>
+        <w:t>ả</w:t>
+      </w:r>
+      <w:r>
+        <w:rPr>
+          <w:lang w:val="en-US"/>
+        </w:rPr>
+        <w:t>n l</w:t>
+      </w:r>
+      <w:r>
+        <w:rPr>
+          <w:lang w:val="en-US"/>
+        </w:rPr>
+        <w:t>ý</w:t>
+      </w:r>
+    </w:p>
+    <w:p>
+      <w:pPr>
+        <w:pStyle w:val="NoSpacing"/>
+        <w:rPr>
+          <w:lang w:val="en-US"/>
+        </w:rPr>
+      </w:pPr>
+      <w:r>
+        <w:rPr>
+          <w:lang w:val="en-US"/>
+        </w:rPr>
+        <w:t>+ Tr</w:t>
+      </w:r>
+      <w:r>
+        <w:rPr>
+          <w:lang w:val="en-US"/>
+        </w:rPr>
+        <w:t>ỏ</w:t>
+      </w:r>
+      <w:r>
+        <w:rPr>
+          <w:lang w:val="en-US"/>
+        </w:rPr>
+        <w:t xml:space="preserve"> CK Editor v</w:t>
+      </w:r>
+      <w:r>
+        <w:rPr>
+          <w:lang w:val="en-US"/>
+        </w:rPr>
+        <w:t>à</w:t>
+      </w:r>
+      <w:r>
+        <w:rPr>
+          <w:lang w:val="en-US"/>
+        </w:rPr>
+        <w:t>o CK Finder</w:t>
+      </w:r>
+    </w:p>
+    <w:p>
+      <w:pPr>
+        <w:pStyle w:val="NoSpacing"/>
+        <w:rPr>
+          <w:lang w:val="en-US"/>
+        </w:rPr>
+      </w:pPr>
+      <w:r>
+        <w:rPr>
+          <w:lang w:val="en-US"/>
+        </w:rPr>
+        <w:t>Ngo</w:t>
+      </w:r>
+      <w:r>
+        <w:rPr>
+          <w:lang w:val="en-US"/>
+        </w:rPr>
+        <w:t>à</w:t>
+      </w:r>
+      <w:r>
+        <w:rPr>
+          <w:lang w:val="en-US"/>
+        </w:rPr>
+        <w:t>i ra c</w:t>
+      </w:r>
+      <w:r>
+        <w:rPr>
+          <w:lang w:val="en-US"/>
+        </w:rPr>
+        <w:t>ò</w:t>
+      </w:r>
+      <w:r>
+        <w:rPr>
+          <w:lang w:val="en-US"/>
+        </w:rPr>
+        <w:t>n c</w:t>
+      </w:r>
+      <w:r>
+        <w:rPr>
+          <w:lang w:val="en-US"/>
+        </w:rPr>
+        <w:t>ó</w:t>
+      </w:r>
+      <w:r>
+        <w:rPr>
+          <w:lang w:val="en-US"/>
+        </w:rPr>
+        <w:t xml:space="preserve"> th</w:t>
+      </w:r>
+      <w:r>
+        <w:rPr>
+          <w:lang w:val="en-US"/>
+        </w:rPr>
+        <w:t>ể</w:t>
+      </w:r>
+      <w:r>
+        <w:rPr>
+          <w:lang w:val="en-US"/>
+        </w:rPr>
+        <w:t xml:space="preserve"> s</w:t>
+      </w:r>
+      <w:r>
+        <w:rPr>
+          <w:lang w:val="en-US"/>
+        </w:rPr>
+        <w:t>ử</w:t>
+      </w:r>
+      <w:r>
+        <w:rPr>
+          <w:lang w:val="en-US"/>
+        </w:rPr>
+        <w:t xml:space="preserve"> d</w:t>
+      </w:r>
+      <w:r>
+        <w:rPr>
+          <w:lang w:val="en-US"/>
+        </w:rPr>
+        <w:t>ụ</w:t>
+      </w:r>
+      <w:r>
+        <w:rPr>
+          <w:lang w:val="en-US"/>
+        </w:rPr>
+        <w:t>ng Roxyfileman</w:t>
+      </w:r>
+    </w:p>
+    <w:p>
+      <w:pPr>
+        <w:pStyle w:val="NoSpacing"/>
+        <w:rPr>
+          <w:lang w:val="en-US"/>
+        </w:rPr>
+      </w:pPr>
+      <w:r>
+        <w:rPr>
+          <w:lang w:val="en-US"/>
+        </w:rPr>
+        <w:t>Th</w:t>
+      </w:r>
+      <w:r>
+        <w:rPr>
+          <w:lang w:val="en-US"/>
+        </w:rPr>
+        <w:t>ự</w:t>
+      </w:r>
+      <w:r>
+        <w:rPr>
+          <w:lang w:val="en-US"/>
+        </w:rPr>
+        <w:t>c h</w:t>
+      </w:r>
+      <w:r>
+        <w:rPr>
+          <w:lang w:val="en-US"/>
+        </w:rPr>
+        <w:t>à</w:t>
+      </w:r>
+      <w:r>
+        <w:rPr>
+          <w:lang w:val="en-US"/>
+        </w:rPr>
+        <w:t>nh: download ckfinder b</w:t>
+      </w:r>
+      <w:r>
+        <w:rPr>
+          <w:lang w:val="en-US"/>
+        </w:rPr>
+        <w:t>ả</w:t>
+      </w:r>
+      <w:r>
+        <w:rPr>
+          <w:lang w:val="en-US"/>
+        </w:rPr>
+        <w:t>n 2.6 ch</w:t>
+      </w:r>
+      <w:r>
+        <w:rPr>
+          <w:lang w:val="en-US"/>
+        </w:rPr>
+        <w:t>é</w:t>
+      </w:r>
+      <w:r>
+        <w:rPr>
+          <w:lang w:val="en-US"/>
+        </w:rPr>
+        <w:t>p v</w:t>
+      </w:r>
+      <w:r>
+        <w:rPr>
+          <w:lang w:val="en-US"/>
+        </w:rPr>
+        <w:t>à</w:t>
+      </w:r>
+      <w:r>
+        <w:rPr>
+          <w:lang w:val="en-US"/>
+        </w:rPr>
+        <w:t>o th</w:t>
+      </w:r>
+      <w:r>
+        <w:rPr>
+          <w:lang w:val="en-US"/>
+        </w:rPr>
+        <w:t>ư</w:t>
+      </w:r>
+      <w:r>
+        <w:rPr>
+          <w:lang w:val="en-US"/>
+        </w:rPr>
+        <w:t xml:space="preserve"> m</w:t>
+      </w:r>
+      <w:r>
+        <w:rPr>
+          <w:lang w:val="en-US"/>
+        </w:rPr>
+        <w:t>ụ</w:t>
+      </w:r>
+      <w:r>
+        <w:rPr>
+          <w:lang w:val="en-US"/>
+        </w:rPr>
+        <w:t>c assets lib, x</w:t>
+      </w:r>
+      <w:r>
+        <w:rPr>
+          <w:lang w:val="en-US"/>
+        </w:rPr>
+        <w:t>ó</w:t>
+      </w:r>
+      <w:r>
+        <w:rPr>
+          <w:lang w:val="en-US"/>
+        </w:rPr>
+        <w:t>a m</w:t>
+      </w:r>
+      <w:r>
+        <w:rPr>
+          <w:lang w:val="en-US"/>
+        </w:rPr>
+        <w:t>ộ</w:t>
+      </w:r>
+      <w:r>
+        <w:rPr>
+          <w:lang w:val="en-US"/>
+        </w:rPr>
+        <w:t>t s</w:t>
+      </w:r>
+      <w:r>
+        <w:rPr>
+          <w:lang w:val="en-US"/>
+        </w:rPr>
+        <w:t>ố</w:t>
+      </w:r>
+      <w:r>
+        <w:rPr>
+          <w:lang w:val="en-US"/>
+        </w:rPr>
+        <w:t xml:space="preserve"> simple c</w:t>
+      </w:r>
+      <w:r>
+        <w:rPr>
+          <w:lang w:val="en-US"/>
+        </w:rPr>
+        <w:t>ộ</w:t>
+      </w:r>
+      <w:r>
+        <w:rPr>
+          <w:lang w:val="en-US"/>
+        </w:rPr>
+        <w:t>t &gt; nh</w:t>
+      </w:r>
+      <w:r>
+        <w:rPr>
+          <w:lang w:val="en-US"/>
+        </w:rPr>
+        <w:t>ú</w:t>
+      </w:r>
+      <w:r>
+        <w:rPr>
+          <w:lang w:val="en-US"/>
+        </w:rPr>
+        <w:t>ng ck finder.js v</w:t>
+      </w:r>
+      <w:r>
+        <w:rPr>
+          <w:lang w:val="en-US"/>
+        </w:rPr>
+        <w:t>à</w:t>
+      </w:r>
+      <w:r>
+        <w:rPr>
+          <w:lang w:val="en-US"/>
+        </w:rPr>
+        <w:t>o view ch</w:t>
+      </w:r>
+      <w:r>
+        <w:rPr>
+          <w:lang w:val="en-US"/>
+        </w:rPr>
+        <w:t>í</w:t>
+      </w:r>
+      <w:r>
+        <w:rPr>
+          <w:lang w:val="en-US"/>
+        </w:rPr>
+        <w:t xml:space="preserve">nh &gt; thay </w:t>
+      </w:r>
+      <w:r>
+        <w:rPr>
+          <w:lang w:val="en-US"/>
+        </w:rPr>
+        <w:t>đổ</w:t>
+      </w:r>
+      <w:r>
+        <w:rPr>
+          <w:lang w:val="en-US"/>
+        </w:rPr>
+        <w:t>i file config c</w:t>
+      </w:r>
+      <w:r>
+        <w:rPr>
+          <w:lang w:val="en-US"/>
+        </w:rPr>
+        <w:t>ủ</w:t>
+      </w:r>
+      <w:r>
+        <w:rPr>
+          <w:lang w:val="en-US"/>
+        </w:rPr>
+        <w:t>a ckfinder v</w:t>
+      </w:r>
+      <w:r>
+        <w:rPr>
+          <w:lang w:val="en-US"/>
+        </w:rPr>
+        <w:t>à</w:t>
+      </w:r>
+      <w:r>
+        <w:rPr>
+          <w:lang w:val="en-US"/>
+        </w:rPr>
+        <w:t>o th</w:t>
+      </w:r>
+      <w:r>
+        <w:rPr>
+          <w:lang w:val="en-US"/>
+        </w:rPr>
+        <w:t>ư</w:t>
+      </w:r>
+      <w:r>
+        <w:rPr>
+          <w:lang w:val="en-US"/>
+        </w:rPr>
+        <w:t xml:space="preserve"> m</w:t>
+      </w:r>
+      <w:r>
+        <w:rPr>
+          <w:lang w:val="en-US"/>
+        </w:rPr>
+        <w:t>ụ</w:t>
+      </w:r>
+      <w:r>
+        <w:rPr>
+          <w:lang w:val="en-US"/>
+        </w:rPr>
         <w:t xml:space="preserve">c </w:t>
       </w:r>
-      <w:proofErr w:type="gramStart"/>
-      <w:r>
-        <w:rPr>
-          <w:lang w:val="en-US"/>
-        </w:rPr>
-        <w:t>h</w:t>
-      </w:r>
-      <w:r>
-        <w:rPr>
-          <w:lang w:val="en-US"/>
-        </w:rPr>
-        <w:t>à</w:t>
-      </w:r>
-      <w:r>
-        <w:rPr>
-          <w:lang w:val="en-US"/>
-        </w:rPr>
-        <w:t>nh :</w:t>
-      </w:r>
-      <w:proofErr w:type="gramEnd"/>
-      <w:r>
-        <w:rPr>
-          <w:lang w:val="en-US"/>
-        </w:rPr>
-        <w:t xml:space="preserve"> T</w:t>
+      <w:r>
+        <w:rPr>
+          <w:lang w:val="en-US"/>
+        </w:rPr>
+        <w:t>đ</w:t>
+      </w:r>
+      <w:r>
+        <w:rPr>
+          <w:lang w:val="en-US"/>
+        </w:rPr>
+        <w:t>i</w:t>
+      </w:r>
+      <w:r>
+        <w:rPr>
+          <w:lang w:val="en-US"/>
+        </w:rPr>
+        <w:t>ề</w:t>
+      </w:r>
+      <w:r>
+        <w:rPr>
+          <w:lang w:val="en-US"/>
+        </w:rPr>
+        <w:t>u ch</w:t>
+      </w:r>
+      <w:r>
+        <w:rPr>
+          <w:lang w:val="en-US"/>
+        </w:rPr>
+        <w:t>ỉ</w:t>
+      </w:r>
+      <w:r>
+        <w:rPr>
+          <w:lang w:val="en-US"/>
+        </w:rPr>
+        <w:t>nh UploadedFiles &gt; t</w:t>
       </w:r>
       <w:r>
         <w:rPr>
@@ -15253,19 +15924,575 @@
         <w:rPr>
           <w:lang w:val="en-US"/>
         </w:rPr>
-        <w:t>o productAddView v</w:t>
-      </w:r>
-      <w:r>
-        <w:rPr>
-          <w:lang w:val="en-US"/>
-        </w:rPr>
-        <w:t>à</w:t>
-      </w:r>
-      <w:r>
-        <w:rPr>
-          <w:lang w:val="en-US"/>
-        </w:rPr>
-        <w:t xml:space="preserve"> productController copy t</w:t>
+        <w:t>o m</w:t>
+      </w:r>
+      <w:r>
+        <w:rPr>
+          <w:lang w:val="en-US"/>
+        </w:rPr>
+        <w:t>ộ</w:t>
+      </w:r>
+      <w:r>
+        <w:rPr>
+          <w:lang w:val="en-US"/>
+        </w:rPr>
+        <w:t>t th</w:t>
+      </w:r>
+      <w:r>
+        <w:rPr>
+          <w:lang w:val="en-US"/>
+        </w:rPr>
+        <w:t>ư</w:t>
+      </w:r>
+      <w:r>
+        <w:rPr>
+          <w:lang w:val="en-US"/>
+        </w:rPr>
+        <w:t xml:space="preserve"> m</w:t>
+      </w:r>
+      <w:r>
+        <w:rPr>
+          <w:lang w:val="en-US"/>
+        </w:rPr>
+        <w:t>ụ</w:t>
+      </w:r>
+      <w:r>
+        <w:rPr>
+          <w:lang w:val="en-US"/>
+        </w:rPr>
+        <w:t>c m</w:t>
+      </w:r>
+      <w:r>
+        <w:rPr>
+          <w:lang w:val="en-US"/>
+        </w:rPr>
+        <w:t>ớ</w:t>
+      </w:r>
+      <w:r>
+        <w:rPr>
+          <w:lang w:val="en-US"/>
+        </w:rPr>
+        <w:t>i Libs b</w:t>
+      </w:r>
+      <w:r>
+        <w:rPr>
+          <w:lang w:val="en-US"/>
+        </w:rPr>
+        <w:t>ê</w:t>
+      </w:r>
+      <w:r>
+        <w:rPr>
+          <w:lang w:val="en-US"/>
+        </w:rPr>
+        <w:t>n ngo</w:t>
+      </w:r>
+      <w:r>
+        <w:rPr>
+          <w:lang w:val="en-US"/>
+        </w:rPr>
+        <w:t>à</w:t>
+      </w:r>
+      <w:r>
+        <w:rPr>
+          <w:lang w:val="en-US"/>
+        </w:rPr>
+        <w:t xml:space="preserve">i sau </w:t>
+      </w:r>
+      <w:r>
+        <w:rPr>
+          <w:lang w:val="en-US"/>
+        </w:rPr>
+        <w:t>đó</w:t>
+      </w:r>
+      <w:r>
+        <w:rPr>
+          <w:lang w:val="en-US"/>
+        </w:rPr>
+        <w:t xml:space="preserve"> add file dll Release CKFinder.dll v</w:t>
+      </w:r>
+      <w:r>
+        <w:rPr>
+          <w:lang w:val="en-US"/>
+        </w:rPr>
+        <w:t>à</w:t>
+      </w:r>
+      <w:r>
+        <w:rPr>
+          <w:lang w:val="en-US"/>
+        </w:rPr>
+        <w:t xml:space="preserve"> add inorsource v</w:t>
+      </w:r>
+      <w:r>
+        <w:rPr>
+          <w:lang w:val="en-US"/>
+        </w:rPr>
+        <w:t>à</w:t>
+      </w:r>
+      <w:r>
+        <w:rPr>
+          <w:lang w:val="en-US"/>
+        </w:rPr>
+        <w:t xml:space="preserve"> add references cho file n</w:t>
+      </w:r>
+      <w:r>
+        <w:rPr>
+          <w:lang w:val="en-US"/>
+        </w:rPr>
+        <w:t>à</w:t>
+      </w:r>
+      <w:r>
+        <w:rPr>
+          <w:lang w:val="en-US"/>
+        </w:rPr>
+        <w:t xml:space="preserve">y&gt; </w:t>
+      </w:r>
+      <w:r>
+        <w:rPr>
+          <w:lang w:val="en-US"/>
+        </w:rPr>
+        <w:t>đ</w:t>
+      </w:r>
+      <w:r>
+        <w:rPr>
+          <w:lang w:val="en-US"/>
+        </w:rPr>
+        <w:t>i</w:t>
+      </w:r>
+      <w:r>
+        <w:rPr>
+          <w:lang w:val="en-US"/>
+        </w:rPr>
+        <w:t>ề</w:t>
+      </w:r>
+      <w:r>
+        <w:rPr>
+          <w:lang w:val="en-US"/>
+        </w:rPr>
+        <w:t>u ch</w:t>
+      </w:r>
+      <w:r>
+        <w:rPr>
+          <w:lang w:val="en-US"/>
+        </w:rPr>
+        <w:t>ỉ</w:t>
+      </w:r>
+      <w:r>
+        <w:rPr>
+          <w:lang w:val="en-US"/>
+        </w:rPr>
+        <w:t>nh t</w:t>
+      </w:r>
+      <w:r>
+        <w:rPr>
+          <w:lang w:val="en-US"/>
+        </w:rPr>
+        <w:t>ạ</w:t>
+      </w:r>
+      <w:r>
+        <w:rPr>
+          <w:lang w:val="en-US"/>
+        </w:rPr>
+        <w:t>m ch</w:t>
+      </w:r>
+      <w:r>
+        <w:rPr>
+          <w:lang w:val="en-US"/>
+        </w:rPr>
+        <w:t>ờ</w:t>
+      </w:r>
+      <w:r>
+        <w:rPr>
+          <w:lang w:val="en-US"/>
+        </w:rPr>
+        <w:t>i check authentication l</w:t>
+      </w:r>
+      <w:r>
+        <w:rPr>
+          <w:lang w:val="en-US"/>
+        </w:rPr>
+        <w:t>à</w:t>
+      </w:r>
+      <w:r>
+        <w:rPr>
+          <w:lang w:val="en-US"/>
+        </w:rPr>
+        <w:t xml:space="preserve"> true, sau n</w:t>
+      </w:r>
+      <w:r>
+        <w:rPr>
+          <w:lang w:val="en-US"/>
+        </w:rPr>
+        <w:t>à</w:t>
+      </w:r>
+      <w:r>
+        <w:rPr>
+          <w:lang w:val="en-US"/>
+        </w:rPr>
+        <w:t>y ki</w:t>
+      </w:r>
+      <w:r>
+        <w:rPr>
+          <w:lang w:val="en-US"/>
+        </w:rPr>
+        <w:t>ể</w:t>
+      </w:r>
+      <w:r>
+        <w:rPr>
+          <w:lang w:val="en-US"/>
+        </w:rPr>
+        <w:t xml:space="preserve">m tra </w:t>
+      </w:r>
+      <w:r>
+        <w:rPr>
+          <w:lang w:val="en-US"/>
+        </w:rPr>
+        <w:t>đă</w:t>
+      </w:r>
+      <w:r>
+        <w:rPr>
+          <w:lang w:val="en-US"/>
+        </w:rPr>
+        <w:t>ng nh</w:t>
+      </w:r>
+      <w:r>
+        <w:rPr>
+          <w:lang w:val="en-US"/>
+        </w:rPr>
+        <w:t>ậ</w:t>
+      </w:r>
+      <w:r>
+        <w:rPr>
+          <w:lang w:val="en-US"/>
+        </w:rPr>
+        <w:t>p s</w:t>
+      </w:r>
+      <w:r>
+        <w:rPr>
+          <w:lang w:val="en-US"/>
+        </w:rPr>
+        <w:t>ẽ</w:t>
+      </w:r>
+      <w:r>
+        <w:rPr>
+          <w:lang w:val="en-US"/>
+        </w:rPr>
+        <w:t xml:space="preserve"> ch</w:t>
+      </w:r>
+      <w:r>
+        <w:rPr>
+          <w:lang w:val="en-US"/>
+        </w:rPr>
+        <w:t>ỉ</w:t>
+      </w:r>
+      <w:r>
+        <w:rPr>
+          <w:lang w:val="en-US"/>
+        </w:rPr>
+        <w:t>nh s</w:t>
+      </w:r>
+      <w:r>
+        <w:rPr>
+          <w:lang w:val="en-US"/>
+        </w:rPr>
+        <w:t>ử</w:t>
+      </w:r>
+      <w:r>
+        <w:rPr>
+          <w:lang w:val="en-US"/>
+        </w:rPr>
+        <w:t>a l</w:t>
+      </w:r>
+      <w:r>
+        <w:rPr>
+          <w:lang w:val="en-US"/>
+        </w:rPr>
+        <w:t>ạ</w:t>
+      </w:r>
+      <w:r>
+        <w:rPr>
+          <w:lang w:val="en-US"/>
+        </w:rPr>
+        <w:t>i &gt; v</w:t>
+      </w:r>
+      <w:r>
+        <w:rPr>
+          <w:lang w:val="en-US"/>
+        </w:rPr>
+        <w:t>à</w:t>
+      </w:r>
+      <w:r>
+        <w:rPr>
+          <w:lang w:val="en-US"/>
+        </w:rPr>
+        <w:t>o Addview them m</w:t>
+      </w:r>
+      <w:r>
+        <w:rPr>
+          <w:lang w:val="en-US"/>
+        </w:rPr>
+        <w:t>ộ</w:t>
+      </w:r>
+      <w:r>
+        <w:rPr>
+          <w:lang w:val="en-US"/>
+        </w:rPr>
+        <w:t>t n</w:t>
+      </w:r>
+      <w:r>
+        <w:rPr>
+          <w:lang w:val="en-US"/>
+        </w:rPr>
+        <w:t>ú</w:t>
+      </w:r>
+      <w:r>
+        <w:rPr>
+          <w:lang w:val="en-US"/>
+        </w:rPr>
+        <w:t>t ch</w:t>
+      </w:r>
+      <w:r>
+        <w:rPr>
+          <w:lang w:val="en-US"/>
+        </w:rPr>
+        <w:t>ọ</w:t>
+      </w:r>
+      <w:r>
+        <w:rPr>
+          <w:lang w:val="en-US"/>
+        </w:rPr>
+        <w:t xml:space="preserve">n </w:t>
+      </w:r>
+      <w:r>
+        <w:rPr>
+          <w:lang w:val="en-US"/>
+        </w:rPr>
+        <w:t>ả</w:t>
+      </w:r>
+      <w:r>
+        <w:rPr>
+          <w:lang w:val="en-US"/>
+        </w:rPr>
+        <w:t xml:space="preserve">nh &gt; </w:t>
+      </w:r>
+      <w:r>
+        <w:rPr>
+          <w:lang w:val="en-US"/>
+        </w:rPr>
+        <w:t>vi</w:t>
+      </w:r>
+      <w:r>
+        <w:rPr>
+          <w:lang w:val="en-US"/>
+        </w:rPr>
+        <w:t>ế</w:t>
+      </w:r>
+      <w:r>
+        <w:rPr>
+          <w:lang w:val="en-US"/>
+        </w:rPr>
+        <w:t>t s</w:t>
+      </w:r>
+      <w:r>
+        <w:rPr>
+          <w:lang w:val="en-US"/>
+        </w:rPr>
+        <w:t>ự</w:t>
+      </w:r>
+      <w:r>
+        <w:rPr>
+          <w:lang w:val="en-US"/>
+        </w:rPr>
+        <w:t xml:space="preserve"> ki</w:t>
+      </w:r>
+      <w:r>
+        <w:rPr>
+          <w:lang w:val="en-US"/>
+        </w:rPr>
+        <w:t>ệ</w:t>
+      </w:r>
+      <w:r>
+        <w:rPr>
+          <w:lang w:val="en-US"/>
+        </w:rPr>
+        <w:t>n v</w:t>
+      </w:r>
+      <w:r>
+        <w:rPr>
+          <w:lang w:val="en-US"/>
+        </w:rPr>
+        <w:t>à</w:t>
+      </w:r>
+      <w:r>
+        <w:rPr>
+          <w:lang w:val="en-US"/>
+        </w:rPr>
+        <w:t>o AddController ChooseImage &gt; t</w:t>
+      </w:r>
+      <w:r>
+        <w:rPr>
+          <w:lang w:val="en-US"/>
+        </w:rPr>
+        <w:t>í</w:t>
+      </w:r>
+      <w:r>
+        <w:rPr>
+          <w:lang w:val="en-US"/>
+        </w:rPr>
+        <w:t>ch h</w:t>
+      </w:r>
+      <w:r>
+        <w:rPr>
+          <w:lang w:val="en-US"/>
+        </w:rPr>
+        <w:t>ợ</w:t>
+      </w:r>
+      <w:r>
+        <w:rPr>
+          <w:lang w:val="en-US"/>
+        </w:rPr>
+        <w:t>p v</w:t>
+      </w:r>
+      <w:r>
+        <w:rPr>
+          <w:lang w:val="en-US"/>
+        </w:rPr>
+        <w:t>à</w:t>
+      </w:r>
+      <w:r>
+        <w:rPr>
+          <w:lang w:val="en-US"/>
+        </w:rPr>
+        <w:t>o ckeditor them v</w:t>
+      </w:r>
+      <w:r>
+        <w:rPr>
+          <w:lang w:val="en-US"/>
+        </w:rPr>
+        <w:t>à</w:t>
+      </w:r>
+      <w:r>
+        <w:rPr>
+          <w:lang w:val="en-US"/>
+        </w:rPr>
+        <w:t>o config c</w:t>
+      </w:r>
+      <w:r>
+        <w:rPr>
+          <w:lang w:val="en-US"/>
+        </w:rPr>
+        <w:t>ủ</w:t>
+      </w:r>
+      <w:r>
+        <w:rPr>
+          <w:lang w:val="en-US"/>
+        </w:rPr>
+        <w:t>a ckeditor &gt; ch</w:t>
+      </w:r>
+      <w:r>
+        <w:rPr>
+          <w:lang w:val="en-US"/>
+        </w:rPr>
+        <w:t>ỉ</w:t>
+      </w:r>
+      <w:r>
+        <w:rPr>
+          <w:lang w:val="en-US"/>
+        </w:rPr>
+        <w:t>nh ignore cho c</w:t>
+      </w:r>
+      <w:r>
+        <w:rPr>
+          <w:lang w:val="en-US"/>
+        </w:rPr>
+        <w:t>á</w:t>
+      </w:r>
+      <w:r>
+        <w:rPr>
+          <w:lang w:val="en-US"/>
+        </w:rPr>
+        <w:t>c file trong th</w:t>
+      </w:r>
+      <w:r>
+        <w:rPr>
+          <w:lang w:val="en-US"/>
+        </w:rPr>
+        <w:t>ư</w:t>
+      </w:r>
+      <w:r>
+        <w:rPr>
+          <w:lang w:val="en-US"/>
+        </w:rPr>
+        <w:t xml:space="preserve">  m</w:t>
+      </w:r>
+      <w:r>
+        <w:rPr>
+          <w:lang w:val="en-US"/>
+        </w:rPr>
+        <w:t>ụ</w:t>
+      </w:r>
+      <w:r>
+        <w:rPr>
+          <w:lang w:val="en-US"/>
+        </w:rPr>
+        <w:t>c UploadedFiles</w:t>
+      </w:r>
+    </w:p>
+    <w:p>
+      <w:pPr>
+        <w:pStyle w:val="NoSpacing"/>
+        <w:rPr>
+          <w:lang w:val="en-US"/>
+        </w:rPr>
+      </w:pPr>
+    </w:p>
+    <w:p>
+      <w:pPr>
+        <w:pStyle w:val="NoSpacing"/>
+        <w:rPr>
+          <w:lang w:val="en-US"/>
+        </w:rPr>
+      </w:pPr>
+      <w:r>
+        <w:rPr>
+          <w:lang w:val="en-US"/>
+        </w:rPr>
+        <w:t>B</w:t>
+      </w:r>
+      <w:r>
+        <w:rPr>
+          <w:lang w:val="en-US"/>
+        </w:rPr>
+        <w:t>à</w:t>
+      </w:r>
+      <w:r>
+        <w:rPr>
+          <w:lang w:val="en-US"/>
+        </w:rPr>
+        <w:t>i 35: Qu</w:t>
+      </w:r>
+      <w:r>
+        <w:rPr>
+          <w:lang w:val="en-US"/>
+        </w:rPr>
+        <w:t>ả</w:t>
+      </w:r>
+      <w:r>
+        <w:rPr>
+          <w:lang w:val="en-US"/>
+        </w:rPr>
+        <w:t>n l</w:t>
+      </w:r>
+      <w:r>
+        <w:rPr>
+          <w:lang w:val="en-US"/>
+        </w:rPr>
+        <w:t>ý</w:t>
+      </w:r>
+      <w:r>
+        <w:rPr>
+          <w:lang w:val="en-US"/>
+        </w:rPr>
+        <w:t xml:space="preserve"> tag cho t</w:t>
       </w:r>
       <w:r>
         <w:rPr>
@@ -15277,7 +16504,95 @@
         <w:rPr>
           <w:lang w:val="en-US"/>
         </w:rPr>
-        <w:t xml:space="preserve"> productcategoryAdd &gt; th</w:t>
+        <w:t>ng s</w:t>
+      </w:r>
+      <w:r>
+        <w:rPr>
+          <w:lang w:val="en-US"/>
+        </w:rPr>
+        <w:t>ả</w:t>
+      </w:r>
+      <w:r>
+        <w:rPr>
+          <w:lang w:val="en-US"/>
+        </w:rPr>
+        <w:t>n ph</w:t>
+      </w:r>
+      <w:r>
+        <w:rPr>
+          <w:lang w:val="en-US"/>
+        </w:rPr>
+        <w:t>ẩ</w:t>
+      </w:r>
+      <w:r>
+        <w:rPr>
+          <w:lang w:val="en-US"/>
+        </w:rPr>
+        <w:t xml:space="preserve">m </w:t>
+      </w:r>
+    </w:p>
+    <w:p>
+      <w:pPr>
+        <w:pStyle w:val="NoSpacing"/>
+        <w:rPr>
+          <w:lang w:val="en-US"/>
+        </w:rPr>
+      </w:pPr>
+    </w:p>
+    <w:p>
+      <w:pPr>
+        <w:pStyle w:val="NoSpacing"/>
+        <w:rPr>
+          <w:lang w:val="en-US"/>
+        </w:rPr>
+      </w:pPr>
+      <w:r>
+        <w:rPr>
+          <w:lang w:val="en-US"/>
+        </w:rPr>
+        <w:t>Th</w:t>
+      </w:r>
+      <w:r>
+        <w:rPr>
+          <w:lang w:val="en-US"/>
+        </w:rPr>
+        <w:t>ự</w:t>
+      </w:r>
+      <w:r>
+        <w:rPr>
+          <w:lang w:val="en-US"/>
+        </w:rPr>
+        <w:t>c h</w:t>
+      </w:r>
+      <w:r>
+        <w:rPr>
+          <w:lang w:val="en-US"/>
+        </w:rPr>
+        <w:t>à</w:t>
+      </w:r>
+      <w:r>
+        <w:rPr>
+          <w:lang w:val="en-US"/>
+        </w:rPr>
+        <w:t>nh: V</w:t>
+      </w:r>
+      <w:r>
+        <w:rPr>
+          <w:lang w:val="en-US"/>
+        </w:rPr>
+        <w:t>à</w:t>
+      </w:r>
+      <w:r>
+        <w:rPr>
+          <w:lang w:val="en-US"/>
+        </w:rPr>
+        <w:t>o view productAddView</w:t>
+      </w:r>
+      <w:r>
+        <w:rPr>
+          <w:lang w:val="en-US"/>
+        </w:rPr>
+        <w:t>th</w:t>
       </w:r>
       <w:r>
         <w:rPr>
@@ -15289,19 +16604,391 @@
         <w:rPr>
           <w:lang w:val="en-US"/>
         </w:rPr>
-        <w:t>m view v</w:t>
-      </w:r>
-      <w:r>
-        <w:rPr>
-          <w:lang w:val="en-US"/>
-        </w:rPr>
-        <w:t>à</w:t>
-      </w:r>
-      <w:r>
-        <w:rPr>
-          <w:lang w:val="en-US"/>
-        </w:rPr>
-        <w:t xml:space="preserve"> controller m</w:t>
+        <w:t>m tr</w:t>
+      </w:r>
+      <w:r>
+        <w:rPr>
+          <w:lang w:val="en-US"/>
+        </w:rPr>
+        <w:t>ườ</w:t>
+      </w:r>
+      <w:r>
+        <w:rPr>
+          <w:lang w:val="en-US"/>
+        </w:rPr>
+        <w:t>ng Tags &gt; th</w:t>
+      </w:r>
+      <w:r>
+        <w:rPr>
+          <w:lang w:val="en-US"/>
+        </w:rPr>
+        <w:t>ê</w:t>
+      </w:r>
+      <w:r>
+        <w:rPr>
+          <w:lang w:val="en-US"/>
+        </w:rPr>
+        <w:t>m tr</w:t>
+      </w:r>
+      <w:r>
+        <w:rPr>
+          <w:lang w:val="en-US"/>
+        </w:rPr>
+        <w:t>ườ</w:t>
+      </w:r>
+      <w:r>
+        <w:rPr>
+          <w:lang w:val="en-US"/>
+        </w:rPr>
+        <w:t>ng Tags v</w:t>
+      </w:r>
+      <w:r>
+        <w:rPr>
+          <w:lang w:val="en-US"/>
+        </w:rPr>
+        <w:t>à</w:t>
+      </w:r>
+      <w:r>
+        <w:rPr>
+          <w:lang w:val="en-US"/>
+        </w:rPr>
+        <w:t>o Product.cs Model &gt; add migration AddTagField v</w:t>
+      </w:r>
+      <w:r>
+        <w:rPr>
+          <w:lang w:val="en-US"/>
+        </w:rPr>
+        <w:t>à</w:t>
+      </w:r>
+      <w:r>
+        <w:rPr>
+          <w:lang w:val="en-US"/>
+        </w:rPr>
+        <w:t xml:space="preserve"> update database </w:t>
+      </w:r>
+      <w:r>
+        <w:rPr>
+          <w:lang w:val="en-US"/>
+        </w:rPr>
+        <w:t>để</w:t>
+      </w:r>
+      <w:r>
+        <w:rPr>
+          <w:lang w:val="en-US"/>
+        </w:rPr>
+        <w:t xml:space="preserve"> c</w:t>
+      </w:r>
+      <w:r>
+        <w:rPr>
+          <w:lang w:val="en-US"/>
+        </w:rPr>
+        <w:t>ậ</w:t>
+      </w:r>
+      <w:r>
+        <w:rPr>
+          <w:lang w:val="en-US"/>
+        </w:rPr>
+        <w:t>p nh</w:t>
+      </w:r>
+      <w:r>
+        <w:rPr>
+          <w:lang w:val="en-US"/>
+        </w:rPr>
+        <w:t>ậ</w:t>
+      </w:r>
+      <w:r>
+        <w:rPr>
+          <w:lang w:val="en-US"/>
+        </w:rPr>
+        <w:t>t db &gt; C</w:t>
+      </w:r>
+      <w:r>
+        <w:rPr>
+          <w:lang w:val="en-US"/>
+        </w:rPr>
+        <w:t>ậ</w:t>
+      </w:r>
+      <w:r>
+        <w:rPr>
+          <w:lang w:val="en-US"/>
+        </w:rPr>
+        <w:t>p nh</w:t>
+      </w:r>
+      <w:r>
+        <w:rPr>
+          <w:lang w:val="en-US"/>
+        </w:rPr>
+        <w:t>ậ</w:t>
+      </w:r>
+      <w:r>
+        <w:rPr>
+          <w:lang w:val="en-US"/>
+        </w:rPr>
+        <w:t>t infrastructure, entityExtensions th</w:t>
+      </w:r>
+      <w:r>
+        <w:rPr>
+          <w:lang w:val="en-US"/>
+        </w:rPr>
+        <w:t>ê</w:t>
+      </w:r>
+      <w:r>
+        <w:rPr>
+          <w:lang w:val="en-US"/>
+        </w:rPr>
+        <w:t>m tr</w:t>
+      </w:r>
+      <w:r>
+        <w:rPr>
+          <w:lang w:val="en-US"/>
+        </w:rPr>
+        <w:t>ườ</w:t>
+      </w:r>
+      <w:r>
+        <w:rPr>
+          <w:lang w:val="en-US"/>
+        </w:rPr>
+        <w:t xml:space="preserve">ng Tags &gt; </w:t>
+      </w:r>
+      <w:r>
+        <w:rPr>
+          <w:lang w:val="en-US"/>
+        </w:rPr>
+        <w:t>V</w:t>
+      </w:r>
+      <w:r>
+        <w:rPr>
+          <w:lang w:val="en-US"/>
+        </w:rPr>
+        <w:t>à</w:t>
+      </w:r>
+      <w:r>
+        <w:rPr>
+          <w:lang w:val="en-US"/>
+        </w:rPr>
+        <w:t>o API v</w:t>
+      </w:r>
+      <w:r>
+        <w:rPr>
+          <w:lang w:val="en-US"/>
+        </w:rPr>
+        <w:t>à</w:t>
+      </w:r>
+      <w:r>
+        <w:rPr>
+          <w:lang w:val="en-US"/>
+        </w:rPr>
+        <w:t xml:space="preserve"> th</w:t>
+      </w:r>
+      <w:r>
+        <w:rPr>
+          <w:lang w:val="en-US"/>
+        </w:rPr>
+        <w:t>ê</w:t>
+      </w:r>
+      <w:r>
+        <w:rPr>
+          <w:lang w:val="en-US"/>
+        </w:rPr>
+        <w:t>m ph</w:t>
+      </w:r>
+      <w:r>
+        <w:rPr>
+          <w:lang w:val="en-US"/>
+        </w:rPr>
+        <w:t>ươ</w:t>
+      </w:r>
+      <w:r>
+        <w:rPr>
+          <w:lang w:val="en-US"/>
+        </w:rPr>
+        <w:t>ng th</w:t>
+      </w:r>
+      <w:r>
+        <w:rPr>
+          <w:lang w:val="en-US"/>
+        </w:rPr>
+        <w:t>ứ</w:t>
+      </w:r>
+      <w:r>
+        <w:rPr>
+          <w:lang w:val="en-US"/>
+        </w:rPr>
+        <w:t>c v</w:t>
+      </w:r>
+      <w:r>
+        <w:rPr>
+          <w:lang w:val="en-US"/>
+        </w:rPr>
+        <w:t>à</w:t>
+      </w:r>
+      <w:r>
+        <w:rPr>
+          <w:lang w:val="en-US"/>
+        </w:rPr>
+        <w:t>o Services g</w:t>
+      </w:r>
+      <w:r>
+        <w:rPr>
+          <w:lang w:val="en-US"/>
+        </w:rPr>
+        <w:t>ố</w:t>
+      </w:r>
+      <w:r>
+        <w:rPr>
+          <w:lang w:val="en-US"/>
+        </w:rPr>
+        <w:t>c Add &gt; T</w:t>
+      </w:r>
+      <w:r>
+        <w:rPr>
+          <w:lang w:val="en-US"/>
+        </w:rPr>
+        <w:t>ạ</w:t>
+      </w:r>
+      <w:r>
+        <w:rPr>
+          <w:lang w:val="en-US"/>
+        </w:rPr>
+        <w:t xml:space="preserve">o Class StringHelper trong Common </w:t>
+      </w:r>
+      <w:r>
+        <w:rPr>
+          <w:lang w:val="en-US"/>
+        </w:rPr>
+        <w:t>để</w:t>
+      </w:r>
+      <w:r>
+        <w:rPr>
+          <w:lang w:val="en-US"/>
+        </w:rPr>
+        <w:t xml:space="preserve"> chuy</w:t>
+      </w:r>
+      <w:r>
+        <w:rPr>
+          <w:lang w:val="en-US"/>
+        </w:rPr>
+        <w:t>ể</w:t>
+      </w:r>
+      <w:r>
+        <w:rPr>
+          <w:lang w:val="en-US"/>
+        </w:rPr>
+        <w:t xml:space="preserve">n </w:t>
+      </w:r>
+      <w:r>
+        <w:rPr>
+          <w:lang w:val="en-US"/>
+        </w:rPr>
+        <w:t>đổ</w:t>
+      </w:r>
+      <w:r>
+        <w:rPr>
+          <w:lang w:val="en-US"/>
+        </w:rPr>
+        <w:t>i &gt; ti</w:t>
+      </w:r>
+      <w:r>
+        <w:rPr>
+          <w:lang w:val="en-US"/>
+        </w:rPr>
+        <w:t>ế</w:t>
+      </w:r>
+      <w:r>
+        <w:rPr>
+          <w:lang w:val="en-US"/>
+        </w:rPr>
+        <w:t>p t</w:t>
+      </w:r>
+      <w:r>
+        <w:rPr>
+          <w:lang w:val="en-US"/>
+        </w:rPr>
+        <w:t>ụ</w:t>
+      </w:r>
+      <w:r>
+        <w:rPr>
+          <w:lang w:val="en-US"/>
+        </w:rPr>
+        <w:t>c tri</w:t>
+      </w:r>
+      <w:r>
+        <w:rPr>
+          <w:lang w:val="en-US"/>
+        </w:rPr>
+        <w:t>ể</w:t>
+      </w:r>
+      <w:r>
+        <w:rPr>
+          <w:lang w:val="en-US"/>
+        </w:rPr>
+        <w:t>n khai ph</w:t>
+      </w:r>
+      <w:r>
+        <w:rPr>
+          <w:lang w:val="en-US"/>
+        </w:rPr>
+        <w:t>ướ</w:t>
+      </w:r>
+      <w:r>
+        <w:rPr>
+          <w:lang w:val="en-US"/>
+        </w:rPr>
+        <w:t>c th</w:t>
+      </w:r>
+      <w:r>
+        <w:rPr>
+          <w:lang w:val="en-US"/>
+        </w:rPr>
+        <w:t>ứ</w:t>
+      </w:r>
+      <w:r>
+        <w:rPr>
+          <w:lang w:val="en-US"/>
+        </w:rPr>
+        <w:t>c v</w:t>
+      </w:r>
+      <w:r>
+        <w:rPr>
+          <w:lang w:val="en-US"/>
+        </w:rPr>
+        <w:t>à</w:t>
+      </w:r>
+      <w:r>
+        <w:rPr>
+          <w:lang w:val="en-US"/>
+        </w:rPr>
+        <w:t>o ProductService, ti</w:t>
+      </w:r>
+      <w:r>
+        <w:rPr>
+          <w:lang w:val="en-US"/>
+        </w:rPr>
+        <w:t>ê</w:t>
+      </w:r>
+      <w:r>
+        <w:rPr>
+          <w:lang w:val="en-US"/>
+        </w:rPr>
+        <w:t>m dependence injection</w:t>
+      </w:r>
+      <w:r>
+        <w:rPr>
+          <w:lang w:val="en-US"/>
+        </w:rPr>
+        <w:t xml:space="preserve"> &gt; th</w:t>
+      </w:r>
+      <w:r>
+        <w:rPr>
+          <w:lang w:val="en-US"/>
+        </w:rPr>
+        <w:t>ê</w:t>
+      </w:r>
+      <w:r>
+        <w:rPr>
+          <w:lang w:val="en-US"/>
+        </w:rPr>
+        <w:t>m l</w:t>
       </w:r>
       <w:r>
         <w:rPr>
@@ -15313,19 +17000,181 @@
         <w:rPr>
           <w:lang w:val="en-US"/>
         </w:rPr>
-        <w:t>i v</w:t>
-      </w:r>
-      <w:r>
-        <w:rPr>
-          <w:lang w:val="en-US"/>
-        </w:rPr>
-        <w:t>à</w:t>
-      </w:r>
-      <w:r>
-        <w:rPr>
-          <w:lang w:val="en-US"/>
-        </w:rPr>
-        <w:t>o products.module.js &gt; nh</w:t>
+        <w:t>p CommonConstants v</w:t>
+      </w:r>
+      <w:r>
+        <w:rPr>
+          <w:lang w:val="en-US"/>
+        </w:rPr>
+        <w:t>à</w:t>
+      </w:r>
+      <w:r>
+        <w:rPr>
+          <w:lang w:val="en-US"/>
+        </w:rPr>
+        <w:t>o Common &gt; frontEnd th</w:t>
+      </w:r>
+      <w:r>
+        <w:rPr>
+          <w:lang w:val="en-US"/>
+        </w:rPr>
+        <w:t>ê</w:t>
+      </w:r>
+      <w:r>
+        <w:rPr>
+          <w:lang w:val="en-US"/>
+        </w:rPr>
+        <w:t>m ph</w:t>
+      </w:r>
+      <w:r>
+        <w:rPr>
+          <w:lang w:val="en-US"/>
+        </w:rPr>
+        <w:t>ươ</w:t>
+      </w:r>
+      <w:r>
+        <w:rPr>
+          <w:lang w:val="en-US"/>
+        </w:rPr>
+        <w:t>ng th</w:t>
+      </w:r>
+      <w:r>
+        <w:rPr>
+          <w:lang w:val="en-US"/>
+        </w:rPr>
+        <w:t>ứ</w:t>
+      </w:r>
+      <w:r>
+        <w:rPr>
+          <w:lang w:val="en-US"/>
+        </w:rPr>
+        <w:t>c v</w:t>
+      </w:r>
+      <w:r>
+        <w:rPr>
+          <w:lang w:val="en-US"/>
+        </w:rPr>
+        <w:t>à</w:t>
+      </w:r>
+      <w:r>
+        <w:rPr>
+          <w:lang w:val="en-US"/>
+        </w:rPr>
+        <w:t>o productAddController &gt; l</w:t>
+      </w:r>
+      <w:r>
+        <w:rPr>
+          <w:lang w:val="en-US"/>
+        </w:rPr>
+        <w:t>ấ</w:t>
+      </w:r>
+      <w:r>
+        <w:rPr>
+          <w:lang w:val="en-US"/>
+        </w:rPr>
+        <w:t>y ph</w:t>
+      </w:r>
+      <w:r>
+        <w:rPr>
+          <w:lang w:val="en-US"/>
+        </w:rPr>
+        <w:t>ươ</w:t>
+      </w:r>
+      <w:r>
+        <w:rPr>
+          <w:lang w:val="en-US"/>
+        </w:rPr>
+        <w:t>ng th</w:t>
+      </w:r>
+      <w:r>
+        <w:rPr>
+          <w:lang w:val="en-US"/>
+        </w:rPr>
+        <w:t>ứ</w:t>
+      </w:r>
+      <w:r>
+        <w:rPr>
+          <w:lang w:val="en-US"/>
+        </w:rPr>
+        <w:t>c GetTitleSeo t</w:t>
+      </w:r>
+      <w:r>
+        <w:rPr>
+          <w:lang w:val="en-US"/>
+        </w:rPr>
+        <w:t>ừ</w:t>
+      </w:r>
+      <w:r>
+        <w:rPr>
+          <w:lang w:val="en-US"/>
+        </w:rPr>
+        <w:t xml:space="preserve"> productCategoryEdit</w:t>
+      </w:r>
+      <w:r>
+        <w:rPr>
+          <w:lang w:val="en-US"/>
+        </w:rPr>
+        <w:t xml:space="preserve"> &gt; l</w:t>
+      </w:r>
+      <w:r>
+        <w:rPr>
+          <w:lang w:val="en-US"/>
+        </w:rPr>
+        <w:t>ư</w:t>
+      </w:r>
+      <w:r>
+        <w:rPr>
+          <w:lang w:val="en-US"/>
+        </w:rPr>
+        <w:t xml:space="preserve">u </w:t>
+      </w:r>
+      <w:r>
+        <w:rPr>
+          <w:lang w:val="en-US"/>
+        </w:rPr>
+        <w:t>ý</w:t>
+      </w:r>
+      <w:r>
+        <w:rPr>
+          <w:lang w:val="en-US"/>
+        </w:rPr>
+        <w:t xml:space="preserve"> them thu</w:t>
+      </w:r>
+      <w:r>
+        <w:rPr>
+          <w:lang w:val="en-US"/>
+        </w:rPr>
+        <w:t>ộ</w:t>
+      </w:r>
+      <w:r>
+        <w:rPr>
+          <w:lang w:val="en-US"/>
+        </w:rPr>
+        <w:t>c t</w:t>
+      </w:r>
+      <w:r>
+        <w:rPr>
+          <w:lang w:val="en-US"/>
+        </w:rPr>
+        <w:t>í</w:t>
+      </w:r>
+      <w:r>
+        <w:rPr>
+          <w:lang w:val="en-US"/>
+        </w:rPr>
+        <w:t>nh c</w:t>
+      </w:r>
+      <w:r>
+        <w:rPr>
+          <w:lang w:val="en-US"/>
+        </w:rPr>
+        <w:t>ủ</w:t>
+      </w:r>
+      <w:r>
+        <w:rPr>
+          <w:lang w:val="en-US"/>
+        </w:rPr>
+        <w:t>a n</w:t>
       </w:r>
       <w:r>
         <w:rPr>
@@ -15337,6 +17186,132 @@
         <w:rPr>
           <w:lang w:val="en-US"/>
         </w:rPr>
+        <w:t>t ch</w:t>
+      </w:r>
+      <w:r>
+        <w:rPr>
+          <w:lang w:val="en-US"/>
+        </w:rPr>
+        <w:t>ọ</w:t>
+      </w:r>
+      <w:r>
+        <w:rPr>
+          <w:lang w:val="en-US"/>
+        </w:rPr>
+        <w:t xml:space="preserve">n </w:t>
+      </w:r>
+      <w:r>
+        <w:rPr>
+          <w:lang w:val="en-US"/>
+        </w:rPr>
+        <w:t>ả</w:t>
+      </w:r>
+      <w:r>
+        <w:rPr>
+          <w:lang w:val="en-US"/>
+        </w:rPr>
+        <w:t>nh b</w:t>
+      </w:r>
+      <w:r>
+        <w:rPr>
+          <w:lang w:val="en-US"/>
+        </w:rPr>
+        <w:t>ằ</w:t>
+      </w:r>
+      <w:r>
+        <w:rPr>
+          <w:lang w:val="en-US"/>
+        </w:rPr>
+        <w:t xml:space="preserve">ng Button &gt; </w:t>
+      </w:r>
+      <w:r>
+        <w:rPr>
+          <w:lang w:val="en-US"/>
+        </w:rPr>
+        <w:t>them v</w:t>
+      </w:r>
+      <w:r>
+        <w:rPr>
+          <w:lang w:val="en-US"/>
+        </w:rPr>
+        <w:t>à</w:t>
+      </w:r>
+      <w:r>
+        <w:rPr>
+          <w:lang w:val="en-US"/>
+        </w:rPr>
+        <w:t>o productModule product_edit &gt; t</w:t>
+      </w:r>
+      <w:r>
+        <w:rPr>
+          <w:lang w:val="en-US"/>
+        </w:rPr>
+        <w:t>ạ</w:t>
+      </w:r>
+      <w:r>
+        <w:rPr>
+          <w:lang w:val="en-US"/>
+        </w:rPr>
+        <w:t>o m</w:t>
+      </w:r>
+      <w:r>
+        <w:rPr>
+          <w:lang w:val="en-US"/>
+        </w:rPr>
+        <w:t>ớ</w:t>
+      </w:r>
+      <w:r>
+        <w:rPr>
+          <w:lang w:val="en-US"/>
+        </w:rPr>
+        <w:t>i productEditController v</w:t>
+      </w:r>
+      <w:r>
+        <w:rPr>
+          <w:lang w:val="en-US"/>
+        </w:rPr>
+        <w:t>à</w:t>
+      </w:r>
+      <w:r>
+        <w:rPr>
+          <w:lang w:val="en-US"/>
+        </w:rPr>
+        <w:t xml:space="preserve"> View &gt; ki</w:t>
+      </w:r>
+      <w:r>
+        <w:rPr>
+          <w:lang w:val="en-US"/>
+        </w:rPr>
+        <w:t>ể</w:t>
+      </w:r>
+      <w:r>
+        <w:rPr>
+          <w:lang w:val="en-US"/>
+        </w:rPr>
+        <w:t xml:space="preserve">m tra </w:t>
+      </w:r>
+      <w:r>
+        <w:rPr>
+          <w:lang w:val="en-US"/>
+        </w:rPr>
+        <w:t>đã</w:t>
+      </w:r>
+      <w:r>
+        <w:rPr>
+          <w:lang w:val="en-US"/>
+        </w:rPr>
+        <w:t xml:space="preserve"> nh</w:t>
+      </w:r>
+      <w:r>
+        <w:rPr>
+          <w:lang w:val="en-US"/>
+        </w:rPr>
+        <w:t>ú</w:t>
+      </w:r>
+      <w:r>
+        <w:rPr>
+          <w:lang w:val="en-US"/>
+        </w:rPr>
         <w:t>ng v</w:t>
       </w:r>
       <w:r>
@@ -15361,43 +17336,55 @@
         <w:rPr>
           <w:lang w:val="en-US"/>
         </w:rPr>
-        <w:t>nh &gt; t</w:t>
-      </w:r>
-      <w:r>
-        <w:rPr>
-          <w:lang w:val="en-US"/>
-        </w:rPr>
-        <w:t>ạ</w:t>
-      </w:r>
-      <w:r>
-        <w:rPr>
-          <w:lang w:val="en-US"/>
-        </w:rPr>
-        <w:t>o API productController,copy t</w:t>
-      </w:r>
-      <w:r>
-        <w:rPr>
-          <w:lang w:val="en-US"/>
-        </w:rPr>
-        <w:t>ừ</w:t>
-      </w:r>
-      <w:r>
-        <w:rPr>
-          <w:lang w:val="en-US"/>
-        </w:rPr>
-        <w:t xml:space="preserve"> productCategoryController &gt; t</w:t>
-      </w:r>
-      <w:r>
-        <w:rPr>
-          <w:lang w:val="en-US"/>
-        </w:rPr>
-        <w:t>ạ</w:t>
-      </w:r>
-      <w:r>
-        <w:rPr>
-          <w:lang w:val="en-US"/>
-        </w:rPr>
-        <w:t>o productService &gt; th</w:t>
+        <w:t>nh controller m</w:t>
+      </w:r>
+      <w:r>
+        <w:rPr>
+          <w:lang w:val="en-US"/>
+        </w:rPr>
+        <w:t>ớ</w:t>
+      </w:r>
+      <w:r>
+        <w:rPr>
+          <w:lang w:val="en-US"/>
+        </w:rPr>
+        <w:t>i hay ch</w:t>
+      </w:r>
+      <w:r>
+        <w:rPr>
+          <w:lang w:val="en-US"/>
+        </w:rPr>
+        <w:t>ư</w:t>
+      </w:r>
+      <w:r>
+        <w:rPr>
+          <w:lang w:val="en-US"/>
+        </w:rPr>
+        <w:t>a &gt; l</w:t>
+      </w:r>
+      <w:r>
+        <w:rPr>
+          <w:lang w:val="en-US"/>
+        </w:rPr>
+        <w:t>ư</w:t>
+      </w:r>
+      <w:r>
+        <w:rPr>
+          <w:lang w:val="en-US"/>
+        </w:rPr>
+        <w:t xml:space="preserve">u </w:t>
+      </w:r>
+      <w:r>
+        <w:rPr>
+          <w:lang w:val="en-US"/>
+        </w:rPr>
+        <w:t>ý</w:t>
+      </w:r>
+      <w:r>
+        <w:rPr>
+          <w:lang w:val="en-US"/>
+        </w:rPr>
+        <w:t xml:space="preserve"> ti</w:t>
       </w:r>
       <w:r>
         <w:rPr>
@@ -15409,142 +17396,100 @@
         <w:rPr>
           <w:lang w:val="en-US"/>
         </w:rPr>
-        <w:t>m EntityExtensions.cs</w:t>
-      </w:r>
-      <w:r>
-        <w:rPr>
-          <w:lang w:val="en-US"/>
-        </w:rPr>
-        <w:t xml:space="preserve"> &gt; th</w:t>
-      </w:r>
-      <w:r>
-        <w:rPr>
-          <w:lang w:val="en-US"/>
-        </w:rPr>
-        <w:t>ê</w:t>
-      </w:r>
-      <w:r>
-        <w:rPr>
-          <w:lang w:val="en-US"/>
-        </w:rPr>
-        <w:t>m ckeditor v</w:t>
-      </w:r>
-      <w:r>
-        <w:rPr>
-          <w:lang w:val="en-US"/>
-        </w:rPr>
-        <w:t>à</w:t>
-      </w:r>
-      <w:r>
-        <w:rPr>
-          <w:lang w:val="en-US"/>
-        </w:rPr>
-        <w:t xml:space="preserve"> ng-ckeditor &gt; nh</w:t>
-      </w:r>
-      <w:r>
-        <w:rPr>
-          <w:lang w:val="en-US"/>
-        </w:rPr>
-        <w:t>ú</w:t>
-      </w:r>
-      <w:r>
-        <w:rPr>
-          <w:lang w:val="en-US"/>
-        </w:rPr>
-        <w:t>ng v</w:t>
-      </w:r>
-      <w:r>
-        <w:rPr>
-          <w:lang w:val="en-US"/>
-        </w:rPr>
-        <w:t>à</w:t>
-      </w:r>
-      <w:r>
-        <w:rPr>
-          <w:lang w:val="en-US"/>
-        </w:rPr>
-        <w:t>o i</w:t>
+        <w:t>m stateparam m</w:t>
+      </w:r>
+      <w:r>
+        <w:rPr>
+          <w:lang w:val="en-US"/>
+        </w:rPr>
+        <w:t>ộ</w:t>
+      </w:r>
+      <w:r>
+        <w:rPr>
+          <w:lang w:val="en-US"/>
+        </w:rPr>
+        <w:t>t th</w:t>
+      </w:r>
+      <w:r>
+        <w:rPr>
+          <w:lang w:val="en-US"/>
+        </w:rPr>
+        <w:t>à</w:t>
+      </w:r>
+      <w:r>
+        <w:rPr>
+          <w:lang w:val="en-US"/>
+        </w:rPr>
+        <w:t>nh ph</w:t>
+      </w:r>
+      <w:r>
+        <w:rPr>
+          <w:lang w:val="en-US"/>
+        </w:rPr>
+        <w:t>ầ</w:t>
+      </w:r>
+      <w:r>
+        <w:rPr>
+          <w:lang w:val="en-US"/>
+        </w:rPr>
+        <w:t>n c</w:t>
+      </w:r>
+      <w:r>
+        <w:rPr>
+          <w:lang w:val="en-US"/>
+        </w:rPr>
+        <w:t>ủ</w:t>
+      </w:r>
+      <w:r>
+        <w:rPr>
+          <w:lang w:val="en-US"/>
+        </w:rPr>
+        <w:t>a ui-router</w:t>
+      </w:r>
+      <w:r>
+        <w:rPr>
+          <w:lang w:val="en-US"/>
+        </w:rPr>
+        <w:t xml:space="preserve"> &gt; ki</w:t>
+      </w:r>
+      <w:r>
+        <w:rPr>
+          <w:lang w:val="en-US"/>
+        </w:rPr>
+        <w:t>ể</w:t>
+      </w:r>
+      <w:r>
+        <w:rPr>
+          <w:lang w:val="en-US"/>
+        </w:rPr>
+        <w:t>m tra v</w:t>
+      </w:r>
+      <w:r>
+        <w:rPr>
+          <w:lang w:val="en-US"/>
+        </w:rPr>
+        <w:t>à</w:t>
+      </w:r>
+      <w:r>
+        <w:rPr>
+          <w:lang w:val="en-US"/>
+        </w:rPr>
+        <w:t xml:space="preserve"> debug fix l</w:t>
+      </w:r>
+      <w:r>
+        <w:rPr>
+          <w:lang w:val="en-US"/>
+        </w:rPr>
+        <w:t>ỗ</w:t>
+      </w:r>
+      <w:r>
+        <w:rPr>
+          <w:lang w:val="en-US"/>
+        </w:rPr>
+        <w:t>i</w:t>
       </w:r>
       <w:bookmarkStart w:id="0" w:name="_GoBack"/>
       <w:bookmarkEnd w:id="0"/>
-      <w:r>
-        <w:rPr>
-          <w:lang w:val="en-US"/>
-        </w:rPr>
-        <w:t>ndex ch</w:t>
-      </w:r>
-      <w:r>
-        <w:rPr>
-          <w:lang w:val="en-US"/>
-        </w:rPr>
-        <w:t>í</w:t>
-      </w:r>
-      <w:r>
-        <w:rPr>
-          <w:lang w:val="en-US"/>
-        </w:rPr>
-        <w:t>nh &gt; include v</w:t>
-      </w:r>
-      <w:r>
-        <w:rPr>
-          <w:lang w:val="en-US"/>
-        </w:rPr>
-        <w:t>à</w:t>
-      </w:r>
-      <w:r>
-        <w:rPr>
-          <w:lang w:val="en-US"/>
-        </w:rPr>
-        <w:t>o common &gt; th</w:t>
-      </w:r>
-      <w:r>
-        <w:rPr>
-          <w:lang w:val="en-US"/>
-        </w:rPr>
-        <w:t>ê</w:t>
-      </w:r>
-      <w:r>
-        <w:rPr>
-          <w:lang w:val="en-US"/>
-        </w:rPr>
-        <w:t>m v</w:t>
-      </w:r>
-      <w:r>
-        <w:rPr>
-          <w:lang w:val="en-US"/>
-        </w:rPr>
-        <w:t>à</w:t>
-      </w:r>
-      <w:r>
-        <w:rPr>
-          <w:lang w:val="en-US"/>
-        </w:rPr>
-        <w:t>o view &gt; th</w:t>
-      </w:r>
-      <w:r>
-        <w:rPr>
-          <w:lang w:val="en-US"/>
-        </w:rPr>
-        <w:t>ê</w:t>
-      </w:r>
-      <w:r>
-        <w:rPr>
-          <w:lang w:val="en-US"/>
-        </w:rPr>
-        <w:t>m v</w:t>
-      </w:r>
-      <w:r>
-        <w:rPr>
-          <w:lang w:val="en-US"/>
-        </w:rPr>
-        <w:t>à</w:t>
-      </w:r>
-      <w:r>
-        <w:rPr>
-          <w:lang w:val="en-US"/>
-        </w:rPr>
-        <w:t>o controller</w:t>
-      </w:r>
     </w:p>
     <w:sectPr>
       <w:pgSz w:w="12240" w:h="15840"/>
@@ -15557,7 +17502,7 @@
 </file>
 
 <file path=word/numbering.xml><?xml version="1.0" encoding="utf-8"?>
-<w:numbering xmlns:wpc="http://schemas.microsoft.com/office/word/2010/wordprocessingCanvas" xmlns:cx="http://schemas.microsoft.com/office/drawing/2014/chartex" xmlns:cx1="http://schemas.microsoft.com/office/drawing/2015/9/8/chartex" xmlns:cx2="http://schemas.microsoft.com/office/drawing/2015/10/21/chartex" xmlns:cx3="http://schemas.microsoft.com/office/drawing/2016/5/9/chartex" xmlns:cx4="http://schemas.microsoft.com/office/drawing/2016/5/10/chartex" xmlns:cx5="http://schemas.microsoft.com/office/drawing/2016/5/11/chartex" xmlns:cx6="http://schemas.microsoft.com/office/drawing/2016/5/12/chartex" xmlns:cx7="http://schemas.microsoft.com/office/drawing/2016/5/13/chartex" xmlns:cx8="http://schemas.microsoft.com/office/drawing/2016/5/14/chartex" xmlns:mc="http://schemas.openxmlformats.org/markup-compatibility/2006" xmlns:aink="http://schemas.microsoft.com/office/drawing/2016/ink" xmlns:am3d="http://schemas.microsoft.com/office/drawing/2017/model3d" xmlns:o="urn:schemas-microsoft-com:office:office" xmlns:r="http://schemas.openxmlformats.org/officeDocument/2006/relationships" xmlns:m="http://schemas.openxmlformats.org/officeDocument/2006/math" xmlns:v="urn:schemas-microsoft-com:vml" xmlns:wp14="http://schemas.microsoft.com/office/word/2010/wordprocessingDrawing" xmlns:wp="http://schemas.openxmlformats.org/drawingml/2006/wordprocessingDrawing" xmlns:w10="urn:schemas-microsoft-com:office:word" xmlns:w="http://schemas.openxmlformats.org/wordprocessingml/2006/main" xmlns:w14="http://schemas.microsoft.com/office/word/2010/wordml" xmlns:w15="http://schemas.microsoft.com/office/word/2012/wordml" xmlns:w16cid="http://schemas.microsoft.com/office/word/2016/wordml/cid" xmlns:w16se="http://schemas.microsoft.com/office/word/2015/wordml/symex" xmlns:wpg="http://schemas.microsoft.com/office/word/2010/wordprocessingGroup" xmlns:wpi="http://schemas.microsoft.com/office/word/2010/wordprocessingInk" xmlns:wne="http://schemas.microsoft.com/office/word/2006/wordml" xmlns:wps="http://schemas.microsoft.com/office/word/2010/wordprocessingShape" mc:Ignorable="w14 w15 w16se w16cid wp14">
+<w:numbering xmlns:wpc="http://schemas.microsoft.com/office/word/2010/wordprocessingCanvas" xmlns:cx="http://schemas.microsoft.com/office/drawing/2014/chartex" xmlns:mc="http://schemas.openxmlformats.org/markup-compatibility/2006" xmlns:o="urn:schemas-microsoft-com:office:office" xmlns:r="http://schemas.openxmlformats.org/officeDocument/2006/relationships" xmlns:m="http://schemas.openxmlformats.org/officeDocument/2006/math" xmlns:v="urn:schemas-microsoft-com:vml" xmlns:wp14="http://schemas.microsoft.com/office/word/2010/wordprocessingDrawing" xmlns:wp="http://schemas.openxmlformats.org/drawingml/2006/wordprocessingDrawing" xmlns:w10="urn:schemas-microsoft-com:office:word" xmlns:w="http://schemas.openxmlformats.org/wordprocessingml/2006/main" xmlns:w14="http://schemas.microsoft.com/office/word/2010/wordml" xmlns:w15="http://schemas.microsoft.com/office/word/2012/wordml" xmlns:w16se="http://schemas.microsoft.com/office/word/2015/wordml/symex" xmlns:wpg="http://schemas.microsoft.com/office/word/2010/wordprocessingGroup" xmlns:wpi="http://schemas.microsoft.com/office/word/2010/wordprocessingInk" xmlns:wne="http://schemas.microsoft.com/office/word/2006/wordml" xmlns:wps="http://schemas.microsoft.com/office/word/2010/wordprocessingShape" mc:Ignorable="w14 w15 w16se wp14">
   <w:abstractNum w:abstractNumId="0" w15:restartNumberingAfterBreak="0">
     <w:nsid w:val="15162465"/>
     <w:multiLevelType w:val="hybridMultilevel"/>
@@ -15769,7 +17714,7 @@
 </file>
 
 <file path=word/styles.xml><?xml version="1.0" encoding="utf-8"?>
-<w:styles xmlns:mc="http://schemas.openxmlformats.org/markup-compatibility/2006" xmlns:r="http://schemas.openxmlformats.org/officeDocument/2006/relationships" xmlns:w="http://schemas.openxmlformats.org/wordprocessingml/2006/main" xmlns:w14="http://schemas.microsoft.com/office/word/2010/wordml" xmlns:w15="http://schemas.microsoft.com/office/word/2012/wordml" xmlns:w16cid="http://schemas.microsoft.com/office/word/2016/wordml/cid" xmlns:w16se="http://schemas.microsoft.com/office/word/2015/wordml/symex" mc:Ignorable="w14 w15 w16se w16cid">
+<w:styles xmlns:mc="http://schemas.openxmlformats.org/markup-compatibility/2006" xmlns:r="http://schemas.openxmlformats.org/officeDocument/2006/relationships" xmlns:w="http://schemas.openxmlformats.org/wordprocessingml/2006/main" xmlns:w14="http://schemas.microsoft.com/office/word/2010/wordml" xmlns:w15="http://schemas.microsoft.com/office/word/2012/wordml" xmlns:w16se="http://schemas.microsoft.com/office/word/2015/wordml/symex" mc:Ignorable="w14 w15 w16se">
   <w:docDefaults>
     <w:rPrDefault>
       <w:rPr>
@@ -15785,7 +17730,7 @@
       </w:pPr>
     </w:pPrDefault>
   </w:docDefaults>
-  <w:latentStyles w:defLockedState="0" w:defUIPriority="99" w:defSemiHidden="0" w:defUnhideWhenUsed="0" w:defQFormat="0" w:count="375">
+  <w:latentStyles w:defLockedState="0" w:defUIPriority="99" w:defSemiHidden="0" w:defUnhideWhenUsed="0" w:defQFormat="0" w:count="371">
     <w:lsdException w:name="Normal" w:uiPriority="0" w:qFormat="1"/>
     <w:lsdException w:name="heading 1" w:uiPriority="9" w:qFormat="1"/>
     <w:lsdException w:name="heading 2" w:semiHidden="1" w:uiPriority="9" w:unhideWhenUsed="1" w:qFormat="1"/>
@@ -16157,22 +18102,18 @@
     <w:lsdException w:name="List Table 5 Dark Accent 6" w:uiPriority="50"/>
     <w:lsdException w:name="List Table 6 Colorful Accent 6" w:uiPriority="51"/>
     <w:lsdException w:name="List Table 7 Colorful Accent 6" w:uiPriority="52"/>
-    <w:lsdException w:name="Mention" w:semiHidden="1" w:unhideWhenUsed="1"/>
-    <w:lsdException w:name="Smart Hyperlink" w:semiHidden="1" w:unhideWhenUsed="1"/>
-    <w:lsdException w:name="Hashtag" w:semiHidden="1" w:unhideWhenUsed="1"/>
-    <w:lsdException w:name="Unresolved Mention" w:semiHidden="1" w:unhideWhenUsed="1"/>
   </w:latentStyles>
-  <w:style w:type="paragraph" w:default="1" w:styleId="Binhthng">
+  <w:style w:type="paragraph" w:default="1" w:styleId="Normal">
     <w:name w:val="Normal"/>
     <w:qFormat/>
   </w:style>
-  <w:style w:type="character" w:default="1" w:styleId="Phngmcinhcuaoanvn">
+  <w:style w:type="character" w:default="1" w:styleId="DefaultParagraphFont">
     <w:name w:val="Default Paragraph Font"/>
     <w:uiPriority w:val="1"/>
     <w:semiHidden/>
     <w:unhideWhenUsed/>
   </w:style>
-  <w:style w:type="table" w:default="1" w:styleId="BangThngthng">
+  <w:style w:type="table" w:default="1" w:styleId="TableNormal">
     <w:name w:val="Normal Table"/>
     <w:uiPriority w:val="99"/>
     <w:semiHidden/>
@@ -16187,15 +18128,15 @@
       </w:tblCellMar>
     </w:tblPr>
   </w:style>
-  <w:style w:type="numbering" w:default="1" w:styleId="Khngco">
+  <w:style w:type="numbering" w:default="1" w:styleId="NoList">
     <w:name w:val="No List"/>
     <w:uiPriority w:val="99"/>
     <w:semiHidden/>
     <w:unhideWhenUsed/>
   </w:style>
-  <w:style w:type="paragraph" w:styleId="oancuaDanhsach">
+  <w:style w:type="paragraph" w:styleId="ListParagraph">
     <w:name w:val="List Paragraph"/>
-    <w:basedOn w:val="Binhthng"/>
+    <w:basedOn w:val="Normal"/>
     <w:uiPriority w:val="34"/>
     <w:qFormat/>
     <w:rsid w:val="009A0E24"/>
@@ -16204,7 +18145,7 @@
       <w:contextualSpacing/>
     </w:pPr>
   </w:style>
-  <w:style w:type="paragraph" w:styleId="KhngDncch">
+  <w:style w:type="paragraph" w:styleId="NoSpacing">
     <w:name w:val="No Spacing"/>
     <w:uiPriority w:val="1"/>
     <w:qFormat/>
@@ -16516,7 +18457,7 @@
 </file>
 
 <file path=customXml/itemProps1.xml><?xml version="1.0" encoding="utf-8"?>
-<ds:datastoreItem xmlns:ds="http://schemas.openxmlformats.org/officeDocument/2006/customXml" ds:itemID="{EB0C3CE1-777A-45B0-AD8C-19556D14E252}">
+<ds:datastoreItem xmlns:ds="http://schemas.openxmlformats.org/officeDocument/2006/customXml" ds:itemID="{58BA12E1-E6A2-484D-BBCE-8E8496CF8259}">
   <ds:schemaRefs>
     <ds:schemaRef ds:uri="http://schemas.openxmlformats.org/officeDocument/2006/bibliography"/>
   </ds:schemaRefs>

</xml_diff>

<commit_message>
add client layout resource
</commit_message>
<xml_diff>
--- a/BaiHoc.docx
+++ b/BaiHoc.docx
@@ -100,7 +100,23 @@
           <w:rFonts w:asciiTheme="majorHAnsi" w:hAnsiTheme="majorHAnsi" w:cstheme="majorHAnsi"/>
           <w:lang w:val="en-US"/>
         </w:rPr>
-        <w:t>Bước 1 vào nuget cài 3 thư viện autofac,autofacmvc,autofacwebapi2</w:t>
+        <w:t xml:space="preserve">Bước 1 vào nuget cài 3 thư viện </w:t>
+      </w:r>
+      <w:proofErr w:type="gramStart"/>
+      <w:r>
+        <w:rPr>
+          <w:rFonts w:asciiTheme="majorHAnsi" w:hAnsiTheme="majorHAnsi" w:cstheme="majorHAnsi"/>
+          <w:lang w:val="en-US"/>
+        </w:rPr>
+        <w:t>autofac,autofacmvc</w:t>
+      </w:r>
+      <w:proofErr w:type="gramEnd"/>
+      <w:r>
+        <w:rPr>
+          <w:rFonts w:asciiTheme="majorHAnsi" w:hAnsiTheme="majorHAnsi" w:cstheme="majorHAnsi"/>
+          <w:lang w:val="en-US"/>
+        </w:rPr>
+        <w:t>,autofacwebapi2</w:t>
       </w:r>
     </w:p>
     <w:p>
@@ -160,8 +176,17 @@
           <w:rFonts w:asciiTheme="majorHAnsi" w:hAnsiTheme="majorHAnsi" w:cstheme="majorHAnsi"/>
           <w:lang w:val="en-US"/>
         </w:rPr>
-        <w:t>Cài đặt NuGet Microsoft.Owin.Host.SystemWeb</w:t>
-      </w:r>
+        <w:t xml:space="preserve">Cài đặt NuGet </w:t>
+      </w:r>
+      <w:proofErr w:type="gramStart"/>
+      <w:r>
+        <w:rPr>
+          <w:rFonts w:asciiTheme="majorHAnsi" w:hAnsiTheme="majorHAnsi" w:cstheme="majorHAnsi"/>
+          <w:lang w:val="en-US"/>
+        </w:rPr>
+        <w:t>Microsoft.Owin.Host.SystemWeb</w:t>
+      </w:r>
+      <w:proofErr w:type="gramEnd"/>
     </w:p>
     <w:p>
       <w:pPr>
@@ -311,7 +336,21 @@
         <w:rPr>
           <w:lang w:val="en-US"/>
         </w:rPr>
-        <w:t>i AutoMapper 4.2..1</w:t>
+        <w:t xml:space="preserve">i AutoMapper </w:t>
+      </w:r>
+      <w:proofErr w:type="gramStart"/>
+      <w:r>
+        <w:rPr>
+          <w:lang w:val="en-US"/>
+        </w:rPr>
+        <w:t>4.2..</w:t>
+      </w:r>
+      <w:proofErr w:type="gramEnd"/>
+      <w:r>
+        <w:rPr>
+          <w:lang w:val="en-US"/>
+        </w:rPr>
+        <w:t>1</w:t>
       </w:r>
     </w:p>
     <w:p>
@@ -503,7 +542,14 @@
         <w:rPr>
           <w:lang w:val="en-US"/>
         </w:rPr>
-        <w:t>o Class EntityExtension ( t</w:t>
+        <w:t xml:space="preserve">o Class EntityExtension </w:t>
+      </w:r>
+      <w:proofErr w:type="gramStart"/>
+      <w:r>
+        <w:rPr>
+          <w:lang w:val="en-US"/>
+        </w:rPr>
+        <w:t>( t</w:t>
       </w:r>
       <w:r>
         <w:rPr>
@@ -515,7 +561,14 @@
         <w:rPr>
           <w:lang w:val="en-US"/>
         </w:rPr>
-        <w:t>m hi</w:t>
+        <w:t>m</w:t>
+      </w:r>
+      <w:proofErr w:type="gramEnd"/>
+      <w:r>
+        <w:rPr>
+          <w:lang w:val="en-US"/>
+        </w:rPr>
+        <w:t xml:space="preserve"> hi</w:t>
       </w:r>
       <w:r>
         <w:rPr>
@@ -692,7 +745,21 @@
         <w:rPr>
           <w:lang w:val="en-US"/>
         </w:rPr>
-        <w:t xml:space="preserve"> ( get, add,update</w:t>
+        <w:t xml:space="preserve"> </w:t>
+      </w:r>
+      <w:proofErr w:type="gramStart"/>
+      <w:r>
+        <w:rPr>
+          <w:lang w:val="en-US"/>
+        </w:rPr>
+        <w:t>( get</w:t>
+      </w:r>
+      <w:proofErr w:type="gramEnd"/>
+      <w:r>
+        <w:rPr>
+          <w:lang w:val="en-US"/>
+        </w:rPr>
+        <w:t>, add,update</w:t>
       </w:r>
     </w:p>
     <w:p>
@@ -1107,6 +1174,7 @@
         </w:rPr>
         <w:t xml:space="preserve">c </w:t>
       </w:r>
+      <w:proofErr w:type="gramStart"/>
       <w:r>
         <w:rPr>
           <w:lang w:val="en-US"/>
@@ -1129,7 +1197,14 @@
         <w:rPr>
           <w:lang w:val="en-US"/>
         </w:rPr>
-        <w:t>m : l</w:t>
+        <w:t>m :</w:t>
+      </w:r>
+      <w:proofErr w:type="gramEnd"/>
+      <w:r>
+        <w:rPr>
+          <w:lang w:val="en-US"/>
+        </w:rPr>
+        <w:t xml:space="preserve"> l</w:t>
       </w:r>
       <w:r>
         <w:rPr>
@@ -4289,7 +4364,21 @@
         <w:rPr>
           <w:lang w:val="en-US"/>
         </w:rPr>
-        <w:t xml:space="preserve"> cho ng-Route</w:t>
+        <w:t xml:space="preserve"> cho </w:t>
+      </w:r>
+      <w:proofErr w:type="gramStart"/>
+      <w:r>
+        <w:rPr>
+          <w:lang w:val="en-US"/>
+        </w:rPr>
+        <w:t>ng</w:t>
+      </w:r>
+      <w:proofErr w:type="gramEnd"/>
+      <w:r>
+        <w:rPr>
+          <w:lang w:val="en-US"/>
+        </w:rPr>
+        <w:t>-Route</w:t>
       </w:r>
     </w:p>
     <w:p>
@@ -4661,7 +4750,14 @@
         <w:rPr>
           <w:lang w:val="en-US"/>
         </w:rPr>
-        <w:t>c h</w:t>
+        <w:t xml:space="preserve">c </w:t>
+      </w:r>
+      <w:proofErr w:type="gramStart"/>
+      <w:r>
+        <w:rPr>
+          <w:lang w:val="en-US"/>
+        </w:rPr>
+        <w:t>h</w:t>
       </w:r>
       <w:r>
         <w:rPr>
@@ -4673,7 +4769,14 @@
         <w:rPr>
           <w:lang w:val="en-US"/>
         </w:rPr>
-        <w:t xml:space="preserve">nh : </w:t>
+        <w:t>nh :</w:t>
+      </w:r>
+      <w:proofErr w:type="gramEnd"/>
+      <w:r>
+        <w:rPr>
+          <w:lang w:val="en-US"/>
+        </w:rPr>
+        <w:t xml:space="preserve"> </w:t>
       </w:r>
     </w:p>
     <w:p>
@@ -5381,7 +5484,21 @@
         <w:rPr>
           <w:lang w:val="en-US"/>
         </w:rPr>
-        <w:t>c 2 : tri</w:t>
+        <w:t xml:space="preserve">c </w:t>
+      </w:r>
+      <w:proofErr w:type="gramStart"/>
+      <w:r>
+        <w:rPr>
+          <w:lang w:val="en-US"/>
+        </w:rPr>
+        <w:t>2 :</w:t>
+      </w:r>
+      <w:proofErr w:type="gramEnd"/>
+      <w:r>
+        <w:rPr>
+          <w:lang w:val="en-US"/>
+        </w:rPr>
+        <w:t xml:space="preserve"> tri</w:t>
       </w:r>
       <w:r>
         <w:rPr>
@@ -5711,7 +5828,21 @@
         <w:rPr>
           <w:lang w:val="en-US"/>
         </w:rPr>
-        <w:t xml:space="preserve">i 23 : </w:t>
+        <w:t xml:space="preserve">i </w:t>
+      </w:r>
+      <w:proofErr w:type="gramStart"/>
+      <w:r>
+        <w:rPr>
+          <w:lang w:val="en-US"/>
+        </w:rPr>
+        <w:t>23 :</w:t>
+      </w:r>
+      <w:proofErr w:type="gramEnd"/>
+      <w:r>
+        <w:rPr>
+          <w:lang w:val="en-US"/>
+        </w:rPr>
+        <w:t xml:space="preserve"> </w:t>
       </w:r>
       <w:r>
         <w:rPr>
@@ -6828,7 +6959,14 @@
         <w:rPr>
           <w:lang w:val="en-US"/>
         </w:rPr>
-        <w:t>c ch</w:t>
+        <w:t xml:space="preserve">c </w:t>
+      </w:r>
+      <w:proofErr w:type="gramStart"/>
+      <w:r>
+        <w:rPr>
+          <w:lang w:val="en-US"/>
+        </w:rPr>
+        <w:t>ch</w:t>
       </w:r>
       <w:r>
         <w:rPr>
@@ -6840,7 +6978,14 @@
         <w:rPr>
           <w:lang w:val="en-US"/>
         </w:rPr>
-        <w:t xml:space="preserve">nh : </w:t>
+        <w:t>nh :</w:t>
+      </w:r>
+      <w:proofErr w:type="gramEnd"/>
+      <w:r>
+        <w:rPr>
+          <w:lang w:val="en-US"/>
+        </w:rPr>
+        <w:t xml:space="preserve"> </w:t>
       </w:r>
     </w:p>
     <w:p>
@@ -6854,7 +6999,21 @@
         <w:rPr>
           <w:lang w:val="en-US"/>
         </w:rPr>
-        <w:t>-Backend : t</w:t>
+        <w:t>-</w:t>
+      </w:r>
+      <w:proofErr w:type="gramStart"/>
+      <w:r>
+        <w:rPr>
+          <w:lang w:val="en-US"/>
+        </w:rPr>
+        <w:t>Backend :</w:t>
+      </w:r>
+      <w:proofErr w:type="gramEnd"/>
+      <w:r>
+        <w:rPr>
+          <w:lang w:val="en-US"/>
+        </w:rPr>
+        <w:t xml:space="preserve"> t</w:t>
       </w:r>
       <w:r>
         <w:rPr>
@@ -7594,7 +7753,21 @@
         <w:rPr>
           <w:lang w:val="en-US"/>
         </w:rPr>
-        <w:t>-Backend : Th</w:t>
+        <w:t>-</w:t>
+      </w:r>
+      <w:proofErr w:type="gramStart"/>
+      <w:r>
+        <w:rPr>
+          <w:lang w:val="en-US"/>
+        </w:rPr>
+        <w:t>Backend :</w:t>
+      </w:r>
+      <w:proofErr w:type="gramEnd"/>
+      <w:r>
+        <w:rPr>
+          <w:lang w:val="en-US"/>
+        </w:rPr>
+        <w:t xml:space="preserve"> Th</w:t>
       </w:r>
       <w:r>
         <w:rPr>
@@ -7954,7 +8127,21 @@
         <w:rPr>
           <w:lang w:val="en-US"/>
         </w:rPr>
-        <w:t>o service GetAll(string keyword), dung ph</w:t>
+        <w:t xml:space="preserve">o service </w:t>
+      </w:r>
+      <w:proofErr w:type="gramStart"/>
+      <w:r>
+        <w:rPr>
+          <w:lang w:val="en-US"/>
+        </w:rPr>
+        <w:t>GetAll(</w:t>
+      </w:r>
+      <w:proofErr w:type="gramEnd"/>
+      <w:r>
+        <w:rPr>
+          <w:lang w:val="en-US"/>
+        </w:rPr>
+        <w:t>string keyword), dung ph</w:t>
       </w:r>
       <w:r>
         <w:rPr>
@@ -8400,7 +8587,14 @@
         <w:rPr>
           <w:lang w:val="en-US"/>
         </w:rPr>
-        <w:t>c b</w:t>
+        <w:t xml:space="preserve">c </w:t>
+      </w:r>
+      <w:proofErr w:type="gramStart"/>
+      <w:r>
+        <w:rPr>
+          <w:lang w:val="en-US"/>
+        </w:rPr>
+        <w:t>b</w:t>
       </w:r>
       <w:r>
         <w:rPr>
@@ -8412,7 +8606,14 @@
         <w:rPr>
           <w:lang w:val="en-US"/>
         </w:rPr>
-        <w:t>c : s</w:t>
+        <w:t>c :</w:t>
+      </w:r>
+      <w:proofErr w:type="gramEnd"/>
+      <w:r>
+        <w:rPr>
+          <w:lang w:val="en-US"/>
+        </w:rPr>
+        <w:t xml:space="preserve"> s</w:t>
       </w:r>
       <w:r>
         <w:rPr>
@@ -8650,7 +8851,14 @@
         <w:rPr>
           <w:lang w:val="en-US"/>
         </w:rPr>
-        <w:t>c h</w:t>
+        <w:t xml:space="preserve">c </w:t>
+      </w:r>
+      <w:proofErr w:type="gramStart"/>
+      <w:r>
+        <w:rPr>
+          <w:lang w:val="en-US"/>
+        </w:rPr>
+        <w:t>h</w:t>
       </w:r>
       <w:r>
         <w:rPr>
@@ -8662,7 +8870,14 @@
         <w:rPr>
           <w:lang w:val="en-US"/>
         </w:rPr>
-        <w:t>nh : c</w:t>
+        <w:t>nh :</w:t>
+      </w:r>
+      <w:proofErr w:type="gramEnd"/>
+      <w:r>
+        <w:rPr>
+          <w:lang w:val="en-US"/>
+        </w:rPr>
+        <w:t xml:space="preserve"> c</w:t>
       </w:r>
       <w:r>
         <w:rPr>
@@ -9192,7 +9407,14 @@
         <w:rPr>
           <w:lang w:val="en-US"/>
         </w:rPr>
-        <w:t>c b</w:t>
+        <w:t xml:space="preserve">c </w:t>
+      </w:r>
+      <w:proofErr w:type="gramStart"/>
+      <w:r>
+        <w:rPr>
+          <w:lang w:val="en-US"/>
+        </w:rPr>
+        <w:t>b</w:t>
       </w:r>
       <w:r>
         <w:rPr>
@@ -9204,7 +9426,14 @@
         <w:rPr>
           <w:lang w:val="en-US"/>
         </w:rPr>
-        <w:t>c : t</w:t>
+        <w:t>c :</w:t>
+      </w:r>
+      <w:proofErr w:type="gramEnd"/>
+      <w:r>
+        <w:rPr>
+          <w:lang w:val="en-US"/>
+        </w:rPr>
+        <w:t xml:space="preserve"> t</w:t>
       </w:r>
       <w:r>
         <w:rPr>
@@ -12003,7 +12232,21 @@
         <w:rPr>
           <w:lang w:val="en-US"/>
         </w:rPr>
-        <w:t>o form: &lt;formname&gt;.&lt;angular property&gt;</w:t>
+        <w:t>o form: &lt;formname</w:t>
+      </w:r>
+      <w:proofErr w:type="gramStart"/>
+      <w:r>
+        <w:rPr>
+          <w:lang w:val="en-US"/>
+        </w:rPr>
+        <w:t>&gt;.&lt;</w:t>
+      </w:r>
+      <w:proofErr w:type="gramEnd"/>
+      <w:r>
+        <w:rPr>
+          <w:lang w:val="en-US"/>
+        </w:rPr>
+        <w:t>angular property&gt;</w:t>
       </w:r>
     </w:p>
     <w:p>
@@ -12051,7 +12294,21 @@
         <w:rPr>
           <w:lang w:val="en-US"/>
         </w:rPr>
-        <w:t>o input: &lt;formname&gt;.&lt;inputname&gt;.&lt;angularproperty&gt;</w:t>
+        <w:t>o input: &lt;formname</w:t>
+      </w:r>
+      <w:proofErr w:type="gramStart"/>
+      <w:r>
+        <w:rPr>
+          <w:lang w:val="en-US"/>
+        </w:rPr>
+        <w:t>&gt;.&lt;</w:t>
+      </w:r>
+      <w:proofErr w:type="gramEnd"/>
+      <w:r>
+        <w:rPr>
+          <w:lang w:val="en-US"/>
+        </w:rPr>
+        <w:t>inputname&gt;.&lt;angularproperty&gt;</w:t>
       </w:r>
     </w:p>
     <w:p>
@@ -12129,7 +12386,14 @@
         <w:rPr>
           <w:lang w:val="en-US"/>
         </w:rPr>
-        <w:t>n nh</w:t>
+        <w:t xml:space="preserve">n </w:t>
+      </w:r>
+      <w:proofErr w:type="gramStart"/>
+      <w:r>
+        <w:rPr>
+          <w:lang w:val="en-US"/>
+        </w:rPr>
+        <w:t>nh</w:t>
       </w:r>
       <w:r>
         <w:rPr>
@@ -12141,7 +12405,14 @@
         <w:rPr>
           <w:lang w:val="en-US"/>
         </w:rPr>
-        <w:t xml:space="preserve"> : thu</w:t>
+        <w:t xml:space="preserve"> :</w:t>
+      </w:r>
+      <w:proofErr w:type="gramEnd"/>
+      <w:r>
+        <w:rPr>
+          <w:lang w:val="en-US"/>
+        </w:rPr>
+        <w:t xml:space="preserve"> thu</w:t>
       </w:r>
       <w:r>
         <w:rPr>
@@ -12893,7 +13164,14 @@
         <w:rPr>
           <w:lang w:val="en-US"/>
         </w:rPr>
-        <w:t>ng ng-show=</w:t>
+        <w:t>ng ng-show</w:t>
+      </w:r>
+      <w:proofErr w:type="gramStart"/>
+      <w:r>
+        <w:rPr>
+          <w:lang w:val="en-US"/>
+        </w:rPr>
+        <w:t>=</w:t>
       </w:r>
       <w:r>
         <w:rPr>
@@ -12905,7 +13183,14 @@
         <w:rPr>
           <w:lang w:val="en-US"/>
         </w:rPr>
-        <w:t>frmAddProdctCategory.name.$invalid</w:t>
+        <w:t>frmAddProdctCategory.name</w:t>
+      </w:r>
+      <w:proofErr w:type="gramEnd"/>
+      <w:r>
+        <w:rPr>
+          <w:lang w:val="en-US"/>
+        </w:rPr>
+        <w:t>.$invalid</w:t>
       </w:r>
       <w:r>
         <w:rPr>
@@ -13321,7 +13606,14 @@
         <w:rPr>
           <w:lang w:val="en-US"/>
         </w:rPr>
-        <w:t>c hi</w:t>
+        <w:t xml:space="preserve">c </w:t>
+      </w:r>
+      <w:proofErr w:type="gramStart"/>
+      <w:r>
+        <w:rPr>
+          <w:lang w:val="en-US"/>
+        </w:rPr>
+        <w:t>hi</w:t>
       </w:r>
       <w:r>
         <w:rPr>
@@ -13333,7 +13625,14 @@
         <w:rPr>
           <w:lang w:val="en-US"/>
         </w:rPr>
-        <w:t xml:space="preserve">n : </w:t>
+        <w:t>n :</w:t>
+      </w:r>
+      <w:proofErr w:type="gramEnd"/>
+      <w:r>
+        <w:rPr>
+          <w:lang w:val="en-US"/>
+        </w:rPr>
+        <w:t xml:space="preserve"> </w:t>
       </w:r>
     </w:p>
     <w:p>
@@ -13634,7 +13933,14 @@
         <w:rPr>
           <w:lang w:val="en-US"/>
         </w:rPr>
-        <w:t>c h</w:t>
+        <w:t xml:space="preserve">c </w:t>
+      </w:r>
+      <w:proofErr w:type="gramStart"/>
+      <w:r>
+        <w:rPr>
+          <w:lang w:val="en-US"/>
+        </w:rPr>
+        <w:t>h</w:t>
       </w:r>
       <w:r>
         <w:rPr>
@@ -13646,7 +13952,14 @@
         <w:rPr>
           <w:lang w:val="en-US"/>
         </w:rPr>
-        <w:t>nh : c</w:t>
+        <w:t>nh :</w:t>
+      </w:r>
+      <w:proofErr w:type="gramEnd"/>
+      <w:r>
+        <w:rPr>
+          <w:lang w:val="en-US"/>
+        </w:rPr>
+        <w:t xml:space="preserve"> c</w:t>
       </w:r>
       <w:r>
         <w:rPr>
@@ -14462,7 +14775,21 @@
         <w:rPr>
           <w:lang w:val="en-US"/>
         </w:rPr>
-        <w:t>o productCategoryListView , th</w:t>
+        <w:t xml:space="preserve">o </w:t>
+      </w:r>
+      <w:proofErr w:type="gramStart"/>
+      <w:r>
+        <w:rPr>
+          <w:lang w:val="en-US"/>
+        </w:rPr>
+        <w:t>productCategoryListView ,</w:t>
+      </w:r>
+      <w:proofErr w:type="gramEnd"/>
+      <w:r>
+        <w:rPr>
+          <w:lang w:val="en-US"/>
+        </w:rPr>
+        <w:t xml:space="preserve"> th</w:t>
       </w:r>
       <w:r>
         <w:rPr>
@@ -14726,7 +15053,14 @@
         <w:rPr>
           <w:lang w:val="en-US"/>
         </w:rPr>
-        <w:t>c hi</w:t>
+        <w:t xml:space="preserve">c </w:t>
+      </w:r>
+      <w:proofErr w:type="gramStart"/>
+      <w:r>
+        <w:rPr>
+          <w:lang w:val="en-US"/>
+        </w:rPr>
+        <w:t>hi</w:t>
       </w:r>
       <w:r>
         <w:rPr>
@@ -14740,6 +15074,7 @@
         </w:rPr>
         <w:t>n :</w:t>
       </w:r>
+      <w:proofErr w:type="gramEnd"/>
     </w:p>
     <w:p>
       <w:pPr>
@@ -14776,7 +15111,21 @@
         <w:rPr>
           <w:lang w:val="en-US"/>
         </w:rPr>
-        <w:t xml:space="preserve"> controller , nh</w:t>
+        <w:t xml:space="preserve"> </w:t>
+      </w:r>
+      <w:proofErr w:type="gramStart"/>
+      <w:r>
+        <w:rPr>
+          <w:lang w:val="en-US"/>
+        </w:rPr>
+        <w:t>controller ,</w:t>
+      </w:r>
+      <w:proofErr w:type="gramEnd"/>
+      <w:r>
+        <w:rPr>
+          <w:lang w:val="en-US"/>
+        </w:rPr>
+        <w:t xml:space="preserve"> nh</w:t>
       </w:r>
       <w:r>
         <w:rPr>
@@ -14952,7 +15301,14 @@
         <w:rPr>
           <w:lang w:val="en-US"/>
         </w:rPr>
-        <w:t>c h</w:t>
+        <w:t xml:space="preserve">c </w:t>
+      </w:r>
+      <w:proofErr w:type="gramStart"/>
+      <w:r>
+        <w:rPr>
+          <w:lang w:val="en-US"/>
+        </w:rPr>
+        <w:t>h</w:t>
       </w:r>
       <w:r>
         <w:rPr>
@@ -14964,7 +15320,14 @@
         <w:rPr>
           <w:lang w:val="en-US"/>
         </w:rPr>
-        <w:t>nh : T</w:t>
+        <w:t>nh :</w:t>
+      </w:r>
+      <w:proofErr w:type="gramEnd"/>
+      <w:r>
+        <w:rPr>
+          <w:lang w:val="en-US"/>
+        </w:rPr>
+        <w:t xml:space="preserve"> T</w:t>
       </w:r>
       <w:r>
         <w:rPr>
@@ -18369,7 +18732,14 @@
         <w:rPr>
           <w:lang w:val="en-US"/>
         </w:rPr>
-        <w:t>c h</w:t>
+        <w:t xml:space="preserve">c </w:t>
+      </w:r>
+      <w:proofErr w:type="gramStart"/>
+      <w:r>
+        <w:rPr>
+          <w:lang w:val="en-US"/>
+        </w:rPr>
+        <w:t>h</w:t>
       </w:r>
       <w:r>
         <w:rPr>
@@ -18381,7 +18751,14 @@
         <w:rPr>
           <w:lang w:val="en-US"/>
         </w:rPr>
-        <w:t>nh : them n</w:t>
+        <w:t>nh :</w:t>
+      </w:r>
+      <w:proofErr w:type="gramEnd"/>
+      <w:r>
+        <w:rPr>
+          <w:lang w:val="en-US"/>
+        </w:rPr>
+        <w:t xml:space="preserve"> them n</w:t>
       </w:r>
       <w:r>
         <w:rPr>
@@ -19609,7 +19986,14 @@
         <w:rPr>
           <w:lang w:val="en-US"/>
         </w:rPr>
-        <w:t>c hi</w:t>
+        <w:t xml:space="preserve">c </w:t>
+      </w:r>
+      <w:proofErr w:type="gramStart"/>
+      <w:r>
+        <w:rPr>
+          <w:lang w:val="en-US"/>
+        </w:rPr>
+        <w:t>hi</w:t>
       </w:r>
       <w:r>
         <w:rPr>
@@ -19621,7 +20005,14 @@
         <w:rPr>
           <w:lang w:val="en-US"/>
         </w:rPr>
-        <w:t>n : T</w:t>
+        <w:t>n :</w:t>
+      </w:r>
+      <w:proofErr w:type="gramEnd"/>
+      <w:r>
+        <w:rPr>
+          <w:lang w:val="en-US"/>
+        </w:rPr>
+        <w:t xml:space="preserve"> T</w:t>
       </w:r>
       <w:r>
         <w:rPr>
@@ -20369,152 +20760,1661 @@
         </w:rPr>
         <w:t>c module</w:t>
       </w:r>
+      <w:r>
+        <w:rPr>
+          <w:lang w:val="en-US"/>
+        </w:rPr>
+        <w:t xml:space="preserve"> &gt; ch</w:t>
+      </w:r>
+      <w:r>
+        <w:rPr>
+          <w:lang w:val="en-US"/>
+        </w:rPr>
+        <w:t>ỉ</w:t>
+      </w:r>
+      <w:r>
+        <w:rPr>
+          <w:lang w:val="en-US"/>
+        </w:rPr>
+        <w:t>nh s</w:t>
+      </w:r>
+      <w:r>
+        <w:rPr>
+          <w:lang w:val="en-US"/>
+        </w:rPr>
+        <w:t>ử</w:t>
+      </w:r>
+      <w:r>
+        <w:rPr>
+          <w:lang w:val="en-US"/>
+        </w:rPr>
+        <w:t>a baseView &gt;  vi</w:t>
+      </w:r>
+      <w:r>
+        <w:rPr>
+          <w:lang w:val="en-US"/>
+        </w:rPr>
+        <w:t>ế</w:t>
+      </w:r>
+      <w:r>
+        <w:rPr>
+          <w:lang w:val="en-US"/>
+        </w:rPr>
+        <w:t>t h</w:t>
+      </w:r>
+      <w:r>
+        <w:rPr>
+          <w:lang w:val="en-US"/>
+        </w:rPr>
+        <w:t>à</w:t>
+      </w:r>
+      <w:r>
+        <w:rPr>
+          <w:lang w:val="en-US"/>
+        </w:rPr>
+        <w:t xml:space="preserve">m rootController&gt; thay </w:t>
+      </w:r>
+      <w:r>
+        <w:rPr>
+          <w:lang w:val="en-US"/>
+        </w:rPr>
+        <w:t>đổ</w:t>
+      </w:r>
+      <w:r>
+        <w:rPr>
+          <w:lang w:val="en-US"/>
+        </w:rPr>
+        <w:t>i baseView</w:t>
+      </w:r>
+      <w:r>
+        <w:rPr>
+          <w:lang w:val="en-US"/>
+        </w:rPr>
+        <w:t xml:space="preserve"> &gt; them ph</w:t>
+      </w:r>
+      <w:r>
+        <w:rPr>
+          <w:lang w:val="en-US"/>
+        </w:rPr>
+        <w:t>ươ</w:t>
+      </w:r>
+      <w:r>
+        <w:rPr>
+          <w:lang w:val="en-US"/>
+        </w:rPr>
+        <w:t>ng th</w:t>
+      </w:r>
+      <w:r>
+        <w:rPr>
+          <w:lang w:val="en-US"/>
+        </w:rPr>
+        <w:t>ứ</w:t>
+      </w:r>
+      <w:r>
+        <w:rPr>
+          <w:lang w:val="en-US"/>
+        </w:rPr>
+        <w:t>c Authorize ProductController, ProductCategoryController &gt; g</w:t>
+      </w:r>
+      <w:r>
+        <w:rPr>
+          <w:lang w:val="en-US"/>
+        </w:rPr>
+        <w:t>á</w:t>
+      </w:r>
+      <w:r>
+        <w:rPr>
+          <w:lang w:val="en-US"/>
+        </w:rPr>
+        <w:t>n th</w:t>
+      </w:r>
+      <w:r>
+        <w:rPr>
+          <w:lang w:val="en-US"/>
+        </w:rPr>
+        <w:t>ê</w:t>
+      </w:r>
+      <w:r>
+        <w:rPr>
+          <w:lang w:val="en-US"/>
+        </w:rPr>
+        <w:t>m gi</w:t>
+      </w:r>
+      <w:r>
+        <w:rPr>
+          <w:lang w:val="en-US"/>
+        </w:rPr>
+        <w:t>á</w:t>
+      </w:r>
+      <w:r>
+        <w:rPr>
+          <w:lang w:val="en-US"/>
+        </w:rPr>
+        <w:t xml:space="preserve"> tr</w:t>
+      </w:r>
+      <w:r>
+        <w:rPr>
+          <w:lang w:val="en-US"/>
+        </w:rPr>
+        <w:t>ị</w:t>
+      </w:r>
+      <w:r>
+        <w:rPr>
+          <w:lang w:val="en-US"/>
+        </w:rPr>
+        <w:t xml:space="preserve"> cho CreatedBy trong ProductController</w:t>
+      </w:r>
+    </w:p>
+    <w:p>
+      <w:pPr>
+        <w:pStyle w:val="NoSpacing"/>
+        <w:rPr>
+          <w:lang w:val="en-US"/>
+        </w:rPr>
+      </w:pPr>
+    </w:p>
+    <w:p>
+      <w:pPr>
+        <w:pStyle w:val="NoSpacing"/>
+        <w:rPr>
+          <w:lang w:val="en-US"/>
+        </w:rPr>
+      </w:pPr>
+    </w:p>
+    <w:p>
+      <w:pPr>
+        <w:pStyle w:val="NoSpacing"/>
+        <w:rPr>
+          <w:lang w:val="en-US"/>
+        </w:rPr>
+      </w:pPr>
+    </w:p>
+    <w:p>
+      <w:pPr>
+        <w:pStyle w:val="NoSpacing"/>
+        <w:rPr>
+          <w:lang w:val="en-US"/>
+        </w:rPr>
+      </w:pPr>
+    </w:p>
+    <w:p>
+      <w:pPr>
+        <w:pStyle w:val="NoSpacing"/>
+        <w:rPr>
+          <w:lang w:val="en-US"/>
+        </w:rPr>
+      </w:pPr>
+    </w:p>
+    <w:p>
+      <w:pPr>
+        <w:pStyle w:val="NoSpacing"/>
+        <w:rPr>
+          <w:lang w:val="en-US"/>
+        </w:rPr>
+      </w:pPr>
+      <w:r>
+        <w:rPr>
+          <w:lang w:val="en-US"/>
+        </w:rPr>
+        <w:lastRenderedPageBreak/>
+        <w:t>B</w:t>
+      </w:r>
+      <w:r>
+        <w:rPr>
+          <w:lang w:val="en-US"/>
+        </w:rPr>
+        <w:t>à</w:t>
+      </w:r>
+      <w:r>
+        <w:rPr>
+          <w:lang w:val="en-US"/>
+        </w:rPr>
+        <w:t xml:space="preserve">i 40: </w:t>
+      </w:r>
+      <w:r>
+        <w:rPr>
+          <w:lang w:val="en-US"/>
+        </w:rPr>
+        <w:t>Gh</w:t>
+      </w:r>
+      <w:r>
+        <w:rPr>
+          <w:lang w:val="en-US"/>
+        </w:rPr>
+        <w:t>é</w:t>
+      </w:r>
+      <w:r>
+        <w:rPr>
+          <w:lang w:val="en-US"/>
+        </w:rPr>
+        <w:t>p giao di</w:t>
+      </w:r>
+      <w:r>
+        <w:rPr>
+          <w:lang w:val="en-US"/>
+        </w:rPr>
+        <w:t>ệ</w:t>
+      </w:r>
+      <w:r>
+        <w:rPr>
+          <w:lang w:val="en-US"/>
+        </w:rPr>
+        <w:t>n HTML v</w:t>
+      </w:r>
+      <w:r>
+        <w:rPr>
+          <w:lang w:val="en-US"/>
+        </w:rPr>
+        <w:t>à</w:t>
+      </w:r>
+      <w:r>
+        <w:rPr>
+          <w:lang w:val="en-US"/>
+        </w:rPr>
+        <w:t>o file Master layout cho project Web</w:t>
+      </w:r>
+    </w:p>
+    <w:p>
+      <w:pPr>
+        <w:pStyle w:val="NoSpacing"/>
+        <w:rPr>
+          <w:lang w:val="en-US"/>
+        </w:rPr>
+      </w:pPr>
+    </w:p>
+    <w:p>
+      <w:pPr>
+        <w:pStyle w:val="NoSpacing"/>
+        <w:rPr>
+          <w:lang w:val="en-US"/>
+        </w:rPr>
+      </w:pPr>
+      <w:r>
+        <w:rPr>
+          <w:lang w:val="en-US"/>
+        </w:rPr>
+        <w:t>Download template &gt; Copy v</w:t>
+      </w:r>
+      <w:r>
+        <w:rPr>
+          <w:lang w:val="en-US"/>
+        </w:rPr>
+        <w:t>à</w:t>
+      </w:r>
+      <w:r>
+        <w:rPr>
+          <w:lang w:val="en-US"/>
+        </w:rPr>
+        <w:t>o project c</w:t>
+      </w:r>
+      <w:r>
+        <w:rPr>
+          <w:lang w:val="en-US"/>
+        </w:rPr>
+        <w:t>á</w:t>
+      </w:r>
+      <w:r>
+        <w:rPr>
+          <w:lang w:val="en-US"/>
+        </w:rPr>
+        <w:t>c resource nh</w:t>
+      </w:r>
+      <w:r>
+        <w:rPr>
+          <w:lang w:val="en-US"/>
+        </w:rPr>
+        <w:t>ư</w:t>
+      </w:r>
+      <w:r>
+        <w:rPr>
+          <w:lang w:val="en-US"/>
+        </w:rPr>
+        <w:t xml:space="preserve"> images, css, js</w:t>
+      </w:r>
+      <w:r>
+        <w:rPr>
+          <w:lang w:val="en-US"/>
+        </w:rPr>
+        <w:t>…</w:t>
+      </w:r>
+      <w:r>
+        <w:rPr>
+          <w:lang w:val="en-US"/>
+        </w:rPr>
+        <w:t xml:space="preserve"> &gt; copy Html v</w:t>
+      </w:r>
+      <w:r>
+        <w:rPr>
+          <w:lang w:val="en-US"/>
+        </w:rPr>
+        <w:t>à</w:t>
+      </w:r>
+      <w:r>
+        <w:rPr>
+          <w:lang w:val="en-US"/>
+        </w:rPr>
+        <w:t xml:space="preserve"> t</w:t>
+      </w:r>
+      <w:r>
+        <w:rPr>
+          <w:lang w:val="en-US"/>
+        </w:rPr>
+        <w:t>ạ</w:t>
+      </w:r>
+      <w:r>
+        <w:rPr>
+          <w:lang w:val="en-US"/>
+        </w:rPr>
+        <w:t>o trang Layouts.cshtml &gt; ch</w:t>
+      </w:r>
+      <w:r>
+        <w:rPr>
+          <w:lang w:val="en-US"/>
+        </w:rPr>
+        <w:t>ỉ</w:t>
+      </w:r>
+      <w:r>
+        <w:rPr>
+          <w:lang w:val="en-US"/>
+        </w:rPr>
+        <w:t xml:space="preserve">nh </w:t>
+      </w:r>
+      <w:r>
+        <w:rPr>
+          <w:lang w:val="en-US"/>
+        </w:rPr>
+        <w:t>đườ</w:t>
+      </w:r>
+      <w:r>
+        <w:rPr>
+          <w:lang w:val="en-US"/>
+        </w:rPr>
+        <w:t>ng d</w:t>
+      </w:r>
+      <w:r>
+        <w:rPr>
+          <w:lang w:val="en-US"/>
+        </w:rPr>
+        <w:t>ẫ</w:t>
+      </w:r>
+      <w:r>
+        <w:rPr>
+          <w:lang w:val="en-US"/>
+        </w:rPr>
+        <w:t>n c</w:t>
+      </w:r>
+      <w:r>
+        <w:rPr>
+          <w:lang w:val="en-US"/>
+        </w:rPr>
+        <w:t>á</w:t>
+      </w:r>
+      <w:r>
+        <w:rPr>
+          <w:lang w:val="en-US"/>
+        </w:rPr>
+        <w:t>c file resource &gt; t</w:t>
+      </w:r>
+      <w:r>
+        <w:rPr>
+          <w:lang w:val="en-US"/>
+        </w:rPr>
+        <w:t>ạ</w:t>
+      </w:r>
+      <w:r>
+        <w:rPr>
+          <w:lang w:val="en-US"/>
+        </w:rPr>
+        <w:t>o RenderBody &gt; t</w:t>
+      </w:r>
+      <w:r>
+        <w:rPr>
+          <w:lang w:val="en-US"/>
+        </w:rPr>
+        <w:t>ạ</w:t>
+      </w:r>
+      <w:r>
+        <w:rPr>
+          <w:lang w:val="en-US"/>
+        </w:rPr>
+        <w:t>o c</w:t>
+      </w:r>
+      <w:r>
+        <w:rPr>
+          <w:lang w:val="en-US"/>
+        </w:rPr>
+        <w:t>á</w:t>
+      </w:r>
+      <w:r>
+        <w:rPr>
+          <w:lang w:val="en-US"/>
+        </w:rPr>
+        <w:t>c partial &gt; Ch</w:t>
+      </w:r>
+      <w:r>
+        <w:rPr>
+          <w:lang w:val="en-US"/>
+        </w:rPr>
+        <w:t>ạ</w:t>
+      </w:r>
+      <w:r>
+        <w:rPr>
+          <w:lang w:val="en-US"/>
+        </w:rPr>
+        <w:t>y th</w:t>
+      </w:r>
+      <w:r>
+        <w:rPr>
+          <w:lang w:val="en-US"/>
+        </w:rPr>
+        <w:t>ử</w:t>
+      </w:r>
+      <w:r>
+        <w:rPr>
+          <w:lang w:val="en-US"/>
+        </w:rPr>
+        <w:t xml:space="preserve"> trang web</w:t>
+      </w:r>
+    </w:p>
+    <w:p>
+      <w:pPr>
+        <w:pStyle w:val="NoSpacing"/>
+        <w:rPr>
+          <w:lang w:val="en-US"/>
+        </w:rPr>
+      </w:pPr>
+    </w:p>
+    <w:p>
+      <w:pPr>
+        <w:pStyle w:val="NoSpacing"/>
+        <w:rPr>
+          <w:lang w:val="en-US"/>
+        </w:rPr>
+      </w:pPr>
+      <w:r>
+        <w:rPr>
+          <w:lang w:val="en-US"/>
+        </w:rPr>
+        <w:t>Th</w:t>
+      </w:r>
+      <w:r>
+        <w:rPr>
+          <w:lang w:val="en-US"/>
+        </w:rPr>
+        <w:t>ự</w:t>
+      </w:r>
+      <w:r>
+        <w:rPr>
+          <w:lang w:val="en-US"/>
+        </w:rPr>
+        <w:t>c h</w:t>
+      </w:r>
+      <w:r>
+        <w:rPr>
+          <w:lang w:val="en-US"/>
+        </w:rPr>
+        <w:t>à</w:t>
+      </w:r>
+      <w:r>
+        <w:rPr>
+          <w:lang w:val="en-US"/>
+        </w:rPr>
+        <w:t xml:space="preserve">nh &gt; </w:t>
+      </w:r>
+      <w:r>
+        <w:rPr>
+          <w:lang w:val="en-US"/>
+        </w:rPr>
+        <w:t>Th</w:t>
+      </w:r>
+      <w:r>
+        <w:rPr>
+          <w:lang w:val="en-US"/>
+        </w:rPr>
+        <w:t>ê</w:t>
+      </w:r>
+      <w:r>
+        <w:rPr>
+          <w:lang w:val="en-US"/>
+        </w:rPr>
+        <w:t>m th</w:t>
+      </w:r>
+      <w:r>
+        <w:rPr>
+          <w:lang w:val="en-US"/>
+        </w:rPr>
+        <w:t>ẻ</w:t>
+      </w:r>
+      <w:r>
+        <w:rPr>
+          <w:lang w:val="en-US"/>
+        </w:rPr>
+        <w:t xml:space="preserve"> modules v</w:t>
+      </w:r>
+      <w:r>
+        <w:rPr>
+          <w:lang w:val="en-US"/>
+        </w:rPr>
+        <w:t>à</w:t>
+      </w:r>
+      <w:r>
+        <w:rPr>
+          <w:lang w:val="en-US"/>
+        </w:rPr>
+        <w:t>o Config, th</w:t>
+      </w:r>
+      <w:r>
+        <w:rPr>
+          <w:lang w:val="en-US"/>
+        </w:rPr>
+        <w:t>ê</w:t>
+      </w:r>
+      <w:r>
+        <w:rPr>
+          <w:lang w:val="en-US"/>
+        </w:rPr>
+        <w:t>m th</w:t>
+      </w:r>
+      <w:r>
+        <w:rPr>
+          <w:lang w:val="en-US"/>
+        </w:rPr>
+        <w:t>ẻ</w:t>
+      </w:r>
+      <w:r>
+        <w:rPr>
+          <w:lang w:val="en-US"/>
+        </w:rPr>
+        <w:t xml:space="preserve"> handles (fix l</w:t>
+      </w:r>
+      <w:r>
+        <w:rPr>
+          <w:lang w:val="en-US"/>
+        </w:rPr>
+        <w:t>ỗ</w:t>
+      </w:r>
+      <w:r>
+        <w:rPr>
+          <w:lang w:val="en-US"/>
+        </w:rPr>
+        <w:t>i 405 trong tr</w:t>
+      </w:r>
+      <w:r>
+        <w:rPr>
+          <w:lang w:val="en-US"/>
+        </w:rPr>
+        <w:t>ườ</w:t>
+      </w:r>
+      <w:r>
+        <w:rPr>
+          <w:lang w:val="en-US"/>
+        </w:rPr>
+        <w:t>ng h</w:t>
+      </w:r>
+      <w:r>
+        <w:rPr>
+          <w:lang w:val="en-US"/>
+        </w:rPr>
+        <w:t>ợ</w:t>
+      </w:r>
+      <w:r>
+        <w:rPr>
+          <w:lang w:val="en-US"/>
+        </w:rPr>
+        <w:t>p s</w:t>
+      </w:r>
+      <w:r>
+        <w:rPr>
+          <w:lang w:val="en-US"/>
+        </w:rPr>
+        <w:t>ử</w:t>
+      </w:r>
+      <w:r>
+        <w:rPr>
+          <w:lang w:val="en-US"/>
+        </w:rPr>
+        <w:t xml:space="preserve"> d</w:t>
+      </w:r>
+      <w:r>
+        <w:rPr>
+          <w:lang w:val="en-US"/>
+        </w:rPr>
+        <w:t>ụ</w:t>
+      </w:r>
+      <w:r>
+        <w:rPr>
+          <w:lang w:val="en-US"/>
+        </w:rPr>
+        <w:t>ng ph</w:t>
+      </w:r>
+      <w:r>
+        <w:rPr>
+          <w:lang w:val="en-US"/>
+        </w:rPr>
+        <w:t>ươ</w:t>
+      </w:r>
+      <w:r>
+        <w:rPr>
+          <w:lang w:val="en-US"/>
+        </w:rPr>
+        <w:t>ng th</w:t>
+      </w:r>
+      <w:r>
+        <w:rPr>
+          <w:lang w:val="en-US"/>
+        </w:rPr>
+        <w:t>ứ</w:t>
+      </w:r>
+      <w:r>
+        <w:rPr>
+          <w:lang w:val="en-US"/>
+        </w:rPr>
+        <w:t>c Put&gt;  T</w:t>
+      </w:r>
+      <w:r>
+        <w:rPr>
+          <w:lang w:val="en-US"/>
+        </w:rPr>
+        <w:t>á</w:t>
+      </w:r>
+      <w:r>
+        <w:rPr>
+          <w:lang w:val="en-US"/>
+        </w:rPr>
+        <w:t>ch file config t</w:t>
+      </w:r>
+      <w:r>
+        <w:rPr>
+          <w:lang w:val="en-US"/>
+        </w:rPr>
+        <w:t>ạ</w:t>
+      </w:r>
+      <w:r>
+        <w:rPr>
+          <w:lang w:val="en-US"/>
+        </w:rPr>
+        <w:t>o 2 new file ConnectionString v</w:t>
+      </w:r>
+      <w:r>
+        <w:rPr>
+          <w:lang w:val="en-US"/>
+        </w:rPr>
+        <w:t>à</w:t>
+      </w:r>
+      <w:r>
+        <w:rPr>
+          <w:lang w:val="en-US"/>
+        </w:rPr>
+        <w:t xml:space="preserve">  AppSettings &gt; Th</w:t>
+      </w:r>
+      <w:r>
+        <w:rPr>
+          <w:lang w:val="en-US"/>
+        </w:rPr>
+        <w:t>ê</w:t>
+      </w:r>
+      <w:r>
+        <w:rPr>
+          <w:lang w:val="en-US"/>
+        </w:rPr>
+        <w:t>m configSource v</w:t>
+      </w:r>
+      <w:r>
+        <w:rPr>
+          <w:lang w:val="en-US"/>
+        </w:rPr>
+        <w:t>à</w:t>
+      </w:r>
+      <w:r>
+        <w:rPr>
+          <w:lang w:val="en-US"/>
+        </w:rPr>
+        <w:t>o webconfig &gt; t</w:t>
+      </w:r>
+      <w:r>
+        <w:rPr>
+          <w:lang w:val="en-US"/>
+        </w:rPr>
+        <w:t>ạ</w:t>
+      </w:r>
+      <w:r>
+        <w:rPr>
+          <w:lang w:val="en-US"/>
+        </w:rPr>
+        <w:t>o th</w:t>
+      </w:r>
+      <w:r>
+        <w:rPr>
+          <w:lang w:val="en-US"/>
+        </w:rPr>
+        <w:t>ư</w:t>
+      </w:r>
+      <w:r>
+        <w:rPr>
+          <w:lang w:val="en-US"/>
+        </w:rPr>
+        <w:t xml:space="preserve"> m</w:t>
+      </w:r>
+      <w:r>
+        <w:rPr>
+          <w:lang w:val="en-US"/>
+        </w:rPr>
+        <w:t>ụ</w:t>
+      </w:r>
+      <w:r>
+        <w:rPr>
+          <w:lang w:val="en-US"/>
+        </w:rPr>
+        <w:t>c shared trong Views &gt; t</w:t>
+      </w:r>
+      <w:r>
+        <w:rPr>
+          <w:lang w:val="en-US"/>
+        </w:rPr>
+        <w:t>ạ</w:t>
+      </w:r>
+      <w:r>
+        <w:rPr>
+          <w:lang w:val="en-US"/>
+        </w:rPr>
+        <w:t>o Layouts dung chung &gt; l</w:t>
+      </w:r>
+      <w:r>
+        <w:rPr>
+          <w:lang w:val="en-US"/>
+        </w:rPr>
+        <w:t>ấ</w:t>
+      </w:r>
+      <w:r>
+        <w:rPr>
+          <w:lang w:val="en-US"/>
+        </w:rPr>
+        <w:t>y m</w:t>
+      </w:r>
+      <w:r>
+        <w:rPr>
+          <w:lang w:val="en-US"/>
+        </w:rPr>
+        <w:t>ộ</w:t>
+      </w:r>
+      <w:r>
+        <w:rPr>
+          <w:lang w:val="en-US"/>
+        </w:rPr>
+        <w:t>t template &gt; include c</w:t>
+      </w:r>
+      <w:r>
+        <w:rPr>
+          <w:lang w:val="en-US"/>
+        </w:rPr>
+        <w:t>á</w:t>
+      </w:r>
+      <w:r>
+        <w:rPr>
+          <w:lang w:val="en-US"/>
+        </w:rPr>
+        <w:t>c file assets c</w:t>
+      </w:r>
+      <w:r>
+        <w:rPr>
+          <w:lang w:val="en-US"/>
+        </w:rPr>
+        <w:t>ủ</w:t>
+      </w:r>
+      <w:r>
+        <w:rPr>
+          <w:lang w:val="en-US"/>
+        </w:rPr>
+        <w:t xml:space="preserve">a new template &gt; thay </w:t>
+      </w:r>
+      <w:r>
+        <w:rPr>
+          <w:lang w:val="en-US"/>
+        </w:rPr>
+        <w:t>đổ</w:t>
+      </w:r>
+      <w:r>
+        <w:rPr>
+          <w:lang w:val="en-US"/>
+        </w:rPr>
+        <w:t>i c</w:t>
+      </w:r>
+      <w:r>
+        <w:rPr>
+          <w:lang w:val="en-US"/>
+        </w:rPr>
+        <w:t>á</w:t>
+      </w:r>
+      <w:r>
+        <w:rPr>
+          <w:lang w:val="en-US"/>
+        </w:rPr>
+        <w:t xml:space="preserve">c </w:t>
+      </w:r>
+      <w:r>
+        <w:rPr>
+          <w:lang w:val="en-US"/>
+        </w:rPr>
+        <w:t>đườ</w:t>
+      </w:r>
+      <w:r>
+        <w:rPr>
+          <w:lang w:val="en-US"/>
+        </w:rPr>
+        <w:t>ng link li</w:t>
+      </w:r>
+      <w:r>
+        <w:rPr>
+          <w:lang w:val="en-US"/>
+        </w:rPr>
+        <w:t>ê</w:t>
+      </w:r>
+      <w:r>
+        <w:rPr>
+          <w:lang w:val="en-US"/>
+        </w:rPr>
+        <w:t>n k</w:t>
+      </w:r>
+      <w:r>
+        <w:rPr>
+          <w:lang w:val="en-US"/>
+        </w:rPr>
+        <w:t>ế</w:t>
+      </w:r>
+      <w:r>
+        <w:rPr>
+          <w:lang w:val="en-US"/>
+        </w:rPr>
+        <w:t>t file&gt; t</w:t>
+      </w:r>
+      <w:r>
+        <w:rPr>
+          <w:lang w:val="en-US"/>
+        </w:rPr>
+        <w:t>á</w:t>
+      </w:r>
+      <w:r>
+        <w:rPr>
+          <w:lang w:val="en-US"/>
+        </w:rPr>
+        <w:t>ch c</w:t>
+      </w:r>
+      <w:r>
+        <w:rPr>
+          <w:lang w:val="en-US"/>
+        </w:rPr>
+        <w:t>á</w:t>
+      </w:r>
+      <w:r>
+        <w:rPr>
+          <w:lang w:val="en-US"/>
+        </w:rPr>
+        <w:t>c ph</w:t>
+      </w:r>
+      <w:r>
+        <w:rPr>
+          <w:lang w:val="en-US"/>
+        </w:rPr>
+        <w:t>ầ</w:t>
+      </w:r>
+      <w:r>
+        <w:rPr>
+          <w:lang w:val="en-US"/>
+        </w:rPr>
+        <w:t>n c</w:t>
+      </w:r>
+      <w:r>
+        <w:rPr>
+          <w:lang w:val="en-US"/>
+        </w:rPr>
+        <w:t>ủ</w:t>
+      </w:r>
+      <w:r>
+        <w:rPr>
+          <w:lang w:val="en-US"/>
+        </w:rPr>
+        <w:t>a template ShoesGrid v</w:t>
+      </w:r>
+      <w:r>
+        <w:rPr>
+          <w:lang w:val="en-US"/>
+        </w:rPr>
+        <w:t>à</w:t>
+      </w:r>
+      <w:r>
+        <w:rPr>
+          <w:lang w:val="en-US"/>
+        </w:rPr>
+        <w:t>o trang con, xu</w:t>
+      </w:r>
+      <w:r>
+        <w:rPr>
+          <w:lang w:val="en-US"/>
+        </w:rPr>
+        <w:t>ấ</w:t>
+      </w:r>
+      <w:r>
+        <w:rPr>
+          <w:lang w:val="en-US"/>
+        </w:rPr>
+        <w:t>t ra b</w:t>
+      </w:r>
+      <w:r>
+        <w:rPr>
+          <w:lang w:val="en-US"/>
+        </w:rPr>
+        <w:t>ằ</w:t>
+      </w:r>
+      <w:r>
+        <w:rPr>
+          <w:lang w:val="en-US"/>
+        </w:rPr>
+        <w:t>ng th</w:t>
+      </w:r>
+      <w:r>
+        <w:rPr>
+          <w:lang w:val="en-US"/>
+        </w:rPr>
+        <w:t>ẻ</w:t>
+      </w:r>
+      <w:r>
+        <w:rPr>
+          <w:lang w:val="en-US"/>
+        </w:rPr>
+        <w:t xml:space="preserve"> @RenderBody &gt; T</w:t>
+      </w:r>
+      <w:r>
+        <w:rPr>
+          <w:lang w:val="en-US"/>
+        </w:rPr>
+        <w:t>ạ</w:t>
+      </w:r>
+      <w:r>
+        <w:rPr>
+          <w:lang w:val="en-US"/>
+        </w:rPr>
+        <w:t>o m</w:t>
+      </w:r>
+      <w:r>
+        <w:rPr>
+          <w:lang w:val="en-US"/>
+        </w:rPr>
+        <w:t>ớ</w:t>
+      </w:r>
+      <w:r>
+        <w:rPr>
+          <w:lang w:val="en-US"/>
+        </w:rPr>
+        <w:t>i controller c</w:t>
+      </w:r>
+      <w:r>
+        <w:rPr>
+          <w:lang w:val="en-US"/>
+        </w:rPr>
+        <w:t>ó</w:t>
+      </w:r>
+      <w:r>
+        <w:rPr>
+          <w:lang w:val="en-US"/>
+        </w:rPr>
+        <w:t xml:space="preserve"> t</w:t>
+      </w:r>
+      <w:r>
+        <w:rPr>
+          <w:lang w:val="en-US"/>
+        </w:rPr>
+        <w:t>ê</w:t>
+      </w:r>
+      <w:r>
+        <w:rPr>
+          <w:lang w:val="en-US"/>
+        </w:rPr>
+        <w:t>n l</w:t>
+      </w:r>
+      <w:r>
+        <w:rPr>
+          <w:lang w:val="en-US"/>
+        </w:rPr>
+        <w:t>à</w:t>
+      </w:r>
+      <w:r>
+        <w:rPr>
+          <w:lang w:val="en-US"/>
+        </w:rPr>
+        <w:t xml:space="preserve"> home, Add view cho n</w:t>
+      </w:r>
+      <w:r>
+        <w:rPr>
+          <w:lang w:val="en-US"/>
+        </w:rPr>
+        <w:t>ó</w:t>
+      </w:r>
+      <w:r>
+        <w:rPr>
+          <w:lang w:val="en-US"/>
+        </w:rPr>
+        <w:t xml:space="preserve"> </w:t>
+      </w:r>
+      <w:r>
+        <w:rPr>
+          <w:lang w:val="en-US"/>
+        </w:rPr>
+        <w:t>, paste ShoesGrid v</w:t>
+      </w:r>
+      <w:r>
+        <w:rPr>
+          <w:lang w:val="en-US"/>
+        </w:rPr>
+        <w:t>à</w:t>
+      </w:r>
+      <w:r>
+        <w:rPr>
+          <w:lang w:val="en-US"/>
+        </w:rPr>
+        <w:t>o &gt; c</w:t>
+      </w:r>
+      <w:r>
+        <w:rPr>
+          <w:lang w:val="en-US"/>
+        </w:rPr>
+        <w:t>á</w:t>
+      </w:r>
+      <w:r>
+        <w:rPr>
+          <w:lang w:val="en-US"/>
+        </w:rPr>
+        <w:t>c ph</w:t>
+      </w:r>
+      <w:r>
+        <w:rPr>
+          <w:lang w:val="en-US"/>
+        </w:rPr>
+        <w:t>ầ</w:t>
+      </w:r>
+      <w:r>
+        <w:rPr>
+          <w:lang w:val="en-US"/>
+        </w:rPr>
+        <w:t>n nh</w:t>
+      </w:r>
+      <w:r>
+        <w:rPr>
+          <w:lang w:val="en-US"/>
+        </w:rPr>
+        <w:t>ư</w:t>
+      </w:r>
+      <w:r>
+        <w:rPr>
+          <w:lang w:val="en-US"/>
+        </w:rPr>
+        <w:t xml:space="preserve"> Lastest Product ch</w:t>
+      </w:r>
+      <w:r>
+        <w:rPr>
+          <w:lang w:val="en-US"/>
+        </w:rPr>
+        <w:t>ỉ</w:t>
+      </w:r>
+      <w:r>
+        <w:rPr>
+          <w:lang w:val="en-US"/>
+        </w:rPr>
+        <w:t xml:space="preserve"> hi</w:t>
+      </w:r>
+      <w:r>
+        <w:rPr>
+          <w:lang w:val="en-US"/>
+        </w:rPr>
+        <w:t>ệ</w:t>
+      </w:r>
+      <w:r>
+        <w:rPr>
+          <w:lang w:val="en-US"/>
+        </w:rPr>
+        <w:t>n tr</w:t>
+      </w:r>
+      <w:r>
+        <w:rPr>
+          <w:lang w:val="en-US"/>
+        </w:rPr>
+        <w:t>ê</w:t>
+      </w:r>
+      <w:r>
+        <w:rPr>
+          <w:lang w:val="en-US"/>
+        </w:rPr>
+        <w:t>n m</w:t>
+      </w:r>
+      <w:r>
+        <w:rPr>
+          <w:lang w:val="en-US"/>
+        </w:rPr>
+        <w:t>ộ</w:t>
+      </w:r>
+      <w:r>
+        <w:rPr>
+          <w:lang w:val="en-US"/>
+        </w:rPr>
+        <w:t>t v</w:t>
+      </w:r>
+      <w:r>
+        <w:rPr>
+          <w:lang w:val="en-US"/>
+        </w:rPr>
+        <w:t>à</w:t>
+      </w:r>
+      <w:r>
+        <w:rPr>
+          <w:lang w:val="en-US"/>
+        </w:rPr>
+        <w:t>i trang th</w:t>
+      </w:r>
+      <w:r>
+        <w:rPr>
+          <w:lang w:val="en-US"/>
+        </w:rPr>
+        <w:t>ì</w:t>
+      </w:r>
+      <w:r>
+        <w:rPr>
+          <w:lang w:val="en-US"/>
+        </w:rPr>
+        <w:t xml:space="preserve"> s</w:t>
+      </w:r>
+      <w:r>
+        <w:rPr>
+          <w:lang w:val="en-US"/>
+        </w:rPr>
+        <w:t>ử</w:t>
+      </w:r>
+      <w:r>
+        <w:rPr>
+          <w:lang w:val="en-US"/>
+        </w:rPr>
+        <w:t xml:space="preserve"> d</w:t>
+      </w:r>
+      <w:r>
+        <w:rPr>
+          <w:lang w:val="en-US"/>
+        </w:rPr>
+        <w:t>ụ</w:t>
+      </w:r>
+      <w:r>
+        <w:rPr>
+          <w:lang w:val="en-US"/>
+        </w:rPr>
+        <w:t>ng partialView &gt; t</w:t>
+      </w:r>
+      <w:r>
+        <w:rPr>
+          <w:lang w:val="en-US"/>
+        </w:rPr>
+        <w:t>á</w:t>
+      </w:r>
+      <w:r>
+        <w:rPr>
+          <w:lang w:val="en-US"/>
+        </w:rPr>
+        <w:t>ch c</w:t>
+      </w:r>
+      <w:r>
+        <w:rPr>
+          <w:lang w:val="en-US"/>
+        </w:rPr>
+        <w:t>á</w:t>
+      </w:r>
+      <w:r>
+        <w:rPr>
+          <w:lang w:val="en-US"/>
+        </w:rPr>
+        <w:t>c ph</w:t>
+      </w:r>
+      <w:r>
+        <w:rPr>
+          <w:lang w:val="en-US"/>
+        </w:rPr>
+        <w:t>ầ</w:t>
+      </w:r>
+      <w:r>
+        <w:rPr>
+          <w:lang w:val="en-US"/>
+        </w:rPr>
+        <w:t>n kh</w:t>
+      </w:r>
+      <w:r>
+        <w:rPr>
+          <w:lang w:val="en-US"/>
+        </w:rPr>
+        <w:t>ô</w:t>
+      </w:r>
+      <w:r>
+        <w:rPr>
+          <w:lang w:val="en-US"/>
+        </w:rPr>
+        <w:t>ng hay s</w:t>
+      </w:r>
+      <w:r>
+        <w:rPr>
+          <w:lang w:val="en-US"/>
+        </w:rPr>
+        <w:t>ử</w:t>
+      </w:r>
+      <w:r>
+        <w:rPr>
+          <w:lang w:val="en-US"/>
+        </w:rPr>
+        <w:t xml:space="preserve"> d</w:t>
+      </w:r>
+      <w:r>
+        <w:rPr>
+          <w:lang w:val="en-US"/>
+        </w:rPr>
+        <w:t>ụ</w:t>
+      </w:r>
+      <w:r>
+        <w:rPr>
+          <w:lang w:val="en-US"/>
+        </w:rPr>
+        <w:t>ng nh</w:t>
+      </w:r>
+      <w:r>
+        <w:rPr>
+          <w:lang w:val="en-US"/>
+        </w:rPr>
+        <w:t>ư</w:t>
+      </w:r>
+      <w:r>
+        <w:rPr>
+          <w:lang w:val="en-US"/>
+        </w:rPr>
+        <w:t xml:space="preserve"> footer b</w:t>
+      </w:r>
+      <w:r>
+        <w:rPr>
+          <w:lang w:val="en-US"/>
+        </w:rPr>
+        <w:t>ằ</w:t>
+      </w:r>
+      <w:r>
+        <w:rPr>
+          <w:lang w:val="en-US"/>
+        </w:rPr>
+        <w:t>ng partialView v</w:t>
+      </w:r>
+      <w:r>
+        <w:rPr>
+          <w:lang w:val="en-US"/>
+        </w:rPr>
+        <w:t>à</w:t>
+      </w:r>
+      <w:r>
+        <w:rPr>
+          <w:lang w:val="en-US"/>
+        </w:rPr>
+        <w:t xml:space="preserve"> Html.RenderAction(</w:t>
+      </w:r>
+      <w:r>
+        <w:rPr>
+          <w:lang w:val="en-US"/>
+        </w:rPr>
+        <w:t>“</w:t>
+      </w:r>
+      <w:r>
+        <w:rPr>
+          <w:lang w:val="en-US"/>
+        </w:rPr>
+        <w:t>Footer</w:t>
+      </w:r>
+      <w:r>
+        <w:rPr>
+          <w:lang w:val="en-US"/>
+        </w:rPr>
+        <w:t>”</w:t>
+      </w:r>
+      <w:r>
+        <w:rPr>
+          <w:lang w:val="en-US"/>
+        </w:rPr>
+        <w:t>,</w:t>
+      </w:r>
+      <w:r>
+        <w:rPr>
+          <w:lang w:val="en-US"/>
+        </w:rPr>
+        <w:t>”</w:t>
+      </w:r>
+      <w:r>
+        <w:rPr>
+          <w:lang w:val="en-US"/>
+        </w:rPr>
+        <w:t>Home</w:t>
+      </w:r>
+      <w:r>
+        <w:rPr>
+          <w:lang w:val="en-US"/>
+        </w:rPr>
+        <w:t>”</w:t>
+      </w:r>
+      <w:r>
+        <w:rPr>
+          <w:lang w:val="en-US"/>
+        </w:rPr>
+        <w:t xml:space="preserve">); </w:t>
+      </w:r>
+      <w:r>
+        <w:rPr>
+          <w:lang w:val="en-US"/>
+        </w:rPr>
+        <w:t>để</w:t>
+      </w:r>
+      <w:r>
+        <w:rPr>
+          <w:lang w:val="en-US"/>
+        </w:rPr>
+        <w:t xml:space="preserve"> ren ra PartialView, c</w:t>
+      </w:r>
+      <w:r>
+        <w:rPr>
+          <w:lang w:val="en-US"/>
+        </w:rPr>
+        <w:t>ầ</w:t>
+      </w:r>
+      <w:r>
+        <w:rPr>
+          <w:lang w:val="en-US"/>
+        </w:rPr>
+        <w:t>n vi</w:t>
+      </w:r>
+      <w:r>
+        <w:rPr>
+          <w:lang w:val="en-US"/>
+        </w:rPr>
+        <w:t>ế</w:t>
+      </w:r>
+      <w:r>
+        <w:rPr>
+          <w:lang w:val="en-US"/>
+        </w:rPr>
+        <w:t>t th</w:t>
+      </w:r>
+      <w:r>
+        <w:rPr>
+          <w:lang w:val="en-US"/>
+        </w:rPr>
+        <w:t>ê</w:t>
+      </w:r>
+      <w:r>
+        <w:rPr>
+          <w:lang w:val="en-US"/>
+        </w:rPr>
+        <w:t>m ActionResult Footer, return PartialView &gt; s</w:t>
+      </w:r>
+      <w:r>
+        <w:rPr>
+          <w:lang w:val="en-US"/>
+        </w:rPr>
+        <w:t>ử</w:t>
+      </w:r>
+      <w:r>
+        <w:rPr>
+          <w:lang w:val="en-US"/>
+        </w:rPr>
+        <w:t xml:space="preserve"> d</w:t>
+      </w:r>
+      <w:r>
+        <w:rPr>
+          <w:lang w:val="en-US"/>
+        </w:rPr>
+        <w:t>ụ</w:t>
+      </w:r>
+      <w:r>
+        <w:rPr>
+          <w:lang w:val="en-US"/>
+        </w:rPr>
+        <w:t xml:space="preserve">ng [ChildActionOnly] </w:t>
+      </w:r>
+      <w:r>
+        <w:rPr>
+          <w:lang w:val="en-US"/>
+        </w:rPr>
+        <w:t>để</w:t>
+      </w:r>
+      <w:r>
+        <w:rPr>
+          <w:lang w:val="en-US"/>
+        </w:rPr>
+        <w:t xml:space="preserve"> kh</w:t>
+      </w:r>
+      <w:r>
+        <w:rPr>
+          <w:lang w:val="en-US"/>
+        </w:rPr>
+        <w:t>ô</w:t>
+      </w:r>
+      <w:r>
+        <w:rPr>
+          <w:lang w:val="en-US"/>
+        </w:rPr>
+        <w:t>ng cho g</w:t>
+      </w:r>
+      <w:r>
+        <w:rPr>
+          <w:lang w:val="en-US"/>
+        </w:rPr>
+        <w:t>ọ</w:t>
+      </w:r>
+      <w:r>
+        <w:rPr>
+          <w:lang w:val="en-US"/>
+        </w:rPr>
+        <w:t>i tr</w:t>
+      </w:r>
+      <w:r>
+        <w:rPr>
+          <w:lang w:val="en-US"/>
+        </w:rPr>
+        <w:t>ự</w:t>
+      </w:r>
+      <w:r>
+        <w:rPr>
+          <w:lang w:val="en-US"/>
+        </w:rPr>
+        <w:t>c ti</w:t>
+      </w:r>
+      <w:r>
+        <w:rPr>
+          <w:lang w:val="en-US"/>
+        </w:rPr>
+        <w:t>ế</w:t>
+      </w:r>
+      <w:r>
+        <w:rPr>
+          <w:lang w:val="en-US"/>
+        </w:rPr>
+        <w:t>p&gt; ti</w:t>
+      </w:r>
+      <w:r>
+        <w:rPr>
+          <w:lang w:val="en-US"/>
+        </w:rPr>
+        <w:t>ế</w:t>
+      </w:r>
+      <w:r>
+        <w:rPr>
+          <w:lang w:val="en-US"/>
+        </w:rPr>
+        <w:t>p t</w:t>
+      </w:r>
+      <w:r>
+        <w:rPr>
+          <w:lang w:val="en-US"/>
+        </w:rPr>
+        <w:t>ụ</w:t>
+      </w:r>
+      <w:r>
+        <w:rPr>
+          <w:lang w:val="en-US"/>
+        </w:rPr>
+        <w:t>c t</w:t>
+      </w:r>
+      <w:r>
+        <w:rPr>
+          <w:lang w:val="en-US"/>
+        </w:rPr>
+        <w:t>á</w:t>
+      </w:r>
+      <w:r>
+        <w:rPr>
+          <w:lang w:val="en-US"/>
+        </w:rPr>
+        <w:t>ch trong layout ph</w:t>
+      </w:r>
+      <w:r>
+        <w:rPr>
+          <w:lang w:val="en-US"/>
+        </w:rPr>
+        <w:t>ầ</w:t>
+      </w:r>
+      <w:r>
+        <w:rPr>
+          <w:lang w:val="en-US"/>
+        </w:rPr>
+        <w:t>n header, s</w:t>
+      </w:r>
+      <w:r>
+        <w:rPr>
+          <w:lang w:val="en-US"/>
+        </w:rPr>
+        <w:t>ử</w:t>
+      </w:r>
+      <w:r>
+        <w:rPr>
+          <w:lang w:val="en-US"/>
+        </w:rPr>
+        <w:t xml:space="preserve"> d</w:t>
+      </w:r>
+      <w:r>
+        <w:rPr>
+          <w:lang w:val="en-US"/>
+        </w:rPr>
+        <w:t>ụ</w:t>
+      </w:r>
+      <w:r>
+        <w:rPr>
+          <w:lang w:val="en-US"/>
+        </w:rPr>
+        <w:t>ng Html.RenderAction, vi</w:t>
+      </w:r>
+      <w:r>
+        <w:rPr>
+          <w:lang w:val="en-US"/>
+        </w:rPr>
+        <w:t>ế</w:t>
+      </w:r>
+      <w:r>
+        <w:rPr>
+          <w:lang w:val="en-US"/>
+        </w:rPr>
+        <w:t>t th</w:t>
+      </w:r>
+      <w:r>
+        <w:rPr>
+          <w:lang w:val="en-US"/>
+        </w:rPr>
+        <w:t>ê</w:t>
+      </w:r>
+      <w:r>
+        <w:rPr>
+          <w:lang w:val="en-US"/>
+        </w:rPr>
+        <w:t>m Action trong Controller &gt; ti</w:t>
+      </w:r>
+      <w:r>
+        <w:rPr>
+          <w:lang w:val="en-US"/>
+        </w:rPr>
+        <w:t>ế</w:t>
+      </w:r>
+      <w:r>
+        <w:rPr>
+          <w:lang w:val="en-US"/>
+        </w:rPr>
+        <w:t>p t</w:t>
+      </w:r>
+      <w:r>
+        <w:rPr>
+          <w:lang w:val="en-US"/>
+        </w:rPr>
+        <w:t>ụ</w:t>
+      </w:r>
+      <w:r>
+        <w:rPr>
+          <w:lang w:val="en-US"/>
+        </w:rPr>
+        <w:t>c c</w:t>
+      </w:r>
+      <w:r>
+        <w:rPr>
+          <w:lang w:val="en-US"/>
+        </w:rPr>
+        <w:t>á</w:t>
+      </w:r>
+      <w:r>
+        <w:rPr>
+          <w:lang w:val="en-US"/>
+        </w:rPr>
+        <w:t>ch Category, t</w:t>
+      </w:r>
+      <w:r>
+        <w:rPr>
+          <w:lang w:val="en-US"/>
+        </w:rPr>
+        <w:t>ạ</w:t>
+      </w:r>
+      <w:r>
+        <w:rPr>
+          <w:lang w:val="en-US"/>
+        </w:rPr>
+        <w:t>o ph</w:t>
+      </w:r>
+      <w:r>
+        <w:rPr>
+          <w:lang w:val="en-US"/>
+        </w:rPr>
+        <w:t>ươ</w:t>
+      </w:r>
+      <w:r>
+        <w:rPr>
+          <w:lang w:val="en-US"/>
+        </w:rPr>
+        <w:t>ng th</w:t>
+      </w:r>
+      <w:r>
+        <w:rPr>
+          <w:lang w:val="en-US"/>
+        </w:rPr>
+        <w:t>ứ</w:t>
+      </w:r>
+      <w:r>
+        <w:rPr>
+          <w:lang w:val="en-US"/>
+        </w:rPr>
+        <w:t>c Category &gt; T</w:t>
+      </w:r>
+      <w:r>
+        <w:rPr>
+          <w:lang w:val="en-US"/>
+        </w:rPr>
+        <w:t>ạ</w:t>
+      </w:r>
+      <w:r>
+        <w:rPr>
+          <w:lang w:val="en-US"/>
+        </w:rPr>
+        <w:t>o view &gt;</w:t>
+      </w:r>
       <w:bookmarkStart w:id="0" w:name="_GoBack"/>
       <w:bookmarkEnd w:id="0"/>
-      <w:r>
-        <w:rPr>
-          <w:lang w:val="en-US"/>
-        </w:rPr>
-        <w:t xml:space="preserve"> &gt; ch</w:t>
-      </w:r>
-      <w:r>
-        <w:rPr>
-          <w:lang w:val="en-US"/>
-        </w:rPr>
-        <w:t>ỉ</w:t>
-      </w:r>
-      <w:r>
-        <w:rPr>
-          <w:lang w:val="en-US"/>
-        </w:rPr>
-        <w:t>nh s</w:t>
-      </w:r>
-      <w:r>
-        <w:rPr>
-          <w:lang w:val="en-US"/>
-        </w:rPr>
-        <w:t>ử</w:t>
-      </w:r>
-      <w:r>
-        <w:rPr>
-          <w:lang w:val="en-US"/>
-        </w:rPr>
-        <w:t>a baseView &gt;  vi</w:t>
-      </w:r>
-      <w:r>
-        <w:rPr>
-          <w:lang w:val="en-US"/>
-        </w:rPr>
-        <w:t>ế</w:t>
-      </w:r>
-      <w:r>
-        <w:rPr>
-          <w:lang w:val="en-US"/>
-        </w:rPr>
-        <w:t>t h</w:t>
-      </w:r>
-      <w:r>
-        <w:rPr>
-          <w:lang w:val="en-US"/>
-        </w:rPr>
-        <w:t>à</w:t>
-      </w:r>
-      <w:r>
-        <w:rPr>
-          <w:lang w:val="en-US"/>
-        </w:rPr>
-        <w:t xml:space="preserve">m rootController&gt; thay </w:t>
-      </w:r>
-      <w:r>
-        <w:rPr>
-          <w:lang w:val="en-US"/>
-        </w:rPr>
-        <w:t>đổ</w:t>
-      </w:r>
-      <w:r>
-        <w:rPr>
-          <w:lang w:val="en-US"/>
-        </w:rPr>
-        <w:t>i baseView</w:t>
-      </w:r>
-      <w:r>
-        <w:rPr>
-          <w:lang w:val="en-US"/>
-        </w:rPr>
-        <w:t xml:space="preserve"> &gt; them ph</w:t>
-      </w:r>
-      <w:r>
-        <w:rPr>
-          <w:lang w:val="en-US"/>
-        </w:rPr>
-        <w:t>ươ</w:t>
-      </w:r>
-      <w:r>
-        <w:rPr>
-          <w:lang w:val="en-US"/>
-        </w:rPr>
-        <w:t>ng th</w:t>
-      </w:r>
-      <w:r>
-        <w:rPr>
-          <w:lang w:val="en-US"/>
-        </w:rPr>
-        <w:t>ứ</w:t>
-      </w:r>
-      <w:r>
-        <w:rPr>
-          <w:lang w:val="en-US"/>
-        </w:rPr>
-        <w:t>c Authorize ProductController, ProductCategoryController &gt; g</w:t>
-      </w:r>
-      <w:r>
-        <w:rPr>
-          <w:lang w:val="en-US"/>
-        </w:rPr>
-        <w:t>á</w:t>
-      </w:r>
-      <w:r>
-        <w:rPr>
-          <w:lang w:val="en-US"/>
-        </w:rPr>
-        <w:t>n th</w:t>
-      </w:r>
-      <w:r>
-        <w:rPr>
-          <w:lang w:val="en-US"/>
-        </w:rPr>
-        <w:t>ê</w:t>
-      </w:r>
-      <w:r>
-        <w:rPr>
-          <w:lang w:val="en-US"/>
-        </w:rPr>
-        <w:t>m gi</w:t>
-      </w:r>
-      <w:r>
-        <w:rPr>
-          <w:lang w:val="en-US"/>
-        </w:rPr>
-        <w:t>á</w:t>
-      </w:r>
-      <w:r>
-        <w:rPr>
-          <w:lang w:val="en-US"/>
-        </w:rPr>
-        <w:t xml:space="preserve"> tr</w:t>
-      </w:r>
-      <w:r>
-        <w:rPr>
-          <w:lang w:val="en-US"/>
-        </w:rPr>
-        <w:t>ị</w:t>
-      </w:r>
-      <w:r>
-        <w:rPr>
-          <w:lang w:val="en-US"/>
-        </w:rPr>
-        <w:t xml:space="preserve"> cho CreatedBy trong ProductController</w:t>
-      </w:r>
     </w:p>
     <w:sectPr>
       <w:pgSz w:w="12240" w:h="15840"/>
@@ -21482,7 +23382,7 @@
 </file>
 
 <file path=customXml/itemProps1.xml><?xml version="1.0" encoding="utf-8"?>
-<ds:datastoreItem xmlns:ds="http://schemas.openxmlformats.org/officeDocument/2006/customXml" ds:itemID="{4808B55D-3753-4529-A0AC-8BB7FF7B9411}">
+<ds:datastoreItem xmlns:ds="http://schemas.openxmlformats.org/officeDocument/2006/customXml" ds:itemID="{DDF3CFF5-54A8-4BD0-87EC-93CE547389E7}">
   <ds:schemaRefs>
     <ds:schemaRef ds:uri="http://schemas.openxmlformats.org/officeDocument/2006/bibliography"/>
   </ds:schemaRefs>

</xml_diff>

<commit_message>
binding category and footer
</commit_message>
<xml_diff>
--- a/BaiHoc.docx
+++ b/BaiHoc.docx
@@ -100,23 +100,7 @@
           <w:rFonts w:asciiTheme="majorHAnsi" w:hAnsiTheme="majorHAnsi" w:cstheme="majorHAnsi"/>
           <w:lang w:val="en-US"/>
         </w:rPr>
-        <w:t xml:space="preserve">Bước 1 vào nuget cài 3 thư viện </w:t>
-      </w:r>
-      <w:proofErr w:type="gramStart"/>
-      <w:r>
-        <w:rPr>
-          <w:rFonts w:asciiTheme="majorHAnsi" w:hAnsiTheme="majorHAnsi" w:cstheme="majorHAnsi"/>
-          <w:lang w:val="en-US"/>
-        </w:rPr>
-        <w:t>autofac,autofacmvc</w:t>
-      </w:r>
-      <w:proofErr w:type="gramEnd"/>
-      <w:r>
-        <w:rPr>
-          <w:rFonts w:asciiTheme="majorHAnsi" w:hAnsiTheme="majorHAnsi" w:cstheme="majorHAnsi"/>
-          <w:lang w:val="en-US"/>
-        </w:rPr>
-        <w:t>,autofacwebapi2</w:t>
+        <w:t>Bước 1 vào nuget cài 3 thư viện autofac,autofacmvc,autofacwebapi2</w:t>
       </w:r>
     </w:p>
     <w:p>
@@ -176,17 +160,8 @@
           <w:rFonts w:asciiTheme="majorHAnsi" w:hAnsiTheme="majorHAnsi" w:cstheme="majorHAnsi"/>
           <w:lang w:val="en-US"/>
         </w:rPr>
-        <w:t xml:space="preserve">Cài đặt NuGet </w:t>
-      </w:r>
-      <w:proofErr w:type="gramStart"/>
-      <w:r>
-        <w:rPr>
-          <w:rFonts w:asciiTheme="majorHAnsi" w:hAnsiTheme="majorHAnsi" w:cstheme="majorHAnsi"/>
-          <w:lang w:val="en-US"/>
-        </w:rPr>
-        <w:t>Microsoft.Owin.Host.SystemWeb</w:t>
-      </w:r>
-      <w:proofErr w:type="gramEnd"/>
+        <w:t>Cài đặt NuGet Microsoft.Owin.Host.SystemWeb</w:t>
+      </w:r>
     </w:p>
     <w:p>
       <w:pPr>
@@ -336,21 +311,7 @@
         <w:rPr>
           <w:lang w:val="en-US"/>
         </w:rPr>
-        <w:t xml:space="preserve">i AutoMapper </w:t>
-      </w:r>
-      <w:proofErr w:type="gramStart"/>
-      <w:r>
-        <w:rPr>
-          <w:lang w:val="en-US"/>
-        </w:rPr>
-        <w:t>4.2..</w:t>
-      </w:r>
-      <w:proofErr w:type="gramEnd"/>
-      <w:r>
-        <w:rPr>
-          <w:lang w:val="en-US"/>
-        </w:rPr>
-        <w:t>1</w:t>
+        <w:t>i AutoMapper 4.2..1</w:t>
       </w:r>
     </w:p>
     <w:p>
@@ -542,14 +503,7 @@
         <w:rPr>
           <w:lang w:val="en-US"/>
         </w:rPr>
-        <w:t xml:space="preserve">o Class EntityExtension </w:t>
-      </w:r>
-      <w:proofErr w:type="gramStart"/>
-      <w:r>
-        <w:rPr>
-          <w:lang w:val="en-US"/>
-        </w:rPr>
-        <w:t>( t</w:t>
+        <w:t>o Class EntityExtension ( t</w:t>
       </w:r>
       <w:r>
         <w:rPr>
@@ -561,14 +515,7 @@
         <w:rPr>
           <w:lang w:val="en-US"/>
         </w:rPr>
-        <w:t>m</w:t>
-      </w:r>
-      <w:proofErr w:type="gramEnd"/>
-      <w:r>
-        <w:rPr>
-          <w:lang w:val="en-US"/>
-        </w:rPr>
-        <w:t xml:space="preserve"> hi</w:t>
+        <w:t>m hi</w:t>
       </w:r>
       <w:r>
         <w:rPr>
@@ -745,21 +692,7 @@
         <w:rPr>
           <w:lang w:val="en-US"/>
         </w:rPr>
-        <w:t xml:space="preserve"> </w:t>
-      </w:r>
-      <w:proofErr w:type="gramStart"/>
-      <w:r>
-        <w:rPr>
-          <w:lang w:val="en-US"/>
-        </w:rPr>
-        <w:t>( get</w:t>
-      </w:r>
-      <w:proofErr w:type="gramEnd"/>
-      <w:r>
-        <w:rPr>
-          <w:lang w:val="en-US"/>
-        </w:rPr>
-        <w:t>, add,update</w:t>
+        <w:t xml:space="preserve"> ( get, add,update</w:t>
       </w:r>
     </w:p>
     <w:p>
@@ -1174,7 +1107,6 @@
         </w:rPr>
         <w:t xml:space="preserve">c </w:t>
       </w:r>
-      <w:proofErr w:type="gramStart"/>
       <w:r>
         <w:rPr>
           <w:lang w:val="en-US"/>
@@ -1197,14 +1129,7 @@
         <w:rPr>
           <w:lang w:val="en-US"/>
         </w:rPr>
-        <w:t>m :</w:t>
-      </w:r>
-      <w:proofErr w:type="gramEnd"/>
-      <w:r>
-        <w:rPr>
-          <w:lang w:val="en-US"/>
-        </w:rPr>
-        <w:t xml:space="preserve"> l</w:t>
+        <w:t>m : l</w:t>
       </w:r>
       <w:r>
         <w:rPr>
@@ -4364,21 +4289,7 @@
         <w:rPr>
           <w:lang w:val="en-US"/>
         </w:rPr>
-        <w:t xml:space="preserve"> cho </w:t>
-      </w:r>
-      <w:proofErr w:type="gramStart"/>
-      <w:r>
-        <w:rPr>
-          <w:lang w:val="en-US"/>
-        </w:rPr>
-        <w:t>ng</w:t>
-      </w:r>
-      <w:proofErr w:type="gramEnd"/>
-      <w:r>
-        <w:rPr>
-          <w:lang w:val="en-US"/>
-        </w:rPr>
-        <w:t>-Route</w:t>
+        <w:t xml:space="preserve"> cho ng-Route</w:t>
       </w:r>
     </w:p>
     <w:p>
@@ -4750,33 +4661,19 @@
         <w:rPr>
           <w:lang w:val="en-US"/>
         </w:rPr>
-        <w:t xml:space="preserve">c </w:t>
-      </w:r>
-      <w:proofErr w:type="gramStart"/>
-      <w:r>
-        <w:rPr>
-          <w:lang w:val="en-US"/>
-        </w:rPr>
-        <w:t>h</w:t>
-      </w:r>
-      <w:r>
-        <w:rPr>
-          <w:lang w:val="en-US"/>
-        </w:rPr>
-        <w:t>à</w:t>
-      </w:r>
-      <w:r>
-        <w:rPr>
-          <w:lang w:val="en-US"/>
-        </w:rPr>
-        <w:t>nh :</w:t>
-      </w:r>
-      <w:proofErr w:type="gramEnd"/>
-      <w:r>
-        <w:rPr>
-          <w:lang w:val="en-US"/>
-        </w:rPr>
-        <w:t xml:space="preserve"> </w:t>
+        <w:t>c h</w:t>
+      </w:r>
+      <w:r>
+        <w:rPr>
+          <w:lang w:val="en-US"/>
+        </w:rPr>
+        <w:t>à</w:t>
+      </w:r>
+      <w:r>
+        <w:rPr>
+          <w:lang w:val="en-US"/>
+        </w:rPr>
+        <w:t xml:space="preserve">nh : </w:t>
       </w:r>
     </w:p>
     <w:p>
@@ -5484,21 +5381,7 @@
         <w:rPr>
           <w:lang w:val="en-US"/>
         </w:rPr>
-        <w:t xml:space="preserve">c </w:t>
-      </w:r>
-      <w:proofErr w:type="gramStart"/>
-      <w:r>
-        <w:rPr>
-          <w:lang w:val="en-US"/>
-        </w:rPr>
-        <w:t>2 :</w:t>
-      </w:r>
-      <w:proofErr w:type="gramEnd"/>
-      <w:r>
-        <w:rPr>
-          <w:lang w:val="en-US"/>
-        </w:rPr>
-        <w:t xml:space="preserve"> tri</w:t>
+        <w:t>c 2 : tri</w:t>
       </w:r>
       <w:r>
         <w:rPr>
@@ -5828,21 +5711,7 @@
         <w:rPr>
           <w:lang w:val="en-US"/>
         </w:rPr>
-        <w:t xml:space="preserve">i </w:t>
-      </w:r>
-      <w:proofErr w:type="gramStart"/>
-      <w:r>
-        <w:rPr>
-          <w:lang w:val="en-US"/>
-        </w:rPr>
-        <w:t>23 :</w:t>
-      </w:r>
-      <w:proofErr w:type="gramEnd"/>
-      <w:r>
-        <w:rPr>
-          <w:lang w:val="en-US"/>
-        </w:rPr>
-        <w:t xml:space="preserve"> </w:t>
+        <w:t xml:space="preserve">i 23 : </w:t>
       </w:r>
       <w:r>
         <w:rPr>
@@ -6959,14 +6828,7 @@
         <w:rPr>
           <w:lang w:val="en-US"/>
         </w:rPr>
-        <w:t xml:space="preserve">c </w:t>
-      </w:r>
-      <w:proofErr w:type="gramStart"/>
-      <w:r>
-        <w:rPr>
-          <w:lang w:val="en-US"/>
-        </w:rPr>
-        <w:t>ch</w:t>
+        <w:t>c ch</w:t>
       </w:r>
       <w:r>
         <w:rPr>
@@ -6978,14 +6840,7 @@
         <w:rPr>
           <w:lang w:val="en-US"/>
         </w:rPr>
-        <w:t>nh :</w:t>
-      </w:r>
-      <w:proofErr w:type="gramEnd"/>
-      <w:r>
-        <w:rPr>
-          <w:lang w:val="en-US"/>
-        </w:rPr>
-        <w:t xml:space="preserve"> </w:t>
+        <w:t xml:space="preserve">nh : </w:t>
       </w:r>
     </w:p>
     <w:p>
@@ -6999,21 +6854,7 @@
         <w:rPr>
           <w:lang w:val="en-US"/>
         </w:rPr>
-        <w:t>-</w:t>
-      </w:r>
-      <w:proofErr w:type="gramStart"/>
-      <w:r>
-        <w:rPr>
-          <w:lang w:val="en-US"/>
-        </w:rPr>
-        <w:t>Backend :</w:t>
-      </w:r>
-      <w:proofErr w:type="gramEnd"/>
-      <w:r>
-        <w:rPr>
-          <w:lang w:val="en-US"/>
-        </w:rPr>
-        <w:t xml:space="preserve"> t</w:t>
+        <w:t>-Backend : t</w:t>
       </w:r>
       <w:r>
         <w:rPr>
@@ -7753,21 +7594,7 @@
         <w:rPr>
           <w:lang w:val="en-US"/>
         </w:rPr>
-        <w:t>-</w:t>
-      </w:r>
-      <w:proofErr w:type="gramStart"/>
-      <w:r>
-        <w:rPr>
-          <w:lang w:val="en-US"/>
-        </w:rPr>
-        <w:t>Backend :</w:t>
-      </w:r>
-      <w:proofErr w:type="gramEnd"/>
-      <w:r>
-        <w:rPr>
-          <w:lang w:val="en-US"/>
-        </w:rPr>
-        <w:t xml:space="preserve"> Th</w:t>
+        <w:t>-Backend : Th</w:t>
       </w:r>
       <w:r>
         <w:rPr>
@@ -8127,21 +7954,7 @@
         <w:rPr>
           <w:lang w:val="en-US"/>
         </w:rPr>
-        <w:t xml:space="preserve">o service </w:t>
-      </w:r>
-      <w:proofErr w:type="gramStart"/>
-      <w:r>
-        <w:rPr>
-          <w:lang w:val="en-US"/>
-        </w:rPr>
-        <w:t>GetAll(</w:t>
-      </w:r>
-      <w:proofErr w:type="gramEnd"/>
-      <w:r>
-        <w:rPr>
-          <w:lang w:val="en-US"/>
-        </w:rPr>
-        <w:t>string keyword), dung ph</w:t>
+        <w:t>o service GetAll(string keyword), dung ph</w:t>
       </w:r>
       <w:r>
         <w:rPr>
@@ -8587,14 +8400,7 @@
         <w:rPr>
           <w:lang w:val="en-US"/>
         </w:rPr>
-        <w:t xml:space="preserve">c </w:t>
-      </w:r>
-      <w:proofErr w:type="gramStart"/>
-      <w:r>
-        <w:rPr>
-          <w:lang w:val="en-US"/>
-        </w:rPr>
-        <w:t>b</w:t>
+        <w:t>c b</w:t>
       </w:r>
       <w:r>
         <w:rPr>
@@ -8606,14 +8412,7 @@
         <w:rPr>
           <w:lang w:val="en-US"/>
         </w:rPr>
-        <w:t>c :</w:t>
-      </w:r>
-      <w:proofErr w:type="gramEnd"/>
-      <w:r>
-        <w:rPr>
-          <w:lang w:val="en-US"/>
-        </w:rPr>
-        <w:t xml:space="preserve"> s</w:t>
+        <w:t>c : s</w:t>
       </w:r>
       <w:r>
         <w:rPr>
@@ -8851,33 +8650,19 @@
         <w:rPr>
           <w:lang w:val="en-US"/>
         </w:rPr>
-        <w:t xml:space="preserve">c </w:t>
-      </w:r>
-      <w:proofErr w:type="gramStart"/>
-      <w:r>
-        <w:rPr>
-          <w:lang w:val="en-US"/>
-        </w:rPr>
-        <w:t>h</w:t>
-      </w:r>
-      <w:r>
-        <w:rPr>
-          <w:lang w:val="en-US"/>
-        </w:rPr>
-        <w:t>à</w:t>
-      </w:r>
-      <w:r>
-        <w:rPr>
-          <w:lang w:val="en-US"/>
-        </w:rPr>
-        <w:t>nh :</w:t>
-      </w:r>
-      <w:proofErr w:type="gramEnd"/>
-      <w:r>
-        <w:rPr>
-          <w:lang w:val="en-US"/>
-        </w:rPr>
-        <w:t xml:space="preserve"> c</w:t>
+        <w:t>c h</w:t>
+      </w:r>
+      <w:r>
+        <w:rPr>
+          <w:lang w:val="en-US"/>
+        </w:rPr>
+        <w:t>à</w:t>
+      </w:r>
+      <w:r>
+        <w:rPr>
+          <w:lang w:val="en-US"/>
+        </w:rPr>
+        <w:t>nh : c</w:t>
       </w:r>
       <w:r>
         <w:rPr>
@@ -9407,14 +9192,7 @@
         <w:rPr>
           <w:lang w:val="en-US"/>
         </w:rPr>
-        <w:t xml:space="preserve">c </w:t>
-      </w:r>
-      <w:proofErr w:type="gramStart"/>
-      <w:r>
-        <w:rPr>
-          <w:lang w:val="en-US"/>
-        </w:rPr>
-        <w:t>b</w:t>
+        <w:t>c b</w:t>
       </w:r>
       <w:r>
         <w:rPr>
@@ -9426,14 +9204,7 @@
         <w:rPr>
           <w:lang w:val="en-US"/>
         </w:rPr>
-        <w:t>c :</w:t>
-      </w:r>
-      <w:proofErr w:type="gramEnd"/>
-      <w:r>
-        <w:rPr>
-          <w:lang w:val="en-US"/>
-        </w:rPr>
-        <w:t xml:space="preserve"> t</w:t>
+        <w:t>c : t</w:t>
       </w:r>
       <w:r>
         <w:rPr>
@@ -12232,21 +12003,7 @@
         <w:rPr>
           <w:lang w:val="en-US"/>
         </w:rPr>
-        <w:t>o form: &lt;formname</w:t>
-      </w:r>
-      <w:proofErr w:type="gramStart"/>
-      <w:r>
-        <w:rPr>
-          <w:lang w:val="en-US"/>
-        </w:rPr>
-        <w:t>&gt;.&lt;</w:t>
-      </w:r>
-      <w:proofErr w:type="gramEnd"/>
-      <w:r>
-        <w:rPr>
-          <w:lang w:val="en-US"/>
-        </w:rPr>
-        <w:t>angular property&gt;</w:t>
+        <w:t>o form: &lt;formname&gt;.&lt;angular property&gt;</w:t>
       </w:r>
     </w:p>
     <w:p>
@@ -12294,21 +12051,7 @@
         <w:rPr>
           <w:lang w:val="en-US"/>
         </w:rPr>
-        <w:t>o input: &lt;formname</w:t>
-      </w:r>
-      <w:proofErr w:type="gramStart"/>
-      <w:r>
-        <w:rPr>
-          <w:lang w:val="en-US"/>
-        </w:rPr>
-        <w:t>&gt;.&lt;</w:t>
-      </w:r>
-      <w:proofErr w:type="gramEnd"/>
-      <w:r>
-        <w:rPr>
-          <w:lang w:val="en-US"/>
-        </w:rPr>
-        <w:t>inputname&gt;.&lt;angularproperty&gt;</w:t>
+        <w:t>o input: &lt;formname&gt;.&lt;inputname&gt;.&lt;angularproperty&gt;</w:t>
       </w:r>
     </w:p>
     <w:p>
@@ -12386,14 +12129,7 @@
         <w:rPr>
           <w:lang w:val="en-US"/>
         </w:rPr>
-        <w:t xml:space="preserve">n </w:t>
-      </w:r>
-      <w:proofErr w:type="gramStart"/>
-      <w:r>
-        <w:rPr>
-          <w:lang w:val="en-US"/>
-        </w:rPr>
-        <w:t>nh</w:t>
+        <w:t>n nh</w:t>
       </w:r>
       <w:r>
         <w:rPr>
@@ -12405,14 +12141,7 @@
         <w:rPr>
           <w:lang w:val="en-US"/>
         </w:rPr>
-        <w:t xml:space="preserve"> :</w:t>
-      </w:r>
-      <w:proofErr w:type="gramEnd"/>
-      <w:r>
-        <w:rPr>
-          <w:lang w:val="en-US"/>
-        </w:rPr>
-        <w:t xml:space="preserve"> thu</w:t>
+        <w:t xml:space="preserve"> : thu</w:t>
       </w:r>
       <w:r>
         <w:rPr>
@@ -13164,14 +12893,7 @@
         <w:rPr>
           <w:lang w:val="en-US"/>
         </w:rPr>
-        <w:t>ng ng-show</w:t>
-      </w:r>
-      <w:proofErr w:type="gramStart"/>
-      <w:r>
-        <w:rPr>
-          <w:lang w:val="en-US"/>
-        </w:rPr>
-        <w:t>=</w:t>
+        <w:t>ng ng-show=</w:t>
       </w:r>
       <w:r>
         <w:rPr>
@@ -13183,14 +12905,7 @@
         <w:rPr>
           <w:lang w:val="en-US"/>
         </w:rPr>
-        <w:t>frmAddProdctCategory.name</w:t>
-      </w:r>
-      <w:proofErr w:type="gramEnd"/>
-      <w:r>
-        <w:rPr>
-          <w:lang w:val="en-US"/>
-        </w:rPr>
-        <w:t>.$invalid</w:t>
+        <w:t>frmAddProdctCategory.name.$invalid</w:t>
       </w:r>
       <w:r>
         <w:rPr>
@@ -13606,14 +13321,7 @@
         <w:rPr>
           <w:lang w:val="en-US"/>
         </w:rPr>
-        <w:t xml:space="preserve">c </w:t>
-      </w:r>
-      <w:proofErr w:type="gramStart"/>
-      <w:r>
-        <w:rPr>
-          <w:lang w:val="en-US"/>
-        </w:rPr>
-        <w:t>hi</w:t>
+        <w:t>c hi</w:t>
       </w:r>
       <w:r>
         <w:rPr>
@@ -13625,14 +13333,7 @@
         <w:rPr>
           <w:lang w:val="en-US"/>
         </w:rPr>
-        <w:t>n :</w:t>
-      </w:r>
-      <w:proofErr w:type="gramEnd"/>
-      <w:r>
-        <w:rPr>
-          <w:lang w:val="en-US"/>
-        </w:rPr>
-        <w:t xml:space="preserve"> </w:t>
+        <w:t xml:space="preserve">n : </w:t>
       </w:r>
     </w:p>
     <w:p>
@@ -13933,33 +13634,19 @@
         <w:rPr>
           <w:lang w:val="en-US"/>
         </w:rPr>
-        <w:t xml:space="preserve">c </w:t>
-      </w:r>
-      <w:proofErr w:type="gramStart"/>
-      <w:r>
-        <w:rPr>
-          <w:lang w:val="en-US"/>
-        </w:rPr>
-        <w:t>h</w:t>
-      </w:r>
-      <w:r>
-        <w:rPr>
-          <w:lang w:val="en-US"/>
-        </w:rPr>
-        <w:t>à</w:t>
-      </w:r>
-      <w:r>
-        <w:rPr>
-          <w:lang w:val="en-US"/>
-        </w:rPr>
-        <w:t>nh :</w:t>
-      </w:r>
-      <w:proofErr w:type="gramEnd"/>
-      <w:r>
-        <w:rPr>
-          <w:lang w:val="en-US"/>
-        </w:rPr>
-        <w:t xml:space="preserve"> c</w:t>
+        <w:t>c h</w:t>
+      </w:r>
+      <w:r>
+        <w:rPr>
+          <w:lang w:val="en-US"/>
+        </w:rPr>
+        <w:t>à</w:t>
+      </w:r>
+      <w:r>
+        <w:rPr>
+          <w:lang w:val="en-US"/>
+        </w:rPr>
+        <w:t>nh : c</w:t>
       </w:r>
       <w:r>
         <w:rPr>
@@ -14775,21 +14462,7 @@
         <w:rPr>
           <w:lang w:val="en-US"/>
         </w:rPr>
-        <w:t xml:space="preserve">o </w:t>
-      </w:r>
-      <w:proofErr w:type="gramStart"/>
-      <w:r>
-        <w:rPr>
-          <w:lang w:val="en-US"/>
-        </w:rPr>
-        <w:t>productCategoryListView ,</w:t>
-      </w:r>
-      <w:proofErr w:type="gramEnd"/>
-      <w:r>
-        <w:rPr>
-          <w:lang w:val="en-US"/>
-        </w:rPr>
-        <w:t xml:space="preserve"> th</w:t>
+        <w:t>o productCategoryListView , th</w:t>
       </w:r>
       <w:r>
         <w:rPr>
@@ -15053,14 +14726,7 @@
         <w:rPr>
           <w:lang w:val="en-US"/>
         </w:rPr>
-        <w:t xml:space="preserve">c </w:t>
-      </w:r>
-      <w:proofErr w:type="gramStart"/>
-      <w:r>
-        <w:rPr>
-          <w:lang w:val="en-US"/>
-        </w:rPr>
-        <w:t>hi</w:t>
+        <w:t>c hi</w:t>
       </w:r>
       <w:r>
         <w:rPr>
@@ -15074,7 +14740,6 @@
         </w:rPr>
         <w:t>n :</w:t>
       </w:r>
-      <w:proofErr w:type="gramEnd"/>
     </w:p>
     <w:p>
       <w:pPr>
@@ -15111,21 +14776,7 @@
         <w:rPr>
           <w:lang w:val="en-US"/>
         </w:rPr>
-        <w:t xml:space="preserve"> </w:t>
-      </w:r>
-      <w:proofErr w:type="gramStart"/>
-      <w:r>
-        <w:rPr>
-          <w:lang w:val="en-US"/>
-        </w:rPr>
-        <w:t>controller ,</w:t>
-      </w:r>
-      <w:proofErr w:type="gramEnd"/>
-      <w:r>
-        <w:rPr>
-          <w:lang w:val="en-US"/>
-        </w:rPr>
-        <w:t xml:space="preserve"> nh</w:t>
+        <w:t xml:space="preserve"> controller , nh</w:t>
       </w:r>
       <w:r>
         <w:rPr>
@@ -15301,33 +14952,19 @@
         <w:rPr>
           <w:lang w:val="en-US"/>
         </w:rPr>
-        <w:t xml:space="preserve">c </w:t>
-      </w:r>
-      <w:proofErr w:type="gramStart"/>
-      <w:r>
-        <w:rPr>
-          <w:lang w:val="en-US"/>
-        </w:rPr>
-        <w:t>h</w:t>
-      </w:r>
-      <w:r>
-        <w:rPr>
-          <w:lang w:val="en-US"/>
-        </w:rPr>
-        <w:t>à</w:t>
-      </w:r>
-      <w:r>
-        <w:rPr>
-          <w:lang w:val="en-US"/>
-        </w:rPr>
-        <w:t>nh :</w:t>
-      </w:r>
-      <w:proofErr w:type="gramEnd"/>
-      <w:r>
-        <w:rPr>
-          <w:lang w:val="en-US"/>
-        </w:rPr>
-        <w:t xml:space="preserve"> T</w:t>
+        <w:t>c h</w:t>
+      </w:r>
+      <w:r>
+        <w:rPr>
+          <w:lang w:val="en-US"/>
+        </w:rPr>
+        <w:t>à</w:t>
+      </w:r>
+      <w:r>
+        <w:rPr>
+          <w:lang w:val="en-US"/>
+        </w:rPr>
+        <w:t>nh : T</w:t>
       </w:r>
       <w:r>
         <w:rPr>
@@ -18732,33 +18369,19 @@
         <w:rPr>
           <w:lang w:val="en-US"/>
         </w:rPr>
-        <w:t xml:space="preserve">c </w:t>
-      </w:r>
-      <w:proofErr w:type="gramStart"/>
-      <w:r>
-        <w:rPr>
-          <w:lang w:val="en-US"/>
-        </w:rPr>
-        <w:t>h</w:t>
-      </w:r>
-      <w:r>
-        <w:rPr>
-          <w:lang w:val="en-US"/>
-        </w:rPr>
-        <w:t>à</w:t>
-      </w:r>
-      <w:r>
-        <w:rPr>
-          <w:lang w:val="en-US"/>
-        </w:rPr>
-        <w:t>nh :</w:t>
-      </w:r>
-      <w:proofErr w:type="gramEnd"/>
-      <w:r>
-        <w:rPr>
-          <w:lang w:val="en-US"/>
-        </w:rPr>
-        <w:t xml:space="preserve"> them n</w:t>
+        <w:t>c h</w:t>
+      </w:r>
+      <w:r>
+        <w:rPr>
+          <w:lang w:val="en-US"/>
+        </w:rPr>
+        <w:t>à</w:t>
+      </w:r>
+      <w:r>
+        <w:rPr>
+          <w:lang w:val="en-US"/>
+        </w:rPr>
+        <w:t>nh : them n</w:t>
       </w:r>
       <w:r>
         <w:rPr>
@@ -19986,14 +19609,7 @@
         <w:rPr>
           <w:lang w:val="en-US"/>
         </w:rPr>
-        <w:t xml:space="preserve">c </w:t>
-      </w:r>
-      <w:proofErr w:type="gramStart"/>
-      <w:r>
-        <w:rPr>
-          <w:lang w:val="en-US"/>
-        </w:rPr>
-        <w:t>hi</w:t>
+        <w:t>c hi</w:t>
       </w:r>
       <w:r>
         <w:rPr>
@@ -20005,14 +19621,7 @@
         <w:rPr>
           <w:lang w:val="en-US"/>
         </w:rPr>
-        <w:t>n :</w:t>
-      </w:r>
-      <w:proofErr w:type="gramEnd"/>
-      <w:r>
-        <w:rPr>
-          <w:lang w:val="en-US"/>
-        </w:rPr>
-        <w:t xml:space="preserve"> T</w:t>
+        <w:t>n : T</w:t>
       </w:r>
       <w:r>
         <w:rPr>
@@ -22413,8 +22022,1046 @@
         </w:rPr>
         <w:t>o view &gt;</w:t>
       </w:r>
+    </w:p>
+    <w:p>
+      <w:pPr>
+        <w:pStyle w:val="NoSpacing"/>
+        <w:rPr>
+          <w:lang w:val="en-US"/>
+        </w:rPr>
+      </w:pPr>
+    </w:p>
+    <w:p>
+      <w:pPr>
+        <w:pStyle w:val="NoSpacing"/>
+        <w:rPr>
+          <w:lang w:val="en-US"/>
+        </w:rPr>
+      </w:pPr>
+      <w:r>
+        <w:rPr>
+          <w:lang w:val="en-US"/>
+        </w:rPr>
+        <w:t>B</w:t>
+      </w:r>
+      <w:r>
+        <w:rPr>
+          <w:lang w:val="en-US"/>
+        </w:rPr>
+        <w:t>à</w:t>
+      </w:r>
+      <w:r>
+        <w:rPr>
+          <w:lang w:val="en-US"/>
+        </w:rPr>
+        <w:t>i 41: Binding c</w:t>
+      </w:r>
+      <w:r>
+        <w:rPr>
+          <w:lang w:val="en-US"/>
+        </w:rPr>
+        <w:t>á</w:t>
+      </w:r>
+      <w:r>
+        <w:rPr>
+          <w:lang w:val="en-US"/>
+        </w:rPr>
+        <w:t>c th</w:t>
+      </w:r>
+      <w:r>
+        <w:rPr>
+          <w:lang w:val="en-US"/>
+        </w:rPr>
+        <w:t>à</w:t>
+      </w:r>
+      <w:r>
+        <w:rPr>
+          <w:lang w:val="en-US"/>
+        </w:rPr>
+        <w:t>nh ph</w:t>
+      </w:r>
+      <w:r>
+        <w:rPr>
+          <w:lang w:val="en-US"/>
+        </w:rPr>
+        <w:t>ầ</w:t>
+      </w:r>
+      <w:r>
+        <w:rPr>
+          <w:lang w:val="en-US"/>
+        </w:rPr>
+        <w:t>n dung chung s</w:t>
+      </w:r>
+      <w:r>
+        <w:rPr>
+          <w:lang w:val="en-US"/>
+        </w:rPr>
+        <w:t>ử</w:t>
+      </w:r>
+      <w:r>
+        <w:rPr>
+          <w:lang w:val="en-US"/>
+        </w:rPr>
+        <w:t xml:space="preserve"> d</w:t>
+      </w:r>
+      <w:r>
+        <w:rPr>
+          <w:lang w:val="en-US"/>
+        </w:rPr>
+        <w:t>ụ</w:t>
+      </w:r>
+      <w:r>
+        <w:rPr>
+          <w:lang w:val="en-US"/>
+        </w:rPr>
+        <w:t>ng PartialView</w:t>
+      </w:r>
+    </w:p>
+    <w:p>
+      <w:pPr>
+        <w:pStyle w:val="NoSpacing"/>
+        <w:rPr>
+          <w:lang w:val="en-US"/>
+        </w:rPr>
+      </w:pPr>
+    </w:p>
+    <w:p>
+      <w:pPr>
+        <w:pStyle w:val="NoSpacing"/>
+        <w:rPr>
+          <w:lang w:val="en-US"/>
+        </w:rPr>
+      </w:pPr>
+      <w:r>
+        <w:rPr>
+          <w:lang w:val="en-US"/>
+        </w:rPr>
+        <w:t>C</w:t>
+      </w:r>
+      <w:r>
+        <w:rPr>
+          <w:lang w:val="en-US"/>
+        </w:rPr>
+        <w:t>á</w:t>
+      </w:r>
+      <w:r>
+        <w:rPr>
+          <w:lang w:val="en-US"/>
+        </w:rPr>
+        <w:t>c b</w:t>
+      </w:r>
+      <w:r>
+        <w:rPr>
+          <w:lang w:val="en-US"/>
+        </w:rPr>
+        <w:t>ướ</w:t>
+      </w:r>
+      <w:r>
+        <w:rPr>
+          <w:lang w:val="en-US"/>
+        </w:rPr>
+        <w:t>c th</w:t>
+      </w:r>
+      <w:r>
+        <w:rPr>
+          <w:lang w:val="en-US"/>
+        </w:rPr>
+        <w:t>ự</w:t>
+      </w:r>
+      <w:r>
+        <w:rPr>
+          <w:lang w:val="en-US"/>
+        </w:rPr>
+        <w:t>c hi</w:t>
+      </w:r>
+      <w:r>
+        <w:rPr>
+          <w:lang w:val="en-US"/>
+        </w:rPr>
+        <w:t>ệ</w:t>
+      </w:r>
+      <w:r>
+        <w:rPr>
+          <w:lang w:val="en-US"/>
+        </w:rPr>
+        <w:t>n: T</w:t>
+      </w:r>
+      <w:r>
+        <w:rPr>
+          <w:lang w:val="en-US"/>
+        </w:rPr>
+        <w:t>ạ</w:t>
+      </w:r>
+      <w:r>
+        <w:rPr>
+          <w:lang w:val="en-US"/>
+        </w:rPr>
+        <w:t>o c</w:t>
+      </w:r>
+      <w:r>
+        <w:rPr>
+          <w:lang w:val="en-US"/>
+        </w:rPr>
+        <w:t>á</w:t>
+      </w:r>
+      <w:r>
+        <w:rPr>
+          <w:lang w:val="en-US"/>
+        </w:rPr>
+        <w:t>c service cho c</w:t>
+      </w:r>
+      <w:r>
+        <w:rPr>
+          <w:lang w:val="en-US"/>
+        </w:rPr>
+        <w:t>á</w:t>
+      </w:r>
+      <w:r>
+        <w:rPr>
+          <w:lang w:val="en-US"/>
+        </w:rPr>
+        <w:t>c b</w:t>
+      </w:r>
+      <w:r>
+        <w:rPr>
+          <w:lang w:val="en-US"/>
+        </w:rPr>
+        <w:t>ả</w:t>
+      </w:r>
+      <w:r>
+        <w:rPr>
+          <w:lang w:val="en-US"/>
+        </w:rPr>
+        <w:t>ng nh</w:t>
+      </w:r>
+      <w:r>
+        <w:rPr>
+          <w:lang w:val="en-US"/>
+        </w:rPr>
+        <w:t>ư</w:t>
+      </w:r>
+      <w:r>
+        <w:rPr>
+          <w:lang w:val="en-US"/>
+        </w:rPr>
+        <w:t xml:space="preserve"> Footers, Menu, Danh m</w:t>
+      </w:r>
+      <w:r>
+        <w:rPr>
+          <w:lang w:val="en-US"/>
+        </w:rPr>
+        <w:t>ụ</w:t>
+      </w:r>
+      <w:r>
+        <w:rPr>
+          <w:lang w:val="en-US"/>
+        </w:rPr>
+        <w:t>c s</w:t>
+      </w:r>
+      <w:r>
+        <w:rPr>
+          <w:lang w:val="en-US"/>
+        </w:rPr>
+        <w:t>ả</w:t>
+      </w:r>
+      <w:r>
+        <w:rPr>
+          <w:lang w:val="en-US"/>
+        </w:rPr>
+        <w:t>n ph</w:t>
+      </w:r>
+      <w:r>
+        <w:rPr>
+          <w:lang w:val="en-US"/>
+        </w:rPr>
+        <w:t>ẩ</w:t>
+      </w:r>
+      <w:r>
+        <w:rPr>
+          <w:lang w:val="en-US"/>
+        </w:rPr>
+        <w:t>m</w:t>
+      </w:r>
+      <w:r>
+        <w:rPr>
+          <w:lang w:val="en-US"/>
+        </w:rPr>
+        <w:t>…</w:t>
+      </w:r>
+      <w:r>
+        <w:rPr>
+          <w:lang w:val="en-US"/>
+        </w:rPr>
+        <w:t xml:space="preserve"> &gt; Inject service v</w:t>
+      </w:r>
+      <w:r>
+        <w:rPr>
+          <w:lang w:val="en-US"/>
+        </w:rPr>
+        <w:t>à</w:t>
+      </w:r>
+      <w:r>
+        <w:rPr>
+          <w:lang w:val="en-US"/>
+        </w:rPr>
+        <w:t>o controller v</w:t>
+      </w:r>
+      <w:r>
+        <w:rPr>
+          <w:lang w:val="en-US"/>
+        </w:rPr>
+        <w:t>à</w:t>
+      </w:r>
+      <w:r>
+        <w:rPr>
+          <w:lang w:val="en-US"/>
+        </w:rPr>
+        <w:t xml:space="preserve">o controller &gt; </w:t>
+      </w:r>
+      <w:r>
+        <w:rPr>
+          <w:lang w:val="en-US"/>
+        </w:rPr>
+        <w:t>đọ</w:t>
+      </w:r>
+      <w:r>
+        <w:rPr>
+          <w:lang w:val="en-US"/>
+        </w:rPr>
+        <w:t>c d</w:t>
+      </w:r>
+      <w:r>
+        <w:rPr>
+          <w:lang w:val="en-US"/>
+        </w:rPr>
+        <w:t>ữ</w:t>
+      </w:r>
+      <w:r>
+        <w:rPr>
+          <w:lang w:val="en-US"/>
+        </w:rPr>
+        <w:t xml:space="preserve"> li</w:t>
+      </w:r>
+      <w:r>
+        <w:rPr>
+          <w:lang w:val="en-US"/>
+        </w:rPr>
+        <w:t>ệ</w:t>
+      </w:r>
+      <w:r>
+        <w:rPr>
+          <w:lang w:val="en-US"/>
+        </w:rPr>
+        <w:t>u v</w:t>
+      </w:r>
+      <w:r>
+        <w:rPr>
+          <w:lang w:val="en-US"/>
+        </w:rPr>
+        <w:t>à</w:t>
+      </w:r>
+      <w:r>
+        <w:rPr>
+          <w:lang w:val="en-US"/>
+        </w:rPr>
+        <w:t xml:space="preserve"> hi</w:t>
+      </w:r>
+      <w:r>
+        <w:rPr>
+          <w:lang w:val="en-US"/>
+        </w:rPr>
+        <w:t>ể</w:t>
+      </w:r>
+      <w:r>
+        <w:rPr>
+          <w:lang w:val="en-US"/>
+        </w:rPr>
+        <w:t>n th</w:t>
+      </w:r>
+      <w:r>
+        <w:rPr>
+          <w:lang w:val="en-US"/>
+        </w:rPr>
+        <w:t>ị</w:t>
+      </w:r>
+      <w:r>
+        <w:rPr>
+          <w:lang w:val="en-US"/>
+        </w:rPr>
+        <w:t xml:space="preserve"> ra view .</w:t>
+      </w:r>
+    </w:p>
+    <w:p>
+      <w:pPr>
+        <w:pStyle w:val="NoSpacing"/>
+        <w:rPr>
+          <w:lang w:val="en-US"/>
+        </w:rPr>
+      </w:pPr>
+      <w:r>
+        <w:rPr>
+          <w:lang w:val="en-US"/>
+        </w:rPr>
+        <w:t>** B</w:t>
+      </w:r>
+      <w:r>
+        <w:rPr>
+          <w:lang w:val="en-US"/>
+        </w:rPr>
+        <w:t>à</w:t>
+      </w:r>
+      <w:r>
+        <w:rPr>
+          <w:lang w:val="en-US"/>
+        </w:rPr>
+        <w:t>i h</w:t>
+      </w:r>
+      <w:r>
+        <w:rPr>
+          <w:lang w:val="en-US"/>
+        </w:rPr>
+        <w:t>ọ</w:t>
+      </w:r>
+      <w:r>
+        <w:rPr>
+          <w:lang w:val="en-US"/>
+        </w:rPr>
+        <w:t>c : c</w:t>
+      </w:r>
+      <w:r>
+        <w:rPr>
+          <w:lang w:val="en-US"/>
+        </w:rPr>
+        <w:t>á</w:t>
+      </w:r>
+      <w:r>
+        <w:rPr>
+          <w:lang w:val="en-US"/>
+        </w:rPr>
+        <w:t>c c</w:t>
+      </w:r>
+      <w:r>
+        <w:rPr>
+          <w:lang w:val="en-US"/>
+        </w:rPr>
+        <w:t>á</w:t>
+      </w:r>
+      <w:r>
+        <w:rPr>
+          <w:lang w:val="en-US"/>
+        </w:rPr>
+        <w:t>ch truy</w:t>
+      </w:r>
+      <w:r>
+        <w:rPr>
+          <w:lang w:val="en-US"/>
+        </w:rPr>
+        <w:t>ề</w:t>
+      </w:r>
+      <w:r>
+        <w:rPr>
+          <w:lang w:val="en-US"/>
+        </w:rPr>
+        <w:t>n d</w:t>
+      </w:r>
+      <w:r>
+        <w:rPr>
+          <w:lang w:val="en-US"/>
+        </w:rPr>
+        <w:t>ữ</w:t>
+      </w:r>
+      <w:r>
+        <w:rPr>
+          <w:lang w:val="en-US"/>
+        </w:rPr>
+        <w:t xml:space="preserve"> li</w:t>
+      </w:r>
+      <w:r>
+        <w:rPr>
+          <w:lang w:val="en-US"/>
+        </w:rPr>
+        <w:t>ệ</w:t>
+      </w:r>
+      <w:r>
+        <w:rPr>
+          <w:lang w:val="en-US"/>
+        </w:rPr>
+        <w:t>u t</w:t>
+      </w:r>
+      <w:r>
+        <w:rPr>
+          <w:lang w:val="en-US"/>
+        </w:rPr>
+        <w:t>ừ</w:t>
+      </w:r>
+      <w:r>
+        <w:rPr>
+          <w:lang w:val="en-US"/>
+        </w:rPr>
+        <w:t xml:space="preserve"> Controller ra View : ViewModel, ViewB</w:t>
+      </w:r>
+      <w:r>
+        <w:rPr>
+          <w:lang w:val="en-US"/>
+        </w:rPr>
+        <w:t>ag, ViewData, TempData, Session.</w:t>
+      </w:r>
+    </w:p>
+    <w:p>
+      <w:pPr>
+        <w:pStyle w:val="NoSpacing"/>
+        <w:rPr>
+          <w:lang w:val="en-US"/>
+        </w:rPr>
+      </w:pPr>
+      <w:r>
+        <w:rPr>
+          <w:lang w:val="en-US"/>
+        </w:rPr>
+        <w:t>Th</w:t>
+      </w:r>
+      <w:r>
+        <w:rPr>
+          <w:lang w:val="en-US"/>
+        </w:rPr>
+        <w:t>ự</w:t>
+      </w:r>
+      <w:r>
+        <w:rPr>
+          <w:lang w:val="en-US"/>
+        </w:rPr>
+        <w:t>c h</w:t>
+      </w:r>
+      <w:r>
+        <w:rPr>
+          <w:lang w:val="en-US"/>
+        </w:rPr>
+        <w:t>à</w:t>
+      </w:r>
+      <w:r>
+        <w:rPr>
+          <w:lang w:val="en-US"/>
+        </w:rPr>
+        <w:t>nh: ti</w:t>
+      </w:r>
+      <w:r>
+        <w:rPr>
+          <w:lang w:val="en-US"/>
+        </w:rPr>
+        <w:t>ế</w:t>
+      </w:r>
+      <w:r>
+        <w:rPr>
+          <w:lang w:val="en-US"/>
+        </w:rPr>
+        <w:t>n h</w:t>
+      </w:r>
+      <w:r>
+        <w:rPr>
+          <w:lang w:val="en-US"/>
+        </w:rPr>
+        <w:t>à</w:t>
+      </w:r>
+      <w:r>
+        <w:rPr>
+          <w:lang w:val="en-US"/>
+        </w:rPr>
+        <w:t xml:space="preserve">nh </w:t>
+      </w:r>
+      <w:r>
+        <w:rPr>
+          <w:lang w:val="en-US"/>
+        </w:rPr>
+        <w:t>đọ</w:t>
+      </w:r>
+      <w:r>
+        <w:rPr>
+          <w:lang w:val="en-US"/>
+        </w:rPr>
+        <w:t>c d</w:t>
+      </w:r>
+      <w:r>
+        <w:rPr>
+          <w:lang w:val="en-US"/>
+        </w:rPr>
+        <w:t>ữ</w:t>
+      </w:r>
+      <w:r>
+        <w:rPr>
+          <w:lang w:val="en-US"/>
+        </w:rPr>
+        <w:t xml:space="preserve"> li</w:t>
+      </w:r>
+      <w:r>
+        <w:rPr>
+          <w:lang w:val="en-US"/>
+        </w:rPr>
+        <w:t>ệ</w:t>
+      </w:r>
+      <w:r>
+        <w:rPr>
+          <w:lang w:val="en-US"/>
+        </w:rPr>
+        <w:t>u t</w:t>
+      </w:r>
+      <w:r>
+        <w:rPr>
+          <w:lang w:val="en-US"/>
+        </w:rPr>
+        <w:t>ừ</w:t>
+      </w:r>
+      <w:r>
+        <w:rPr>
+          <w:lang w:val="en-US"/>
+        </w:rPr>
+        <w:t xml:space="preserve"> DB cho Category &gt; ti</w:t>
+      </w:r>
+      <w:r>
+        <w:rPr>
+          <w:lang w:val="en-US"/>
+        </w:rPr>
+        <w:t>ế</w:t>
+      </w:r>
+      <w:r>
+        <w:rPr>
+          <w:lang w:val="en-US"/>
+        </w:rPr>
+        <w:t>n h</w:t>
+      </w:r>
+      <w:r>
+        <w:rPr>
+          <w:lang w:val="en-US"/>
+        </w:rPr>
+        <w:t>à</w:t>
+      </w:r>
+      <w:r>
+        <w:rPr>
+          <w:lang w:val="en-US"/>
+        </w:rPr>
+        <w:t>nh ti</w:t>
+      </w:r>
+      <w:r>
+        <w:rPr>
+          <w:lang w:val="en-US"/>
+        </w:rPr>
+        <w:t>ê</w:t>
+      </w:r>
+      <w:r>
+        <w:rPr>
+          <w:lang w:val="en-US"/>
+        </w:rPr>
+        <w:t>m Service cho HomeController</w:t>
+      </w:r>
+      <w:r>
+        <w:rPr>
+          <w:lang w:val="en-US"/>
+        </w:rPr>
+        <w:t>( kh</w:t>
+      </w:r>
+      <w:r>
+        <w:rPr>
+          <w:lang w:val="en-US"/>
+        </w:rPr>
+        <w:t>ở</w:t>
+      </w:r>
+      <w:r>
+        <w:rPr>
+          <w:lang w:val="en-US"/>
+        </w:rPr>
+        <w:t>i t</w:t>
+      </w:r>
+      <w:r>
+        <w:rPr>
+          <w:lang w:val="en-US"/>
+        </w:rPr>
+        <w:t>ạ</w:t>
+      </w:r>
+      <w:r>
+        <w:rPr>
+          <w:lang w:val="en-US"/>
+        </w:rPr>
+        <w:t>o tr</w:t>
+      </w:r>
+      <w:r>
+        <w:rPr>
+          <w:lang w:val="en-US"/>
+        </w:rPr>
+        <w:t>ê</w:t>
+      </w:r>
+      <w:r>
+        <w:rPr>
+          <w:lang w:val="en-US"/>
+        </w:rPr>
+        <w:t>n t</w:t>
+      </w:r>
+      <w:r>
+        <w:rPr>
+          <w:lang w:val="en-US"/>
+        </w:rPr>
+        <w:t>ừ</w:t>
+      </w:r>
+      <w:r>
+        <w:rPr>
+          <w:lang w:val="en-US"/>
+        </w:rPr>
+        <w:t>ng request nh</w:t>
+      </w:r>
+      <w:r>
+        <w:rPr>
+          <w:lang w:val="en-US"/>
+        </w:rPr>
+        <w:t>ờ</w:t>
+      </w:r>
+      <w:r>
+        <w:rPr>
+          <w:lang w:val="en-US"/>
+        </w:rPr>
+        <w:t xml:space="preserve"> Autofac)</w:t>
+      </w:r>
+      <w:r>
+        <w:rPr>
+          <w:lang w:val="en-US"/>
+        </w:rPr>
+        <w:t xml:space="preserve"> &gt; </w:t>
+      </w:r>
+      <w:r>
+        <w:rPr>
+          <w:lang w:val="en-US"/>
+        </w:rPr>
+        <w:t>kh</w:t>
+      </w:r>
+      <w:r>
+        <w:rPr>
+          <w:lang w:val="en-US"/>
+        </w:rPr>
+        <w:t>ở</w:t>
+      </w:r>
+      <w:r>
+        <w:rPr>
+          <w:lang w:val="en-US"/>
+        </w:rPr>
+        <w:t>i t</w:t>
+      </w:r>
+      <w:r>
+        <w:rPr>
+          <w:lang w:val="en-US"/>
+        </w:rPr>
+        <w:t>ạ</w:t>
+      </w:r>
+      <w:r>
+        <w:rPr>
+          <w:lang w:val="en-US"/>
+        </w:rPr>
+        <w:t>o ph</w:t>
+      </w:r>
+      <w:r>
+        <w:rPr>
+          <w:lang w:val="en-US"/>
+        </w:rPr>
+        <w:t>ươ</w:t>
+      </w:r>
+      <w:r>
+        <w:rPr>
+          <w:lang w:val="en-US"/>
+        </w:rPr>
+        <w:t>ng th</w:t>
+      </w:r>
+      <w:r>
+        <w:rPr>
+          <w:lang w:val="en-US"/>
+        </w:rPr>
+        <w:t>ứ</w:t>
+      </w:r>
+      <w:r>
+        <w:rPr>
+          <w:lang w:val="en-US"/>
+        </w:rPr>
+        <w:t>c cho Action Category &gt; binding b</w:t>
+      </w:r>
+      <w:r>
+        <w:rPr>
+          <w:lang w:val="en-US"/>
+        </w:rPr>
+        <w:t>ằ</w:t>
+      </w:r>
+      <w:r>
+        <w:rPr>
+          <w:lang w:val="en-US"/>
+        </w:rPr>
+        <w:t>ng ViewModel , khai b</w:t>
+      </w:r>
+      <w:r>
+        <w:rPr>
+          <w:lang w:val="en-US"/>
+        </w:rPr>
+        <w:t>á</w:t>
+      </w:r>
+      <w:r>
+        <w:rPr>
+          <w:lang w:val="en-US"/>
+        </w:rPr>
+        <w:t>o viewModel tr</w:t>
+      </w:r>
+      <w:r>
+        <w:rPr>
+          <w:lang w:val="en-US"/>
+        </w:rPr>
+        <w:t>ê</w:t>
+      </w:r>
+      <w:r>
+        <w:rPr>
+          <w:lang w:val="en-US"/>
+        </w:rPr>
+        <w:t>n View Category &gt;</w:t>
+      </w:r>
+      <w:r>
+        <w:rPr>
+          <w:lang w:val="en-US"/>
+        </w:rPr>
+        <w:t xml:space="preserve"> l</w:t>
+      </w:r>
+      <w:r>
+        <w:rPr>
+          <w:lang w:val="en-US"/>
+        </w:rPr>
+        <w:t>à</w:t>
+      </w:r>
+      <w:r>
+        <w:rPr>
+          <w:lang w:val="en-US"/>
+        </w:rPr>
+        <w:t>m t</w:t>
+      </w:r>
+      <w:r>
+        <w:rPr>
+          <w:lang w:val="en-US"/>
+        </w:rPr>
+        <w:t>ầ</w:t>
+      </w:r>
+      <w:r>
+        <w:rPr>
+          <w:lang w:val="en-US"/>
+        </w:rPr>
+        <w:t>ng service dung chung CommonService &gt; th</w:t>
+      </w:r>
+      <w:r>
+        <w:rPr>
+          <w:lang w:val="en-US"/>
+        </w:rPr>
+        <w:t>ê</w:t>
+      </w:r>
+      <w:r>
+        <w:rPr>
+          <w:lang w:val="en-US"/>
+        </w:rPr>
+        <w:t>m commonConstant = DefaultFooterId &gt; Inject Common services v</w:t>
+      </w:r>
+      <w:r>
+        <w:rPr>
+          <w:lang w:val="en-US"/>
+        </w:rPr>
+        <w:t>à</w:t>
+      </w:r>
+      <w:r>
+        <w:rPr>
+          <w:lang w:val="en-US"/>
+        </w:rPr>
+        <w:t>o HomeController &gt; S</w:t>
+      </w:r>
+      <w:r>
+        <w:rPr>
+          <w:lang w:val="en-US"/>
+        </w:rPr>
+        <w:t>ử</w:t>
+      </w:r>
+      <w:r>
+        <w:rPr>
+          <w:lang w:val="en-US"/>
+        </w:rPr>
+        <w:t>a action Footer &gt; th</w:t>
+      </w:r>
+      <w:r>
+        <w:rPr>
+          <w:lang w:val="en-US"/>
+        </w:rPr>
+        <w:t>ê</w:t>
+      </w:r>
+      <w:r>
+        <w:rPr>
+          <w:lang w:val="en-US"/>
+        </w:rPr>
+        <w:t>m viewModel cho Foooter &gt; khai b</w:t>
+      </w:r>
+      <w:r>
+        <w:rPr>
+          <w:lang w:val="en-US"/>
+        </w:rPr>
+        <w:t>á</w:t>
+      </w:r>
+      <w:r>
+        <w:rPr>
+          <w:lang w:val="en-US"/>
+        </w:rPr>
+        <w:t xml:space="preserve">o Model </w:t>
+      </w:r>
+      <w:r>
+        <w:rPr>
+          <w:lang w:val="en-US"/>
+        </w:rPr>
+        <w:t>ở</w:t>
+      </w:r>
+      <w:r>
+        <w:rPr>
+          <w:lang w:val="en-US"/>
+        </w:rPr>
+        <w:t xml:space="preserve"> View Footer &gt; </w:t>
+      </w:r>
+      <w:r>
+        <w:rPr>
+          <w:lang w:val="en-US"/>
+        </w:rPr>
+        <w:t>v</w:t>
+      </w:r>
+      <w:r>
+        <w:rPr>
+          <w:lang w:val="en-US"/>
+        </w:rPr>
+        <w:t>à</w:t>
+      </w:r>
+      <w:r>
+        <w:rPr>
+          <w:lang w:val="en-US"/>
+        </w:rPr>
+        <w:t>o configuration th</w:t>
+      </w:r>
+      <w:r>
+        <w:rPr>
+          <w:lang w:val="en-US"/>
+        </w:rPr>
+        <w:t>ê</w:t>
+      </w:r>
+      <w:r>
+        <w:rPr>
+          <w:lang w:val="en-US"/>
+        </w:rPr>
+        <w:t>m ph</w:t>
+      </w:r>
+      <w:r>
+        <w:rPr>
+          <w:lang w:val="en-US"/>
+        </w:rPr>
+        <w:t>ươ</w:t>
+      </w:r>
+      <w:r>
+        <w:rPr>
+          <w:lang w:val="en-US"/>
+        </w:rPr>
+        <w:t>ng th</w:t>
+      </w:r>
+      <w:r>
+        <w:rPr>
+          <w:lang w:val="en-US"/>
+        </w:rPr>
+        <w:t>ứ</w:t>
+      </w:r>
+      <w:r>
+        <w:rPr>
+          <w:lang w:val="en-US"/>
+        </w:rPr>
+        <w:t>c CreateFooter ho</w:t>
+      </w:r>
+      <w:r>
+        <w:rPr>
+          <w:lang w:val="en-US"/>
+        </w:rPr>
+        <w:t>ặ</w:t>
+      </w:r>
+      <w:r>
+        <w:rPr>
+          <w:lang w:val="en-US"/>
+        </w:rPr>
+        <w:t xml:space="preserve">c update trong database where footer ID = </w:t>
+      </w:r>
+      <w:r>
+        <w:rPr>
+          <w:lang w:val="en-US"/>
+        </w:rPr>
+        <w:t>“</w:t>
+      </w:r>
+      <w:r>
+        <w:rPr>
+          <w:lang w:val="en-US"/>
+        </w:rPr>
+        <w:t>Default</w:t>
+      </w:r>
+      <w:r>
+        <w:rPr>
+          <w:lang w:val="en-US"/>
+        </w:rPr>
+        <w:t>”</w:t>
+      </w:r>
+      <w:r>
+        <w:rPr>
+          <w:lang w:val="en-US"/>
+        </w:rPr>
+        <w:t>&gt; v</w:t>
+      </w:r>
+      <w:r>
+        <w:rPr>
+          <w:lang w:val="en-US"/>
+        </w:rPr>
+        <w:t>à</w:t>
+      </w:r>
+      <w:r>
+        <w:rPr>
+          <w:lang w:val="en-US"/>
+        </w:rPr>
+        <w:t xml:space="preserve">o view Footer dung @html.raw </w:t>
+      </w:r>
+      <w:r>
+        <w:rPr>
+          <w:lang w:val="en-US"/>
+        </w:rPr>
+        <w:t>để</w:t>
+      </w:r>
+      <w:r>
+        <w:rPr>
+          <w:lang w:val="en-US"/>
+        </w:rPr>
+        <w:t xml:space="preserve"> </w:t>
+      </w:r>
+      <w:r>
+        <w:rPr>
+          <w:lang w:val="en-US"/>
+        </w:rPr>
+        <w:t>đọ</w:t>
+      </w:r>
+      <w:r>
+        <w:rPr>
+          <w:lang w:val="en-US"/>
+        </w:rPr>
+        <w:t>c t</w:t>
+      </w:r>
+      <w:r>
+        <w:rPr>
+          <w:lang w:val="en-US"/>
+        </w:rPr>
+        <w:t>ừ</w:t>
+      </w:r>
+      <w:r>
+        <w:rPr>
+          <w:lang w:val="en-US"/>
+        </w:rPr>
+        <w:t xml:space="preserve"> model.content</w:t>
+      </w:r>
       <w:bookmarkStart w:id="0" w:name="_GoBack"/>
       <w:bookmarkEnd w:id="0"/>
+      <w:r>
+        <w:rPr>
+          <w:lang w:val="en-US"/>
+        </w:rPr>
+        <w:br/>
+      </w:r>
     </w:p>
     <w:sectPr>
       <w:pgSz w:w="12240" w:h="15840"/>
@@ -23382,7 +24029,7 @@
 </file>
 
 <file path=customXml/itemProps1.xml><?xml version="1.0" encoding="utf-8"?>
-<ds:datastoreItem xmlns:ds="http://schemas.openxmlformats.org/officeDocument/2006/customXml" ds:itemID="{DDF3CFF5-54A8-4BD0-87EC-93CE547389E7}">
+<ds:datastoreItem xmlns:ds="http://schemas.openxmlformats.org/officeDocument/2006/customXml" ds:itemID="{4F23CD27-F61C-4604-8DA0-94BCB670A2AD}">
   <ds:schemaRefs>
     <ds:schemaRef ds:uri="http://schemas.openxmlformats.org/officeDocument/2006/bibliography"/>
   </ds:schemaRefs>

</xml_diff>

<commit_message>
binding slide and home product
</commit_message>
<xml_diff>
--- a/BaiHoc.docx
+++ b/BaiHoc.docx
@@ -100,7 +100,23 @@
           <w:rFonts w:asciiTheme="majorHAnsi" w:hAnsiTheme="majorHAnsi" w:cstheme="majorHAnsi"/>
           <w:lang w:val="en-US"/>
         </w:rPr>
-        <w:t>Bước 1 vào nuget cài 3 thư viện autofac,autofacmvc,autofacwebapi2</w:t>
+        <w:t xml:space="preserve">Bước 1 vào nuget cài 3 thư viện </w:t>
+      </w:r>
+      <w:proofErr w:type="gramStart"/>
+      <w:r>
+        <w:rPr>
+          <w:rFonts w:asciiTheme="majorHAnsi" w:hAnsiTheme="majorHAnsi" w:cstheme="majorHAnsi"/>
+          <w:lang w:val="en-US"/>
+        </w:rPr>
+        <w:t>autofac,autofacmvc</w:t>
+      </w:r>
+      <w:proofErr w:type="gramEnd"/>
+      <w:r>
+        <w:rPr>
+          <w:rFonts w:asciiTheme="majorHAnsi" w:hAnsiTheme="majorHAnsi" w:cstheme="majorHAnsi"/>
+          <w:lang w:val="en-US"/>
+        </w:rPr>
+        <w:t>,autofacwebapi2</w:t>
       </w:r>
     </w:p>
     <w:p>
@@ -160,8 +176,17 @@
           <w:rFonts w:asciiTheme="majorHAnsi" w:hAnsiTheme="majorHAnsi" w:cstheme="majorHAnsi"/>
           <w:lang w:val="en-US"/>
         </w:rPr>
-        <w:t>Cài đặt NuGet Microsoft.Owin.Host.SystemWeb</w:t>
-      </w:r>
+        <w:t xml:space="preserve">Cài đặt NuGet </w:t>
+      </w:r>
+      <w:proofErr w:type="gramStart"/>
+      <w:r>
+        <w:rPr>
+          <w:rFonts w:asciiTheme="majorHAnsi" w:hAnsiTheme="majorHAnsi" w:cstheme="majorHAnsi"/>
+          <w:lang w:val="en-US"/>
+        </w:rPr>
+        <w:t>Microsoft.Owin.Host.SystemWeb</w:t>
+      </w:r>
+      <w:proofErr w:type="gramEnd"/>
     </w:p>
     <w:p>
       <w:pPr>
@@ -311,7 +336,21 @@
         <w:rPr>
           <w:lang w:val="en-US"/>
         </w:rPr>
-        <w:t>i AutoMapper 4.2..1</w:t>
+        <w:t xml:space="preserve">i AutoMapper </w:t>
+      </w:r>
+      <w:proofErr w:type="gramStart"/>
+      <w:r>
+        <w:rPr>
+          <w:lang w:val="en-US"/>
+        </w:rPr>
+        <w:t>4.2..</w:t>
+      </w:r>
+      <w:proofErr w:type="gramEnd"/>
+      <w:r>
+        <w:rPr>
+          <w:lang w:val="en-US"/>
+        </w:rPr>
+        <w:t>1</w:t>
       </w:r>
     </w:p>
     <w:p>
@@ -503,7 +542,14 @@
         <w:rPr>
           <w:lang w:val="en-US"/>
         </w:rPr>
-        <w:t>o Class EntityExtension ( t</w:t>
+        <w:t xml:space="preserve">o Class EntityExtension </w:t>
+      </w:r>
+      <w:proofErr w:type="gramStart"/>
+      <w:r>
+        <w:rPr>
+          <w:lang w:val="en-US"/>
+        </w:rPr>
+        <w:t>( t</w:t>
       </w:r>
       <w:r>
         <w:rPr>
@@ -515,7 +561,14 @@
         <w:rPr>
           <w:lang w:val="en-US"/>
         </w:rPr>
-        <w:t>m hi</w:t>
+        <w:t>m</w:t>
+      </w:r>
+      <w:proofErr w:type="gramEnd"/>
+      <w:r>
+        <w:rPr>
+          <w:lang w:val="en-US"/>
+        </w:rPr>
+        <w:t xml:space="preserve"> hi</w:t>
       </w:r>
       <w:r>
         <w:rPr>
@@ -692,7 +745,21 @@
         <w:rPr>
           <w:lang w:val="en-US"/>
         </w:rPr>
-        <w:t xml:space="preserve"> ( get, add,update</w:t>
+        <w:t xml:space="preserve"> </w:t>
+      </w:r>
+      <w:proofErr w:type="gramStart"/>
+      <w:r>
+        <w:rPr>
+          <w:lang w:val="en-US"/>
+        </w:rPr>
+        <w:t>( get</w:t>
+      </w:r>
+      <w:proofErr w:type="gramEnd"/>
+      <w:r>
+        <w:rPr>
+          <w:lang w:val="en-US"/>
+        </w:rPr>
+        <w:t>, add,update</w:t>
       </w:r>
     </w:p>
     <w:p>
@@ -1107,6 +1174,7 @@
         </w:rPr>
         <w:t xml:space="preserve">c </w:t>
       </w:r>
+      <w:proofErr w:type="gramStart"/>
       <w:r>
         <w:rPr>
           <w:lang w:val="en-US"/>
@@ -1129,7 +1197,14 @@
         <w:rPr>
           <w:lang w:val="en-US"/>
         </w:rPr>
-        <w:t>m : l</w:t>
+        <w:t>m :</w:t>
+      </w:r>
+      <w:proofErr w:type="gramEnd"/>
+      <w:r>
+        <w:rPr>
+          <w:lang w:val="en-US"/>
+        </w:rPr>
+        <w:t xml:space="preserve"> l</w:t>
       </w:r>
       <w:r>
         <w:rPr>
@@ -4289,7 +4364,21 @@
         <w:rPr>
           <w:lang w:val="en-US"/>
         </w:rPr>
-        <w:t xml:space="preserve"> cho ng-Route</w:t>
+        <w:t xml:space="preserve"> cho </w:t>
+      </w:r>
+      <w:proofErr w:type="gramStart"/>
+      <w:r>
+        <w:rPr>
+          <w:lang w:val="en-US"/>
+        </w:rPr>
+        <w:t>ng</w:t>
+      </w:r>
+      <w:proofErr w:type="gramEnd"/>
+      <w:r>
+        <w:rPr>
+          <w:lang w:val="en-US"/>
+        </w:rPr>
+        <w:t>-Route</w:t>
       </w:r>
     </w:p>
     <w:p>
@@ -4661,19 +4750,33 @@
         <w:rPr>
           <w:lang w:val="en-US"/>
         </w:rPr>
-        <w:t>c h</w:t>
-      </w:r>
-      <w:r>
-        <w:rPr>
-          <w:lang w:val="en-US"/>
-        </w:rPr>
-        <w:t>à</w:t>
-      </w:r>
-      <w:r>
-        <w:rPr>
-          <w:lang w:val="en-US"/>
-        </w:rPr>
-        <w:t xml:space="preserve">nh : </w:t>
+        <w:t xml:space="preserve">c </w:t>
+      </w:r>
+      <w:proofErr w:type="gramStart"/>
+      <w:r>
+        <w:rPr>
+          <w:lang w:val="en-US"/>
+        </w:rPr>
+        <w:t>h</w:t>
+      </w:r>
+      <w:r>
+        <w:rPr>
+          <w:lang w:val="en-US"/>
+        </w:rPr>
+        <w:t>à</w:t>
+      </w:r>
+      <w:r>
+        <w:rPr>
+          <w:lang w:val="en-US"/>
+        </w:rPr>
+        <w:t>nh :</w:t>
+      </w:r>
+      <w:proofErr w:type="gramEnd"/>
+      <w:r>
+        <w:rPr>
+          <w:lang w:val="en-US"/>
+        </w:rPr>
+        <w:t xml:space="preserve"> </w:t>
       </w:r>
     </w:p>
     <w:p>
@@ -5381,7 +5484,21 @@
         <w:rPr>
           <w:lang w:val="en-US"/>
         </w:rPr>
-        <w:t>c 2 : tri</w:t>
+        <w:t xml:space="preserve">c </w:t>
+      </w:r>
+      <w:proofErr w:type="gramStart"/>
+      <w:r>
+        <w:rPr>
+          <w:lang w:val="en-US"/>
+        </w:rPr>
+        <w:t>2 :</w:t>
+      </w:r>
+      <w:proofErr w:type="gramEnd"/>
+      <w:r>
+        <w:rPr>
+          <w:lang w:val="en-US"/>
+        </w:rPr>
+        <w:t xml:space="preserve"> tri</w:t>
       </w:r>
       <w:r>
         <w:rPr>
@@ -5711,7 +5828,21 @@
         <w:rPr>
           <w:lang w:val="en-US"/>
         </w:rPr>
-        <w:t xml:space="preserve">i 23 : </w:t>
+        <w:t xml:space="preserve">i </w:t>
+      </w:r>
+      <w:proofErr w:type="gramStart"/>
+      <w:r>
+        <w:rPr>
+          <w:lang w:val="en-US"/>
+        </w:rPr>
+        <w:t>23 :</w:t>
+      </w:r>
+      <w:proofErr w:type="gramEnd"/>
+      <w:r>
+        <w:rPr>
+          <w:lang w:val="en-US"/>
+        </w:rPr>
+        <w:t xml:space="preserve"> </w:t>
       </w:r>
       <w:r>
         <w:rPr>
@@ -6828,7 +6959,14 @@
         <w:rPr>
           <w:lang w:val="en-US"/>
         </w:rPr>
-        <w:t>c ch</w:t>
+        <w:t xml:space="preserve">c </w:t>
+      </w:r>
+      <w:proofErr w:type="gramStart"/>
+      <w:r>
+        <w:rPr>
+          <w:lang w:val="en-US"/>
+        </w:rPr>
+        <w:t>ch</w:t>
       </w:r>
       <w:r>
         <w:rPr>
@@ -6840,7 +6978,14 @@
         <w:rPr>
           <w:lang w:val="en-US"/>
         </w:rPr>
-        <w:t xml:space="preserve">nh : </w:t>
+        <w:t>nh :</w:t>
+      </w:r>
+      <w:proofErr w:type="gramEnd"/>
+      <w:r>
+        <w:rPr>
+          <w:lang w:val="en-US"/>
+        </w:rPr>
+        <w:t xml:space="preserve"> </w:t>
       </w:r>
     </w:p>
     <w:p>
@@ -6854,7 +6999,21 @@
         <w:rPr>
           <w:lang w:val="en-US"/>
         </w:rPr>
-        <w:t>-Backend : t</w:t>
+        <w:t>-</w:t>
+      </w:r>
+      <w:proofErr w:type="gramStart"/>
+      <w:r>
+        <w:rPr>
+          <w:lang w:val="en-US"/>
+        </w:rPr>
+        <w:t>Backend :</w:t>
+      </w:r>
+      <w:proofErr w:type="gramEnd"/>
+      <w:r>
+        <w:rPr>
+          <w:lang w:val="en-US"/>
+        </w:rPr>
+        <w:t xml:space="preserve"> t</w:t>
       </w:r>
       <w:r>
         <w:rPr>
@@ -7594,7 +7753,21 @@
         <w:rPr>
           <w:lang w:val="en-US"/>
         </w:rPr>
-        <w:t>-Backend : Th</w:t>
+        <w:t>-</w:t>
+      </w:r>
+      <w:proofErr w:type="gramStart"/>
+      <w:r>
+        <w:rPr>
+          <w:lang w:val="en-US"/>
+        </w:rPr>
+        <w:t>Backend :</w:t>
+      </w:r>
+      <w:proofErr w:type="gramEnd"/>
+      <w:r>
+        <w:rPr>
+          <w:lang w:val="en-US"/>
+        </w:rPr>
+        <w:t xml:space="preserve"> Th</w:t>
       </w:r>
       <w:r>
         <w:rPr>
@@ -7954,7 +8127,21 @@
         <w:rPr>
           <w:lang w:val="en-US"/>
         </w:rPr>
-        <w:t>o service GetAll(string keyword), dung ph</w:t>
+        <w:t xml:space="preserve">o service </w:t>
+      </w:r>
+      <w:proofErr w:type="gramStart"/>
+      <w:r>
+        <w:rPr>
+          <w:lang w:val="en-US"/>
+        </w:rPr>
+        <w:t>GetAll(</w:t>
+      </w:r>
+      <w:proofErr w:type="gramEnd"/>
+      <w:r>
+        <w:rPr>
+          <w:lang w:val="en-US"/>
+        </w:rPr>
+        <w:t>string keyword), dung ph</w:t>
       </w:r>
       <w:r>
         <w:rPr>
@@ -8400,7 +8587,14 @@
         <w:rPr>
           <w:lang w:val="en-US"/>
         </w:rPr>
-        <w:t>c b</w:t>
+        <w:t xml:space="preserve">c </w:t>
+      </w:r>
+      <w:proofErr w:type="gramStart"/>
+      <w:r>
+        <w:rPr>
+          <w:lang w:val="en-US"/>
+        </w:rPr>
+        <w:t>b</w:t>
       </w:r>
       <w:r>
         <w:rPr>
@@ -8412,7 +8606,14 @@
         <w:rPr>
           <w:lang w:val="en-US"/>
         </w:rPr>
-        <w:t>c : s</w:t>
+        <w:t>c :</w:t>
+      </w:r>
+      <w:proofErr w:type="gramEnd"/>
+      <w:r>
+        <w:rPr>
+          <w:lang w:val="en-US"/>
+        </w:rPr>
+        <w:t xml:space="preserve"> s</w:t>
       </w:r>
       <w:r>
         <w:rPr>
@@ -8650,19 +8851,33 @@
         <w:rPr>
           <w:lang w:val="en-US"/>
         </w:rPr>
-        <w:t>c h</w:t>
-      </w:r>
-      <w:r>
-        <w:rPr>
-          <w:lang w:val="en-US"/>
-        </w:rPr>
-        <w:t>à</w:t>
-      </w:r>
-      <w:r>
-        <w:rPr>
-          <w:lang w:val="en-US"/>
-        </w:rPr>
-        <w:t>nh : c</w:t>
+        <w:t xml:space="preserve">c </w:t>
+      </w:r>
+      <w:proofErr w:type="gramStart"/>
+      <w:r>
+        <w:rPr>
+          <w:lang w:val="en-US"/>
+        </w:rPr>
+        <w:t>h</w:t>
+      </w:r>
+      <w:r>
+        <w:rPr>
+          <w:lang w:val="en-US"/>
+        </w:rPr>
+        <w:t>à</w:t>
+      </w:r>
+      <w:r>
+        <w:rPr>
+          <w:lang w:val="en-US"/>
+        </w:rPr>
+        <w:t>nh :</w:t>
+      </w:r>
+      <w:proofErr w:type="gramEnd"/>
+      <w:r>
+        <w:rPr>
+          <w:lang w:val="en-US"/>
+        </w:rPr>
+        <w:t xml:space="preserve"> c</w:t>
       </w:r>
       <w:r>
         <w:rPr>
@@ -9192,7 +9407,14 @@
         <w:rPr>
           <w:lang w:val="en-US"/>
         </w:rPr>
-        <w:t>c b</w:t>
+        <w:t xml:space="preserve">c </w:t>
+      </w:r>
+      <w:proofErr w:type="gramStart"/>
+      <w:r>
+        <w:rPr>
+          <w:lang w:val="en-US"/>
+        </w:rPr>
+        <w:t>b</w:t>
       </w:r>
       <w:r>
         <w:rPr>
@@ -9204,7 +9426,14 @@
         <w:rPr>
           <w:lang w:val="en-US"/>
         </w:rPr>
-        <w:t>c : t</w:t>
+        <w:t>c :</w:t>
+      </w:r>
+      <w:proofErr w:type="gramEnd"/>
+      <w:r>
+        <w:rPr>
+          <w:lang w:val="en-US"/>
+        </w:rPr>
+        <w:t xml:space="preserve"> t</w:t>
       </w:r>
       <w:r>
         <w:rPr>
@@ -12003,7 +12232,21 @@
         <w:rPr>
           <w:lang w:val="en-US"/>
         </w:rPr>
-        <w:t>o form: &lt;formname&gt;.&lt;angular property&gt;</w:t>
+        <w:t>o form: &lt;formname</w:t>
+      </w:r>
+      <w:proofErr w:type="gramStart"/>
+      <w:r>
+        <w:rPr>
+          <w:lang w:val="en-US"/>
+        </w:rPr>
+        <w:t>&gt;.&lt;</w:t>
+      </w:r>
+      <w:proofErr w:type="gramEnd"/>
+      <w:r>
+        <w:rPr>
+          <w:lang w:val="en-US"/>
+        </w:rPr>
+        <w:t>angular property&gt;</w:t>
       </w:r>
     </w:p>
     <w:p>
@@ -12051,7 +12294,21 @@
         <w:rPr>
           <w:lang w:val="en-US"/>
         </w:rPr>
-        <w:t>o input: &lt;formname&gt;.&lt;inputname&gt;.&lt;angularproperty&gt;</w:t>
+        <w:t>o input: &lt;formname</w:t>
+      </w:r>
+      <w:proofErr w:type="gramStart"/>
+      <w:r>
+        <w:rPr>
+          <w:lang w:val="en-US"/>
+        </w:rPr>
+        <w:t>&gt;.&lt;</w:t>
+      </w:r>
+      <w:proofErr w:type="gramEnd"/>
+      <w:r>
+        <w:rPr>
+          <w:lang w:val="en-US"/>
+        </w:rPr>
+        <w:t>inputname&gt;.&lt;angularproperty&gt;</w:t>
       </w:r>
     </w:p>
     <w:p>
@@ -12129,7 +12386,14 @@
         <w:rPr>
           <w:lang w:val="en-US"/>
         </w:rPr>
-        <w:t>n nh</w:t>
+        <w:t xml:space="preserve">n </w:t>
+      </w:r>
+      <w:proofErr w:type="gramStart"/>
+      <w:r>
+        <w:rPr>
+          <w:lang w:val="en-US"/>
+        </w:rPr>
+        <w:t>nh</w:t>
       </w:r>
       <w:r>
         <w:rPr>
@@ -12141,7 +12405,14 @@
         <w:rPr>
           <w:lang w:val="en-US"/>
         </w:rPr>
-        <w:t xml:space="preserve"> : thu</w:t>
+        <w:t xml:space="preserve"> :</w:t>
+      </w:r>
+      <w:proofErr w:type="gramEnd"/>
+      <w:r>
+        <w:rPr>
+          <w:lang w:val="en-US"/>
+        </w:rPr>
+        <w:t xml:space="preserve"> thu</w:t>
       </w:r>
       <w:r>
         <w:rPr>
@@ -12893,7 +13164,14 @@
         <w:rPr>
           <w:lang w:val="en-US"/>
         </w:rPr>
-        <w:t>ng ng-show=</w:t>
+        <w:t>ng ng-show</w:t>
+      </w:r>
+      <w:proofErr w:type="gramStart"/>
+      <w:r>
+        <w:rPr>
+          <w:lang w:val="en-US"/>
+        </w:rPr>
+        <w:t>=</w:t>
       </w:r>
       <w:r>
         <w:rPr>
@@ -12905,7 +13183,14 @@
         <w:rPr>
           <w:lang w:val="en-US"/>
         </w:rPr>
-        <w:t>frmAddProdctCategory.name.$invalid</w:t>
+        <w:t>frmAddProdctCategory.name</w:t>
+      </w:r>
+      <w:proofErr w:type="gramEnd"/>
+      <w:r>
+        <w:rPr>
+          <w:lang w:val="en-US"/>
+        </w:rPr>
+        <w:t>.$invalid</w:t>
       </w:r>
       <w:r>
         <w:rPr>
@@ -13321,7 +13606,14 @@
         <w:rPr>
           <w:lang w:val="en-US"/>
         </w:rPr>
-        <w:t>c hi</w:t>
+        <w:t xml:space="preserve">c </w:t>
+      </w:r>
+      <w:proofErr w:type="gramStart"/>
+      <w:r>
+        <w:rPr>
+          <w:lang w:val="en-US"/>
+        </w:rPr>
+        <w:t>hi</w:t>
       </w:r>
       <w:r>
         <w:rPr>
@@ -13333,7 +13625,14 @@
         <w:rPr>
           <w:lang w:val="en-US"/>
         </w:rPr>
-        <w:t xml:space="preserve">n : </w:t>
+        <w:t>n :</w:t>
+      </w:r>
+      <w:proofErr w:type="gramEnd"/>
+      <w:r>
+        <w:rPr>
+          <w:lang w:val="en-US"/>
+        </w:rPr>
+        <w:t xml:space="preserve"> </w:t>
       </w:r>
     </w:p>
     <w:p>
@@ -13634,19 +13933,33 @@
         <w:rPr>
           <w:lang w:val="en-US"/>
         </w:rPr>
-        <w:t>c h</w:t>
-      </w:r>
-      <w:r>
-        <w:rPr>
-          <w:lang w:val="en-US"/>
-        </w:rPr>
-        <w:t>à</w:t>
-      </w:r>
-      <w:r>
-        <w:rPr>
-          <w:lang w:val="en-US"/>
-        </w:rPr>
-        <w:t>nh : c</w:t>
+        <w:t xml:space="preserve">c </w:t>
+      </w:r>
+      <w:proofErr w:type="gramStart"/>
+      <w:r>
+        <w:rPr>
+          <w:lang w:val="en-US"/>
+        </w:rPr>
+        <w:t>h</w:t>
+      </w:r>
+      <w:r>
+        <w:rPr>
+          <w:lang w:val="en-US"/>
+        </w:rPr>
+        <w:t>à</w:t>
+      </w:r>
+      <w:r>
+        <w:rPr>
+          <w:lang w:val="en-US"/>
+        </w:rPr>
+        <w:t>nh :</w:t>
+      </w:r>
+      <w:proofErr w:type="gramEnd"/>
+      <w:r>
+        <w:rPr>
+          <w:lang w:val="en-US"/>
+        </w:rPr>
+        <w:t xml:space="preserve"> c</w:t>
       </w:r>
       <w:r>
         <w:rPr>
@@ -14462,7 +14775,21 @@
         <w:rPr>
           <w:lang w:val="en-US"/>
         </w:rPr>
-        <w:t>o productCategoryListView , th</w:t>
+        <w:t xml:space="preserve">o </w:t>
+      </w:r>
+      <w:proofErr w:type="gramStart"/>
+      <w:r>
+        <w:rPr>
+          <w:lang w:val="en-US"/>
+        </w:rPr>
+        <w:t>productCategoryListView ,</w:t>
+      </w:r>
+      <w:proofErr w:type="gramEnd"/>
+      <w:r>
+        <w:rPr>
+          <w:lang w:val="en-US"/>
+        </w:rPr>
+        <w:t xml:space="preserve"> th</w:t>
       </w:r>
       <w:r>
         <w:rPr>
@@ -14726,7 +15053,14 @@
         <w:rPr>
           <w:lang w:val="en-US"/>
         </w:rPr>
-        <w:t>c hi</w:t>
+        <w:t xml:space="preserve">c </w:t>
+      </w:r>
+      <w:proofErr w:type="gramStart"/>
+      <w:r>
+        <w:rPr>
+          <w:lang w:val="en-US"/>
+        </w:rPr>
+        <w:t>hi</w:t>
       </w:r>
       <w:r>
         <w:rPr>
@@ -14740,6 +15074,7 @@
         </w:rPr>
         <w:t>n :</w:t>
       </w:r>
+      <w:proofErr w:type="gramEnd"/>
     </w:p>
     <w:p>
       <w:pPr>
@@ -14776,7 +15111,21 @@
         <w:rPr>
           <w:lang w:val="en-US"/>
         </w:rPr>
-        <w:t xml:space="preserve"> controller , nh</w:t>
+        <w:t xml:space="preserve"> </w:t>
+      </w:r>
+      <w:proofErr w:type="gramStart"/>
+      <w:r>
+        <w:rPr>
+          <w:lang w:val="en-US"/>
+        </w:rPr>
+        <w:t>controller ,</w:t>
+      </w:r>
+      <w:proofErr w:type="gramEnd"/>
+      <w:r>
+        <w:rPr>
+          <w:lang w:val="en-US"/>
+        </w:rPr>
+        <w:t xml:space="preserve"> nh</w:t>
       </w:r>
       <w:r>
         <w:rPr>
@@ -14952,19 +15301,33 @@
         <w:rPr>
           <w:lang w:val="en-US"/>
         </w:rPr>
-        <w:t>c h</w:t>
-      </w:r>
-      <w:r>
-        <w:rPr>
-          <w:lang w:val="en-US"/>
-        </w:rPr>
-        <w:t>à</w:t>
-      </w:r>
-      <w:r>
-        <w:rPr>
-          <w:lang w:val="en-US"/>
-        </w:rPr>
-        <w:t>nh : T</w:t>
+        <w:t xml:space="preserve">c </w:t>
+      </w:r>
+      <w:proofErr w:type="gramStart"/>
+      <w:r>
+        <w:rPr>
+          <w:lang w:val="en-US"/>
+        </w:rPr>
+        <w:t>h</w:t>
+      </w:r>
+      <w:r>
+        <w:rPr>
+          <w:lang w:val="en-US"/>
+        </w:rPr>
+        <w:t>à</w:t>
+      </w:r>
+      <w:r>
+        <w:rPr>
+          <w:lang w:val="en-US"/>
+        </w:rPr>
+        <w:t>nh :</w:t>
+      </w:r>
+      <w:proofErr w:type="gramEnd"/>
+      <w:r>
+        <w:rPr>
+          <w:lang w:val="en-US"/>
+        </w:rPr>
+        <w:t xml:space="preserve"> T</w:t>
       </w:r>
       <w:r>
         <w:rPr>
@@ -18369,19 +18732,33 @@
         <w:rPr>
           <w:lang w:val="en-US"/>
         </w:rPr>
-        <w:t>c h</w:t>
-      </w:r>
-      <w:r>
-        <w:rPr>
-          <w:lang w:val="en-US"/>
-        </w:rPr>
-        <w:t>à</w:t>
-      </w:r>
-      <w:r>
-        <w:rPr>
-          <w:lang w:val="en-US"/>
-        </w:rPr>
-        <w:t>nh : them n</w:t>
+        <w:t xml:space="preserve">c </w:t>
+      </w:r>
+      <w:proofErr w:type="gramStart"/>
+      <w:r>
+        <w:rPr>
+          <w:lang w:val="en-US"/>
+        </w:rPr>
+        <w:t>h</w:t>
+      </w:r>
+      <w:r>
+        <w:rPr>
+          <w:lang w:val="en-US"/>
+        </w:rPr>
+        <w:t>à</w:t>
+      </w:r>
+      <w:r>
+        <w:rPr>
+          <w:lang w:val="en-US"/>
+        </w:rPr>
+        <w:t>nh :</w:t>
+      </w:r>
+      <w:proofErr w:type="gramEnd"/>
+      <w:r>
+        <w:rPr>
+          <w:lang w:val="en-US"/>
+        </w:rPr>
+        <w:t xml:space="preserve"> them n</w:t>
       </w:r>
       <w:r>
         <w:rPr>
@@ -19609,7 +19986,14 @@
         <w:rPr>
           <w:lang w:val="en-US"/>
         </w:rPr>
-        <w:t>c hi</w:t>
+        <w:t xml:space="preserve">c </w:t>
+      </w:r>
+      <w:proofErr w:type="gramStart"/>
+      <w:r>
+        <w:rPr>
+          <w:lang w:val="en-US"/>
+        </w:rPr>
+        <w:t>hi</w:t>
       </w:r>
       <w:r>
         <w:rPr>
@@ -19621,7 +20005,14 @@
         <w:rPr>
           <w:lang w:val="en-US"/>
         </w:rPr>
-        <w:t>n : T</w:t>
+        <w:t>n :</w:t>
+      </w:r>
+      <w:proofErr w:type="gramEnd"/>
+      <w:r>
+        <w:rPr>
+          <w:lang w:val="en-US"/>
+        </w:rPr>
+        <w:t xml:space="preserve"> T</w:t>
       </w:r>
       <w:r>
         <w:rPr>
@@ -22388,8 +22779,16 @@
         <w:rPr>
           <w:lang w:val="en-US"/>
         </w:rPr>
-        <w:t xml:space="preserve"> ra view .</w:t>
-      </w:r>
+        <w:t xml:space="preserve"> ra </w:t>
+      </w:r>
+      <w:proofErr w:type="gramStart"/>
+      <w:r>
+        <w:rPr>
+          <w:lang w:val="en-US"/>
+        </w:rPr>
+        <w:t>view .</w:t>
+      </w:r>
+      <w:proofErr w:type="gramEnd"/>
     </w:p>
     <w:p>
       <w:pPr>
@@ -22414,7 +22813,14 @@
         <w:rPr>
           <w:lang w:val="en-US"/>
         </w:rPr>
-        <w:t>i h</w:t>
+        <w:t xml:space="preserve">i </w:t>
+      </w:r>
+      <w:proofErr w:type="gramStart"/>
+      <w:r>
+        <w:rPr>
+          <w:lang w:val="en-US"/>
+        </w:rPr>
+        <w:t>h</w:t>
       </w:r>
       <w:r>
         <w:rPr>
@@ -22426,7 +22832,14 @@
         <w:rPr>
           <w:lang w:val="en-US"/>
         </w:rPr>
-        <w:t>c : c</w:t>
+        <w:t>c :</w:t>
+      </w:r>
+      <w:proofErr w:type="gramEnd"/>
+      <w:r>
+        <w:rPr>
+          <w:lang w:val="en-US"/>
+        </w:rPr>
+        <w:t xml:space="preserve"> c</w:t>
       </w:r>
       <w:r>
         <w:rPr>
@@ -23054,14 +23467,1134 @@
         </w:rPr>
         <w:t xml:space="preserve"> model.content</w:t>
       </w:r>
+      <w:r>
+        <w:rPr>
+          <w:lang w:val="en-US"/>
+        </w:rPr>
+        <w:t xml:space="preserve"> &gt; thay </w:t>
+      </w:r>
+      <w:r>
+        <w:rPr>
+          <w:lang w:val="en-US"/>
+        </w:rPr>
+        <w:t>đổ</w:t>
+      </w:r>
+      <w:r>
+        <w:rPr>
+          <w:lang w:val="en-US"/>
+        </w:rPr>
+        <w:t>i thu</w:t>
+      </w:r>
+      <w:r>
+        <w:rPr>
+          <w:lang w:val="en-US"/>
+        </w:rPr>
+        <w:t>ộ</w:t>
+      </w:r>
+      <w:r>
+        <w:rPr>
+          <w:lang w:val="en-US"/>
+        </w:rPr>
+        <w:t>c t</w:t>
+      </w:r>
+      <w:r>
+        <w:rPr>
+          <w:lang w:val="en-US"/>
+        </w:rPr>
+        <w:t>í</w:t>
+      </w:r>
+      <w:r>
+        <w:rPr>
+          <w:lang w:val="en-US"/>
+        </w:rPr>
+        <w:t>nh b</w:t>
+      </w:r>
+      <w:r>
+        <w:rPr>
+          <w:lang w:val="en-US"/>
+        </w:rPr>
+        <w:t>ằ</w:t>
+      </w:r>
+      <w:r>
+        <w:rPr>
+          <w:lang w:val="en-US"/>
+        </w:rPr>
+        <w:t>ng placeholder</w:t>
+      </w:r>
+      <w:r>
+        <w:rPr>
+          <w:lang w:val="en-US"/>
+        </w:rPr>
+        <w:br/>
+      </w:r>
+      <w:r>
+        <w:rPr>
+          <w:lang w:val="en-US"/>
+        </w:rPr>
+        <w:t>&gt; th</w:t>
+      </w:r>
+      <w:r>
+        <w:rPr>
+          <w:lang w:val="en-US"/>
+        </w:rPr>
+        <w:t>ê</w:t>
+      </w:r>
+      <w:r>
+        <w:rPr>
+          <w:lang w:val="en-US"/>
+        </w:rPr>
+        <w:t>m v</w:t>
+      </w:r>
+      <w:r>
+        <w:rPr>
+          <w:lang w:val="en-US"/>
+        </w:rPr>
+        <w:t>à</w:t>
+      </w:r>
+      <w:r>
+        <w:rPr>
+          <w:lang w:val="en-US"/>
+        </w:rPr>
+        <w:t xml:space="preserve">o AutoMapperConfig </w:t>
+      </w:r>
+      <w:r>
+        <w:rPr>
+          <w:lang w:val="en-US"/>
+        </w:rPr>
+        <w:t>đố</w:t>
+      </w:r>
+      <w:r>
+        <w:rPr>
+          <w:lang w:val="en-US"/>
+        </w:rPr>
+        <w:t>i t</w:t>
+      </w:r>
+      <w:r>
+        <w:rPr>
+          <w:lang w:val="en-US"/>
+        </w:rPr>
+        <w:t>ượ</w:t>
+      </w:r>
+      <w:r>
+        <w:rPr>
+          <w:lang w:val="en-US"/>
+        </w:rPr>
+        <w:t>ng m</w:t>
+      </w:r>
+      <w:r>
+        <w:rPr>
+          <w:lang w:val="en-US"/>
+        </w:rPr>
+        <w:t>ớ</w:t>
+      </w:r>
+      <w:r>
+        <w:rPr>
+          <w:lang w:val="en-US"/>
+        </w:rPr>
+        <w:t xml:space="preserve">i &gt; </w:t>
+      </w:r>
+    </w:p>
+    <w:p>
+      <w:pPr>
+        <w:pStyle w:val="NoSpacing"/>
+        <w:rPr>
+          <w:lang w:val="en-US"/>
+        </w:rPr>
+      </w:pPr>
+    </w:p>
+    <w:p>
+      <w:pPr>
+        <w:pStyle w:val="NoSpacing"/>
+        <w:rPr>
+          <w:lang w:val="en-US"/>
+        </w:rPr>
+      </w:pPr>
+      <w:r>
+        <w:rPr>
+          <w:lang w:val="en-US"/>
+        </w:rPr>
+        <w:t>B</w:t>
+      </w:r>
+      <w:r>
+        <w:rPr>
+          <w:lang w:val="en-US"/>
+        </w:rPr>
+        <w:t>à</w:t>
+      </w:r>
+      <w:r>
+        <w:rPr>
+          <w:lang w:val="en-US"/>
+        </w:rPr>
+        <w:t xml:space="preserve">i </w:t>
+      </w:r>
+      <w:proofErr w:type="gramStart"/>
+      <w:r>
+        <w:rPr>
+          <w:lang w:val="en-US"/>
+        </w:rPr>
+        <w:t>42 :</w:t>
+      </w:r>
+      <w:proofErr w:type="gramEnd"/>
+      <w:r>
+        <w:rPr>
+          <w:lang w:val="en-US"/>
+        </w:rPr>
+        <w:t xml:space="preserve"> Binding s</w:t>
+      </w:r>
+      <w:r>
+        <w:rPr>
+          <w:lang w:val="en-US"/>
+        </w:rPr>
+        <w:t>ả</w:t>
+      </w:r>
+      <w:r>
+        <w:rPr>
+          <w:lang w:val="en-US"/>
+        </w:rPr>
+        <w:t>n ph</w:t>
+      </w:r>
+      <w:r>
+        <w:rPr>
+          <w:lang w:val="en-US"/>
+        </w:rPr>
+        <w:t>ẩ</w:t>
+      </w:r>
+      <w:r>
+        <w:rPr>
+          <w:lang w:val="en-US"/>
+        </w:rPr>
+        <w:t>m v</w:t>
+      </w:r>
+      <w:r>
+        <w:rPr>
+          <w:lang w:val="en-US"/>
+        </w:rPr>
+        <w:t>à</w:t>
+      </w:r>
+      <w:r>
+        <w:rPr>
+          <w:lang w:val="en-US"/>
+        </w:rPr>
+        <w:t xml:space="preserve"> Slide tr</w:t>
+      </w:r>
+      <w:r>
+        <w:rPr>
+          <w:lang w:val="en-US"/>
+        </w:rPr>
+        <w:t>ê</w:t>
+      </w:r>
+      <w:r>
+        <w:rPr>
+          <w:lang w:val="en-US"/>
+        </w:rPr>
+        <w:t>n trang ch</w:t>
+      </w:r>
+      <w:r>
+        <w:rPr>
+          <w:lang w:val="en-US"/>
+        </w:rPr>
+        <w:t>ủ</w:t>
+      </w:r>
+    </w:p>
+    <w:p>
+      <w:pPr>
+        <w:pStyle w:val="NoSpacing"/>
+        <w:rPr>
+          <w:lang w:val="en-US"/>
+        </w:rPr>
+      </w:pPr>
+    </w:p>
+    <w:p>
+      <w:pPr>
+        <w:pStyle w:val="NoSpacing"/>
+        <w:rPr>
+          <w:lang w:val="en-US"/>
+        </w:rPr>
+      </w:pPr>
+      <w:r>
+        <w:rPr>
+          <w:lang w:val="en-US"/>
+        </w:rPr>
+        <w:t>Th</w:t>
+      </w:r>
+      <w:r>
+        <w:rPr>
+          <w:lang w:val="en-US"/>
+        </w:rPr>
+        <w:t>ự</w:t>
+      </w:r>
+      <w:r>
+        <w:rPr>
+          <w:lang w:val="en-US"/>
+        </w:rPr>
+        <w:t>c h</w:t>
+      </w:r>
+      <w:r>
+        <w:rPr>
+          <w:lang w:val="en-US"/>
+        </w:rPr>
+        <w:t>à</w:t>
+      </w:r>
+      <w:r>
+        <w:rPr>
+          <w:lang w:val="en-US"/>
+        </w:rPr>
+        <w:t>nh:  v</w:t>
+      </w:r>
+      <w:r>
+        <w:rPr>
+          <w:lang w:val="en-US"/>
+        </w:rPr>
+        <w:t>à</w:t>
+      </w:r>
+      <w:r>
+        <w:rPr>
+          <w:lang w:val="en-US"/>
+        </w:rPr>
+        <w:t>o data Migration dung ph</w:t>
+      </w:r>
+      <w:r>
+        <w:rPr>
+          <w:lang w:val="en-US"/>
+        </w:rPr>
+        <w:t>ươ</w:t>
+      </w:r>
+      <w:r>
+        <w:rPr>
+          <w:lang w:val="en-US"/>
+        </w:rPr>
+        <w:t>ng th</w:t>
+      </w:r>
+      <w:r>
+        <w:rPr>
+          <w:lang w:val="en-US"/>
+        </w:rPr>
+        <w:t>ứ</w:t>
+      </w:r>
+      <w:r>
+        <w:rPr>
+          <w:lang w:val="en-US"/>
+        </w:rPr>
+        <w:t xml:space="preserve">c Seed </w:t>
+      </w:r>
+      <w:r>
+        <w:rPr>
+          <w:lang w:val="en-US"/>
+        </w:rPr>
+        <w:t>để</w:t>
+      </w:r>
+      <w:r>
+        <w:rPr>
+          <w:lang w:val="en-US"/>
+        </w:rPr>
+        <w:t xml:space="preserve"> t</w:t>
+      </w:r>
+      <w:r>
+        <w:rPr>
+          <w:lang w:val="en-US"/>
+        </w:rPr>
+        <w:t>ạ</w:t>
+      </w:r>
+      <w:r>
+        <w:rPr>
+          <w:lang w:val="en-US"/>
+        </w:rPr>
+        <w:t>o m</w:t>
+      </w:r>
+      <w:r>
+        <w:rPr>
+          <w:lang w:val="en-US"/>
+        </w:rPr>
+        <w:t>ớ</w:t>
+      </w:r>
+      <w:r>
+        <w:rPr>
+          <w:lang w:val="en-US"/>
+        </w:rPr>
+        <w:t xml:space="preserve">i CreateSlide &gt; </w:t>
+      </w:r>
+      <w:r>
+        <w:rPr>
+          <w:lang w:val="en-US"/>
+        </w:rPr>
+        <w:t xml:space="preserve"> th</w:t>
+      </w:r>
+      <w:r>
+        <w:rPr>
+          <w:lang w:val="en-US"/>
+        </w:rPr>
+        <w:t>ê</w:t>
+      </w:r>
+      <w:r>
+        <w:rPr>
+          <w:lang w:val="en-US"/>
+        </w:rPr>
+        <w:t xml:space="preserve">m </w:t>
+      </w:r>
+      <w:r>
+        <w:rPr>
+          <w:lang w:val="en-US"/>
+        </w:rPr>
+        <w:t>Prop</w:t>
+      </w:r>
+      <w:r>
+        <w:rPr>
+          <w:lang w:val="en-US"/>
+        </w:rPr>
+        <w:t xml:space="preserve"> Content v</w:t>
+      </w:r>
+      <w:r>
+        <w:rPr>
+          <w:lang w:val="en-US"/>
+        </w:rPr>
+        <w:t>à</w:t>
+      </w:r>
+      <w:r>
+        <w:rPr>
+          <w:lang w:val="en-US"/>
+        </w:rPr>
+        <w:t xml:space="preserve">o </w:t>
+      </w:r>
+      <w:r>
+        <w:rPr>
+          <w:lang w:val="en-US"/>
+        </w:rPr>
+        <w:t xml:space="preserve">Model Side </w:t>
+      </w:r>
+      <w:r>
+        <w:rPr>
+          <w:lang w:val="en-US"/>
+        </w:rPr>
+        <w:t xml:space="preserve"> &gt; add migration addContentToSlides v</w:t>
+      </w:r>
+      <w:r>
+        <w:rPr>
+          <w:lang w:val="en-US"/>
+        </w:rPr>
+        <w:t>à</w:t>
+      </w:r>
+      <w:r>
+        <w:rPr>
+          <w:lang w:val="en-US"/>
+        </w:rPr>
+        <w:t xml:space="preserve"> update Database &gt; Thay </w:t>
+      </w:r>
+      <w:r>
+        <w:rPr>
+          <w:lang w:val="en-US"/>
+        </w:rPr>
+        <w:t>đổ</w:t>
+      </w:r>
+      <w:r>
+        <w:rPr>
+          <w:lang w:val="en-US"/>
+        </w:rPr>
+        <w:t>i layout.html s</w:t>
+      </w:r>
+      <w:r>
+        <w:rPr>
+          <w:lang w:val="en-US"/>
+        </w:rPr>
+        <w:t>ử</w:t>
+      </w:r>
+      <w:r>
+        <w:rPr>
+          <w:lang w:val="en-US"/>
+        </w:rPr>
+        <w:t xml:space="preserve"> d</w:t>
+      </w:r>
+      <w:r>
+        <w:rPr>
+          <w:lang w:val="en-US"/>
+        </w:rPr>
+        <w:t>ụ</w:t>
+      </w:r>
+      <w:r>
+        <w:rPr>
+          <w:lang w:val="en-US"/>
+        </w:rPr>
+        <w:t>ng thu</w:t>
+      </w:r>
+      <w:r>
+        <w:rPr>
+          <w:lang w:val="en-US"/>
+        </w:rPr>
+        <w:t>ộ</w:t>
+      </w:r>
+      <w:r>
+        <w:rPr>
+          <w:lang w:val="en-US"/>
+        </w:rPr>
+        <w:t>c t</w:t>
+      </w:r>
+      <w:r>
+        <w:rPr>
+          <w:lang w:val="en-US"/>
+        </w:rPr>
+        <w:t>í</w:t>
+      </w:r>
+      <w:r>
+        <w:rPr>
+          <w:lang w:val="en-US"/>
+        </w:rPr>
+        <w:t>nh RenderSection(</w:t>
+      </w:r>
+      <w:r>
+        <w:rPr>
+          <w:lang w:val="en-US"/>
+        </w:rPr>
+        <w:t>“</w:t>
+      </w:r>
+      <w:r>
+        <w:rPr>
+          <w:lang w:val="en-US"/>
+        </w:rPr>
+        <w:t>HomeProduct</w:t>
+      </w:r>
+      <w:r>
+        <w:rPr>
+          <w:lang w:val="en-US"/>
+        </w:rPr>
+        <w:t>”</w:t>
+      </w:r>
+      <w:r>
+        <w:rPr>
+          <w:lang w:val="en-US"/>
+        </w:rPr>
+        <w:t>)</w:t>
+      </w:r>
+      <w:r>
+        <w:rPr>
+          <w:lang w:val="en-US"/>
+        </w:rPr>
+        <w:t xml:space="preserve"> &gt; Khai b</w:t>
+      </w:r>
+      <w:r>
+        <w:rPr>
+          <w:lang w:val="en-US"/>
+        </w:rPr>
+        <w:t>á</w:t>
+      </w:r>
+      <w:r>
+        <w:rPr>
+          <w:lang w:val="en-US"/>
+        </w:rPr>
+        <w:t>i Section HomeProduct v</w:t>
+      </w:r>
+      <w:r>
+        <w:rPr>
+          <w:lang w:val="en-US"/>
+        </w:rPr>
+        <w:t>à</w:t>
+      </w:r>
+      <w:r>
+        <w:rPr>
+          <w:lang w:val="en-US"/>
+        </w:rPr>
+        <w:t>o index html &gt; V</w:t>
+      </w:r>
+      <w:r>
+        <w:rPr>
+          <w:lang w:val="en-US"/>
+        </w:rPr>
+        <w:t>ì</w:t>
+      </w:r>
+      <w:r>
+        <w:rPr>
+          <w:lang w:val="en-US"/>
+        </w:rPr>
+        <w:t xml:space="preserve"> tr</w:t>
+      </w:r>
+      <w:r>
+        <w:rPr>
+          <w:lang w:val="en-US"/>
+        </w:rPr>
+        <w:t>ườ</w:t>
+      </w:r>
+      <w:r>
+        <w:rPr>
+          <w:lang w:val="en-US"/>
+        </w:rPr>
+        <w:t>ng h</w:t>
+      </w:r>
+      <w:r>
+        <w:rPr>
+          <w:lang w:val="en-US"/>
+        </w:rPr>
+        <w:t>ợ</w:t>
+      </w:r>
+      <w:r>
+        <w:rPr>
+          <w:lang w:val="en-US"/>
+        </w:rPr>
+        <w:t>p m</w:t>
+      </w:r>
+      <w:r>
+        <w:rPr>
+          <w:lang w:val="en-US"/>
+        </w:rPr>
+        <w:t>ộ</w:t>
+      </w:r>
+      <w:r>
+        <w:rPr>
+          <w:lang w:val="en-US"/>
+        </w:rPr>
+        <w:t>t view s</w:t>
+      </w:r>
+      <w:r>
+        <w:rPr>
+          <w:lang w:val="en-US"/>
+        </w:rPr>
+        <w:t>ử</w:t>
+      </w:r>
+      <w:r>
+        <w:rPr>
+          <w:lang w:val="en-US"/>
+        </w:rPr>
+        <w:t xml:space="preserve"> d</w:t>
+      </w:r>
+      <w:r>
+        <w:rPr>
+          <w:lang w:val="en-US"/>
+        </w:rPr>
+        <w:t>ụ</w:t>
+      </w:r>
+      <w:r>
+        <w:rPr>
+          <w:lang w:val="en-US"/>
+        </w:rPr>
+        <w:t xml:space="preserve">ng 2 model </w:t>
+      </w:r>
+      <w:r>
+        <w:rPr>
+          <w:lang w:val="en-US"/>
+        </w:rPr>
+        <w:t>c</w:t>
+      </w:r>
+      <w:r>
+        <w:rPr>
+          <w:lang w:val="en-US"/>
+        </w:rPr>
+        <w:t>ó</w:t>
+      </w:r>
+      <w:r>
+        <w:rPr>
+          <w:lang w:val="en-US"/>
+        </w:rPr>
+        <w:t xml:space="preserve"> th</w:t>
+      </w:r>
+      <w:r>
+        <w:rPr>
+          <w:lang w:val="en-US"/>
+        </w:rPr>
+        <w:t>ể</w:t>
+      </w:r>
+      <w:r>
+        <w:rPr>
+          <w:lang w:val="en-US"/>
+        </w:rPr>
+        <w:t xml:space="preserve"> dung ViewBag, nh</w:t>
+      </w:r>
+      <w:r>
+        <w:rPr>
+          <w:lang w:val="en-US"/>
+        </w:rPr>
+        <w:t>ư</w:t>
+      </w:r>
+      <w:r>
+        <w:rPr>
+          <w:lang w:val="en-US"/>
+        </w:rPr>
+        <w:t>ng s</w:t>
+      </w:r>
+      <w:r>
+        <w:rPr>
+          <w:lang w:val="en-US"/>
+        </w:rPr>
+        <w:t>ẽ</w:t>
+      </w:r>
+      <w:r>
+        <w:rPr>
+          <w:lang w:val="en-US"/>
+        </w:rPr>
+        <w:t xml:space="preserve"> l</w:t>
+      </w:r>
+      <w:r>
+        <w:rPr>
+          <w:lang w:val="en-US"/>
+        </w:rPr>
+        <w:t>à</w:t>
+      </w:r>
+      <w:r>
+        <w:rPr>
+          <w:lang w:val="en-US"/>
+        </w:rPr>
+        <w:t>m x</w:t>
+      </w:r>
+      <w:r>
+        <w:rPr>
+          <w:lang w:val="en-US"/>
+        </w:rPr>
+        <w:t>ấ</w:t>
+      </w:r>
+      <w:r>
+        <w:rPr>
+          <w:lang w:val="en-US"/>
+        </w:rPr>
+        <w:t xml:space="preserve">u code </w:t>
+      </w:r>
+      <w:r>
+        <w:rPr>
+          <w:lang w:val="en-US"/>
+        </w:rPr>
+        <w:t>n</w:t>
+      </w:r>
+      <w:r>
+        <w:rPr>
+          <w:lang w:val="en-US"/>
+        </w:rPr>
+        <w:t>ê</w:t>
+      </w:r>
+      <w:r>
+        <w:rPr>
+          <w:lang w:val="en-US"/>
+        </w:rPr>
+        <w:t>n s</w:t>
+      </w:r>
+      <w:r>
+        <w:rPr>
+          <w:lang w:val="en-US"/>
+        </w:rPr>
+        <w:t>ẽ</w:t>
+      </w:r>
+      <w:r>
+        <w:rPr>
+          <w:lang w:val="en-US"/>
+        </w:rPr>
+        <w:t xml:space="preserve"> t</w:t>
+      </w:r>
+      <w:r>
+        <w:rPr>
+          <w:lang w:val="en-US"/>
+        </w:rPr>
+        <w:t>ạ</w:t>
+      </w:r>
+      <w:r>
+        <w:rPr>
+          <w:lang w:val="en-US"/>
+        </w:rPr>
+        <w:t>o HomeV</w:t>
+      </w:r>
+      <w:r>
+        <w:rPr>
+          <w:lang w:val="en-US"/>
+        </w:rPr>
+        <w:t>iewModel v</w:t>
+      </w:r>
+      <w:r>
+        <w:rPr>
+          <w:lang w:val="en-US"/>
+        </w:rPr>
+        <w:t>à</w:t>
+      </w:r>
+      <w:r>
+        <w:rPr>
+          <w:lang w:val="en-US"/>
+        </w:rPr>
+        <w:t xml:space="preserve"> Slide</w:t>
+      </w:r>
+      <w:r>
+        <w:rPr>
+          <w:lang w:val="en-US"/>
+        </w:rPr>
+        <w:t xml:space="preserve">ViewModel </w:t>
+      </w:r>
+      <w:r>
+        <w:rPr>
+          <w:lang w:val="en-US"/>
+        </w:rPr>
+        <w:t xml:space="preserve">&gt; </w:t>
+      </w:r>
+      <w:r>
+        <w:rPr>
+          <w:lang w:val="en-US"/>
+        </w:rPr>
+        <w:t>V</w:t>
+      </w:r>
+      <w:r>
+        <w:rPr>
+          <w:lang w:val="en-US"/>
+        </w:rPr>
+        <w:t>à</w:t>
+      </w:r>
+      <w:r>
+        <w:rPr>
+          <w:lang w:val="en-US"/>
+        </w:rPr>
+        <w:t>o Class AutoMapper c</w:t>
+      </w:r>
+      <w:r>
+        <w:rPr>
+          <w:lang w:val="en-US"/>
+        </w:rPr>
+        <w:t>ấ</w:t>
+      </w:r>
+      <w:r>
+        <w:rPr>
+          <w:lang w:val="en-US"/>
+        </w:rPr>
+        <w:t>u h</w:t>
+      </w:r>
+      <w:r>
+        <w:rPr>
+          <w:lang w:val="en-US"/>
+        </w:rPr>
+        <w:t>ì</w:t>
+      </w:r>
+      <w:r>
+        <w:rPr>
+          <w:lang w:val="en-US"/>
+        </w:rPr>
+        <w:t>nh cho ViewModel m</w:t>
+      </w:r>
+      <w:r>
+        <w:rPr>
+          <w:lang w:val="en-US"/>
+        </w:rPr>
+        <w:t>ớ</w:t>
+      </w:r>
+      <w:r>
+        <w:rPr>
+          <w:lang w:val="en-US"/>
+        </w:rPr>
+        <w:t>i &gt;</w:t>
+      </w:r>
+      <w:r>
+        <w:rPr>
+          <w:lang w:val="en-US"/>
+        </w:rPr>
+        <w:t xml:space="preserve"> ti</w:t>
+      </w:r>
+      <w:r>
+        <w:rPr>
+          <w:lang w:val="en-US"/>
+        </w:rPr>
+        <w:t>ế</w:t>
+      </w:r>
+      <w:r>
+        <w:rPr>
+          <w:lang w:val="en-US"/>
+        </w:rPr>
+        <w:t>n h</w:t>
+      </w:r>
+      <w:r>
+        <w:rPr>
+          <w:lang w:val="en-US"/>
+        </w:rPr>
+        <w:t>à</w:t>
+      </w:r>
+      <w:r>
+        <w:rPr>
+          <w:lang w:val="en-US"/>
+        </w:rPr>
+        <w:t>nh khai b</w:t>
+      </w:r>
+      <w:r>
+        <w:rPr>
+          <w:lang w:val="en-US"/>
+        </w:rPr>
+        <w:t>á</w:t>
+      </w:r>
+      <w:r>
+        <w:rPr>
+          <w:lang w:val="en-US"/>
+        </w:rPr>
+        <w:t>o Index c</w:t>
+      </w:r>
+      <w:r>
+        <w:rPr>
+          <w:lang w:val="en-US"/>
+        </w:rPr>
+        <w:t>ủ</w:t>
+      </w:r>
+      <w:r>
+        <w:rPr>
+          <w:lang w:val="en-US"/>
+        </w:rPr>
+        <w:t>a HomeController s</w:t>
+      </w:r>
+      <w:r>
+        <w:rPr>
+          <w:lang w:val="en-US"/>
+        </w:rPr>
+        <w:t>ử</w:t>
+      </w:r>
+      <w:r>
+        <w:rPr>
+          <w:lang w:val="en-US"/>
+        </w:rPr>
+        <w:t xml:space="preserve"> d</w:t>
+      </w:r>
+      <w:r>
+        <w:rPr>
+          <w:lang w:val="en-US"/>
+        </w:rPr>
+        <w:t>ụ</w:t>
+      </w:r>
+      <w:r>
+        <w:rPr>
+          <w:lang w:val="en-US"/>
+        </w:rPr>
+        <w:t>ng HomeViewModel v</w:t>
+      </w:r>
+      <w:r>
+        <w:rPr>
+          <w:lang w:val="en-US"/>
+        </w:rPr>
+        <w:t>à</w:t>
+      </w:r>
+      <w:r>
+        <w:rPr>
+          <w:lang w:val="en-US"/>
+        </w:rPr>
+        <w:t xml:space="preserve"> l</w:t>
+      </w:r>
+      <w:r>
+        <w:rPr>
+          <w:lang w:val="en-US"/>
+        </w:rPr>
+        <w:t>ặ</w:t>
+      </w:r>
+      <w:r>
+        <w:rPr>
+          <w:lang w:val="en-US"/>
+        </w:rPr>
+        <w:t>p d</w:t>
+      </w:r>
+      <w:r>
+        <w:rPr>
+          <w:lang w:val="en-US"/>
+        </w:rPr>
+        <w:t>ữ</w:t>
+      </w:r>
+      <w:r>
+        <w:rPr>
+          <w:lang w:val="en-US"/>
+        </w:rPr>
+        <w:t xml:space="preserve"> li</w:t>
+      </w:r>
+      <w:r>
+        <w:rPr>
+          <w:lang w:val="en-US"/>
+        </w:rPr>
+        <w:t>ệ</w:t>
+      </w:r>
+      <w:r>
+        <w:rPr>
+          <w:lang w:val="en-US"/>
+        </w:rPr>
+        <w:t>u c</w:t>
+      </w:r>
+      <w:r>
+        <w:rPr>
+          <w:lang w:val="en-US"/>
+        </w:rPr>
+        <w:t>á</w:t>
+      </w:r>
+      <w:r>
+        <w:rPr>
+          <w:lang w:val="en-US"/>
+        </w:rPr>
+        <w:t>c model Slide v</w:t>
+      </w:r>
+      <w:r>
+        <w:rPr>
+          <w:lang w:val="en-US"/>
+        </w:rPr>
+        <w:t>à</w:t>
+      </w:r>
+      <w:r>
+        <w:rPr>
+          <w:lang w:val="en-US"/>
+        </w:rPr>
+        <w:t xml:space="preserve"> Product &gt; </w:t>
+      </w:r>
+      <w:r>
+        <w:rPr>
+          <w:lang w:val="en-US"/>
+        </w:rPr>
+        <w:t>đặ</w:t>
+      </w:r>
+      <w:r>
+        <w:rPr>
+          <w:lang w:val="en-US"/>
+        </w:rPr>
+        <w:t>t th</w:t>
+      </w:r>
+      <w:r>
+        <w:rPr>
+          <w:lang w:val="en-US"/>
+        </w:rPr>
+        <w:t>ê</w:t>
+      </w:r>
+      <w:r>
+        <w:rPr>
+          <w:lang w:val="en-US"/>
+        </w:rPr>
+        <w:t>m RenderSection(</w:t>
+      </w:r>
+      <w:r>
+        <w:rPr>
+          <w:lang w:val="en-US"/>
+        </w:rPr>
+        <w:t>“</w:t>
+      </w:r>
+      <w:r>
+        <w:rPr>
+          <w:lang w:val="en-US"/>
+        </w:rPr>
+        <w:t>FooterJS</w:t>
+      </w:r>
+      <w:r>
+        <w:rPr>
+          <w:lang w:val="en-US"/>
+        </w:rPr>
+        <w:t>”</w:t>
+      </w:r>
+      <w:r>
+        <w:rPr>
+          <w:lang w:val="en-US"/>
+        </w:rPr>
+        <w:t>) trong layout v</w:t>
+      </w:r>
+      <w:r>
+        <w:rPr>
+          <w:lang w:val="en-US"/>
+        </w:rPr>
+        <w:t>à</w:t>
+      </w:r>
+      <w:r>
+        <w:rPr>
+          <w:lang w:val="en-US"/>
+        </w:rPr>
+        <w:t xml:space="preserve"> t</w:t>
+      </w:r>
+      <w:r>
+        <w:rPr>
+          <w:lang w:val="en-US"/>
+        </w:rPr>
+        <w:t>ạ</w:t>
+      </w:r>
+      <w:r>
+        <w:rPr>
+          <w:lang w:val="en-US"/>
+        </w:rPr>
+        <w:t xml:space="preserve">o SectionFooterJS </w:t>
+      </w:r>
+      <w:r>
+        <w:rPr>
+          <w:lang w:val="en-US"/>
+        </w:rPr>
+        <w:t>ở</w:t>
+      </w:r>
+      <w:r>
+        <w:rPr>
+          <w:lang w:val="en-US"/>
+        </w:rPr>
+        <w:t xml:space="preserve"> Index Home &gt; Ti</w:t>
+      </w:r>
+      <w:r>
+        <w:rPr>
+          <w:lang w:val="en-US"/>
+        </w:rPr>
+        <w:t>ê</w:t>
+      </w:r>
+      <w:r>
+        <w:rPr>
+          <w:lang w:val="en-US"/>
+        </w:rPr>
+        <w:t>m Silde v</w:t>
+      </w:r>
+      <w:r>
+        <w:rPr>
+          <w:lang w:val="en-US"/>
+        </w:rPr>
+        <w:t>à</w:t>
+      </w:r>
+      <w:r>
+        <w:rPr>
+          <w:lang w:val="en-US"/>
+        </w:rPr>
+        <w:t>o CommonService &gt; Khai b</w:t>
+      </w:r>
+      <w:r>
+        <w:rPr>
+          <w:lang w:val="en-US"/>
+        </w:rPr>
+        <w:t>á</w:t>
+      </w:r>
+      <w:r>
+        <w:rPr>
+          <w:lang w:val="en-US"/>
+        </w:rPr>
+        <w:t>o homeController</w:t>
+      </w:r>
+      <w:r>
+        <w:rPr>
+          <w:lang w:val="en-US"/>
+        </w:rPr>
+        <w:t xml:space="preserve"> &gt; vi</w:t>
+      </w:r>
+      <w:r>
+        <w:rPr>
+          <w:lang w:val="en-US"/>
+        </w:rPr>
+        <w:t>ế</w:t>
+      </w:r>
+      <w:r>
+        <w:rPr>
+          <w:lang w:val="en-US"/>
+        </w:rPr>
+        <w:t>t th</w:t>
+      </w:r>
+      <w:r>
+        <w:rPr>
+          <w:lang w:val="en-US"/>
+        </w:rPr>
+        <w:t>ê</w:t>
+      </w:r>
+      <w:r>
+        <w:rPr>
+          <w:lang w:val="en-US"/>
+        </w:rPr>
+        <w:t>m ph</w:t>
+      </w:r>
+      <w:r>
+        <w:rPr>
+          <w:lang w:val="en-US"/>
+        </w:rPr>
+        <w:t>ươ</w:t>
+      </w:r>
+      <w:r>
+        <w:rPr>
+          <w:lang w:val="en-US"/>
+        </w:rPr>
+        <w:t>ng th</w:t>
+      </w:r>
+      <w:r>
+        <w:rPr>
+          <w:lang w:val="en-US"/>
+        </w:rPr>
+        <w:t>ứ</w:t>
+      </w:r>
+      <w:r>
+        <w:rPr>
+          <w:lang w:val="en-US"/>
+        </w:rPr>
+        <w:t xml:space="preserve">c cho ProductService &gt; </w:t>
+      </w:r>
       <w:bookmarkStart w:id="0" w:name="_GoBack"/>
       <w:bookmarkEnd w:id="0"/>
-      <w:r>
-        <w:rPr>
-          <w:lang w:val="en-US"/>
-        </w:rPr>
-        <w:br/>
-      </w:r>
     </w:p>
     <w:sectPr>
       <w:pgSz w:w="12240" w:h="15840"/>
@@ -24029,7 +25562,7 @@
 </file>
 
 <file path=customXml/itemProps1.xml><?xml version="1.0" encoding="utf-8"?>
-<ds:datastoreItem xmlns:ds="http://schemas.openxmlformats.org/officeDocument/2006/customXml" ds:itemID="{4F23CD27-F61C-4604-8DA0-94BCB670A2AD}">
+<ds:datastoreItem xmlns:ds="http://schemas.openxmlformats.org/officeDocument/2006/customXml" ds:itemID="{C96D87F5-716D-446B-859A-F0F3701261DA}">
   <ds:schemaRefs>
     <ds:schemaRef ds:uri="http://schemas.openxmlformats.org/officeDocument/2006/bibliography"/>
   </ds:schemaRefs>

</xml_diff>

<commit_message>
routing config and add getSeoTitle to category add page and fix image view in home page
</commit_message>
<xml_diff>
--- a/BaiHoc.docx
+++ b/BaiHoc.docx
@@ -9,6 +9,7 @@
           <w:lang w:val="en-US"/>
         </w:rPr>
       </w:pPr>
+      <w:bookmarkStart w:id="0" w:name="OLE_LINK1"/>
       <w:r>
         <w:rPr>
           <w:rFonts w:asciiTheme="majorHAnsi" w:hAnsiTheme="majorHAnsi" w:cstheme="majorHAnsi"/>
@@ -24579,7 +24580,15 @@
         <w:rPr>
           <w:lang w:val="en-US"/>
         </w:rPr>
-        <w:t>ng th</w:t>
+        <w:t>ng</w:t>
+      </w:r>
+      <w:bookmarkStart w:id="1" w:name="_GoBack"/>
+      <w:bookmarkEnd w:id="1"/>
+      <w:r>
+        <w:rPr>
+          <w:lang w:val="en-US"/>
+        </w:rPr>
+        <w:t xml:space="preserve"> th</w:t>
       </w:r>
       <w:r>
         <w:rPr>
@@ -24593,7 +24602,6 @@
         </w:rPr>
         <w:t xml:space="preserve">c cho ProductService &gt; </w:t>
       </w:r>
-      <w:bookmarkStart w:id="0" w:name="_GoBack"/>
       <w:bookmarkEnd w:id="0"/>
     </w:p>
     <w:sectPr>
@@ -25562,7 +25570,7 @@
 </file>
 
 <file path=customXml/itemProps1.xml><?xml version="1.0" encoding="utf-8"?>
-<ds:datastoreItem xmlns:ds="http://schemas.openxmlformats.org/officeDocument/2006/customXml" ds:itemID="{C96D87F5-716D-446B-859A-F0F3701261DA}">
+<ds:datastoreItem xmlns:ds="http://schemas.openxmlformats.org/officeDocument/2006/customXml" ds:itemID="{DF145712-05BC-4FC5-B105-7F58967422A6}">
   <ds:schemaRefs>
     <ds:schemaRef ds:uri="http://schemas.openxmlformats.org/officeDocument/2006/bibliography"/>
   </ds:schemaRefs>

</xml_diff>